<commit_message>
Bootstrap and navbar component
</commit_message>
<xml_diff>
--- a/Bitacora.docx
+++ b/Bitacora.docx
@@ -41,25 +41,7 @@
           <w:color w:val="000000"/>
           <w:lang w:eastAsia="es-AR"/>
         </w:rPr>
-        <w:t>Título del proyecto: Uriel </w:t>
-      </w:r>
-      <w:proofErr w:type="spellStart"/>
-      <w:r>
-        <w:rPr>
-          <w:rFonts w:ascii="Courier New" w:eastAsia="Times New Roman" w:hAnsi="Courier New" w:cs="Courier New"/>
-          <w:color w:val="000000"/>
-          <w:lang w:eastAsia="es-AR"/>
-        </w:rPr>
-        <w:t>Spiridione</w:t>
-      </w:r>
-      <w:proofErr w:type="spellEnd"/>
-      <w:r>
-        <w:rPr>
-          <w:rFonts w:ascii="Courier New" w:eastAsia="Times New Roman" w:hAnsi="Courier New" w:cs="Courier New"/>
-          <w:color w:val="000000"/>
-          <w:lang w:eastAsia="es-AR"/>
-        </w:rPr>
-        <w:t> – Arg. Programa Portfolio.</w:t>
+        <w:t>Título del proyecto: Uriel Spiridione – Arg. Programa Portfolio.</w:t>
       </w:r>
     </w:p>
     <w:p>
@@ -78,25 +60,7 @@
           <w:color w:val="000000"/>
           <w:lang w:eastAsia="es-AR"/>
         </w:rPr>
-        <w:t>Autor: Uriel </w:t>
-      </w:r>
-      <w:proofErr w:type="spellStart"/>
-      <w:r>
-        <w:rPr>
-          <w:rFonts w:ascii="Courier New" w:eastAsia="Times New Roman" w:hAnsi="Courier New" w:cs="Courier New"/>
-          <w:color w:val="000000"/>
-          <w:lang w:eastAsia="es-AR"/>
-        </w:rPr>
-        <w:t>Spiridione</w:t>
-      </w:r>
-      <w:proofErr w:type="spellEnd"/>
-      <w:r>
-        <w:rPr>
-          <w:rFonts w:ascii="Courier New" w:eastAsia="Times New Roman" w:hAnsi="Courier New" w:cs="Courier New"/>
-          <w:color w:val="000000"/>
-          <w:lang w:eastAsia="es-AR"/>
-        </w:rPr>
-        <w:t>.</w:t>
+        <w:t>Autor: Uriel Spiridione.</w:t>
       </w:r>
     </w:p>
     <w:p>
@@ -109,23 +73,13 @@
           <w:lang w:eastAsia="es-AR"/>
         </w:rPr>
       </w:pPr>
-      <w:proofErr w:type="spellStart"/>
-      <w:r>
-        <w:rPr>
-          <w:rFonts w:ascii="Courier New" w:eastAsia="Times New Roman" w:hAnsi="Courier New" w:cs="Courier New"/>
-          <w:color w:val="000000"/>
-          <w:lang w:eastAsia="es-AR"/>
-        </w:rPr>
-        <w:t>Github</w:t>
-      </w:r>
-      <w:proofErr w:type="spellEnd"/>
-      <w:r>
-        <w:rPr>
-          <w:rFonts w:ascii="Courier New" w:eastAsia="Times New Roman" w:hAnsi="Courier New" w:cs="Courier New"/>
-          <w:color w:val="000000"/>
-          <w:lang w:eastAsia="es-AR"/>
-        </w:rPr>
-        <w:t>: </w:t>
+      <w:r>
+        <w:rPr>
+          <w:rFonts w:ascii="Courier New" w:eastAsia="Times New Roman" w:hAnsi="Courier New" w:cs="Courier New"/>
+          <w:color w:val="000000"/>
+          <w:lang w:eastAsia="es-AR"/>
+        </w:rPr>
+        <w:t>Github: </w:t>
       </w:r>
       <w:hyperlink r:id="rId4" w:history="1">
         <w:r>
@@ -217,25 +171,7 @@
           <w:color w:val="000000"/>
           <w:lang w:eastAsia="es-AR"/>
         </w:rPr>
-        <w:t>El objetivo es desarrollar una aplicación web full </w:t>
-      </w:r>
-      <w:proofErr w:type="spellStart"/>
-      <w:r>
-        <w:rPr>
-          <w:rFonts w:ascii="Courier New" w:eastAsia="Times New Roman" w:hAnsi="Courier New" w:cs="Courier New"/>
-          <w:color w:val="000000"/>
-          <w:lang w:eastAsia="es-AR"/>
-        </w:rPr>
-        <w:t>stack</w:t>
-      </w:r>
-      <w:proofErr w:type="spellEnd"/>
-      <w:r>
-        <w:rPr>
-          <w:rFonts w:ascii="Courier New" w:eastAsia="Times New Roman" w:hAnsi="Courier New" w:cs="Courier New"/>
-          <w:color w:val="000000"/>
-          <w:lang w:eastAsia="es-AR"/>
-        </w:rPr>
-        <w:t> durante el cursado de Argentina Programa, tal y como se plantea en la siguiente “</w:t>
+        <w:t>El objetivo es desarrollar una aplicación web full stack durante el cursado de Argentina Programa, tal y como se plantea en la siguiente “</w:t>
       </w:r>
       <w:hyperlink r:id="rId5" w:history="1">
         <w:r>
@@ -254,25 +190,7 @@
           <w:color w:val="000000"/>
           <w:lang w:eastAsia="es-AR"/>
         </w:rPr>
-        <w:t>”. En el primer módulo se mencionan sugerencias como el uso de </w:t>
-      </w:r>
-      <w:proofErr w:type="spellStart"/>
-      <w:r>
-        <w:rPr>
-          <w:rFonts w:ascii="Courier New" w:eastAsia="Times New Roman" w:hAnsi="Courier New" w:cs="Courier New"/>
-          <w:color w:val="000000"/>
-          <w:lang w:eastAsia="es-AR"/>
-        </w:rPr>
-        <w:t>Figma</w:t>
-      </w:r>
-      <w:proofErr w:type="spellEnd"/>
-      <w:r>
-        <w:rPr>
-          <w:rFonts w:ascii="Courier New" w:eastAsia="Times New Roman" w:hAnsi="Courier New" w:cs="Courier New"/>
-          <w:color w:val="000000"/>
-          <w:lang w:eastAsia="es-AR"/>
-        </w:rPr>
-        <w:t> para crear el prototipo (Lo entendí como bosquejo) y si bien nos dan un diseño a seguir, este es puede ser modificado siempre que mantenga la estructura básica del proyecto, por lo que he optado por hacerlo a mano. El esquema es el siguiente:</w:t>
+        <w:t>”. En el primer módulo se mencionan sugerencias como el uso de Figma para crear el prototipo (Lo entendí como bosquejo) y si bien nos dan un diseño a seguir, este es puede ser modificado siempre que mantenga la estructura básica del proyecto, por lo que he optado por hacerlo a mano. El esquema es el siguiente:</w:t>
       </w:r>
     </w:p>
     <w:p>
@@ -375,25 +293,7 @@
           <w:color w:val="000000"/>
           <w:lang w:eastAsia="es-AR"/>
         </w:rPr>
-        <w:t>     Hoy hablando con la profesora de nuestro grupo le comenté mi avance y me fue dando una serie de detalles a implementar que anoté en una “Lista de tareas” que se irá modificando a medida que </w:t>
-      </w:r>
-      <w:proofErr w:type="gramStart"/>
-      <w:r>
-        <w:rPr>
-          <w:rFonts w:ascii="Courier New" w:eastAsia="Times New Roman" w:hAnsi="Courier New" w:cs="Courier New"/>
-          <w:color w:val="000000"/>
-          <w:lang w:eastAsia="es-AR"/>
-        </w:rPr>
-        <w:t>pase</w:t>
-      </w:r>
-      <w:proofErr w:type="gramEnd"/>
-      <w:r>
-        <w:rPr>
-          <w:rFonts w:ascii="Courier New" w:eastAsia="Times New Roman" w:hAnsi="Courier New" w:cs="Courier New"/>
-          <w:color w:val="000000"/>
-          <w:lang w:eastAsia="es-AR"/>
-        </w:rPr>
-        <w:t> el tiempo, por ahora es esta:</w:t>
+        <w:t>     Hoy hablando con la profesora de nuestro grupo le comenté mi avance y me fue dando una serie de detalles a implementar que anoté en una “Lista de tareas” que se irá modificando a medida que pase el tiempo, por ahora es esta:</w:t>
       </w:r>
     </w:p>
     <w:p>
@@ -469,16 +369,14 @@
         </w:rPr>
         <w:t>Implementar </w:t>
       </w:r>
-      <w:proofErr w:type="spellStart"/>
-      <w:r>
-        <w:rPr>
-          <w:rFonts w:ascii="Courier New" w:eastAsia="Times New Roman" w:hAnsi="Courier New" w:cs="Courier New"/>
-          <w:color w:val="000000"/>
-          <w:lang w:eastAsia="es-AR"/>
-        </w:rPr>
-        <w:t>Boostrap</w:t>
-      </w:r>
-      <w:proofErr w:type="spellEnd"/>
+      <w:r>
+        <w:rPr>
+          <w:rFonts w:ascii="Courier New" w:eastAsia="Times New Roman" w:hAnsi="Courier New" w:cs="Courier New"/>
+          <w:color w:val="000000"/>
+          <w:lang w:eastAsia="es-AR"/>
+        </w:rPr>
+        <w:t>Bootstrap</w:t>
+      </w:r>
       <w:r>
         <w:rPr>
           <w:rFonts w:ascii="Courier New" w:eastAsia="Times New Roman" w:hAnsi="Courier New" w:cs="Courier New"/>
@@ -736,36 +634,88 @@
           <w:color w:val="000000"/>
           <w:lang w:eastAsia="es-AR"/>
         </w:rPr>
-        <w:t> Creación del proyecto en Angular, primer </w:t>
-      </w:r>
-      <w:proofErr w:type="spellStart"/>
-      <w:r>
-        <w:rPr>
-          <w:rFonts w:ascii="Courier New" w:eastAsia="Times New Roman" w:hAnsi="Courier New" w:cs="Courier New"/>
-          <w:color w:val="000000"/>
-          <w:lang w:eastAsia="es-AR"/>
-        </w:rPr>
-        <w:t>commit</w:t>
-      </w:r>
-      <w:proofErr w:type="spellEnd"/>
-      <w:r>
-        <w:rPr>
-          <w:rFonts w:ascii="Courier New" w:eastAsia="Times New Roman" w:hAnsi="Courier New" w:cs="Courier New"/>
-          <w:color w:val="000000"/>
-          <w:lang w:eastAsia="es-AR"/>
-        </w:rPr>
-        <w:t> y creación de los componentes principales (Header, about, education, experience, skill, projects, contact y footer). Eliminé el repositorio del proyecto anterior y cree uno nuevo al cual subí los avances realizados el día de hoy, teniendo en cuenta la estructura del proyecto recomendada en la guía (Carpetas separadas para el </w:t>
-      </w:r>
-      <w:proofErr w:type="spellStart"/>
-      <w:r>
-        <w:rPr>
-          <w:rFonts w:ascii="Courier New" w:eastAsia="Times New Roman" w:hAnsi="Courier New" w:cs="Courier New"/>
-          <w:color w:val="000000"/>
-          <w:lang w:eastAsia="es-AR"/>
-        </w:rPr>
-        <w:t>front</w:t>
-      </w:r>
-      <w:proofErr w:type="spellEnd"/>
+        <w:t> Creación del proyecto en Angular, primer commit y creación de los componentes principales (Header, about, education, experience, skill, projects, contact y footer). Eliminé el repositorio del proyecto anterior y cree uno nuevo al cual subí los avances realizados el día de hoy, teniendo en cuenta la estructura del proyecto recomendada en la guía (Carpetas separadas para el front end, back end y base de datos) adicionalmente hay una carpeta para la bitácora y sus respectivos recursos u otros archivos de necesidad. También comencé a investigar </w:t>
+      </w:r>
+      <w:r>
+        <w:rPr>
+          <w:rFonts w:ascii="Courier New" w:eastAsia="Times New Roman" w:hAnsi="Courier New" w:cs="Courier New"/>
+          <w:color w:val="000000"/>
+          <w:lang w:eastAsia="es-AR"/>
+        </w:rPr>
+        <w:t>cómo</w:t>
+      </w:r>
+      <w:r>
+        <w:rPr>
+          <w:rFonts w:ascii="Courier New" w:eastAsia="Times New Roman" w:hAnsi="Courier New" w:cs="Courier New"/>
+          <w:color w:val="000000"/>
+          <w:lang w:eastAsia="es-AR"/>
+        </w:rPr>
+        <w:t> funciona </w:t>
+      </w:r>
+      <w:r>
+        <w:rPr>
+          <w:rFonts w:ascii="Courier New" w:eastAsia="Times New Roman" w:hAnsi="Courier New" w:cs="Courier New"/>
+          <w:color w:val="000000"/>
+          <w:lang w:eastAsia="es-AR"/>
+        </w:rPr>
+        <w:t>Bootstrap</w:t>
+      </w:r>
+      <w:r>
+        <w:rPr>
+          <w:rFonts w:ascii="Courier New" w:eastAsia="Times New Roman" w:hAnsi="Courier New" w:cs="Courier New"/>
+          <w:color w:val="000000"/>
+          <w:lang w:eastAsia="es-AR"/>
+        </w:rPr>
+        <w:t> y como implementarlo en el proyecto.</w:t>
+      </w:r>
+    </w:p>
+    <w:p>
+      <w:pPr>
+        <w:spacing w:line="235" w:lineRule="atLeast"/>
+        <w:rPr>
+          <w:rFonts w:ascii="Courier New" w:eastAsia="Times New Roman" w:hAnsi="Courier New" w:cs="Courier New"/>
+          <w:color w:val="000000"/>
+          <w:lang w:eastAsia="es-AR"/>
+        </w:rPr>
+      </w:pPr>
+      <w:r>
+        <w:rPr>
+          <w:rFonts w:ascii="Courier New" w:eastAsia="Times New Roman" w:hAnsi="Courier New" w:cs="Courier New"/>
+          <w:color w:val="000000"/>
+          <w:lang w:eastAsia="es-AR"/>
+        </w:rPr>
+        <w:tab/>
+      </w:r>
+      <w:r>
+        <w:rPr>
+          <w:rFonts w:ascii="Courier New" w:eastAsia="Times New Roman" w:hAnsi="Courier New" w:cs="Courier New"/>
+          <w:b/>
+          <w:bCs/>
+          <w:color w:val="000000"/>
+          <w:lang w:eastAsia="es-AR"/>
+        </w:rPr>
+        <w:t>• [</w:t>
+      </w:r>
+      <w:r>
+        <w:rPr>
+          <w:rFonts w:ascii="Courier New" w:eastAsia="Times New Roman" w:hAnsi="Courier New" w:cs="Courier New"/>
+          <w:b/>
+          <w:bCs/>
+          <w:color w:val="000000"/>
+          <w:lang w:eastAsia="es-AR"/>
+        </w:rPr>
+        <w:t>9</w:t>
+      </w:r>
+      <w:r>
+        <w:rPr>
+          <w:rFonts w:ascii="Courier New" w:eastAsia="Times New Roman" w:hAnsi="Courier New" w:cs="Courier New"/>
+          <w:b/>
+          <w:bCs/>
+          <w:color w:val="000000"/>
+          <w:lang w:eastAsia="es-AR"/>
+        </w:rPr>
+        <w:t>/6/22]:</w:t>
+      </w:r>
       <w:r>
         <w:rPr>
           <w:rFonts w:ascii="Courier New" w:eastAsia="Times New Roman" w:hAnsi="Courier New" w:cs="Courier New"/>
@@ -774,82 +724,36 @@
         </w:rPr>
         <w:t> </w:t>
       </w:r>
-      <w:proofErr w:type="spellStart"/>
-      <w:r>
-        <w:rPr>
-          <w:rFonts w:ascii="Courier New" w:eastAsia="Times New Roman" w:hAnsi="Courier New" w:cs="Courier New"/>
-          <w:color w:val="000000"/>
-          <w:lang w:eastAsia="es-AR"/>
-        </w:rPr>
-        <w:t>end</w:t>
-      </w:r>
-      <w:proofErr w:type="spellEnd"/>
-      <w:r>
-        <w:rPr>
-          <w:rFonts w:ascii="Courier New" w:eastAsia="Times New Roman" w:hAnsi="Courier New" w:cs="Courier New"/>
-          <w:color w:val="000000"/>
-          <w:lang w:eastAsia="es-AR"/>
-        </w:rPr>
-        <w:t>, back </w:t>
-      </w:r>
-      <w:proofErr w:type="spellStart"/>
-      <w:r>
-        <w:rPr>
-          <w:rFonts w:ascii="Courier New" w:eastAsia="Times New Roman" w:hAnsi="Courier New" w:cs="Courier New"/>
-          <w:color w:val="000000"/>
-          <w:lang w:eastAsia="es-AR"/>
-        </w:rPr>
-        <w:t>end</w:t>
-      </w:r>
-      <w:proofErr w:type="spellEnd"/>
-      <w:r>
-        <w:rPr>
-          <w:rFonts w:ascii="Courier New" w:eastAsia="Times New Roman" w:hAnsi="Courier New" w:cs="Courier New"/>
-          <w:color w:val="000000"/>
-          <w:lang w:eastAsia="es-AR"/>
-        </w:rPr>
-        <w:t> y base de datos) adicionalmente hay una carpeta para la bitácora y sus respectivos recursos u otros archivos de necesidad. También comencé a investigar </w:t>
-      </w:r>
-      <w:r>
-        <w:rPr>
-          <w:rFonts w:ascii="Courier New" w:eastAsia="Times New Roman" w:hAnsi="Courier New" w:cs="Courier New"/>
-          <w:color w:val="000000"/>
-          <w:lang w:eastAsia="es-AR"/>
-        </w:rPr>
-        <w:t>cómo</w:t>
-      </w:r>
-      <w:r>
-        <w:rPr>
-          <w:rFonts w:ascii="Courier New" w:eastAsia="Times New Roman" w:hAnsi="Courier New" w:cs="Courier New"/>
-          <w:color w:val="000000"/>
-          <w:lang w:eastAsia="es-AR"/>
-        </w:rPr>
-        <w:t> funciona </w:t>
-      </w:r>
-      <w:proofErr w:type="spellStart"/>
-      <w:r>
-        <w:rPr>
-          <w:rFonts w:ascii="Courier New" w:eastAsia="Times New Roman" w:hAnsi="Courier New" w:cs="Courier New"/>
-          <w:color w:val="000000"/>
-          <w:lang w:eastAsia="es-AR"/>
-        </w:rPr>
-        <w:t>Boostrap</w:t>
-      </w:r>
-      <w:proofErr w:type="spellEnd"/>
-      <w:r>
-        <w:rPr>
-          <w:rFonts w:ascii="Courier New" w:eastAsia="Times New Roman" w:hAnsi="Courier New" w:cs="Courier New"/>
-          <w:color w:val="000000"/>
-          <w:lang w:eastAsia="es-AR"/>
-        </w:rPr>
-        <w:t> y como implementarlo en el proyecto.</w:t>
+      <w:r>
+        <w:rPr>
+          <w:rFonts w:ascii="Courier New" w:eastAsia="Times New Roman" w:hAnsi="Courier New" w:cs="Courier New"/>
+          <w:color w:val="000000"/>
+          <w:lang w:eastAsia="es-AR"/>
+        </w:rPr>
+        <w:t>Luego de un tiempito pude volver a avanzar en el proyecto, sufrí un robo y se llevaron mi notebook por lo que ahora estoy desde una computadora prestada y los únicos archivos que recuperé son los que estaban en github (Punto para github). El día de hoy el avance fue instalar los programas (Git, VScode, Node, Angular, Bootstrap, etc.)</w:t>
+      </w:r>
+      <w:r>
+        <w:rPr>
+          <w:rFonts w:ascii="Courier New" w:eastAsia="Times New Roman" w:hAnsi="Courier New" w:cs="Courier New"/>
+          <w:color w:val="000000"/>
+          <w:lang w:eastAsia="es-AR"/>
+        </w:rPr>
+        <w:t xml:space="preserve"> y el navbar en el componente header</w:t>
+      </w:r>
+      <w:r>
+        <w:rPr>
+          <w:rFonts w:ascii="Courier New" w:eastAsia="Times New Roman" w:hAnsi="Courier New" w:cs="Courier New"/>
+          <w:color w:val="000000"/>
+          <w:lang w:eastAsia="es-AR"/>
+        </w:rPr>
+        <w:t>.</w:t>
       </w:r>
     </w:p>
     <w:p>
       <w:pPr>
         <w:spacing w:line="235" w:lineRule="atLeast"/>
         <w:rPr>
-          <w:rFonts w:ascii="Calibri" w:eastAsia="Times New Roman" w:hAnsi="Calibri" w:cs="Calibri"/>
+          <w:rFonts w:ascii="Courier New" w:eastAsia="Times New Roman" w:hAnsi="Courier New" w:cs="Courier New"/>
           <w:color w:val="000000"/>
           <w:lang w:eastAsia="es-AR"/>
         </w:rPr>
@@ -861,6 +765,74 @@
           <w:lang w:eastAsia="es-AR"/>
         </w:rPr>
         <w:tab/>
+      </w:r>
+      <w:r>
+        <w:rPr>
+          <w:rFonts w:ascii="Courier New" w:eastAsia="Times New Roman" w:hAnsi="Courier New" w:cs="Courier New"/>
+          <w:color w:val="000000"/>
+          <w:lang w:eastAsia="es-AR"/>
+        </w:rPr>
+        <w:tab/>
+        <w:t>La mayoría de las clases en Bootstrap utilizan un guion medio, por lo que para distinguir mis clases voy a utilizar guion bajo.</w:t>
+      </w:r>
+    </w:p>
+    <w:p>
+      <w:pPr>
+        <w:spacing w:line="235" w:lineRule="atLeast"/>
+        <w:rPr>
+          <w:rFonts w:ascii="Calibri" w:eastAsia="Times New Roman" w:hAnsi="Calibri" w:cs="Calibri"/>
+          <w:color w:val="000000"/>
+          <w:lang w:eastAsia="es-AR"/>
+        </w:rPr>
+      </w:pPr>
+      <w:r>
+        <w:rPr>
+          <w:rFonts w:ascii="Courier New" w:eastAsia="Times New Roman" w:hAnsi="Courier New" w:cs="Courier New"/>
+          <w:color w:val="000000"/>
+          <w:lang w:eastAsia="es-AR"/>
+        </w:rPr>
+        <w:tab/>
+      </w:r>
+      <w:r>
+        <w:rPr>
+          <w:rFonts w:ascii="Courier New" w:eastAsia="Times New Roman" w:hAnsi="Courier New" w:cs="Courier New"/>
+          <w:color w:val="000000"/>
+          <w:lang w:eastAsia="es-AR"/>
+        </w:rPr>
+        <w:tab/>
+        <w:t>Me encontré con un problema a la hora de instalar Boots</w:t>
+      </w:r>
+      <w:r>
+        <w:rPr>
+          <w:rFonts w:ascii="Courier New" w:eastAsia="Times New Roman" w:hAnsi="Courier New" w:cs="Courier New"/>
+          <w:color w:val="000000"/>
+          <w:lang w:eastAsia="es-AR"/>
+        </w:rPr>
+        <w:t xml:space="preserve">trap ya que la versión instalada de Angular es la 14 (Lanzada el 2 de junio de este año) y Bootstrap actualmente no se encuentra disponible para esta versión de angular. Al proyecto lo actualicé a la nueva versión de </w:t>
+      </w:r>
+      <w:r>
+        <w:rPr>
+          <w:rFonts w:ascii="Courier New" w:eastAsia="Times New Roman" w:hAnsi="Courier New" w:cs="Courier New"/>
+          <w:color w:val="000000"/>
+          <w:lang w:eastAsia="es-AR"/>
+        </w:rPr>
+        <w:t>A</w:t>
+      </w:r>
+      <w:r>
+        <w:rPr>
+          <w:rFonts w:ascii="Courier New" w:eastAsia="Times New Roman" w:hAnsi="Courier New" w:cs="Courier New"/>
+          <w:color w:val="000000"/>
+          <w:lang w:eastAsia="es-AR"/>
+        </w:rPr>
+        <w:t>ngular pero me va a tocar hacer un downgrade a la versión 13 de Angular para poder hacer uso de Bootstrap</w:t>
+      </w:r>
+      <w:r>
+        <w:rPr>
+          <w:rFonts w:ascii="Courier New" w:eastAsia="Times New Roman" w:hAnsi="Courier New" w:cs="Courier New"/>
+          <w:color w:val="000000"/>
+          <w:lang w:eastAsia="es-AR"/>
+        </w:rPr>
+        <w:t>.</w:t>
       </w:r>
     </w:p>
     <w:p>

</xml_diff>

<commit_message>
Added cursor pointer to edit button
</commit_message>
<xml_diff>
--- a/Bitacora.docx
+++ b/Bitacora.docx
@@ -1343,9 +1343,17 @@
           <w:color w:val="000000"/>
           <w:lang w:eastAsia="es-AR"/>
         </w:rPr>
-        <w:t>navbar.</w:t>
+        <w:t>navbar</w:t>
       </w:r>
       <w:proofErr w:type="spellEnd"/>
+      <w:r>
+        <w:rPr>
+          <w:rFonts w:ascii="Courier New" w:eastAsia="Times New Roman" w:hAnsi="Courier New" w:cs="Courier New"/>
+          <w:color w:val="000000"/>
+          <w:lang w:eastAsia="es-AR"/>
+        </w:rPr>
+        <w:t>.</w:t>
+      </w:r>
     </w:p>
     <w:p>
       <w:pPr>
@@ -1487,6 +1495,29 @@
         <w:t>Header</w:t>
       </w:r>
       <w:proofErr w:type="spellEnd"/>
+    </w:p>
+    <w:p>
+      <w:pPr>
+        <w:pStyle w:val="Prrafodelista"/>
+        <w:numPr>
+          <w:ilvl w:val="0"/>
+          <w:numId w:val="2"/>
+        </w:numPr>
+        <w:spacing w:line="235" w:lineRule="atLeast"/>
+        <w:rPr>
+          <w:rFonts w:ascii="Courier New" w:hAnsi="Courier New" w:cs="Courier New"/>
+          <w:strike/>
+          <w:color w:val="000000"/>
+        </w:rPr>
+      </w:pPr>
+      <w:r>
+        <w:rPr>
+          <w:rFonts w:ascii="Courier New" w:hAnsi="Courier New" w:cs="Courier New"/>
+          <w:strike/>
+          <w:color w:val="000000"/>
+        </w:rPr>
+        <w:t>Agregar cursor pointer el botón de editar</w:t>
+      </w:r>
     </w:p>
     <w:p>
       <w:pPr>
@@ -2178,6 +2209,7 @@
   <w:style w:type="character" w:default="1" w:styleId="Fuentedeprrafopredeter">
     <w:name w:val="Default Paragraph Font"/>
     <w:uiPriority w:val="1"/>
+    <w:semiHidden/>
     <w:unhideWhenUsed/>
   </w:style>
   <w:style w:type="table" w:default="1" w:styleId="Tablanormal">

</xml_diff>

<commit_message>
Experience and Education components added
</commit_message>
<xml_diff>
--- a/Bitacora.docx
+++ b/Bitacora.docx
@@ -981,7 +981,23 @@
           <w:color w:val="000000"/>
           <w:lang w:eastAsia="es-AR"/>
         </w:rPr>
-        <w:t xml:space="preserve"> (no son muchos, pero me voy a evitar hacerlos cada vez, y van a mantener todos la misma estética haciéndolos en este archivo). El margin y el padding de ser necesarios los puedo cambar con las clases de Bootstrap.</w:t>
+        <w:t xml:space="preserve"> (no son muchos, pero me voy a evitar hacerlos cada vez, y van a mantener </w:t>
+      </w:r>
+      <w:r>
+        <w:rPr>
+          <w:rFonts w:ascii="Courier New" w:eastAsia="Times New Roman" w:hAnsi="Courier New" w:cs="Courier New"/>
+          <w:color w:val="000000"/>
+          <w:lang w:eastAsia="es-AR"/>
+        </w:rPr>
+        <w:t>toda la misma estética</w:t>
+      </w:r>
+      <w:r>
+        <w:rPr>
+          <w:rFonts w:ascii="Courier New" w:eastAsia="Times New Roman" w:hAnsi="Courier New" w:cs="Courier New"/>
+          <w:color w:val="000000"/>
+          <w:lang w:eastAsia="es-AR"/>
+        </w:rPr>
+        <w:t xml:space="preserve"> haciéndolos en este archivo). El margin y el padding de ser necesarios los puedo cambar con las clases de Bootstrap.</w:t>
       </w:r>
     </w:p>
     <w:p>
@@ -1074,10 +1090,28 @@
       <w:r>
         <w:rPr>
           <w:rFonts w:ascii="Courier New" w:hAnsi="Courier New" w:cs="Courier New"/>
+          <w:strike/>
           <w:color w:val="000000"/>
           <w:lang w:val="en-US"/>
         </w:rPr>
-        <w:t>Componentes About, Experiences, Educations, Skills,</w:t>
+        <w:t>Componentes About</w:t>
+      </w:r>
+      <w:r>
+        <w:rPr>
+          <w:rFonts w:ascii="Courier New" w:hAnsi="Courier New" w:cs="Courier New"/>
+          <w:strike/>
+          <w:color w:val="000000"/>
+          <w:lang w:val="en-US"/>
+        </w:rPr>
+        <w:t>, Experiences, Educations,</w:t>
+      </w:r>
+      <w:r>
+        <w:rPr>
+          <w:rFonts w:ascii="Courier New" w:hAnsi="Courier New" w:cs="Courier New"/>
+          <w:color w:val="000000"/>
+          <w:lang w:val="en-US"/>
+        </w:rPr>
+        <w:t xml:space="preserve"> Skills,</w:t>
       </w:r>
       <w:r>
         <w:rPr>
@@ -1116,7 +1150,7 @@
           <w:color w:val="000000"/>
           <w:lang w:eastAsia="es-AR"/>
         </w:rPr>
-        <w:t>1</w:t>
+        <w:t>14</w:t>
       </w:r>
       <w:r>
         <w:rPr>
@@ -1126,7 +1160,7 @@
           <w:color w:val="000000"/>
           <w:lang w:eastAsia="es-AR"/>
         </w:rPr>
-        <w:t>4</w:t>
+        <w:t>/</w:t>
       </w:r>
       <w:r>
         <w:rPr>
@@ -1136,7 +1170,7 @@
           <w:color w:val="000000"/>
           <w:lang w:eastAsia="es-AR"/>
         </w:rPr>
-        <w:t>/</w:t>
+        <w:t>06</w:t>
       </w:r>
       <w:r>
         <w:rPr>
@@ -1146,7 +1180,7 @@
           <w:color w:val="000000"/>
           <w:lang w:eastAsia="es-AR"/>
         </w:rPr>
-        <w:t>06</w:t>
+        <w:t>/</w:t>
       </w:r>
       <w:r>
         <w:rPr>
@@ -1156,7 +1190,7 @@
           <w:color w:val="000000"/>
           <w:lang w:eastAsia="es-AR"/>
         </w:rPr>
-        <w:t>/</w:t>
+        <w:t>22</w:t>
       </w:r>
       <w:r>
         <w:rPr>
@@ -1166,8 +1200,75 @@
           <w:color w:val="000000"/>
           <w:lang w:eastAsia="es-AR"/>
         </w:rPr>
-        <w:t>22</w:t>
-      </w:r>
+        <w:t>]:</w:t>
+      </w:r>
+      <w:r>
+        <w:rPr>
+          <w:rFonts w:ascii="Courier New" w:eastAsia="Times New Roman" w:hAnsi="Courier New" w:cs="Courier New"/>
+          <w:color w:val="000000"/>
+          <w:lang w:eastAsia="es-AR"/>
+        </w:rPr>
+        <w:t> </w:t>
+      </w:r>
+      <w:r>
+        <w:rPr>
+          <w:rFonts w:ascii="Courier New" w:eastAsia="Times New Roman" w:hAnsi="Courier New" w:cs="Courier New"/>
+          <w:color w:val="000000"/>
+          <w:lang w:eastAsia="es-AR"/>
+        </w:rPr>
+        <w:t xml:space="preserve">Algo en lo que no pensé es en la parte de edición, para cambiar la información del portfolio. En principio </w:t>
+      </w:r>
+      <w:r>
+        <w:rPr>
+          <w:rFonts w:ascii="Courier New" w:eastAsia="Times New Roman" w:hAnsi="Courier New" w:cs="Courier New"/>
+          <w:color w:val="000000"/>
+          <w:lang w:eastAsia="es-AR"/>
+        </w:rPr>
+        <w:t>tenía</w:t>
+      </w:r>
+      <w:r>
+        <w:rPr>
+          <w:rFonts w:ascii="Courier New" w:eastAsia="Times New Roman" w:hAnsi="Courier New" w:cs="Courier New"/>
+          <w:color w:val="000000"/>
+          <w:lang w:eastAsia="es-AR"/>
+        </w:rPr>
+        <w:t xml:space="preserve"> la idea de desplazar algunos elementos, e incluso hacer que “desaparezcan” con alguna clase de efecto smooth, y aparezca un input que me permitiera cambiar el contenido de la base de datos. Pero husmeando en la página de Bootstrap encontré los “Modal” que literalmente </w:t>
+      </w:r>
+      <w:r>
+        <w:rPr>
+          <w:rFonts w:ascii="Courier New" w:eastAsia="Times New Roman" w:hAnsi="Courier New" w:cs="Courier New"/>
+          <w:color w:val="000000"/>
+          <w:lang w:eastAsia="es-AR"/>
+        </w:rPr>
+        <w:t>pueden ser justo lo que necesito para esta función, me permiten “abrir una pestaña” encima del body</w:t>
+      </w:r>
+      <w:r>
+        <w:rPr>
+          <w:rFonts w:ascii="Courier New" w:eastAsia="Times New Roman" w:hAnsi="Courier New" w:cs="Courier New"/>
+          <w:color w:val="000000"/>
+          <w:lang w:eastAsia="es-AR"/>
+        </w:rPr>
+        <w:t xml:space="preserve"> </w:t>
+      </w:r>
+      <w:r>
+        <w:rPr>
+          <w:rFonts w:ascii="Courier New" w:eastAsia="Times New Roman" w:hAnsi="Courier New" w:cs="Courier New"/>
+          <w:color w:val="000000"/>
+          <w:lang w:eastAsia="es-AR"/>
+        </w:rPr>
+        <w:t>y poder poner, por ejemplo, un formulario dentro con sus respectivos botones para cerrar y/o guardar cambios. Quedará pendiente indagar sobre el tema.</w:t>
+      </w:r>
+    </w:p>
+    <w:p>
+      <w:pPr>
+        <w:spacing w:line="235" w:lineRule="atLeast"/>
+        <w:ind w:left="708"/>
+        <w:rPr>
+          <w:rFonts w:ascii="Courier New" w:eastAsia="Times New Roman" w:hAnsi="Courier New" w:cs="Courier New"/>
+          <w:color w:val="000000"/>
+          <w:lang w:eastAsia="es-AR"/>
+        </w:rPr>
+      </w:pPr>
       <w:r>
         <w:rPr>
           <w:rFonts w:ascii="Courier New" w:eastAsia="Times New Roman" w:hAnsi="Courier New" w:cs="Courier New"/>
@@ -1176,47 +1277,47 @@
           <w:color w:val="000000"/>
           <w:lang w:eastAsia="es-AR"/>
         </w:rPr>
-        <w:t>]:</w:t>
-      </w:r>
-      <w:r>
-        <w:rPr>
-          <w:rFonts w:ascii="Courier New" w:eastAsia="Times New Roman" w:hAnsi="Courier New" w:cs="Courier New"/>
-          <w:color w:val="000000"/>
-          <w:lang w:eastAsia="es-AR"/>
-        </w:rPr>
-        <w:t> </w:t>
-      </w:r>
-      <w:r>
-        <w:rPr>
-          <w:rFonts w:ascii="Courier New" w:eastAsia="Times New Roman" w:hAnsi="Courier New" w:cs="Courier New"/>
-          <w:color w:val="000000"/>
-          <w:lang w:eastAsia="es-AR"/>
-        </w:rPr>
-        <w:t xml:space="preserve">Algo en lo que no pensé es en la parte de edición, para cambiar la información del portfolio. En principio tenia la idea de desplazar algunos elementos, e incluso hacer que “desaparezcan” con alguna clase de efecto smooth, y aparezca un input que me permitiera cambiar el contenido de la base de datos. Pero husmeando en la página de Bootstrap encontré los “Modal” que literalmente </w:t>
-      </w:r>
-      <w:r>
-        <w:rPr>
-          <w:rFonts w:ascii="Courier New" w:eastAsia="Times New Roman" w:hAnsi="Courier New" w:cs="Courier New"/>
-          <w:color w:val="000000"/>
-          <w:lang w:eastAsia="es-AR"/>
-        </w:rPr>
-        <w:t>pueden ser justo lo que necesito para esta función, me permiten “abrir una pestaña” encima del body</w:t>
-      </w:r>
-      <w:r>
-        <w:rPr>
-          <w:rFonts w:ascii="Courier New" w:eastAsia="Times New Roman" w:hAnsi="Courier New" w:cs="Courier New"/>
-          <w:color w:val="000000"/>
-          <w:lang w:eastAsia="es-AR"/>
-        </w:rPr>
-        <w:t xml:space="preserve"> </w:t>
-      </w:r>
-      <w:r>
-        <w:rPr>
-          <w:rFonts w:ascii="Courier New" w:eastAsia="Times New Roman" w:hAnsi="Courier New" w:cs="Courier New"/>
-          <w:color w:val="000000"/>
-          <w:lang w:eastAsia="es-AR"/>
-        </w:rPr>
-        <w:t>y poder poner, por ejemplo, un formulario dentro con sus respectivos botones para cerrar y/o guardar cambios. Quedará pendiente indagar sobre el tema.</w:t>
+        <w:tab/>
+      </w:r>
+      <w:r>
+        <w:rPr>
+          <w:rFonts w:ascii="Courier New" w:eastAsia="Times New Roman" w:hAnsi="Courier New" w:cs="Courier New"/>
+          <w:color w:val="000000"/>
+          <w:lang w:eastAsia="es-AR"/>
+        </w:rPr>
+        <w:t>Agregué el cursor pointer al elemento que lo necesitaba, moví el componente navbar fuera del header para poder hacerlo sticky (ahora este es un componente extra</w:t>
+      </w:r>
+      <w:r>
+        <w:rPr>
+          <w:rFonts w:ascii="Courier New" w:eastAsia="Times New Roman" w:hAnsi="Courier New" w:cs="Courier New"/>
+          <w:color w:val="000000"/>
+          <w:lang w:eastAsia="es-AR"/>
+        </w:rPr>
+        <w:t xml:space="preserve"> a los componentes básicos</w:t>
+      </w:r>
+      <w:r>
+        <w:rPr>
+          <w:rFonts w:ascii="Courier New" w:eastAsia="Times New Roman" w:hAnsi="Courier New" w:cs="Courier New"/>
+          <w:color w:val="000000"/>
+          <w:lang w:eastAsia="es-AR"/>
+        </w:rPr>
+        <w:t>)</w:t>
+      </w:r>
+      <w:r>
+        <w:rPr>
+          <w:rFonts w:ascii="Courier New" w:eastAsia="Times New Roman" w:hAnsi="Courier New" w:cs="Courier New"/>
+          <w:color w:val="000000"/>
+          <w:lang w:eastAsia="es-AR"/>
+        </w:rPr>
+        <w:t xml:space="preserve"> y que se mueva libremente por encima de todos los componentes y avancé con el componente About</w:t>
+      </w:r>
+      <w:r>
+        <w:rPr>
+          <w:rFonts w:ascii="Courier New" w:eastAsia="Times New Roman" w:hAnsi="Courier New" w:cs="Courier New"/>
+          <w:color w:val="000000"/>
+          <w:lang w:eastAsia="es-AR"/>
+        </w:rPr>
+        <w:t>, Experience y Education.</w:t>
       </w:r>
     </w:p>
     <w:p>
@@ -1232,59 +1333,6 @@
       <w:r>
         <w:rPr>
           <w:rFonts w:ascii="Courier New" w:eastAsia="Times New Roman" w:hAnsi="Courier New" w:cs="Courier New"/>
-          <w:b/>
-          <w:bCs/>
-          <w:color w:val="000000"/>
-          <w:lang w:eastAsia="es-AR"/>
-        </w:rPr>
-        <w:tab/>
-      </w:r>
-      <w:r>
-        <w:rPr>
-          <w:rFonts w:ascii="Courier New" w:eastAsia="Times New Roman" w:hAnsi="Courier New" w:cs="Courier New"/>
-          <w:color w:val="000000"/>
-          <w:lang w:eastAsia="es-AR"/>
-        </w:rPr>
-        <w:t>Agregué el cursor pointer al elemento que lo necesitaba, moví el componente navbar fuera del header para poder hacerlo sticky (ahora este es un componente extra</w:t>
-      </w:r>
-      <w:r>
-        <w:rPr>
-          <w:rFonts w:ascii="Courier New" w:eastAsia="Times New Roman" w:hAnsi="Courier New" w:cs="Courier New"/>
-          <w:color w:val="000000"/>
-          <w:lang w:eastAsia="es-AR"/>
-        </w:rPr>
-        <w:t xml:space="preserve"> a los componentes básicos</w:t>
-      </w:r>
-      <w:r>
-        <w:rPr>
-          <w:rFonts w:ascii="Courier New" w:eastAsia="Times New Roman" w:hAnsi="Courier New" w:cs="Courier New"/>
-          <w:color w:val="000000"/>
-          <w:lang w:eastAsia="es-AR"/>
-        </w:rPr>
-        <w:t>)</w:t>
-      </w:r>
-      <w:r>
-        <w:rPr>
-          <w:rFonts w:ascii="Courier New" w:eastAsia="Times New Roman" w:hAnsi="Courier New" w:cs="Courier New"/>
-          <w:color w:val="000000"/>
-          <w:lang w:eastAsia="es-AR"/>
-        </w:rPr>
-        <w:t xml:space="preserve"> y que se mueva libremente por encima de todos los componentes y avancé con el componente About.</w:t>
-      </w:r>
-    </w:p>
-    <w:p>
-      <w:pPr>
-        <w:spacing w:line="235" w:lineRule="atLeast"/>
-        <w:ind w:left="708"/>
-        <w:rPr>
-          <w:rFonts w:ascii="Courier New" w:eastAsia="Times New Roman" w:hAnsi="Courier New" w:cs="Courier New"/>
-          <w:color w:val="000000"/>
-          <w:lang w:eastAsia="es-AR"/>
-        </w:rPr>
-      </w:pPr>
-      <w:r>
-        <w:rPr>
-          <w:rFonts w:ascii="Courier New" w:eastAsia="Times New Roman" w:hAnsi="Courier New" w:cs="Courier New"/>
           <w:color w:val="000000"/>
           <w:lang w:eastAsia="es-AR"/>
         </w:rPr>
@@ -1305,7 +1353,23 @@
           <w:color w:val="000000"/>
           <w:lang w:eastAsia="es-AR"/>
         </w:rPr>
-        <w:t xml:space="preserve"> con la página, en principio, la pensé para que sea cada sección como una presentación de P.P y haciendo uso del snap scrolling, pero</w:t>
+        <w:t xml:space="preserve"> con la página</w:t>
+      </w:r>
+      <w:r>
+        <w:rPr>
+          <w:rFonts w:ascii="Courier New" w:eastAsia="Times New Roman" w:hAnsi="Courier New" w:cs="Courier New"/>
+          <w:color w:val="000000"/>
+          <w:lang w:eastAsia="es-AR"/>
+        </w:rPr>
+        <w:t xml:space="preserve">, </w:t>
+      </w:r>
+      <w:r>
+        <w:rPr>
+          <w:rFonts w:ascii="Courier New" w:eastAsia="Times New Roman" w:hAnsi="Courier New" w:cs="Courier New"/>
+          <w:color w:val="000000"/>
+          <w:lang w:eastAsia="es-AR"/>
+        </w:rPr>
+        <w:t>la pensé para que sea cada sección como una presentación de P.P y haciendo uso del snap scrolling, pero</w:t>
       </w:r>
       <w:r>
         <w:rPr>

</xml_diff>

<commit_message>
SwiperJS implementation for Projects Component
</commit_message>
<xml_diff>
--- a/Bitacora.docx
+++ b/Bitacora.docx
@@ -41,25 +41,7 @@
           <w:color w:val="000000"/>
           <w:lang w:eastAsia="es-AR"/>
         </w:rPr>
-        <w:t>Título del proyecto: Uriel </w:t>
-      </w:r>
-      <w:proofErr w:type="spellStart"/>
-      <w:r>
-        <w:rPr>
-          <w:rFonts w:ascii="Courier New" w:eastAsia="Times New Roman" w:hAnsi="Courier New" w:cs="Courier New"/>
-          <w:color w:val="000000"/>
-          <w:lang w:eastAsia="es-AR"/>
-        </w:rPr>
-        <w:t>Spiridione</w:t>
-      </w:r>
-      <w:proofErr w:type="spellEnd"/>
-      <w:r>
-        <w:rPr>
-          <w:rFonts w:ascii="Courier New" w:eastAsia="Times New Roman" w:hAnsi="Courier New" w:cs="Courier New"/>
-          <w:color w:val="000000"/>
-          <w:lang w:eastAsia="es-AR"/>
-        </w:rPr>
-        <w:t> – Arg. Programa Portfolio.</w:t>
+        <w:t>Título del proyecto: Uriel Spiridione – Arg. Programa Portfolio.</w:t>
       </w:r>
     </w:p>
     <w:p>
@@ -78,25 +60,7 @@
           <w:color w:val="000000"/>
           <w:lang w:eastAsia="es-AR"/>
         </w:rPr>
-        <w:t>Autor: Uriel </w:t>
-      </w:r>
-      <w:proofErr w:type="spellStart"/>
-      <w:r>
-        <w:rPr>
-          <w:rFonts w:ascii="Courier New" w:eastAsia="Times New Roman" w:hAnsi="Courier New" w:cs="Courier New"/>
-          <w:color w:val="000000"/>
-          <w:lang w:eastAsia="es-AR"/>
-        </w:rPr>
-        <w:t>Spiridione</w:t>
-      </w:r>
-      <w:proofErr w:type="spellEnd"/>
-      <w:r>
-        <w:rPr>
-          <w:rFonts w:ascii="Courier New" w:eastAsia="Times New Roman" w:hAnsi="Courier New" w:cs="Courier New"/>
-          <w:color w:val="000000"/>
-          <w:lang w:eastAsia="es-AR"/>
-        </w:rPr>
-        <w:t>.</w:t>
+        <w:t>Autor: Uriel Spiridione.</w:t>
       </w:r>
     </w:p>
     <w:p>
@@ -109,23 +73,13 @@
           <w:lang w:eastAsia="es-AR"/>
         </w:rPr>
       </w:pPr>
-      <w:proofErr w:type="spellStart"/>
-      <w:r>
-        <w:rPr>
-          <w:rFonts w:ascii="Courier New" w:eastAsia="Times New Roman" w:hAnsi="Courier New" w:cs="Courier New"/>
-          <w:color w:val="000000"/>
-          <w:lang w:eastAsia="es-AR"/>
-        </w:rPr>
-        <w:t>Github</w:t>
-      </w:r>
-      <w:proofErr w:type="spellEnd"/>
-      <w:r>
-        <w:rPr>
-          <w:rFonts w:ascii="Courier New" w:eastAsia="Times New Roman" w:hAnsi="Courier New" w:cs="Courier New"/>
-          <w:color w:val="000000"/>
-          <w:lang w:eastAsia="es-AR"/>
-        </w:rPr>
-        <w:t>: </w:t>
+      <w:r>
+        <w:rPr>
+          <w:rFonts w:ascii="Courier New" w:eastAsia="Times New Roman" w:hAnsi="Courier New" w:cs="Courier New"/>
+          <w:color w:val="000000"/>
+          <w:lang w:eastAsia="es-AR"/>
+        </w:rPr>
+        <w:t>Github: </w:t>
       </w:r>
       <w:hyperlink r:id="rId5" w:history="1">
         <w:r>
@@ -217,25 +171,7 @@
           <w:color w:val="000000"/>
           <w:lang w:eastAsia="es-AR"/>
         </w:rPr>
-        <w:t>El objetivo es desarrollar una aplicación web full </w:t>
-      </w:r>
-      <w:proofErr w:type="spellStart"/>
-      <w:r>
-        <w:rPr>
-          <w:rFonts w:ascii="Courier New" w:eastAsia="Times New Roman" w:hAnsi="Courier New" w:cs="Courier New"/>
-          <w:color w:val="000000"/>
-          <w:lang w:eastAsia="es-AR"/>
-        </w:rPr>
-        <w:t>stack</w:t>
-      </w:r>
-      <w:proofErr w:type="spellEnd"/>
-      <w:r>
-        <w:rPr>
-          <w:rFonts w:ascii="Courier New" w:eastAsia="Times New Roman" w:hAnsi="Courier New" w:cs="Courier New"/>
-          <w:color w:val="000000"/>
-          <w:lang w:eastAsia="es-AR"/>
-        </w:rPr>
-        <w:t> durante el cursado de Argentina Programa, tal y como se plantea en la siguiente “</w:t>
+        <w:t>El objetivo es desarrollar una aplicación web full stack durante el cursado de Argentina Programa, tal y como se plantea en la siguiente “</w:t>
       </w:r>
       <w:hyperlink r:id="rId6" w:history="1">
         <w:r>
@@ -254,25 +190,7 @@
           <w:color w:val="000000"/>
           <w:lang w:eastAsia="es-AR"/>
         </w:rPr>
-        <w:t>”. En el primer módulo se mencionan sugerencias como el uso de </w:t>
-      </w:r>
-      <w:proofErr w:type="spellStart"/>
-      <w:r>
-        <w:rPr>
-          <w:rFonts w:ascii="Courier New" w:eastAsia="Times New Roman" w:hAnsi="Courier New" w:cs="Courier New"/>
-          <w:color w:val="000000"/>
-          <w:lang w:eastAsia="es-AR"/>
-        </w:rPr>
-        <w:t>Figma</w:t>
-      </w:r>
-      <w:proofErr w:type="spellEnd"/>
-      <w:r>
-        <w:rPr>
-          <w:rFonts w:ascii="Courier New" w:eastAsia="Times New Roman" w:hAnsi="Courier New" w:cs="Courier New"/>
-          <w:color w:val="000000"/>
-          <w:lang w:eastAsia="es-AR"/>
-        </w:rPr>
-        <w:t> para crear el prototipo (Lo entendí como bosquejo) y si bien nos dan un diseño a seguir, este es puede ser modificado siempre que mantenga la estructura básica del proyecto, por lo que he optado por hacerlo a mano. El esquema es el siguiente:</w:t>
+        <w:t>”. En el primer módulo se mencionan sugerencias como el uso de Figma para crear el prototipo (Lo entendí como bosquejo) y si bien nos dan un diseño a seguir, este es puede ser modificado siempre que mantenga la estructura básica del proyecto, por lo que he optado por hacerlo a mano. El esquema es el siguiente:</w:t>
       </w:r>
     </w:p>
     <w:p>
@@ -750,36 +668,72 @@
           <w:color w:val="000000"/>
           <w:lang w:eastAsia="es-AR"/>
         </w:rPr>
-        <w:t> Creación del proyecto en Angular, primer </w:t>
-      </w:r>
-      <w:proofErr w:type="spellStart"/>
-      <w:r>
-        <w:rPr>
-          <w:rFonts w:ascii="Courier New" w:eastAsia="Times New Roman" w:hAnsi="Courier New" w:cs="Courier New"/>
-          <w:color w:val="000000"/>
-          <w:lang w:eastAsia="es-AR"/>
-        </w:rPr>
-        <w:t>commit</w:t>
-      </w:r>
-      <w:proofErr w:type="spellEnd"/>
-      <w:r>
-        <w:rPr>
-          <w:rFonts w:ascii="Courier New" w:eastAsia="Times New Roman" w:hAnsi="Courier New" w:cs="Courier New"/>
-          <w:color w:val="000000"/>
-          <w:lang w:eastAsia="es-AR"/>
-        </w:rPr>
-        <w:t> y creación de los componentes principales (Header, about, education, experience, skill, projects, contact y footer). Eliminé el repositorio del proyecto anterior y cree uno nuevo al cual subí los avances realizados el día de hoy, teniendo en cuenta la estructura del proyecto recomendada en la guía (Carpetas separadas para el </w:t>
-      </w:r>
-      <w:proofErr w:type="spellStart"/>
-      <w:r>
-        <w:rPr>
-          <w:rFonts w:ascii="Courier New" w:eastAsia="Times New Roman" w:hAnsi="Courier New" w:cs="Courier New"/>
-          <w:color w:val="000000"/>
-          <w:lang w:eastAsia="es-AR"/>
-        </w:rPr>
-        <w:t>front</w:t>
-      </w:r>
-      <w:proofErr w:type="spellEnd"/>
+        <w:t> Creación del proyecto en Angular, primer commit y creación de los componentes principales (Header, about, education, experience, skill, projects, contact y footer). Eliminé el repositorio del proyecto anterior y cree uno nuevo al cual subí los avances realizados el día de hoy, teniendo en cuenta la estructura del proyecto recomendada en la guía (Carpetas separadas para el front end, back end y base de datos) adicionalmente hay una carpeta para la bitácora y sus respectivos recursos u otros archivos de necesidad. También comencé a investigar cómo funciona </w:t>
+      </w:r>
+      <w:r>
+        <w:rPr>
+          <w:rFonts w:ascii="Courier New" w:eastAsia="Times New Roman" w:hAnsi="Courier New" w:cs="Courier New"/>
+          <w:color w:val="000000"/>
+          <w:lang w:eastAsia="es-AR"/>
+        </w:rPr>
+        <w:t>Bootstrap</w:t>
+      </w:r>
+      <w:r>
+        <w:rPr>
+          <w:rFonts w:ascii="Courier New" w:eastAsia="Times New Roman" w:hAnsi="Courier New" w:cs="Courier New"/>
+          <w:color w:val="000000"/>
+          <w:lang w:eastAsia="es-AR"/>
+        </w:rPr>
+        <w:t> y como implementarlo en el proyecto.</w:t>
+      </w:r>
+    </w:p>
+    <w:p>
+      <w:pPr>
+        <w:spacing w:line="235" w:lineRule="atLeast"/>
+        <w:rPr>
+          <w:rFonts w:ascii="Courier New" w:eastAsia="Times New Roman" w:hAnsi="Courier New" w:cs="Courier New"/>
+          <w:color w:val="000000"/>
+          <w:lang w:eastAsia="es-AR"/>
+        </w:rPr>
+      </w:pPr>
+      <w:r>
+        <w:rPr>
+          <w:rFonts w:ascii="Courier New" w:eastAsia="Times New Roman" w:hAnsi="Courier New" w:cs="Courier New"/>
+          <w:color w:val="000000"/>
+          <w:lang w:eastAsia="es-AR"/>
+        </w:rPr>
+        <w:tab/>
+      </w:r>
+      <w:r>
+        <w:rPr>
+          <w:rFonts w:ascii="Courier New" w:eastAsia="Times New Roman" w:hAnsi="Courier New" w:cs="Courier New"/>
+          <w:b/>
+          <w:bCs/>
+          <w:color w:val="000000"/>
+          <w:lang w:eastAsia="es-AR"/>
+        </w:rPr>
+        <w:t>• [</w:t>
+      </w:r>
+      <w:r>
+        <w:rPr>
+          <w:rFonts w:ascii="Courier New" w:eastAsia="Times New Roman" w:hAnsi="Courier New" w:cs="Courier New"/>
+          <w:b/>
+          <w:bCs/>
+          <w:color w:val="000000"/>
+          <w:lang w:eastAsia="es-AR"/>
+        </w:rPr>
+        <w:t>9</w:t>
+      </w:r>
+      <w:r>
+        <w:rPr>
+          <w:rFonts w:ascii="Courier New" w:eastAsia="Times New Roman" w:hAnsi="Courier New" w:cs="Courier New"/>
+          <w:b/>
+          <w:bCs/>
+          <w:color w:val="000000"/>
+          <w:lang w:eastAsia="es-AR"/>
+        </w:rPr>
+        <w:t>/6/22]:</w:t>
+      </w:r>
       <w:r>
         <w:rPr>
           <w:rFonts w:ascii="Courier New" w:eastAsia="Times New Roman" w:hAnsi="Courier New" w:cs="Courier New"/>
@@ -788,230 +742,22 @@
         </w:rPr>
         <w:t> </w:t>
       </w:r>
-      <w:proofErr w:type="spellStart"/>
-      <w:r>
-        <w:rPr>
-          <w:rFonts w:ascii="Courier New" w:eastAsia="Times New Roman" w:hAnsi="Courier New" w:cs="Courier New"/>
-          <w:color w:val="000000"/>
-          <w:lang w:eastAsia="es-AR"/>
-        </w:rPr>
-        <w:t>end</w:t>
-      </w:r>
-      <w:proofErr w:type="spellEnd"/>
-      <w:r>
-        <w:rPr>
-          <w:rFonts w:ascii="Courier New" w:eastAsia="Times New Roman" w:hAnsi="Courier New" w:cs="Courier New"/>
-          <w:color w:val="000000"/>
-          <w:lang w:eastAsia="es-AR"/>
-        </w:rPr>
-        <w:t>, back </w:t>
-      </w:r>
-      <w:proofErr w:type="spellStart"/>
-      <w:r>
-        <w:rPr>
-          <w:rFonts w:ascii="Courier New" w:eastAsia="Times New Roman" w:hAnsi="Courier New" w:cs="Courier New"/>
-          <w:color w:val="000000"/>
-          <w:lang w:eastAsia="es-AR"/>
-        </w:rPr>
-        <w:t>end</w:t>
-      </w:r>
-      <w:proofErr w:type="spellEnd"/>
-      <w:r>
-        <w:rPr>
-          <w:rFonts w:ascii="Courier New" w:eastAsia="Times New Roman" w:hAnsi="Courier New" w:cs="Courier New"/>
-          <w:color w:val="000000"/>
-          <w:lang w:eastAsia="es-AR"/>
-        </w:rPr>
-        <w:t> y base de datos) adicionalmente hay una carpeta para la bitácora y sus respectivos recursos u otros archivos de necesidad. También comencé a investigar cómo funciona </w:t>
-      </w:r>
-      <w:r>
-        <w:rPr>
-          <w:rFonts w:ascii="Courier New" w:eastAsia="Times New Roman" w:hAnsi="Courier New" w:cs="Courier New"/>
-          <w:color w:val="000000"/>
-          <w:lang w:eastAsia="es-AR"/>
-        </w:rPr>
-        <w:t>Bootstrap</w:t>
-      </w:r>
-      <w:r>
-        <w:rPr>
-          <w:rFonts w:ascii="Courier New" w:eastAsia="Times New Roman" w:hAnsi="Courier New" w:cs="Courier New"/>
-          <w:color w:val="000000"/>
-          <w:lang w:eastAsia="es-AR"/>
-        </w:rPr>
-        <w:t> y como implementarlo en el proyecto.</w:t>
-      </w:r>
-    </w:p>
-    <w:p>
-      <w:pPr>
-        <w:spacing w:line="235" w:lineRule="atLeast"/>
-        <w:rPr>
-          <w:rFonts w:ascii="Courier New" w:eastAsia="Times New Roman" w:hAnsi="Courier New" w:cs="Courier New"/>
-          <w:color w:val="000000"/>
-          <w:lang w:eastAsia="es-AR"/>
-        </w:rPr>
-      </w:pPr>
-      <w:r>
-        <w:rPr>
-          <w:rFonts w:ascii="Courier New" w:eastAsia="Times New Roman" w:hAnsi="Courier New" w:cs="Courier New"/>
-          <w:color w:val="000000"/>
-          <w:lang w:eastAsia="es-AR"/>
-        </w:rPr>
-        <w:tab/>
-      </w:r>
-      <w:r>
-        <w:rPr>
-          <w:rFonts w:ascii="Courier New" w:eastAsia="Times New Roman" w:hAnsi="Courier New" w:cs="Courier New"/>
-          <w:b/>
-          <w:bCs/>
-          <w:color w:val="000000"/>
-          <w:lang w:eastAsia="es-AR"/>
-        </w:rPr>
-        <w:t>• [</w:t>
-      </w:r>
-      <w:r>
-        <w:rPr>
-          <w:rFonts w:ascii="Courier New" w:eastAsia="Times New Roman" w:hAnsi="Courier New" w:cs="Courier New"/>
-          <w:b/>
-          <w:bCs/>
-          <w:color w:val="000000"/>
-          <w:lang w:eastAsia="es-AR"/>
-        </w:rPr>
-        <w:t>9</w:t>
-      </w:r>
-      <w:r>
-        <w:rPr>
-          <w:rFonts w:ascii="Courier New" w:eastAsia="Times New Roman" w:hAnsi="Courier New" w:cs="Courier New"/>
-          <w:b/>
-          <w:bCs/>
-          <w:color w:val="000000"/>
-          <w:lang w:eastAsia="es-AR"/>
-        </w:rPr>
-        <w:t>/6/22]:</w:t>
-      </w:r>
-      <w:r>
-        <w:rPr>
-          <w:rFonts w:ascii="Courier New" w:eastAsia="Times New Roman" w:hAnsi="Courier New" w:cs="Courier New"/>
-          <w:color w:val="000000"/>
-          <w:lang w:eastAsia="es-AR"/>
-        </w:rPr>
-        <w:t> </w:t>
-      </w:r>
-      <w:r>
-        <w:rPr>
-          <w:rFonts w:ascii="Courier New" w:eastAsia="Times New Roman" w:hAnsi="Courier New" w:cs="Courier New"/>
-          <w:color w:val="000000"/>
-          <w:lang w:eastAsia="es-AR"/>
-        </w:rPr>
-        <w:t xml:space="preserve">Luego de un tiempito pude volver a avanzar en el proyecto, sufrí un robo y se llevaron mi notebook por lo que ahora estoy desde una computadora prestada y los únicos archivos que recuperé son los que estaban en </w:t>
-      </w:r>
-      <w:proofErr w:type="spellStart"/>
-      <w:r>
-        <w:rPr>
-          <w:rFonts w:ascii="Courier New" w:eastAsia="Times New Roman" w:hAnsi="Courier New" w:cs="Courier New"/>
-          <w:color w:val="000000"/>
-          <w:lang w:eastAsia="es-AR"/>
-        </w:rPr>
-        <w:t>github</w:t>
-      </w:r>
-      <w:proofErr w:type="spellEnd"/>
-      <w:r>
-        <w:rPr>
-          <w:rFonts w:ascii="Courier New" w:eastAsia="Times New Roman" w:hAnsi="Courier New" w:cs="Courier New"/>
-          <w:color w:val="000000"/>
-          <w:lang w:eastAsia="es-AR"/>
-        </w:rPr>
-        <w:t xml:space="preserve"> (Punto para </w:t>
-      </w:r>
-      <w:proofErr w:type="spellStart"/>
-      <w:r>
-        <w:rPr>
-          <w:rFonts w:ascii="Courier New" w:eastAsia="Times New Roman" w:hAnsi="Courier New" w:cs="Courier New"/>
-          <w:color w:val="000000"/>
-          <w:lang w:eastAsia="es-AR"/>
-        </w:rPr>
-        <w:t>github</w:t>
-      </w:r>
-      <w:proofErr w:type="spellEnd"/>
-      <w:r>
-        <w:rPr>
-          <w:rFonts w:ascii="Courier New" w:eastAsia="Times New Roman" w:hAnsi="Courier New" w:cs="Courier New"/>
-          <w:color w:val="000000"/>
-          <w:lang w:eastAsia="es-AR"/>
-        </w:rPr>
-        <w:t xml:space="preserve">). El día de hoy el avance fue instalar los programas (Git, </w:t>
-      </w:r>
-      <w:proofErr w:type="spellStart"/>
-      <w:r>
-        <w:rPr>
-          <w:rFonts w:ascii="Courier New" w:eastAsia="Times New Roman" w:hAnsi="Courier New" w:cs="Courier New"/>
-          <w:color w:val="000000"/>
-          <w:lang w:eastAsia="es-AR"/>
-        </w:rPr>
-        <w:t>VScode</w:t>
-      </w:r>
-      <w:proofErr w:type="spellEnd"/>
-      <w:r>
-        <w:rPr>
-          <w:rFonts w:ascii="Courier New" w:eastAsia="Times New Roman" w:hAnsi="Courier New" w:cs="Courier New"/>
-          <w:color w:val="000000"/>
-          <w:lang w:eastAsia="es-AR"/>
-        </w:rPr>
-        <w:t xml:space="preserve">, </w:t>
-      </w:r>
-      <w:proofErr w:type="spellStart"/>
-      <w:r>
-        <w:rPr>
-          <w:rFonts w:ascii="Courier New" w:eastAsia="Times New Roman" w:hAnsi="Courier New" w:cs="Courier New"/>
-          <w:color w:val="000000"/>
-          <w:lang w:eastAsia="es-AR"/>
-        </w:rPr>
-        <w:t>Node</w:t>
-      </w:r>
-      <w:proofErr w:type="spellEnd"/>
-      <w:r>
-        <w:rPr>
-          <w:rFonts w:ascii="Courier New" w:eastAsia="Times New Roman" w:hAnsi="Courier New" w:cs="Courier New"/>
-          <w:color w:val="000000"/>
-          <w:lang w:eastAsia="es-AR"/>
-        </w:rPr>
-        <w:t>, Angular, Bootstrap, etc.)</w:t>
-      </w:r>
-      <w:r>
-        <w:rPr>
-          <w:rFonts w:ascii="Courier New" w:eastAsia="Times New Roman" w:hAnsi="Courier New" w:cs="Courier New"/>
-          <w:color w:val="000000"/>
-          <w:lang w:eastAsia="es-AR"/>
-        </w:rPr>
-        <w:t xml:space="preserve"> y el </w:t>
-      </w:r>
-      <w:proofErr w:type="spellStart"/>
-      <w:r>
-        <w:rPr>
-          <w:rFonts w:ascii="Courier New" w:eastAsia="Times New Roman" w:hAnsi="Courier New" w:cs="Courier New"/>
-          <w:color w:val="000000"/>
-          <w:lang w:eastAsia="es-AR"/>
-        </w:rPr>
-        <w:t>navbar</w:t>
-      </w:r>
-      <w:proofErr w:type="spellEnd"/>
-      <w:r>
-        <w:rPr>
-          <w:rFonts w:ascii="Courier New" w:eastAsia="Times New Roman" w:hAnsi="Courier New" w:cs="Courier New"/>
-          <w:color w:val="000000"/>
-          <w:lang w:eastAsia="es-AR"/>
-        </w:rPr>
-        <w:t xml:space="preserve"> en el componente </w:t>
-      </w:r>
-      <w:proofErr w:type="spellStart"/>
-      <w:r>
-        <w:rPr>
-          <w:rFonts w:ascii="Courier New" w:eastAsia="Times New Roman" w:hAnsi="Courier New" w:cs="Courier New"/>
-          <w:color w:val="000000"/>
-          <w:lang w:eastAsia="es-AR"/>
-        </w:rPr>
-        <w:t>header</w:t>
-      </w:r>
-      <w:proofErr w:type="spellEnd"/>
+      <w:r>
+        <w:rPr>
+          <w:rFonts w:ascii="Courier New" w:eastAsia="Times New Roman" w:hAnsi="Courier New" w:cs="Courier New"/>
+          <w:color w:val="000000"/>
+          <w:lang w:eastAsia="es-AR"/>
+        </w:rPr>
+        <w:t>Luego de un tiempito pude volver a avanzar en el proyecto, sufrí un robo y se llevaron mi notebook por lo que ahora estoy desde una computadora prestada y los únicos archivos que recuperé son los que estaban en github (Punto para github). El día de hoy el avance fue instalar los programas (Git, VScode, Node, Angular, Bootstrap, etc.)</w:t>
+      </w:r>
+      <w:r>
+        <w:rPr>
+          <w:rFonts w:ascii="Courier New" w:eastAsia="Times New Roman" w:hAnsi="Courier New" w:cs="Courier New"/>
+          <w:color w:val="000000"/>
+          <w:lang w:eastAsia="es-AR"/>
+        </w:rPr>
+        <w:t xml:space="preserve"> y el navbar en el componente header</w:t>
+      </w:r>
       <w:r>
         <w:rPr>
           <w:rFonts w:ascii="Courier New" w:eastAsia="Times New Roman" w:hAnsi="Courier New" w:cs="Courier New"/>
@@ -1106,25 +852,7 @@
           <w:color w:val="000000"/>
           <w:lang w:eastAsia="es-AR"/>
         </w:rPr>
-        <w:t xml:space="preserve"> pero me va a tocar hacer un </w:t>
-      </w:r>
-      <w:proofErr w:type="spellStart"/>
-      <w:r>
-        <w:rPr>
-          <w:rFonts w:ascii="Courier New" w:eastAsia="Times New Roman" w:hAnsi="Courier New" w:cs="Courier New"/>
-          <w:color w:val="000000"/>
-          <w:lang w:eastAsia="es-AR"/>
-        </w:rPr>
-        <w:t>downgrade</w:t>
-      </w:r>
-      <w:proofErr w:type="spellEnd"/>
-      <w:r>
-        <w:rPr>
-          <w:rFonts w:ascii="Courier New" w:eastAsia="Times New Roman" w:hAnsi="Courier New" w:cs="Courier New"/>
-          <w:color w:val="000000"/>
-          <w:lang w:eastAsia="es-AR"/>
-        </w:rPr>
-        <w:t xml:space="preserve"> a la versión 13 de Angular para poder hacer uso de Bootstrap</w:t>
+        <w:t xml:space="preserve"> pero me va a tocar hacer un downgrade a la versión 13 de Angular para poder hacer uso de Bootstrap</w:t>
       </w:r>
       <w:r>
         <w:rPr>
@@ -1140,79 +868,7 @@
           <w:color w:val="000000"/>
           <w:lang w:eastAsia="es-AR"/>
         </w:rPr>
-        <w:t xml:space="preserve"> También descubrí el uso de </w:t>
-      </w:r>
-      <w:proofErr w:type="spellStart"/>
-      <w:r>
-        <w:rPr>
-          <w:rFonts w:ascii="Courier New" w:eastAsia="Times New Roman" w:hAnsi="Courier New" w:cs="Courier New"/>
-          <w:color w:val="000000"/>
-          <w:lang w:eastAsia="es-AR"/>
-        </w:rPr>
-        <w:t>markdown</w:t>
-      </w:r>
-      <w:proofErr w:type="spellEnd"/>
-      <w:r>
-        <w:rPr>
-          <w:rFonts w:ascii="Courier New" w:eastAsia="Times New Roman" w:hAnsi="Courier New" w:cs="Courier New"/>
-          <w:color w:val="000000"/>
-          <w:lang w:eastAsia="es-AR"/>
-        </w:rPr>
-        <w:t xml:space="preserve"> (Archivos .</w:t>
-      </w:r>
-      <w:proofErr w:type="spellStart"/>
-      <w:r>
-        <w:rPr>
-          <w:rFonts w:ascii="Courier New" w:eastAsia="Times New Roman" w:hAnsi="Courier New" w:cs="Courier New"/>
-          <w:color w:val="000000"/>
-          <w:lang w:eastAsia="es-AR"/>
-        </w:rPr>
-        <w:t>md</w:t>
-      </w:r>
-      <w:proofErr w:type="spellEnd"/>
-      <w:r>
-        <w:rPr>
-          <w:rFonts w:ascii="Courier New" w:eastAsia="Times New Roman" w:hAnsi="Courier New" w:cs="Courier New"/>
-          <w:color w:val="000000"/>
-          <w:lang w:eastAsia="es-AR"/>
-        </w:rPr>
-        <w:t xml:space="preserve">) por lo que posiblemente lo implemente para la escritura de la Bitácora, de momento está escrita en Word y seguramente en el historial de </w:t>
-      </w:r>
-      <w:proofErr w:type="spellStart"/>
-      <w:r>
-        <w:rPr>
-          <w:rFonts w:ascii="Courier New" w:eastAsia="Times New Roman" w:hAnsi="Courier New" w:cs="Courier New"/>
-          <w:color w:val="000000"/>
-          <w:lang w:eastAsia="es-AR"/>
-        </w:rPr>
-        <w:t>commits</w:t>
-      </w:r>
-      <w:proofErr w:type="spellEnd"/>
-      <w:r>
-        <w:rPr>
-          <w:rFonts w:ascii="Courier New" w:eastAsia="Times New Roman" w:hAnsi="Courier New" w:cs="Courier New"/>
-          <w:color w:val="000000"/>
-          <w:lang w:eastAsia="es-AR"/>
-        </w:rPr>
-        <w:t xml:space="preserve"> de </w:t>
-      </w:r>
-      <w:proofErr w:type="spellStart"/>
-      <w:r>
-        <w:rPr>
-          <w:rFonts w:ascii="Courier New" w:eastAsia="Times New Roman" w:hAnsi="Courier New" w:cs="Courier New"/>
-          <w:color w:val="000000"/>
-          <w:lang w:eastAsia="es-AR"/>
-        </w:rPr>
-        <w:t>Github</w:t>
-      </w:r>
-      <w:proofErr w:type="spellEnd"/>
-      <w:r>
-        <w:rPr>
-          <w:rFonts w:ascii="Courier New" w:eastAsia="Times New Roman" w:hAnsi="Courier New" w:cs="Courier New"/>
-          <w:color w:val="000000"/>
-          <w:lang w:eastAsia="es-AR"/>
-        </w:rPr>
-        <w:t xml:space="preserve"> haya varios intentos de hacerla en HTML u otras formas.</w:t>
+        <w:t xml:space="preserve"> También descubrí el uso de markdown (Archivos .md) por lo que posiblemente lo implemente para la escritura de la Bitácora, de momento está escrita en Word y seguramente en el historial de commits de Github haya varios intentos de hacerla en HTML u otras formas.</w:t>
       </w:r>
     </w:p>
     <w:p>
@@ -1326,43 +982,7 @@
           <w:color w:val="000000"/>
           <w:lang w:eastAsia="es-AR"/>
         </w:rPr>
-        <w:t xml:space="preserve">Terminé el componente </w:t>
-      </w:r>
-      <w:proofErr w:type="spellStart"/>
-      <w:r>
-        <w:rPr>
-          <w:rFonts w:ascii="Courier New" w:eastAsia="Times New Roman" w:hAnsi="Courier New" w:cs="Courier New"/>
-          <w:color w:val="000000"/>
-          <w:lang w:eastAsia="es-AR"/>
-        </w:rPr>
-        <w:t>header</w:t>
-      </w:r>
-      <w:proofErr w:type="spellEnd"/>
-      <w:r>
-        <w:rPr>
-          <w:rFonts w:ascii="Courier New" w:eastAsia="Times New Roman" w:hAnsi="Courier New" w:cs="Courier New"/>
-          <w:color w:val="000000"/>
-          <w:lang w:eastAsia="es-AR"/>
-        </w:rPr>
-        <w:t xml:space="preserve">, junto con sus botones de edición y arreglé detallitos en el </w:t>
-      </w:r>
-      <w:proofErr w:type="spellStart"/>
-      <w:r>
-        <w:rPr>
-          <w:rFonts w:ascii="Courier New" w:eastAsia="Times New Roman" w:hAnsi="Courier New" w:cs="Courier New"/>
-          <w:color w:val="000000"/>
-          <w:lang w:eastAsia="es-AR"/>
-        </w:rPr>
-        <w:t>navbar</w:t>
-      </w:r>
-      <w:proofErr w:type="spellEnd"/>
-      <w:r>
-        <w:rPr>
-          <w:rFonts w:ascii="Courier New" w:eastAsia="Times New Roman" w:hAnsi="Courier New" w:cs="Courier New"/>
-          <w:color w:val="000000"/>
-          <w:lang w:eastAsia="es-AR"/>
-        </w:rPr>
-        <w:t>.</w:t>
+        <w:t>Terminé el componente header, junto con sus botones de edición y arreglé detallitos en el navbar.</w:t>
       </w:r>
     </w:p>
     <w:p>
@@ -1405,43 +1025,7 @@
           <w:color w:val="000000"/>
           <w:lang w:eastAsia="es-AR"/>
         </w:rPr>
-        <w:t xml:space="preserve"> haciéndolos en este archivo). El </w:t>
-      </w:r>
-      <w:proofErr w:type="spellStart"/>
-      <w:r>
-        <w:rPr>
-          <w:rFonts w:ascii="Courier New" w:eastAsia="Times New Roman" w:hAnsi="Courier New" w:cs="Courier New"/>
-          <w:color w:val="000000"/>
-          <w:lang w:eastAsia="es-AR"/>
-        </w:rPr>
-        <w:t>margin</w:t>
-      </w:r>
-      <w:proofErr w:type="spellEnd"/>
-      <w:r>
-        <w:rPr>
-          <w:rFonts w:ascii="Courier New" w:eastAsia="Times New Roman" w:hAnsi="Courier New" w:cs="Courier New"/>
-          <w:color w:val="000000"/>
-          <w:lang w:eastAsia="es-AR"/>
-        </w:rPr>
-        <w:t xml:space="preserve"> y el </w:t>
-      </w:r>
-      <w:proofErr w:type="spellStart"/>
-      <w:r>
-        <w:rPr>
-          <w:rFonts w:ascii="Courier New" w:eastAsia="Times New Roman" w:hAnsi="Courier New" w:cs="Courier New"/>
-          <w:color w:val="000000"/>
-          <w:lang w:eastAsia="es-AR"/>
-        </w:rPr>
-        <w:t>padding</w:t>
-      </w:r>
-      <w:proofErr w:type="spellEnd"/>
-      <w:r>
-        <w:rPr>
-          <w:rFonts w:ascii="Courier New" w:eastAsia="Times New Roman" w:hAnsi="Courier New" w:cs="Courier New"/>
-          <w:color w:val="000000"/>
-          <w:lang w:eastAsia="es-AR"/>
-        </w:rPr>
-        <w:t xml:space="preserve"> de ser necesarios los puedo cambar con las clases de Bootstrap.</w:t>
+        <w:t xml:space="preserve"> haciéndolos en este archivo). El margin y el padding de ser necesarios los puedo cambar con las clases de Bootstrap.</w:t>
       </w:r>
     </w:p>
     <w:p>
@@ -1491,18 +1075,8 @@
           <w:strike/>
           <w:color w:val="000000"/>
         </w:rPr>
-        <w:t xml:space="preserve">Componente </w:t>
-      </w:r>
-      <w:proofErr w:type="spellStart"/>
-      <w:r>
-        <w:rPr>
-          <w:rFonts w:ascii="Courier New" w:hAnsi="Courier New" w:cs="Courier New"/>
-          <w:strike/>
-          <w:color w:val="000000"/>
-        </w:rPr>
-        <w:t>Header</w:t>
-      </w:r>
-      <w:proofErr w:type="spellEnd"/>
+        <w:t>Componente Header</w:t>
+      </w:r>
     </w:p>
     <w:p>
       <w:pPr>
@@ -1541,7 +1115,6 @@
           <w:lang w:val="en-US"/>
         </w:rPr>
       </w:pPr>
-      <w:proofErr w:type="spellStart"/>
       <w:r>
         <w:rPr>
           <w:rFonts w:ascii="Courier New" w:hAnsi="Courier New" w:cs="Courier New"/>
@@ -1549,9 +1122,8 @@
           <w:color w:val="000000"/>
           <w:lang w:val="en-US"/>
         </w:rPr>
-        <w:t>Componentes</w:t>
-      </w:r>
-      <w:proofErr w:type="spellEnd"/>
+        <w:t>Componentes About</w:t>
+      </w:r>
       <w:r>
         <w:rPr>
           <w:rFonts w:ascii="Courier New" w:hAnsi="Courier New" w:cs="Courier New"/>
@@ -1559,7 +1131,7 @@
           <w:color w:val="000000"/>
           <w:lang w:val="en-US"/>
         </w:rPr>
-        <w:t xml:space="preserve"> About</w:t>
+        <w:t>, Experiences, Educations</w:t>
       </w:r>
       <w:r>
         <w:rPr>
@@ -1568,7 +1140,7 @@
           <w:color w:val="000000"/>
           <w:lang w:val="en-US"/>
         </w:rPr>
-        <w:t>, Experiences, Educations</w:t>
+        <w:t>, Skills</w:t>
       </w:r>
       <w:r>
         <w:rPr>
@@ -1577,7 +1149,7 @@
           <w:color w:val="000000"/>
           <w:lang w:val="en-US"/>
         </w:rPr>
-        <w:t>, Skills,</w:t>
+        <w:t>, Projects,</w:t>
       </w:r>
       <w:r>
         <w:rPr>
@@ -1585,7 +1157,7 @@
           <w:color w:val="000000"/>
           <w:lang w:val="en-US"/>
         </w:rPr>
-        <w:t xml:space="preserve"> Projects, Contact y Footer</w:t>
+        <w:t xml:space="preserve"> Contact y Footer</w:t>
       </w:r>
     </w:p>
     <w:p>
@@ -1698,44 +1270,16 @@
           <w:color w:val="000000"/>
           <w:lang w:eastAsia="es-AR"/>
         </w:rPr>
-        <w:t xml:space="preserve"> la idea de desplazar algunos elementos, e incluso hacer que “desaparezcan” con alguna clase de efecto </w:t>
-      </w:r>
-      <w:proofErr w:type="spellStart"/>
-      <w:r>
-        <w:rPr>
-          <w:rFonts w:ascii="Courier New" w:eastAsia="Times New Roman" w:hAnsi="Courier New" w:cs="Courier New"/>
-          <w:color w:val="000000"/>
-          <w:lang w:eastAsia="es-AR"/>
-        </w:rPr>
-        <w:t>smooth</w:t>
-      </w:r>
-      <w:proofErr w:type="spellEnd"/>
-      <w:r>
-        <w:rPr>
-          <w:rFonts w:ascii="Courier New" w:eastAsia="Times New Roman" w:hAnsi="Courier New" w:cs="Courier New"/>
-          <w:color w:val="000000"/>
-          <w:lang w:eastAsia="es-AR"/>
-        </w:rPr>
-        <w:t xml:space="preserve">, y aparezca un input que me permitiera cambiar el contenido de la base de datos. Pero husmeando en la página de Bootstrap encontré los “Modal” que literalmente </w:t>
-      </w:r>
-      <w:r>
-        <w:rPr>
-          <w:rFonts w:ascii="Courier New" w:eastAsia="Times New Roman" w:hAnsi="Courier New" w:cs="Courier New"/>
-          <w:color w:val="000000"/>
-          <w:lang w:eastAsia="es-AR"/>
-        </w:rPr>
-        <w:t xml:space="preserve">pueden ser justo lo que necesito para esta función, me permiten “abrir una pestaña” encima del </w:t>
-      </w:r>
-      <w:proofErr w:type="spellStart"/>
-      <w:r>
-        <w:rPr>
-          <w:rFonts w:ascii="Courier New" w:eastAsia="Times New Roman" w:hAnsi="Courier New" w:cs="Courier New"/>
-          <w:color w:val="000000"/>
-          <w:lang w:eastAsia="es-AR"/>
-        </w:rPr>
-        <w:t>body</w:t>
-      </w:r>
-      <w:proofErr w:type="spellEnd"/>
+        <w:t xml:space="preserve"> la idea de desplazar algunos elementos, e incluso hacer que “desaparezcan” con alguna clase de efecto smooth, y aparezca un input que me permitiera cambiar el contenido de la base de datos. Pero husmeando en la página de Bootstrap encontré los “Modal” que literalmente </w:t>
+      </w:r>
+      <w:r>
+        <w:rPr>
+          <w:rFonts w:ascii="Courier New" w:eastAsia="Times New Roman" w:hAnsi="Courier New" w:cs="Courier New"/>
+          <w:color w:val="000000"/>
+          <w:lang w:eastAsia="es-AR"/>
+        </w:rPr>
+        <w:t>pueden ser justo lo que necesito para esta función, me permiten “abrir una pestaña” encima del body</w:t>
+      </w:r>
       <w:r>
         <w:rPr>
           <w:rFonts w:ascii="Courier New" w:eastAsia="Times New Roman" w:hAnsi="Courier New" w:cs="Courier New"/>
@@ -1779,61 +1323,7 @@
           <w:color w:val="000000"/>
           <w:lang w:eastAsia="es-AR"/>
         </w:rPr>
-        <w:t xml:space="preserve">Agregué el cursor pointer al elemento que lo necesitaba, moví el componente </w:t>
-      </w:r>
-      <w:proofErr w:type="spellStart"/>
-      <w:r>
-        <w:rPr>
-          <w:rFonts w:ascii="Courier New" w:eastAsia="Times New Roman" w:hAnsi="Courier New" w:cs="Courier New"/>
-          <w:color w:val="000000"/>
-          <w:lang w:eastAsia="es-AR"/>
-        </w:rPr>
-        <w:t>navbar</w:t>
-      </w:r>
-      <w:proofErr w:type="spellEnd"/>
-      <w:r>
-        <w:rPr>
-          <w:rFonts w:ascii="Courier New" w:eastAsia="Times New Roman" w:hAnsi="Courier New" w:cs="Courier New"/>
-          <w:color w:val="000000"/>
-          <w:lang w:eastAsia="es-AR"/>
-        </w:rPr>
-        <w:t xml:space="preserve"> fuera del </w:t>
-      </w:r>
-      <w:proofErr w:type="spellStart"/>
-      <w:r>
-        <w:rPr>
-          <w:rFonts w:ascii="Courier New" w:eastAsia="Times New Roman" w:hAnsi="Courier New" w:cs="Courier New"/>
-          <w:color w:val="000000"/>
-          <w:lang w:eastAsia="es-AR"/>
-        </w:rPr>
-        <w:t>header</w:t>
-      </w:r>
-      <w:proofErr w:type="spellEnd"/>
-      <w:r>
-        <w:rPr>
-          <w:rFonts w:ascii="Courier New" w:eastAsia="Times New Roman" w:hAnsi="Courier New" w:cs="Courier New"/>
-          <w:color w:val="000000"/>
-          <w:lang w:eastAsia="es-AR"/>
-        </w:rPr>
-        <w:t xml:space="preserve"> para poder hacerlo </w:t>
-      </w:r>
-      <w:proofErr w:type="spellStart"/>
-      <w:r>
-        <w:rPr>
-          <w:rFonts w:ascii="Courier New" w:eastAsia="Times New Roman" w:hAnsi="Courier New" w:cs="Courier New"/>
-          <w:color w:val="000000"/>
-          <w:lang w:eastAsia="es-AR"/>
-        </w:rPr>
-        <w:t>sticky</w:t>
-      </w:r>
-      <w:proofErr w:type="spellEnd"/>
-      <w:r>
-        <w:rPr>
-          <w:rFonts w:ascii="Courier New" w:eastAsia="Times New Roman" w:hAnsi="Courier New" w:cs="Courier New"/>
-          <w:color w:val="000000"/>
-          <w:lang w:eastAsia="es-AR"/>
-        </w:rPr>
-        <w:t xml:space="preserve"> (ahora este es un componente extra</w:t>
+        <w:t>Agregué el cursor pointer al elemento que lo necesitaba, moví el componente navbar fuera del header para poder hacerlo sticky (ahora este es un componente extra</w:t>
       </w:r>
       <w:r>
         <w:rPr>
@@ -1857,36 +1347,16 @@
           <w:color w:val="000000"/>
           <w:lang w:eastAsia="es-AR"/>
         </w:rPr>
-        <w:t xml:space="preserve"> y que se mueva libremente por encima de todos los componentes y avancé con el componente </w:t>
-      </w:r>
-      <w:proofErr w:type="spellStart"/>
-      <w:r>
-        <w:rPr>
-          <w:rFonts w:ascii="Courier New" w:eastAsia="Times New Roman" w:hAnsi="Courier New" w:cs="Courier New"/>
-          <w:color w:val="000000"/>
-          <w:lang w:eastAsia="es-AR"/>
-        </w:rPr>
-        <w:t>About</w:t>
-      </w:r>
-      <w:proofErr w:type="spellEnd"/>
-      <w:r>
-        <w:rPr>
-          <w:rFonts w:ascii="Courier New" w:eastAsia="Times New Roman" w:hAnsi="Courier New" w:cs="Courier New"/>
-          <w:color w:val="000000"/>
-          <w:lang w:eastAsia="es-AR"/>
-        </w:rPr>
-        <w:t xml:space="preserve">, </w:t>
-      </w:r>
-      <w:proofErr w:type="spellStart"/>
-      <w:r>
-        <w:rPr>
-          <w:rFonts w:ascii="Courier New" w:eastAsia="Times New Roman" w:hAnsi="Courier New" w:cs="Courier New"/>
-          <w:color w:val="000000"/>
-          <w:lang w:eastAsia="es-AR"/>
-        </w:rPr>
-        <w:t>Experience</w:t>
-      </w:r>
-      <w:proofErr w:type="spellEnd"/>
+        <w:t xml:space="preserve"> y que se mueva libremente por encima de todos los componentes y avancé con el componente About</w:t>
+      </w:r>
+      <w:r>
+        <w:rPr>
+          <w:rFonts w:ascii="Courier New" w:eastAsia="Times New Roman" w:hAnsi="Courier New" w:cs="Courier New"/>
+          <w:color w:val="000000"/>
+          <w:lang w:eastAsia="es-AR"/>
+        </w:rPr>
+        <w:t>, Experience</w:t>
+      </w:r>
       <w:r>
         <w:rPr>
           <w:rFonts w:ascii="Courier New" w:eastAsia="Times New Roman" w:hAnsi="Courier New" w:cs="Courier New"/>
@@ -1901,36 +1371,16 @@
           <w:color w:val="000000"/>
           <w:lang w:eastAsia="es-AR"/>
         </w:rPr>
-        <w:t xml:space="preserve"> </w:t>
-      </w:r>
-      <w:proofErr w:type="spellStart"/>
-      <w:r>
-        <w:rPr>
-          <w:rFonts w:ascii="Courier New" w:eastAsia="Times New Roman" w:hAnsi="Courier New" w:cs="Courier New"/>
-          <w:color w:val="000000"/>
-          <w:lang w:eastAsia="es-AR"/>
-        </w:rPr>
-        <w:t>Education</w:t>
-      </w:r>
-      <w:proofErr w:type="spellEnd"/>
-      <w:r>
-        <w:rPr>
-          <w:rFonts w:ascii="Courier New" w:eastAsia="Times New Roman" w:hAnsi="Courier New" w:cs="Courier New"/>
-          <w:color w:val="000000"/>
-          <w:lang w:eastAsia="es-AR"/>
-        </w:rPr>
-        <w:t xml:space="preserve"> y </w:t>
-      </w:r>
-      <w:proofErr w:type="spellStart"/>
-      <w:r>
-        <w:rPr>
-          <w:rFonts w:ascii="Courier New" w:eastAsia="Times New Roman" w:hAnsi="Courier New" w:cs="Courier New"/>
-          <w:color w:val="000000"/>
-          <w:lang w:eastAsia="es-AR"/>
-        </w:rPr>
-        <w:t>Skills</w:t>
-      </w:r>
-      <w:proofErr w:type="spellEnd"/>
+        <w:t xml:space="preserve"> Education</w:t>
+      </w:r>
+      <w:r>
+        <w:rPr>
+          <w:rFonts w:ascii="Courier New" w:eastAsia="Times New Roman" w:hAnsi="Courier New" w:cs="Courier New"/>
+          <w:color w:val="000000"/>
+          <w:lang w:eastAsia="es-AR"/>
+        </w:rPr>
+        <w:t xml:space="preserve"> y Skills</w:t>
+      </w:r>
       <w:r>
         <w:rPr>
           <w:rFonts w:ascii="Courier New" w:eastAsia="Times New Roman" w:hAnsi="Courier New" w:cs="Courier New"/>
@@ -1989,36 +1439,32 @@
           <w:color w:val="000000"/>
           <w:lang w:eastAsia="es-AR"/>
         </w:rPr>
-        <w:t xml:space="preserve">la pensé para que sea cada sección como una presentación de P.P y haciendo uso del </w:t>
-      </w:r>
-      <w:proofErr w:type="spellStart"/>
-      <w:r>
-        <w:rPr>
-          <w:rFonts w:ascii="Courier New" w:eastAsia="Times New Roman" w:hAnsi="Courier New" w:cs="Courier New"/>
-          <w:color w:val="000000"/>
-          <w:lang w:eastAsia="es-AR"/>
-        </w:rPr>
-        <w:t>snap</w:t>
-      </w:r>
-      <w:proofErr w:type="spellEnd"/>
-      <w:r>
-        <w:rPr>
-          <w:rFonts w:ascii="Courier New" w:eastAsia="Times New Roman" w:hAnsi="Courier New" w:cs="Courier New"/>
-          <w:color w:val="000000"/>
-          <w:lang w:eastAsia="es-AR"/>
-        </w:rPr>
-        <w:t xml:space="preserve"> </w:t>
-      </w:r>
-      <w:proofErr w:type="spellStart"/>
-      <w:r>
-        <w:rPr>
-          <w:rFonts w:ascii="Courier New" w:eastAsia="Times New Roman" w:hAnsi="Courier New" w:cs="Courier New"/>
-          <w:color w:val="000000"/>
-          <w:lang w:eastAsia="es-AR"/>
-        </w:rPr>
-        <w:t>scrolling</w:t>
-      </w:r>
-      <w:proofErr w:type="spellEnd"/>
+        <w:t xml:space="preserve">la pensé para que sea cada sección como una presentación de P.P y </w:t>
+      </w:r>
+      <w:r>
+        <w:rPr>
+          <w:rFonts w:ascii="Courier New" w:eastAsia="Times New Roman" w:hAnsi="Courier New" w:cs="Courier New"/>
+          <w:color w:val="000000"/>
+          <w:lang w:eastAsia="es-AR"/>
+        </w:rPr>
+        <w:t>utilizando</w:t>
+      </w:r>
+      <w:r>
+        <w:rPr>
+          <w:rFonts w:ascii="Courier New" w:eastAsia="Times New Roman" w:hAnsi="Courier New" w:cs="Courier New"/>
+          <w:color w:val="000000"/>
+          <w:lang w:eastAsia="es-AR"/>
+        </w:rPr>
+        <w:t xml:space="preserve"> el snap scrolling</w:t>
+      </w:r>
+      <w:r>
+        <w:rPr>
+          <w:rFonts w:ascii="Courier New" w:eastAsia="Times New Roman" w:hAnsi="Courier New" w:cs="Courier New"/>
+          <w:color w:val="000000"/>
+          <w:lang w:eastAsia="es-AR"/>
+        </w:rPr>
+        <w:t xml:space="preserve"> de CSS</w:t>
+      </w:r>
       <w:r>
         <w:rPr>
           <w:rFonts w:ascii="Courier New" w:eastAsia="Times New Roman" w:hAnsi="Courier New" w:cs="Courier New"/>
@@ -2050,6 +1496,193 @@
           <w:lang w:eastAsia="es-AR"/>
         </w:rPr>
         <w:t xml:space="preserve"> al final no haga uso de este método.</w:t>
+      </w:r>
+    </w:p>
+    <w:p>
+      <w:pPr>
+        <w:spacing w:line="235" w:lineRule="atLeast"/>
+        <w:ind w:left="708"/>
+        <w:rPr>
+          <w:rFonts w:ascii="Courier New" w:eastAsia="Times New Roman" w:hAnsi="Courier New" w:cs="Courier New"/>
+          <w:color w:val="000000"/>
+          <w:lang w:eastAsia="es-AR"/>
+        </w:rPr>
+      </w:pPr>
+      <w:r>
+        <w:rPr>
+          <w:rFonts w:ascii="Courier New" w:eastAsia="Times New Roman" w:hAnsi="Courier New" w:cs="Courier New"/>
+          <w:b/>
+          <w:bCs/>
+          <w:color w:val="000000"/>
+          <w:lang w:eastAsia="es-AR"/>
+        </w:rPr>
+        <w:t>• [</w:t>
+      </w:r>
+      <w:r>
+        <w:rPr>
+          <w:rFonts w:ascii="Courier New" w:eastAsia="Times New Roman" w:hAnsi="Courier New" w:cs="Courier New"/>
+          <w:b/>
+          <w:bCs/>
+          <w:color w:val="000000"/>
+          <w:lang w:eastAsia="es-AR"/>
+        </w:rPr>
+        <w:t>1</w:t>
+      </w:r>
+      <w:r>
+        <w:rPr>
+          <w:rFonts w:ascii="Courier New" w:eastAsia="Times New Roman" w:hAnsi="Courier New" w:cs="Courier New"/>
+          <w:b/>
+          <w:bCs/>
+          <w:color w:val="000000"/>
+          <w:lang w:eastAsia="es-AR"/>
+        </w:rPr>
+        <w:t>5</w:t>
+      </w:r>
+      <w:r>
+        <w:rPr>
+          <w:rFonts w:ascii="Courier New" w:eastAsia="Times New Roman" w:hAnsi="Courier New" w:cs="Courier New"/>
+          <w:b/>
+          <w:bCs/>
+          <w:color w:val="000000"/>
+          <w:lang w:eastAsia="es-AR"/>
+        </w:rPr>
+        <w:t>/</w:t>
+      </w:r>
+      <w:r>
+        <w:rPr>
+          <w:rFonts w:ascii="Courier New" w:eastAsia="Times New Roman" w:hAnsi="Courier New" w:cs="Courier New"/>
+          <w:b/>
+          <w:bCs/>
+          <w:color w:val="000000"/>
+          <w:lang w:eastAsia="es-AR"/>
+        </w:rPr>
+        <w:t>06</w:t>
+      </w:r>
+      <w:r>
+        <w:rPr>
+          <w:rFonts w:ascii="Courier New" w:eastAsia="Times New Roman" w:hAnsi="Courier New" w:cs="Courier New"/>
+          <w:b/>
+          <w:bCs/>
+          <w:color w:val="000000"/>
+          <w:lang w:eastAsia="es-AR"/>
+        </w:rPr>
+        <w:t>/</w:t>
+      </w:r>
+      <w:r>
+        <w:rPr>
+          <w:rFonts w:ascii="Courier New" w:eastAsia="Times New Roman" w:hAnsi="Courier New" w:cs="Courier New"/>
+          <w:b/>
+          <w:bCs/>
+          <w:color w:val="000000"/>
+          <w:lang w:eastAsia="es-AR"/>
+        </w:rPr>
+        <w:t>22</w:t>
+      </w:r>
+      <w:r>
+        <w:rPr>
+          <w:rFonts w:ascii="Courier New" w:eastAsia="Times New Roman" w:hAnsi="Courier New" w:cs="Courier New"/>
+          <w:b/>
+          <w:bCs/>
+          <w:color w:val="000000"/>
+          <w:lang w:eastAsia="es-AR"/>
+        </w:rPr>
+        <w:t>]:</w:t>
+      </w:r>
+      <w:r>
+        <w:rPr>
+          <w:rFonts w:ascii="Courier New" w:eastAsia="Times New Roman" w:hAnsi="Courier New" w:cs="Courier New"/>
+          <w:color w:val="000000"/>
+          <w:lang w:eastAsia="es-AR"/>
+        </w:rPr>
+        <w:t> </w:t>
+      </w:r>
+      <w:r>
+        <w:rPr>
+          <w:rFonts w:ascii="Courier New" w:eastAsia="Times New Roman" w:hAnsi="Courier New" w:cs="Courier New"/>
+          <w:color w:val="000000"/>
+          <w:lang w:eastAsia="es-AR"/>
+        </w:rPr>
+        <w:t>Implementé la librería SwiperJS que me permite hacer un carrusel para las tarjetas de cada proyecto, si bien Bootstrap también tiene su propia</w:t>
+      </w:r>
+      <w:r>
+        <w:rPr>
+          <w:rFonts w:ascii="Courier New" w:eastAsia="Times New Roman" w:hAnsi="Courier New" w:cs="Courier New"/>
+          <w:color w:val="000000"/>
+          <w:lang w:eastAsia="es-AR"/>
+        </w:rPr>
+        <w:t xml:space="preserve"> funcionalidad me decanté por el uso de la librería. La cantidad de tarjetas </w:t>
+      </w:r>
+      <w:r>
+        <w:rPr>
+          <w:rFonts w:ascii="Courier New" w:eastAsia="Times New Roman" w:hAnsi="Courier New" w:cs="Courier New"/>
+          <w:color w:val="000000"/>
+          <w:lang w:eastAsia="es-AR"/>
+        </w:rPr>
+        <w:t xml:space="preserve">en pantalla </w:t>
+      </w:r>
+      <w:r>
+        <w:rPr>
+          <w:rFonts w:ascii="Courier New" w:eastAsia="Times New Roman" w:hAnsi="Courier New" w:cs="Courier New"/>
+          <w:color w:val="000000"/>
+          <w:lang w:eastAsia="es-AR"/>
+        </w:rPr>
+        <w:t xml:space="preserve">depende del ancho de </w:t>
+      </w:r>
+      <w:r>
+        <w:rPr>
+          <w:rFonts w:ascii="Courier New" w:eastAsia="Times New Roman" w:hAnsi="Courier New" w:cs="Courier New"/>
+          <w:color w:val="000000"/>
+          <w:lang w:eastAsia="es-AR"/>
+        </w:rPr>
+        <w:t xml:space="preserve">esta </w:t>
+      </w:r>
+      <w:r>
+        <w:rPr>
+          <w:rFonts w:ascii="Courier New" w:eastAsia="Times New Roman" w:hAnsi="Courier New" w:cs="Courier New"/>
+          <w:color w:val="000000"/>
+          <w:lang w:eastAsia="es-AR"/>
+        </w:rPr>
+        <w:t>mediante el uso de br</w:t>
+      </w:r>
+      <w:r>
+        <w:rPr>
+          <w:rFonts w:ascii="Courier New" w:eastAsia="Times New Roman" w:hAnsi="Courier New" w:cs="Courier New"/>
+          <w:color w:val="000000"/>
+          <w:lang w:eastAsia="es-AR"/>
+        </w:rPr>
+        <w:t>e</w:t>
+      </w:r>
+      <w:r>
+        <w:rPr>
+          <w:rFonts w:ascii="Courier New" w:eastAsia="Times New Roman" w:hAnsi="Courier New" w:cs="Courier New"/>
+          <w:color w:val="000000"/>
+          <w:lang w:eastAsia="es-AR"/>
+        </w:rPr>
+        <w:t xml:space="preserve">akpoints </w:t>
+      </w:r>
+      <w:r>
+        <w:rPr>
+          <w:rFonts w:ascii="Courier New" w:eastAsia="Times New Roman" w:hAnsi="Courier New" w:cs="Courier New"/>
+          <w:color w:val="000000"/>
+          <w:lang w:eastAsia="es-AR"/>
+        </w:rPr>
+        <w:t xml:space="preserve">similares a los de Bootstrap y estas pueden ser tantas como quiera </w:t>
+      </w:r>
+      <w:r>
+        <w:rPr>
+          <w:rFonts w:ascii="Courier New" w:eastAsia="Times New Roman" w:hAnsi="Courier New" w:cs="Courier New"/>
+          <w:color w:val="000000"/>
+          <w:lang w:eastAsia="es-AR"/>
+        </w:rPr>
+        <w:t>teóricamente,</w:t>
+      </w:r>
+      <w:r>
+        <w:rPr>
+          <w:rFonts w:ascii="Courier New" w:eastAsia="Times New Roman" w:hAnsi="Courier New" w:cs="Courier New"/>
+          <w:color w:val="000000"/>
+          <w:lang w:eastAsia="es-AR"/>
+        </w:rPr>
+        <w:t xml:space="preserve"> pero supongo que se mantendrán entre 6 y 9. Con esto terminé el componente Proyects.</w:t>
       </w:r>
     </w:p>
     <w:sectPr>

</xml_diff>

<commit_message>
Edit buttons added to all components
</commit_message>
<xml_diff>
--- a/Bitacora.docx
+++ b/Bitacora.docx
@@ -2701,12 +2701,14 @@
         <w:spacing w:line="235" w:lineRule="atLeast"/>
         <w:rPr>
           <w:rFonts w:ascii="Courier New" w:hAnsi="Courier New" w:cs="Courier New"/>
-          <w:color w:val="000000"/>
-        </w:rPr>
-      </w:pPr>
-      <w:r>
-        <w:rPr>
-          <w:rFonts w:ascii="Courier New" w:hAnsi="Courier New" w:cs="Courier New"/>
+          <w:strike/>
+          <w:color w:val="000000"/>
+        </w:rPr>
+      </w:pPr>
+      <w:r>
+        <w:rPr>
+          <w:rFonts w:ascii="Courier New" w:hAnsi="Courier New" w:cs="Courier New"/>
+          <w:strike/>
           <w:color w:val="000000"/>
         </w:rPr>
         <w:t xml:space="preserve">Agregar botones </w:t>
@@ -2715,6 +2717,7 @@
       <w:r>
         <w:rPr>
           <w:rFonts w:ascii="Courier New" w:hAnsi="Courier New" w:cs="Courier New"/>
+          <w:strike/>
           <w:color w:val="000000"/>
         </w:rPr>
         <w:t>Edit</w:t>
@@ -2723,6 +2726,7 @@
       <w:r>
         <w:rPr>
           <w:rFonts w:ascii="Courier New" w:hAnsi="Courier New" w:cs="Courier New"/>
+          <w:strike/>
           <w:color w:val="000000"/>
         </w:rPr>
         <w:t xml:space="preserve"> y </w:t>
@@ -2731,6 +2735,7 @@
       <w:r>
         <w:rPr>
           <w:rFonts w:ascii="Courier New" w:hAnsi="Courier New" w:cs="Courier New"/>
+          <w:strike/>
           <w:color w:val="000000"/>
         </w:rPr>
         <w:t>Delete</w:t>
@@ -2739,6 +2744,7 @@
       <w:r>
         <w:rPr>
           <w:rFonts w:ascii="Courier New" w:hAnsi="Courier New" w:cs="Courier New"/>
+          <w:strike/>
           <w:color w:val="000000"/>
         </w:rPr>
         <w:t xml:space="preserve"> en las tarjetas </w:t>
@@ -2747,6 +2753,7 @@
       <w:r>
         <w:rPr>
           <w:rFonts w:ascii="Courier New" w:hAnsi="Courier New" w:cs="Courier New"/>
+          <w:strike/>
           <w:color w:val="000000"/>
         </w:rPr>
         <w:t>Experience</w:t>
@@ -2755,6 +2762,7 @@
       <w:r>
         <w:rPr>
           <w:rFonts w:ascii="Courier New" w:hAnsi="Courier New" w:cs="Courier New"/>
+          <w:strike/>
           <w:color w:val="000000"/>
         </w:rPr>
         <w:t>,</w:t>
@@ -2762,6 +2770,7 @@
       <w:r>
         <w:rPr>
           <w:rFonts w:ascii="Courier New" w:hAnsi="Courier New" w:cs="Courier New"/>
+          <w:strike/>
           <w:color w:val="000000"/>
         </w:rPr>
         <w:t xml:space="preserve"> </w:t>
@@ -2770,6 +2779,7 @@
       <w:r>
         <w:rPr>
           <w:rFonts w:ascii="Courier New" w:hAnsi="Courier New" w:cs="Courier New"/>
+          <w:strike/>
           <w:color w:val="000000"/>
         </w:rPr>
         <w:t>Education</w:t>
@@ -2778,6 +2788,7 @@
       <w:r>
         <w:rPr>
           <w:rFonts w:ascii="Courier New" w:hAnsi="Courier New" w:cs="Courier New"/>
+          <w:strike/>
           <w:color w:val="000000"/>
         </w:rPr>
         <w:t xml:space="preserve"> y </w:t>
@@ -2786,6 +2797,7 @@
       <w:r>
         <w:rPr>
           <w:rFonts w:ascii="Courier New" w:hAnsi="Courier New" w:cs="Courier New"/>
+          <w:strike/>
           <w:color w:val="000000"/>
         </w:rPr>
         <w:t>Projects</w:t>
@@ -2794,6 +2806,7 @@
       <w:r>
         <w:rPr>
           <w:rFonts w:ascii="Courier New" w:hAnsi="Courier New" w:cs="Courier New"/>
+          <w:strike/>
           <w:color w:val="000000"/>
         </w:rPr>
         <w:t xml:space="preserve"> (A implementar)</w:t>
@@ -3094,6 +3107,13 @@
           <w:rFonts w:ascii="Courier New" w:hAnsi="Courier New" w:cs="Courier New"/>
           <w:color w:val="000000"/>
         </w:rPr>
+        <w:t xml:space="preserve"> para esto</w:t>
+      </w:r>
+      <w:r>
+        <w:rPr>
+          <w:rFonts w:ascii="Courier New" w:hAnsi="Courier New" w:cs="Courier New"/>
+          <w:color w:val="000000"/>
+        </w:rPr>
         <w:t>) (A testear)</w:t>
       </w:r>
     </w:p>
@@ -3214,7 +3234,7 @@
           <w:color w:val="000000"/>
           <w:lang w:eastAsia="es-AR"/>
         </w:rPr>
-        <w:t>1</w:t>
+        <w:t>16</w:t>
       </w:r>
       <w:r>
         <w:rPr>
@@ -3224,7 +3244,7 @@
           <w:color w:val="000000"/>
           <w:lang w:eastAsia="es-AR"/>
         </w:rPr>
-        <w:t>6</w:t>
+        <w:t>/</w:t>
       </w:r>
       <w:r>
         <w:rPr>
@@ -3234,7 +3254,7 @@
           <w:color w:val="000000"/>
           <w:lang w:eastAsia="es-AR"/>
         </w:rPr>
-        <w:t>/</w:t>
+        <w:t>06</w:t>
       </w:r>
       <w:r>
         <w:rPr>
@@ -3244,7 +3264,7 @@
           <w:color w:val="000000"/>
           <w:lang w:eastAsia="es-AR"/>
         </w:rPr>
-        <w:t>06</w:t>
+        <w:t>/</w:t>
       </w:r>
       <w:r>
         <w:rPr>
@@ -3254,7 +3274,7 @@
           <w:color w:val="000000"/>
           <w:lang w:eastAsia="es-AR"/>
         </w:rPr>
-        <w:t>/</w:t>
+        <w:t>22</w:t>
       </w:r>
       <w:r>
         <w:rPr>
@@ -3264,7 +3284,7 @@
           <w:color w:val="000000"/>
           <w:lang w:eastAsia="es-AR"/>
         </w:rPr>
-        <w:t>22</w:t>
+        <w:t>]</w:t>
       </w:r>
       <w:r>
         <w:rPr>
@@ -3274,16 +3294,6 @@
           <w:color w:val="000000"/>
           <w:lang w:eastAsia="es-AR"/>
         </w:rPr>
-        <w:t>]</w:t>
-      </w:r>
-      <w:r>
-        <w:rPr>
-          <w:rFonts w:ascii="Courier New" w:eastAsia="Times New Roman" w:hAnsi="Courier New" w:cs="Courier New"/>
-          <w:b/>
-          <w:bCs/>
-          <w:color w:val="000000"/>
-          <w:lang w:eastAsia="es-AR"/>
-        </w:rPr>
         <w:t xml:space="preserve">: </w:t>
       </w:r>
       <w:r>
@@ -3359,6 +3369,14 @@
           <w:lang w:eastAsia="es-AR"/>
         </w:rPr>
         <w:t>.</w:t>
+      </w:r>
+      <w:r>
+        <w:rPr>
+          <w:rFonts w:ascii="Courier New" w:eastAsia="Times New Roman" w:hAnsi="Courier New" w:cs="Courier New"/>
+          <w:color w:val="000000"/>
+          <w:lang w:eastAsia="es-AR"/>
+        </w:rPr>
+        <w:t xml:space="preserve"> Y agregue los botones de edición en los componentes que lo necesitaban y elimine botones en donde sobraban. La mayoría de los botones tiene posición absoluta para que no interfieran con otros elementos.</w:t>
       </w:r>
     </w:p>
     <w:p>

</xml_diff>

<commit_message>
Contact component is now responsive
</commit_message>
<xml_diff>
--- a/Bitacora.docx
+++ b/Bitacora.docx
@@ -2647,7 +2647,21 @@
           <w:rFonts w:ascii="Courier New" w:hAnsi="Courier New" w:cs="Courier New"/>
           <w:color w:val="000000"/>
         </w:rPr>
-        <w:t xml:space="preserve"> (A implementar)</w:t>
+        <w:t xml:space="preserve"> (A </w:t>
+      </w:r>
+      <w:r>
+        <w:rPr>
+          <w:rFonts w:ascii="Courier New" w:hAnsi="Courier New" w:cs="Courier New"/>
+          <w:color w:val="000000"/>
+        </w:rPr>
+        <w:t>testear</w:t>
+      </w:r>
+      <w:r>
+        <w:rPr>
+          <w:rFonts w:ascii="Courier New" w:hAnsi="Courier New" w:cs="Courier New"/>
+          <w:color w:val="000000"/>
+        </w:rPr>
+        <w:t>)</w:t>
       </w:r>
     </w:p>
     <w:p>
@@ -2975,6 +2989,7 @@
       <w:r>
         <w:rPr>
           <w:rFonts w:ascii="Courier New" w:hAnsi="Courier New" w:cs="Courier New"/>
+          <w:strike/>
           <w:color w:val="000000"/>
         </w:rPr>
         <w:t>Contact</w:t>
@@ -3051,12 +3066,14 @@
         <w:spacing w:line="235" w:lineRule="atLeast"/>
         <w:rPr>
           <w:rFonts w:ascii="Courier New" w:hAnsi="Courier New" w:cs="Courier New"/>
-          <w:color w:val="000000"/>
-        </w:rPr>
-      </w:pPr>
-      <w:r>
-        <w:rPr>
-          <w:rFonts w:ascii="Courier New" w:hAnsi="Courier New" w:cs="Courier New"/>
+          <w:strike/>
+          <w:color w:val="000000"/>
+        </w:rPr>
+      </w:pPr>
+      <w:r>
+        <w:rPr>
+          <w:rFonts w:ascii="Courier New" w:hAnsi="Courier New" w:cs="Courier New"/>
+          <w:strike/>
           <w:color w:val="000000"/>
         </w:rPr>
         <w:t xml:space="preserve">Hacer vertical </w:t>
@@ -3065,6 +3082,7 @@
       <w:r>
         <w:rPr>
           <w:rFonts w:ascii="Courier New" w:hAnsi="Courier New" w:cs="Courier New"/>
+          <w:strike/>
           <w:color w:val="000000"/>
         </w:rPr>
         <w:t>Contact</w:t>
@@ -3073,6 +3091,7 @@
       <w:r>
         <w:rPr>
           <w:rFonts w:ascii="Courier New" w:hAnsi="Courier New" w:cs="Courier New"/>
+          <w:strike/>
           <w:color w:val="000000"/>
         </w:rPr>
         <w:t xml:space="preserve"> y cambiar el orden de las tarjetas (Ver de implementar Bootstrap </w:t>
@@ -3081,6 +3100,7 @@
       <w:r>
         <w:rPr>
           <w:rFonts w:ascii="Courier New" w:hAnsi="Courier New" w:cs="Courier New"/>
+          <w:strike/>
           <w:color w:val="000000"/>
         </w:rPr>
         <w:t>rows</w:t>
@@ -3089,6 +3109,7 @@
       <w:r>
         <w:rPr>
           <w:rFonts w:ascii="Courier New" w:hAnsi="Courier New" w:cs="Courier New"/>
+          <w:strike/>
           <w:color w:val="000000"/>
         </w:rPr>
         <w:t xml:space="preserve"> y </w:t>
@@ -3097,6 +3118,7 @@
       <w:r>
         <w:rPr>
           <w:rFonts w:ascii="Courier New" w:hAnsi="Courier New" w:cs="Courier New"/>
+          <w:strike/>
           <w:color w:val="000000"/>
         </w:rPr>
         <w:t>cols</w:t>
@@ -3105,6 +3127,7 @@
       <w:r>
         <w:rPr>
           <w:rFonts w:ascii="Courier New" w:hAnsi="Courier New" w:cs="Courier New"/>
+          <w:strike/>
           <w:color w:val="000000"/>
         </w:rPr>
         <w:t xml:space="preserve"> para esto</w:t>
@@ -3112,6 +3135,7 @@
       <w:r>
         <w:rPr>
           <w:rFonts w:ascii="Courier New" w:hAnsi="Courier New" w:cs="Courier New"/>
+          <w:strike/>
           <w:color w:val="000000"/>
         </w:rPr>
         <w:t>) (A testear)</w:t>
@@ -3212,8 +3236,9 @@
         <w:spacing w:line="235" w:lineRule="atLeast"/>
         <w:ind w:left="708"/>
         <w:rPr>
-          <w:rFonts w:ascii="Courier New" w:hAnsi="Courier New" w:cs="Courier New"/>
-          <w:color w:val="000000"/>
+          <w:rFonts w:ascii="Courier New" w:eastAsia="Times New Roman" w:hAnsi="Courier New" w:cs="Courier New"/>
+          <w:color w:val="000000"/>
+          <w:lang w:eastAsia="es-AR"/>
         </w:rPr>
       </w:pPr>
       <w:r>
@@ -3378,6 +3403,394 @@
         </w:rPr>
         <w:t xml:space="preserve"> Y agregue los botones de edición en los componentes que lo necesitaban y elimine botones en donde sobraban. La mayoría de los botones tiene posición absoluta para que no interfieran con otros elementos.</w:t>
       </w:r>
+    </w:p>
+    <w:p>
+      <w:pPr>
+        <w:spacing w:line="235" w:lineRule="atLeast"/>
+        <w:ind w:left="708"/>
+        <w:rPr>
+          <w:rFonts w:ascii="Courier New" w:eastAsia="Times New Roman" w:hAnsi="Courier New" w:cs="Courier New"/>
+          <w:color w:val="000000"/>
+          <w:lang w:eastAsia="es-AR"/>
+        </w:rPr>
+      </w:pPr>
+      <w:r>
+        <w:rPr>
+          <w:rFonts w:ascii="Courier New" w:eastAsia="Times New Roman" w:hAnsi="Courier New" w:cs="Courier New"/>
+          <w:b/>
+          <w:bCs/>
+          <w:color w:val="000000"/>
+          <w:lang w:eastAsia="es-AR"/>
+        </w:rPr>
+        <w:t>• [</w:t>
+      </w:r>
+      <w:r>
+        <w:rPr>
+          <w:rFonts w:ascii="Courier New" w:eastAsia="Times New Roman" w:hAnsi="Courier New" w:cs="Courier New"/>
+          <w:b/>
+          <w:bCs/>
+          <w:color w:val="000000"/>
+          <w:lang w:eastAsia="es-AR"/>
+        </w:rPr>
+        <w:t>16</w:t>
+      </w:r>
+      <w:r>
+        <w:rPr>
+          <w:rFonts w:ascii="Courier New" w:eastAsia="Times New Roman" w:hAnsi="Courier New" w:cs="Courier New"/>
+          <w:b/>
+          <w:bCs/>
+          <w:color w:val="000000"/>
+          <w:lang w:eastAsia="es-AR"/>
+        </w:rPr>
+        <w:t>/</w:t>
+      </w:r>
+      <w:r>
+        <w:rPr>
+          <w:rFonts w:ascii="Courier New" w:eastAsia="Times New Roman" w:hAnsi="Courier New" w:cs="Courier New"/>
+          <w:b/>
+          <w:bCs/>
+          <w:color w:val="000000"/>
+          <w:lang w:eastAsia="es-AR"/>
+        </w:rPr>
+        <w:t>06</w:t>
+      </w:r>
+      <w:r>
+        <w:rPr>
+          <w:rFonts w:ascii="Courier New" w:eastAsia="Times New Roman" w:hAnsi="Courier New" w:cs="Courier New"/>
+          <w:b/>
+          <w:bCs/>
+          <w:color w:val="000000"/>
+          <w:lang w:eastAsia="es-AR"/>
+        </w:rPr>
+        <w:t>/</w:t>
+      </w:r>
+      <w:r>
+        <w:rPr>
+          <w:rFonts w:ascii="Courier New" w:eastAsia="Times New Roman" w:hAnsi="Courier New" w:cs="Courier New"/>
+          <w:b/>
+          <w:bCs/>
+          <w:color w:val="000000"/>
+          <w:lang w:eastAsia="es-AR"/>
+        </w:rPr>
+        <w:t>22</w:t>
+      </w:r>
+      <w:r>
+        <w:rPr>
+          <w:rFonts w:ascii="Courier New" w:eastAsia="Times New Roman" w:hAnsi="Courier New" w:cs="Courier New"/>
+          <w:b/>
+          <w:bCs/>
+          <w:color w:val="000000"/>
+          <w:lang w:eastAsia="es-AR"/>
+        </w:rPr>
+        <w:t>]</w:t>
+      </w:r>
+      <w:r>
+        <w:rPr>
+          <w:rFonts w:ascii="Courier New" w:eastAsia="Times New Roman" w:hAnsi="Courier New" w:cs="Courier New"/>
+          <w:b/>
+          <w:bCs/>
+          <w:color w:val="000000"/>
+          <w:lang w:eastAsia="es-AR"/>
+        </w:rPr>
+        <w:t xml:space="preserve">: </w:t>
+      </w:r>
+      <w:r>
+        <w:rPr>
+          <w:rFonts w:ascii="Courier New" w:eastAsia="Times New Roman" w:hAnsi="Courier New" w:cs="Courier New"/>
+          <w:color w:val="000000"/>
+          <w:lang w:eastAsia="es-AR"/>
+        </w:rPr>
+        <w:t xml:space="preserve">Estuve probando el </w:t>
+      </w:r>
+      <w:proofErr w:type="spellStart"/>
+      <w:r>
+        <w:rPr>
+          <w:rFonts w:ascii="Courier New" w:eastAsia="Times New Roman" w:hAnsi="Courier New" w:cs="Courier New"/>
+          <w:color w:val="000000"/>
+          <w:lang w:eastAsia="es-AR"/>
+        </w:rPr>
+        <w:t>Scrollspy</w:t>
+      </w:r>
+      <w:proofErr w:type="spellEnd"/>
+      <w:r>
+        <w:rPr>
+          <w:rFonts w:ascii="Courier New" w:eastAsia="Times New Roman" w:hAnsi="Courier New" w:cs="Courier New"/>
+          <w:color w:val="000000"/>
+          <w:lang w:eastAsia="es-AR"/>
+        </w:rPr>
+        <w:t xml:space="preserve"> de </w:t>
+      </w:r>
+      <w:proofErr w:type="spellStart"/>
+      <w:r>
+        <w:rPr>
+          <w:rFonts w:ascii="Courier New" w:eastAsia="Times New Roman" w:hAnsi="Courier New" w:cs="Courier New"/>
+          <w:color w:val="000000"/>
+          <w:lang w:eastAsia="es-AR"/>
+        </w:rPr>
+        <w:t>Boostrap</w:t>
+      </w:r>
+      <w:proofErr w:type="spellEnd"/>
+      <w:r>
+        <w:rPr>
+          <w:rFonts w:ascii="Courier New" w:eastAsia="Times New Roman" w:hAnsi="Courier New" w:cs="Courier New"/>
+          <w:color w:val="000000"/>
+          <w:lang w:eastAsia="es-AR"/>
+        </w:rPr>
+        <w:t xml:space="preserve"> y no logre hacer que funcione, pero por lo poco que investigue tengo un par de opciones para probar, la primera es hacer alguna clase de servicio que agregue una clase a los ítems del </w:t>
+      </w:r>
+      <w:proofErr w:type="spellStart"/>
+      <w:r>
+        <w:rPr>
+          <w:rFonts w:ascii="Courier New" w:eastAsia="Times New Roman" w:hAnsi="Courier New" w:cs="Courier New"/>
+          <w:color w:val="000000"/>
+          <w:lang w:eastAsia="es-AR"/>
+        </w:rPr>
+        <w:t>navbar</w:t>
+      </w:r>
+      <w:proofErr w:type="spellEnd"/>
+      <w:r>
+        <w:rPr>
+          <w:rFonts w:ascii="Courier New" w:eastAsia="Times New Roman" w:hAnsi="Courier New" w:cs="Courier New"/>
+          <w:color w:val="000000"/>
+          <w:lang w:eastAsia="es-AR"/>
+        </w:rPr>
+        <w:t xml:space="preserve"> para que queden seleccionados mientras se navega dentro del sitio o ubicar en </w:t>
+      </w:r>
+      <w:proofErr w:type="spellStart"/>
+      <w:r>
+        <w:rPr>
+          <w:rFonts w:ascii="Courier New" w:eastAsia="Times New Roman" w:hAnsi="Courier New" w:cs="Courier New"/>
+          <w:color w:val="000000"/>
+          <w:lang w:eastAsia="es-AR"/>
+        </w:rPr>
+        <w:t>navbar</w:t>
+      </w:r>
+      <w:proofErr w:type="spellEnd"/>
+      <w:r>
+        <w:rPr>
+          <w:rFonts w:ascii="Courier New" w:eastAsia="Times New Roman" w:hAnsi="Courier New" w:cs="Courier New"/>
+          <w:color w:val="000000"/>
+          <w:lang w:eastAsia="es-AR"/>
+        </w:rPr>
+        <w:t xml:space="preserve"> en </w:t>
+      </w:r>
+      <w:proofErr w:type="spellStart"/>
+      <w:proofErr w:type="gramStart"/>
+      <w:r>
+        <w:rPr>
+          <w:rFonts w:ascii="Courier New" w:eastAsia="Times New Roman" w:hAnsi="Courier New" w:cs="Courier New"/>
+          <w:color w:val="000000"/>
+          <w:lang w:eastAsia="es-AR"/>
+        </w:rPr>
+        <w:t>app.component</w:t>
+      </w:r>
+      <w:proofErr w:type="spellEnd"/>
+      <w:proofErr w:type="gramEnd"/>
+      <w:r>
+        <w:rPr>
+          <w:rFonts w:ascii="Courier New" w:eastAsia="Times New Roman" w:hAnsi="Courier New" w:cs="Courier New"/>
+          <w:color w:val="000000"/>
+          <w:lang w:eastAsia="es-AR"/>
+        </w:rPr>
+        <w:t xml:space="preserve"> y a cada uno de los otros componentes introducirlos en un </w:t>
+      </w:r>
+      <w:proofErr w:type="spellStart"/>
+      <w:r>
+        <w:rPr>
+          <w:rFonts w:ascii="Courier New" w:eastAsia="Times New Roman" w:hAnsi="Courier New" w:cs="Courier New"/>
+          <w:color w:val="000000"/>
+          <w:lang w:eastAsia="es-AR"/>
+        </w:rPr>
+        <w:t>div</w:t>
+      </w:r>
+      <w:proofErr w:type="spellEnd"/>
+      <w:r>
+        <w:rPr>
+          <w:rFonts w:ascii="Courier New" w:eastAsia="Times New Roman" w:hAnsi="Courier New" w:cs="Courier New"/>
+          <w:color w:val="000000"/>
+          <w:lang w:eastAsia="es-AR"/>
+        </w:rPr>
+        <w:t xml:space="preserve"> co</w:t>
+      </w:r>
+      <w:r>
+        <w:rPr>
+          <w:rFonts w:ascii="Courier New" w:eastAsia="Times New Roman" w:hAnsi="Courier New" w:cs="Courier New"/>
+          <w:color w:val="000000"/>
+          <w:lang w:eastAsia="es-AR"/>
+        </w:rPr>
+        <w:t>n</w:t>
+      </w:r>
+      <w:r>
+        <w:rPr>
+          <w:rFonts w:ascii="Courier New" w:eastAsia="Times New Roman" w:hAnsi="Courier New" w:cs="Courier New"/>
+          <w:color w:val="000000"/>
+          <w:lang w:eastAsia="es-AR"/>
+        </w:rPr>
+        <w:t xml:space="preserve"> su respectivo id</w:t>
+      </w:r>
+      <w:r>
+        <w:rPr>
+          <w:rFonts w:ascii="Courier New" w:eastAsia="Times New Roman" w:hAnsi="Courier New" w:cs="Courier New"/>
+          <w:color w:val="000000"/>
+          <w:lang w:eastAsia="es-AR"/>
+        </w:rPr>
+        <w:t xml:space="preserve">. Modal y </w:t>
+      </w:r>
+      <w:proofErr w:type="spellStart"/>
+      <w:r>
+        <w:rPr>
+          <w:rFonts w:ascii="Courier New" w:eastAsia="Times New Roman" w:hAnsi="Courier New" w:cs="Courier New"/>
+          <w:color w:val="000000"/>
+          <w:lang w:eastAsia="es-AR"/>
+        </w:rPr>
+        <w:t>Toast</w:t>
+      </w:r>
+      <w:proofErr w:type="spellEnd"/>
+      <w:r>
+        <w:rPr>
+          <w:rFonts w:ascii="Courier New" w:eastAsia="Times New Roman" w:hAnsi="Courier New" w:cs="Courier New"/>
+          <w:color w:val="000000"/>
+          <w:lang w:eastAsia="es-AR"/>
+        </w:rPr>
+        <w:t xml:space="preserve"> los voy a dejar para cuando tenga hecho algo de la BBDD.</w:t>
+      </w:r>
+    </w:p>
+    <w:p>
+      <w:pPr>
+        <w:spacing w:line="235" w:lineRule="atLeast"/>
+        <w:ind w:left="708"/>
+        <w:rPr>
+          <w:rFonts w:ascii="Courier New" w:eastAsia="Times New Roman" w:hAnsi="Courier New" w:cs="Courier New"/>
+          <w:color w:val="000000"/>
+          <w:lang w:eastAsia="es-AR"/>
+        </w:rPr>
+      </w:pPr>
+      <w:r>
+        <w:rPr>
+          <w:rFonts w:ascii="Courier New" w:eastAsia="Times New Roman" w:hAnsi="Courier New" w:cs="Courier New"/>
+          <w:b/>
+          <w:bCs/>
+          <w:color w:val="000000"/>
+          <w:lang w:eastAsia="es-AR"/>
+        </w:rPr>
+        <w:tab/>
+      </w:r>
+      <w:r>
+        <w:rPr>
+          <w:rFonts w:ascii="Courier New" w:eastAsia="Times New Roman" w:hAnsi="Courier New" w:cs="Courier New"/>
+          <w:color w:val="000000"/>
+          <w:lang w:eastAsia="es-AR"/>
+        </w:rPr>
+        <w:t xml:space="preserve">Avancé con </w:t>
+      </w:r>
+      <w:proofErr w:type="spellStart"/>
+      <w:r>
+        <w:rPr>
+          <w:rFonts w:ascii="Courier New" w:eastAsia="Times New Roman" w:hAnsi="Courier New" w:cs="Courier New"/>
+          <w:color w:val="000000"/>
+          <w:lang w:eastAsia="es-AR"/>
+        </w:rPr>
+        <w:t>Contact</w:t>
+      </w:r>
+      <w:proofErr w:type="spellEnd"/>
+      <w:r>
+        <w:rPr>
+          <w:rFonts w:ascii="Courier New" w:eastAsia="Times New Roman" w:hAnsi="Courier New" w:cs="Courier New"/>
+          <w:color w:val="000000"/>
+          <w:lang w:eastAsia="es-AR"/>
+        </w:rPr>
+        <w:t>, hice el titulo se vea en la parte superior cuando la ventana es chica (Como antes de ponerlo al costado)</w:t>
+      </w:r>
+      <w:r>
+        <w:rPr>
+          <w:rFonts w:ascii="Courier New" w:eastAsia="Times New Roman" w:hAnsi="Courier New" w:cs="Courier New"/>
+          <w:color w:val="000000"/>
+          <w:lang w:eastAsia="es-AR"/>
+        </w:rPr>
+        <w:t xml:space="preserve">, el contenido se vertical y dos de las tres tarjetas desaparecen. Estas últimas ya no tienen un ancho fijo, los inputs tampoco. Al final no utilice </w:t>
+      </w:r>
+      <w:proofErr w:type="spellStart"/>
+      <w:r>
+        <w:rPr>
+          <w:rFonts w:ascii="Courier New" w:eastAsia="Times New Roman" w:hAnsi="Courier New" w:cs="Courier New"/>
+          <w:color w:val="000000"/>
+          <w:lang w:eastAsia="es-AR"/>
+        </w:rPr>
+        <w:t>rows</w:t>
+      </w:r>
+      <w:proofErr w:type="spellEnd"/>
+      <w:r>
+        <w:rPr>
+          <w:rFonts w:ascii="Courier New" w:eastAsia="Times New Roman" w:hAnsi="Courier New" w:cs="Courier New"/>
+          <w:color w:val="000000"/>
+          <w:lang w:eastAsia="es-AR"/>
+        </w:rPr>
+        <w:t xml:space="preserve"> y </w:t>
+      </w:r>
+      <w:proofErr w:type="spellStart"/>
+      <w:r>
+        <w:rPr>
+          <w:rFonts w:ascii="Courier New" w:eastAsia="Times New Roman" w:hAnsi="Courier New" w:cs="Courier New"/>
+          <w:color w:val="000000"/>
+          <w:lang w:eastAsia="es-AR"/>
+        </w:rPr>
+        <w:t>cols</w:t>
+      </w:r>
+      <w:proofErr w:type="spellEnd"/>
+      <w:r>
+        <w:rPr>
+          <w:rFonts w:ascii="Courier New" w:eastAsia="Times New Roman" w:hAnsi="Courier New" w:cs="Courier New"/>
+          <w:color w:val="000000"/>
+          <w:lang w:eastAsia="es-AR"/>
+        </w:rPr>
+        <w:t xml:space="preserve"> para hacerlo, simplemente diciéndole a cada componente que cambie el </w:t>
+      </w:r>
+      <w:proofErr w:type="spellStart"/>
+      <w:r>
+        <w:rPr>
+          <w:rFonts w:ascii="Courier New" w:eastAsia="Times New Roman" w:hAnsi="Courier New" w:cs="Courier New"/>
+          <w:color w:val="000000"/>
+          <w:lang w:eastAsia="es-AR"/>
+        </w:rPr>
+        <w:t>display</w:t>
+      </w:r>
+      <w:proofErr w:type="spellEnd"/>
+      <w:r>
+        <w:rPr>
+          <w:rFonts w:ascii="Courier New" w:eastAsia="Times New Roman" w:hAnsi="Courier New" w:cs="Courier New"/>
+          <w:color w:val="000000"/>
+          <w:lang w:eastAsia="es-AR"/>
+        </w:rPr>
+        <w:t xml:space="preserve"> de acuerdo a un determinado </w:t>
+      </w:r>
+      <w:proofErr w:type="spellStart"/>
+      <w:r>
+        <w:rPr>
+          <w:rFonts w:ascii="Courier New" w:eastAsia="Times New Roman" w:hAnsi="Courier New" w:cs="Courier New"/>
+          <w:color w:val="000000"/>
+          <w:lang w:eastAsia="es-AR"/>
+        </w:rPr>
+        <w:t>breakpoint</w:t>
+      </w:r>
+      <w:proofErr w:type="spellEnd"/>
+      <w:r>
+        <w:rPr>
+          <w:rFonts w:ascii="Courier New" w:eastAsia="Times New Roman" w:hAnsi="Courier New" w:cs="Courier New"/>
+          <w:color w:val="000000"/>
+          <w:lang w:eastAsia="es-AR"/>
+        </w:rPr>
+        <w:t>.</w:t>
+      </w:r>
+    </w:p>
+    <w:p>
+      <w:pPr>
+        <w:spacing w:line="235" w:lineRule="atLeast"/>
+        <w:ind w:left="708"/>
+        <w:rPr>
+          <w:rFonts w:ascii="Courier New" w:hAnsi="Courier New" w:cs="Courier New"/>
+          <w:color w:val="000000"/>
+        </w:rPr>
+      </w:pPr>
     </w:p>
     <w:p>
       <w:pPr>

</xml_diff>

<commit_message>
Added MySQL database and databse diagram
</commit_message>
<xml_diff>
--- a/Bitacora.docx
+++ b/Bitacora.docx
@@ -375,7 +375,25 @@
           <w:color w:val="000000"/>
           <w:lang w:eastAsia="es-AR"/>
         </w:rPr>
-        <w:t>     Hoy hablando con la profesora de nuestro grupo le comenté mi avance y me fue dando una serie de detalles a implementar que anoté en una “Lista de tareas” que se irá modificando a medida que pase el tiempo, por ahora es esta:</w:t>
+        <w:t>     Hoy hablando con la profesora de nuestro grupo le comenté mi avance y me fue dando una serie de detalles a implementar que anoté en una “Lista de tareas” que se irá modificando a medida que </w:t>
+      </w:r>
+      <w:proofErr w:type="gramStart"/>
+      <w:r>
+        <w:rPr>
+          <w:rFonts w:ascii="Courier New" w:eastAsia="Times New Roman" w:hAnsi="Courier New" w:cs="Courier New"/>
+          <w:color w:val="000000"/>
+          <w:lang w:eastAsia="es-AR"/>
+        </w:rPr>
+        <w:t>pase</w:t>
+      </w:r>
+      <w:proofErr w:type="gramEnd"/>
+      <w:r>
+        <w:rPr>
+          <w:rFonts w:ascii="Courier New" w:eastAsia="Times New Roman" w:hAnsi="Courier New" w:cs="Courier New"/>
+          <w:color w:val="000000"/>
+          <w:lang w:eastAsia="es-AR"/>
+        </w:rPr>
+        <w:t> el tiempo, por ahora es esta:</w:t>
       </w:r>
     </w:p>
     <w:p>
@@ -384,6 +402,7 @@
         <w:ind w:left="2130" w:hanging="360"/>
         <w:rPr>
           <w:rFonts w:ascii="Calibri" w:eastAsia="Times New Roman" w:hAnsi="Calibri" w:cs="Calibri"/>
+          <w:strike/>
           <w:color w:val="000000"/>
           <w:lang w:eastAsia="es-AR"/>
         </w:rPr>
@@ -391,6 +410,7 @@
       <w:r>
         <w:rPr>
           <w:rFonts w:ascii="Symbol" w:eastAsia="Times New Roman" w:hAnsi="Symbol" w:cs="Calibri"/>
+          <w:strike/>
           <w:color w:val="000000"/>
           <w:lang w:eastAsia="es-AR"/>
         </w:rPr>
@@ -399,6 +419,7 @@
       <w:r>
         <w:rPr>
           <w:rFonts w:ascii="Times New Roman" w:eastAsia="Times New Roman" w:hAnsi="Times New Roman" w:cs="Times New Roman"/>
+          <w:strike/>
           <w:color w:val="000000"/>
           <w:sz w:val="14"/>
           <w:szCs w:val="14"/>
@@ -409,6 +430,7 @@
       <w:r>
         <w:rPr>
           <w:rFonts w:ascii="Courier New" w:eastAsia="Times New Roman" w:hAnsi="Courier New" w:cs="Courier New"/>
+          <w:strike/>
           <w:color w:val="000000"/>
           <w:lang w:eastAsia="es-AR"/>
         </w:rPr>
@@ -429,6 +451,7 @@
       <w:r>
         <w:rPr>
           <w:rFonts w:ascii="Symbol" w:eastAsia="Times New Roman" w:hAnsi="Symbol" w:cs="Calibri"/>
+          <w:strike/>
           <w:color w:val="000000"/>
           <w:lang w:eastAsia="es-AR"/>
         </w:rPr>
@@ -437,6 +460,7 @@
       <w:r>
         <w:rPr>
           <w:rFonts w:ascii="Times New Roman" w:eastAsia="Times New Roman" w:hAnsi="Times New Roman" w:cs="Times New Roman"/>
+          <w:strike/>
           <w:color w:val="000000"/>
           <w:sz w:val="14"/>
           <w:szCs w:val="14"/>
@@ -1080,6 +1104,7 @@
         </w:rPr>
         <w:t xml:space="preserve">trap ya que la versión instalada de Angular es la 14 (Lanzada el 2 de junio de este año) y Bootstrap actualmente no se encuentra disponible para esta versión de angular. Al proyecto lo actualicé a la nueva versión de </w:t>
       </w:r>
+      <w:proofErr w:type="gramStart"/>
       <w:r>
         <w:rPr>
           <w:rFonts w:ascii="Courier New" w:eastAsia="Times New Roman" w:hAnsi="Courier New" w:cs="Courier New"/>
@@ -1094,7 +1119,16 @@
           <w:color w:val="000000"/>
           <w:lang w:eastAsia="es-AR"/>
         </w:rPr>
-        <w:t xml:space="preserve">ngular pero me va a tocar hacer un </w:t>
+        <w:t>ngular</w:t>
+      </w:r>
+      <w:proofErr w:type="gramEnd"/>
+      <w:r>
+        <w:rPr>
+          <w:rFonts w:ascii="Courier New" w:eastAsia="Times New Roman" w:hAnsi="Courier New" w:cs="Courier New"/>
+          <w:color w:val="000000"/>
+          <w:lang w:eastAsia="es-AR"/>
+        </w:rPr>
+        <w:t xml:space="preserve"> pero me va a tocar hacer un </w:t>
       </w:r>
       <w:proofErr w:type="spellStart"/>
       <w:r>
@@ -2656,7 +2690,25 @@
           <w:strike/>
           <w:color w:val="000000"/>
         </w:rPr>
-        <w:t xml:space="preserve">Hacer horizontalmente mas chicas las tarjetas </w:t>
+        <w:t xml:space="preserve">Hacer horizontalmente </w:t>
+      </w:r>
+      <w:proofErr w:type="spellStart"/>
+      <w:r>
+        <w:rPr>
+          <w:rFonts w:ascii="Courier New" w:hAnsi="Courier New" w:cs="Courier New"/>
+          <w:strike/>
+          <w:color w:val="000000"/>
+        </w:rPr>
+        <w:t>mas</w:t>
+      </w:r>
+      <w:proofErr w:type="spellEnd"/>
+      <w:r>
+        <w:rPr>
+          <w:rFonts w:ascii="Courier New" w:hAnsi="Courier New" w:cs="Courier New"/>
+          <w:strike/>
+          <w:color w:val="000000"/>
+        </w:rPr>
+        <w:t xml:space="preserve"> chicas las tarjetas </w:t>
       </w:r>
       <w:proofErr w:type="spellStart"/>
       <w:r>
@@ -3417,7 +3469,17 @@
           <w:color w:val="000000"/>
           <w:lang w:eastAsia="es-AR"/>
         </w:rPr>
-        <w:t>16</w:t>
+        <w:t>1</w:t>
+      </w:r>
+      <w:r>
+        <w:rPr>
+          <w:rFonts w:ascii="Courier New" w:eastAsia="Times New Roman" w:hAnsi="Courier New" w:cs="Courier New"/>
+          <w:b/>
+          <w:bCs/>
+          <w:color w:val="000000"/>
+          <w:lang w:eastAsia="es-AR"/>
+        </w:rPr>
+        <w:t>7</w:t>
       </w:r>
       <w:r>
         <w:rPr>
@@ -3560,6 +3622,7 @@
         <w:t xml:space="preserve"> en </w:t>
       </w:r>
       <w:proofErr w:type="spellStart"/>
+      <w:proofErr w:type="gramStart"/>
       <w:r>
         <w:rPr>
           <w:rFonts w:ascii="Courier New" w:eastAsia="Times New Roman" w:hAnsi="Courier New" w:cs="Courier New"/>
@@ -3569,6 +3632,7 @@
         <w:t>app.component</w:t>
       </w:r>
       <w:proofErr w:type="spellEnd"/>
+      <w:proofErr w:type="gramEnd"/>
       <w:r>
         <w:rPr>
           <w:rFonts w:ascii="Courier New" w:eastAsia="Times New Roman" w:hAnsi="Courier New" w:cs="Courier New"/>
@@ -3868,16 +3932,484 @@
         </w:rPr>
         <w:t>).</w:t>
       </w:r>
+      <w:r>
+        <w:rPr>
+          <w:rFonts w:ascii="Courier New" w:eastAsia="Times New Roman" w:hAnsi="Courier New" w:cs="Courier New"/>
+          <w:color w:val="000000"/>
+          <w:lang w:eastAsia="es-AR"/>
+        </w:rPr>
+        <w:t xml:space="preserve"> Creo que ya estaría listo para empezar con la base de datos.</w:t>
+      </w:r>
     </w:p>
     <w:p>
       <w:pPr>
         <w:spacing w:line="235" w:lineRule="atLeast"/>
         <w:ind w:left="708"/>
         <w:rPr>
-          <w:rFonts w:ascii="Courier New" w:hAnsi="Courier New" w:cs="Courier New"/>
-          <w:color w:val="000000"/>
-        </w:rPr>
-      </w:pPr>
+          <w:rFonts w:ascii="Courier New" w:eastAsia="Times New Roman" w:hAnsi="Courier New" w:cs="Courier New"/>
+          <w:color w:val="000000"/>
+          <w:lang w:eastAsia="es-AR"/>
+        </w:rPr>
+      </w:pPr>
+      <w:r>
+        <w:rPr>
+          <w:rFonts w:ascii="Courier New" w:eastAsia="Times New Roman" w:hAnsi="Courier New" w:cs="Courier New"/>
+          <w:b/>
+          <w:bCs/>
+          <w:color w:val="000000"/>
+          <w:lang w:eastAsia="es-AR"/>
+        </w:rPr>
+        <w:t>• [</w:t>
+      </w:r>
+      <w:r>
+        <w:rPr>
+          <w:rFonts w:ascii="Courier New" w:eastAsia="Times New Roman" w:hAnsi="Courier New" w:cs="Courier New"/>
+          <w:b/>
+          <w:bCs/>
+          <w:color w:val="000000"/>
+          <w:lang w:eastAsia="es-AR"/>
+        </w:rPr>
+        <w:t>20</w:t>
+      </w:r>
+      <w:r>
+        <w:rPr>
+          <w:rFonts w:ascii="Courier New" w:eastAsia="Times New Roman" w:hAnsi="Courier New" w:cs="Courier New"/>
+          <w:b/>
+          <w:bCs/>
+          <w:color w:val="000000"/>
+          <w:lang w:eastAsia="es-AR"/>
+        </w:rPr>
+        <w:t>/</w:t>
+      </w:r>
+      <w:r>
+        <w:rPr>
+          <w:rFonts w:ascii="Courier New" w:eastAsia="Times New Roman" w:hAnsi="Courier New" w:cs="Courier New"/>
+          <w:b/>
+          <w:bCs/>
+          <w:color w:val="000000"/>
+          <w:lang w:eastAsia="es-AR"/>
+        </w:rPr>
+        <w:t>06</w:t>
+      </w:r>
+      <w:r>
+        <w:rPr>
+          <w:rFonts w:ascii="Courier New" w:eastAsia="Times New Roman" w:hAnsi="Courier New" w:cs="Courier New"/>
+          <w:b/>
+          <w:bCs/>
+          <w:color w:val="000000"/>
+          <w:lang w:eastAsia="es-AR"/>
+        </w:rPr>
+        <w:t>/</w:t>
+      </w:r>
+      <w:r>
+        <w:rPr>
+          <w:rFonts w:ascii="Courier New" w:eastAsia="Times New Roman" w:hAnsi="Courier New" w:cs="Courier New"/>
+          <w:b/>
+          <w:bCs/>
+          <w:color w:val="000000"/>
+          <w:lang w:eastAsia="es-AR"/>
+        </w:rPr>
+        <w:t>22</w:t>
+      </w:r>
+      <w:r>
+        <w:rPr>
+          <w:rFonts w:ascii="Courier New" w:eastAsia="Times New Roman" w:hAnsi="Courier New" w:cs="Courier New"/>
+          <w:b/>
+          <w:bCs/>
+          <w:color w:val="000000"/>
+          <w:lang w:eastAsia="es-AR"/>
+        </w:rPr>
+        <w:t>]</w:t>
+      </w:r>
+      <w:r>
+        <w:rPr>
+          <w:rFonts w:ascii="Courier New" w:eastAsia="Times New Roman" w:hAnsi="Courier New" w:cs="Courier New"/>
+          <w:b/>
+          <w:bCs/>
+          <w:color w:val="000000"/>
+          <w:lang w:eastAsia="es-AR"/>
+        </w:rPr>
+        <w:t xml:space="preserve">: </w:t>
+      </w:r>
+      <w:r>
+        <w:rPr>
+          <w:rFonts w:ascii="Courier New" w:eastAsia="Times New Roman" w:hAnsi="Courier New" w:cs="Courier New"/>
+          <w:color w:val="000000"/>
+          <w:lang w:eastAsia="es-AR"/>
+        </w:rPr>
+        <w:t xml:space="preserve">Esta mañana (Viendo </w:t>
+      </w:r>
+      <w:proofErr w:type="spellStart"/>
+      <w:r>
+        <w:rPr>
+          <w:rFonts w:ascii="Courier New" w:eastAsia="Times New Roman" w:hAnsi="Courier New" w:cs="Courier New"/>
+          <w:color w:val="000000"/>
+          <w:lang w:eastAsia="es-AR"/>
+        </w:rPr>
+        <w:t>TioTok</w:t>
+      </w:r>
+      <w:proofErr w:type="spellEnd"/>
+      <w:r>
+        <w:rPr>
+          <w:rFonts w:ascii="Courier New" w:eastAsia="Times New Roman" w:hAnsi="Courier New" w:cs="Courier New"/>
+          <w:color w:val="000000"/>
+          <w:lang w:eastAsia="es-AR"/>
+        </w:rPr>
+        <w:t xml:space="preserve">) me encontré con esta página </w:t>
+      </w:r>
+      <w:hyperlink r:id="rId8" w:history="1">
+        <w:r>
+          <w:rPr>
+            <w:rStyle w:val="Hipervnculo"/>
+            <w:rFonts w:ascii="Courier New" w:eastAsia="Times New Roman" w:hAnsi="Courier New" w:cs="Courier New"/>
+            <w:lang w:eastAsia="es-AR"/>
+          </w:rPr>
+          <w:t xml:space="preserve">SQL </w:t>
+        </w:r>
+        <w:proofErr w:type="spellStart"/>
+        <w:r>
+          <w:rPr>
+            <w:rStyle w:val="Hipervnculo"/>
+            <w:rFonts w:ascii="Courier New" w:eastAsia="Times New Roman" w:hAnsi="Courier New" w:cs="Courier New"/>
+            <w:lang w:eastAsia="es-AR"/>
+          </w:rPr>
+          <w:t>Murder</w:t>
+        </w:r>
+        <w:proofErr w:type="spellEnd"/>
+        <w:r>
+          <w:rPr>
+            <w:rStyle w:val="Hipervnculo"/>
+            <w:rFonts w:ascii="Courier New" w:eastAsia="Times New Roman" w:hAnsi="Courier New" w:cs="Courier New"/>
+            <w:lang w:eastAsia="es-AR"/>
+          </w:rPr>
+          <w:t xml:space="preserve"> </w:t>
+        </w:r>
+        <w:proofErr w:type="spellStart"/>
+        <w:r>
+          <w:rPr>
+            <w:rStyle w:val="Hipervnculo"/>
+            <w:rFonts w:ascii="Courier New" w:eastAsia="Times New Roman" w:hAnsi="Courier New" w:cs="Courier New"/>
+            <w:lang w:eastAsia="es-AR"/>
+          </w:rPr>
+          <w:t>Mystery</w:t>
+        </w:r>
+        <w:proofErr w:type="spellEnd"/>
+      </w:hyperlink>
+      <w:r>
+        <w:rPr>
+          <w:rFonts w:ascii="Courier New" w:eastAsia="Times New Roman" w:hAnsi="Courier New" w:cs="Courier New"/>
+          <w:color w:val="000000"/>
+          <w:lang w:eastAsia="es-AR"/>
+        </w:rPr>
+        <w:t xml:space="preserve"> me pareció espectacular para practicar consultas SQL y muy entretenida. La compartí por el foro del curso</w:t>
+      </w:r>
+      <w:r>
+        <w:rPr>
+          <w:rFonts w:ascii="Courier New" w:eastAsia="Times New Roman" w:hAnsi="Courier New" w:cs="Courier New"/>
+          <w:color w:val="000000"/>
+          <w:lang w:eastAsia="es-AR"/>
+        </w:rPr>
+        <w:t xml:space="preserve">, </w:t>
+      </w:r>
+      <w:r>
+        <w:rPr>
+          <w:rFonts w:ascii="Courier New" w:eastAsia="Times New Roman" w:hAnsi="Courier New" w:cs="Courier New"/>
+          <w:color w:val="000000"/>
+          <w:lang w:eastAsia="es-AR"/>
+        </w:rPr>
+        <w:t>espero le pueda servir a alguien más.</w:t>
+      </w:r>
+      <w:r>
+        <w:rPr>
+          <w:rFonts w:ascii="Courier New" w:eastAsia="Times New Roman" w:hAnsi="Courier New" w:cs="Courier New"/>
+          <w:color w:val="000000"/>
+          <w:lang w:eastAsia="es-AR"/>
+        </w:rPr>
+        <w:t xml:space="preserve"> Comencé con la instalación de los programas necesarios para gestionar la base de datos y, para mas adelante, programar en Java. También hice un repaso del capitulo 4 de BBDD y estoy utilizando la página </w:t>
+      </w:r>
+      <w:hyperlink r:id="rId9" w:history="1">
+        <w:r>
+          <w:rPr>
+            <w:rStyle w:val="Hipervnculo"/>
+            <w:rFonts w:ascii="Courier New" w:eastAsia="Times New Roman" w:hAnsi="Courier New" w:cs="Courier New"/>
+            <w:lang w:eastAsia="es-AR"/>
+          </w:rPr>
+          <w:t>dbdiagram.io</w:t>
+        </w:r>
+      </w:hyperlink>
+      <w:r>
+        <w:rPr>
+          <w:rFonts w:ascii="Courier New" w:eastAsia="Times New Roman" w:hAnsi="Courier New" w:cs="Courier New"/>
+          <w:color w:val="000000"/>
+          <w:lang w:eastAsia="es-AR"/>
+        </w:rPr>
+        <w:t xml:space="preserve"> para hacer el diagrama.</w:t>
+      </w:r>
+    </w:p>
+    <w:p>
+      <w:pPr>
+        <w:spacing w:line="235" w:lineRule="atLeast"/>
+        <w:ind w:left="708"/>
+        <w:rPr>
+          <w:rFonts w:ascii="Courier New" w:eastAsia="Times New Roman" w:hAnsi="Courier New" w:cs="Courier New"/>
+          <w:color w:val="000000"/>
+          <w:lang w:eastAsia="es-AR"/>
+        </w:rPr>
+      </w:pPr>
+      <w:r>
+        <w:rPr>
+          <w:rFonts w:ascii="Courier New" w:eastAsia="Times New Roman" w:hAnsi="Courier New" w:cs="Courier New"/>
+          <w:b/>
+          <w:bCs/>
+          <w:color w:val="000000"/>
+          <w:lang w:eastAsia="es-AR"/>
+        </w:rPr>
+        <w:tab/>
+      </w:r>
+      <w:r>
+        <w:rPr>
+          <w:rFonts w:ascii="Courier New" w:eastAsia="Times New Roman" w:hAnsi="Courier New" w:cs="Courier New"/>
+          <w:color w:val="000000"/>
+          <w:lang w:eastAsia="es-AR"/>
+        </w:rPr>
+        <w:t>De momento este es el diagrama inicial para la base de datos</w:t>
+      </w:r>
+      <w:r>
+        <w:rPr>
+          <w:rFonts w:ascii="Courier New" w:eastAsia="Times New Roman" w:hAnsi="Courier New" w:cs="Courier New"/>
+          <w:color w:val="000000"/>
+          <w:lang w:eastAsia="es-AR"/>
+        </w:rPr>
+        <w:t xml:space="preserve">, hay algunos detalles a comentar que pueden llegar a sufrir cambios como las variables </w:t>
+      </w:r>
+      <w:proofErr w:type="spellStart"/>
+      <w:r>
+        <w:rPr>
+          <w:rFonts w:ascii="Courier New" w:eastAsia="Times New Roman" w:hAnsi="Courier New" w:cs="Courier New"/>
+          <w:color w:val="000000"/>
+          <w:lang w:eastAsia="es-AR"/>
+        </w:rPr>
+        <w:t>start_date</w:t>
+      </w:r>
+      <w:proofErr w:type="spellEnd"/>
+      <w:r>
+        <w:rPr>
+          <w:rFonts w:ascii="Courier New" w:eastAsia="Times New Roman" w:hAnsi="Courier New" w:cs="Courier New"/>
+          <w:color w:val="000000"/>
+          <w:lang w:eastAsia="es-AR"/>
+        </w:rPr>
+        <w:t xml:space="preserve"> y </w:t>
+      </w:r>
+      <w:proofErr w:type="spellStart"/>
+      <w:r>
+        <w:rPr>
+          <w:rFonts w:ascii="Courier New" w:eastAsia="Times New Roman" w:hAnsi="Courier New" w:cs="Courier New"/>
+          <w:color w:val="000000"/>
+          <w:lang w:eastAsia="es-AR"/>
+        </w:rPr>
+        <w:t>end_date</w:t>
+      </w:r>
+      <w:proofErr w:type="spellEnd"/>
+      <w:r>
+        <w:rPr>
+          <w:rFonts w:ascii="Courier New" w:eastAsia="Times New Roman" w:hAnsi="Courier New" w:cs="Courier New"/>
+          <w:color w:val="000000"/>
+          <w:lang w:eastAsia="es-AR"/>
+        </w:rPr>
+        <w:t xml:space="preserve"> (podrían pasar de date a </w:t>
+      </w:r>
+      <w:proofErr w:type="spellStart"/>
+      <w:r>
+        <w:rPr>
+          <w:rFonts w:ascii="Courier New" w:eastAsia="Times New Roman" w:hAnsi="Courier New" w:cs="Courier New"/>
+          <w:color w:val="000000"/>
+          <w:lang w:eastAsia="es-AR"/>
+        </w:rPr>
+        <w:t>varchar</w:t>
+      </w:r>
+      <w:proofErr w:type="spellEnd"/>
+      <w:r>
+        <w:rPr>
+          <w:rFonts w:ascii="Courier New" w:eastAsia="Times New Roman" w:hAnsi="Courier New" w:cs="Courier New"/>
+          <w:color w:val="000000"/>
+          <w:lang w:eastAsia="es-AR"/>
+        </w:rPr>
+        <w:t xml:space="preserve">), </w:t>
+      </w:r>
+      <w:proofErr w:type="spellStart"/>
+      <w:r>
+        <w:rPr>
+          <w:rFonts w:ascii="Courier New" w:eastAsia="Times New Roman" w:hAnsi="Courier New" w:cs="Courier New"/>
+          <w:color w:val="000000"/>
+          <w:lang w:eastAsia="es-AR"/>
+        </w:rPr>
+        <w:t>lit_about</w:t>
+      </w:r>
+      <w:proofErr w:type="spellEnd"/>
+      <w:r>
+        <w:rPr>
+          <w:rFonts w:ascii="Courier New" w:eastAsia="Times New Roman" w:hAnsi="Courier New" w:cs="Courier New"/>
+          <w:color w:val="000000"/>
+          <w:lang w:eastAsia="es-AR"/>
+        </w:rPr>
+        <w:t xml:space="preserve"> (a un </w:t>
+      </w:r>
+      <w:proofErr w:type="spellStart"/>
+      <w:r>
+        <w:rPr>
+          <w:rFonts w:ascii="Courier New" w:eastAsia="Times New Roman" w:hAnsi="Courier New" w:cs="Courier New"/>
+          <w:color w:val="000000"/>
+          <w:lang w:eastAsia="es-AR"/>
+        </w:rPr>
+        <w:t>varchar</w:t>
+      </w:r>
+      <w:proofErr w:type="spellEnd"/>
+      <w:r>
+        <w:rPr>
+          <w:rFonts w:ascii="Courier New" w:eastAsia="Times New Roman" w:hAnsi="Courier New" w:cs="Courier New"/>
+          <w:color w:val="000000"/>
+          <w:lang w:eastAsia="es-AR"/>
+        </w:rPr>
+        <w:t xml:space="preserve"> más chico), </w:t>
+      </w:r>
+      <w:proofErr w:type="spellStart"/>
+      <w:proofErr w:type="gramStart"/>
+      <w:r>
+        <w:rPr>
+          <w:rFonts w:ascii="Courier New" w:eastAsia="Times New Roman" w:hAnsi="Courier New" w:cs="Courier New"/>
+          <w:color w:val="000000"/>
+          <w:lang w:eastAsia="es-AR"/>
+        </w:rPr>
+        <w:t>experience.description</w:t>
+      </w:r>
+      <w:proofErr w:type="spellEnd"/>
+      <w:proofErr w:type="gramEnd"/>
+      <w:r>
+        <w:rPr>
+          <w:rFonts w:ascii="Courier New" w:eastAsia="Times New Roman" w:hAnsi="Courier New" w:cs="Courier New"/>
+          <w:color w:val="000000"/>
+          <w:lang w:eastAsia="es-AR"/>
+        </w:rPr>
+        <w:t xml:space="preserve"> (a un </w:t>
+      </w:r>
+      <w:proofErr w:type="spellStart"/>
+      <w:r>
+        <w:rPr>
+          <w:rFonts w:ascii="Courier New" w:eastAsia="Times New Roman" w:hAnsi="Courier New" w:cs="Courier New"/>
+          <w:color w:val="000000"/>
+          <w:lang w:eastAsia="es-AR"/>
+        </w:rPr>
+        <w:t>varchar</w:t>
+      </w:r>
+      <w:proofErr w:type="spellEnd"/>
+      <w:r>
+        <w:rPr>
+          <w:rFonts w:ascii="Courier New" w:eastAsia="Times New Roman" w:hAnsi="Courier New" w:cs="Courier New"/>
+          <w:color w:val="000000"/>
+          <w:lang w:eastAsia="es-AR"/>
+        </w:rPr>
+        <w:t xml:space="preserve"> más grande)</w:t>
+      </w:r>
+      <w:r>
+        <w:rPr>
+          <w:rFonts w:ascii="Courier New" w:eastAsia="Times New Roman" w:hAnsi="Courier New" w:cs="Courier New"/>
+          <w:color w:val="000000"/>
+          <w:lang w:eastAsia="es-AR"/>
+        </w:rPr>
+        <w:t xml:space="preserve"> y algún que otro cambio de la misma naturaleza que los dos anteriores.</w:t>
+      </w:r>
+    </w:p>
+    <w:p>
+      <w:pPr>
+        <w:spacing w:line="235" w:lineRule="atLeast"/>
+        <w:ind w:left="708"/>
+        <w:jc w:val="center"/>
+        <w:rPr>
+          <w:rFonts w:ascii="Courier New" w:hAnsi="Courier New" w:cs="Courier New"/>
+          <w:color w:val="000000"/>
+        </w:rPr>
+      </w:pPr>
+      <w:r>
+        <w:rPr>
+          <w:rFonts w:ascii="Courier New" w:eastAsia="Times New Roman" w:hAnsi="Courier New" w:cs="Courier New"/>
+          <w:noProof/>
+          <w:color w:val="000000"/>
+          <w:lang w:val="en-US" w:eastAsia="es-AR"/>
+        </w:rPr>
+        <w:drawing>
+          <wp:inline distT="0" distB="0" distL="0" distR="0" wp14:anchorId="4121F648" wp14:editId="4CF989BA">
+            <wp:extent cx="9357360" cy="8618220"/>
+            <wp:effectExtent l="0" t="0" r="0" b="0"/>
+            <wp:docPr id="1" name="Imagen 1"/>
+            <wp:cNvGraphicFramePr>
+              <a:graphicFrameLocks xmlns:a="http://schemas.openxmlformats.org/drawingml/2006/main" noChangeAspect="1"/>
+            </wp:cNvGraphicFramePr>
+            <a:graphic xmlns:a="http://schemas.openxmlformats.org/drawingml/2006/main">
+              <a:graphicData uri="http://schemas.openxmlformats.org/drawingml/2006/picture">
+                <pic:pic xmlns:pic="http://schemas.openxmlformats.org/drawingml/2006/picture">
+                  <pic:nvPicPr>
+                    <pic:cNvPr id="0" name="Picture 1"/>
+                    <pic:cNvPicPr>
+                      <a:picLocks noChangeAspect="1" noChangeArrowheads="1"/>
+                    </pic:cNvPicPr>
+                  </pic:nvPicPr>
+                  <pic:blipFill>
+                    <a:blip r:embed="rId10">
+                      <a:extLst>
+                        <a:ext uri="{28A0092B-C50C-407E-A947-70E740481C1C}">
+                          <a14:useLocalDpi xmlns:a14="http://schemas.microsoft.com/office/drawing/2010/main" val="0"/>
+                        </a:ext>
+                      </a:extLst>
+                    </a:blip>
+                    <a:srcRect/>
+                    <a:stretch>
+                      <a:fillRect/>
+                    </a:stretch>
+                  </pic:blipFill>
+                  <pic:spPr bwMode="auto">
+                    <a:xfrm>
+                      <a:off x="0" y="0"/>
+                      <a:ext cx="9357360" cy="8618220"/>
+                    </a:xfrm>
+                    <a:prstGeom prst="rect">
+                      <a:avLst/>
+                    </a:prstGeom>
+                    <a:noFill/>
+                    <a:ln>
+                      <a:noFill/>
+                    </a:ln>
+                  </pic:spPr>
+                </pic:pic>
+              </a:graphicData>
+            </a:graphic>
+          </wp:inline>
+        </w:drawing>
+      </w:r>
+    </w:p>
+    <w:p>
+      <w:pPr>
+        <w:spacing w:line="235" w:lineRule="atLeast"/>
+        <w:ind w:left="708"/>
+        <w:rPr>
+          <w:rFonts w:ascii="Courier New" w:hAnsi="Courier New" w:cs="Courier New"/>
+          <w:color w:val="000000"/>
+        </w:rPr>
+      </w:pPr>
+      <w:r>
+        <w:rPr>
+          <w:rFonts w:ascii="Courier New" w:hAnsi="Courier New" w:cs="Courier New"/>
+          <w:color w:val="000000"/>
+        </w:rPr>
+        <w:tab/>
+        <w:t>No creo que sea necesario hacer tablas extra para mail, teléfono o algún otro campo. Pero de ser necesario los agregaré en el futuro.</w:t>
+      </w:r>
+      <w:r>
+        <w:rPr>
+          <w:rFonts w:ascii="Courier New" w:hAnsi="Courier New" w:cs="Courier New"/>
+          <w:color w:val="000000"/>
+        </w:rPr>
+        <w:t xml:space="preserve"> La BBDD ya se encuentra hecha en MySQL.</w:t>
+      </w:r>
     </w:p>
     <w:p>
       <w:pPr>
@@ -4686,7 +5218,6 @@
     <w:name w:val="Hyperlink"/>
     <w:basedOn w:val="Fuentedeprrafopredeter"/>
     <w:uiPriority w:val="99"/>
-    <w:semiHidden/>
     <w:unhideWhenUsed/>
     <w:rsid w:val="00C25A73"/>
     <w:rPr>
@@ -4713,6 +5244,30 @@
       <w:sz w:val="24"/>
       <w:szCs w:val="24"/>
       <w:lang w:eastAsia="es-AR"/>
+    </w:rPr>
+  </w:style>
+  <w:style w:type="character" w:styleId="Mencinsinresolver">
+    <w:name w:val="Unresolved Mention"/>
+    <w:basedOn w:val="Fuentedeprrafopredeter"/>
+    <w:uiPriority w:val="99"/>
+    <w:semiHidden/>
+    <w:unhideWhenUsed/>
+    <w:rsid w:val="00DE2529"/>
+    <w:rPr>
+      <w:color w:val="605E5C"/>
+      <w:shd w:val="clear" w:color="auto" w:fill="E1DFDD"/>
+    </w:rPr>
+  </w:style>
+  <w:style w:type="character" w:styleId="Hipervnculovisitado">
+    <w:name w:val="FollowedHyperlink"/>
+    <w:basedOn w:val="Fuentedeprrafopredeter"/>
+    <w:uiPriority w:val="99"/>
+    <w:semiHidden/>
+    <w:unhideWhenUsed/>
+    <w:rsid w:val="0076577F"/>
+    <w:rPr>
+      <w:color w:val="954F72" w:themeColor="followedHyperlink"/>
+      <w:u w:val="single"/>
     </w:rPr>
   </w:style>
 </w:styles>

</xml_diff>

<commit_message>
Added modal to AboutComponent for person and social_media tables in BBDD
</commit_message>
<xml_diff>
--- a/Bitacora.docx
+++ b/Bitacora.docx
@@ -175,23 +175,7 @@
             <w:rFonts w:ascii="Courier New" w:eastAsia="Times New Roman" w:hAnsi="Courier New" w:cs="Courier New"/>
             <w:lang w:val="en-US" w:eastAsia="es-AR"/>
           </w:rPr>
-          <w:t>https:</w:t>
-        </w:r>
-        <w:r>
-          <w:rPr>
-            <w:rStyle w:val="Hipervnculo"/>
-            <w:rFonts w:ascii="Courier New" w:eastAsia="Times New Roman" w:hAnsi="Courier New" w:cs="Courier New"/>
-            <w:lang w:val="en-US" w:eastAsia="es-AR"/>
-          </w:rPr>
-          <w:t>/</w:t>
-        </w:r>
-        <w:r>
-          <w:rPr>
-            <w:rStyle w:val="Hipervnculo"/>
-            <w:rFonts w:ascii="Courier New" w:eastAsia="Times New Roman" w:hAnsi="Courier New" w:cs="Courier New"/>
-            <w:lang w:val="en-US" w:eastAsia="es-AR"/>
-          </w:rPr>
-          <w:t>/uspiri.github.io/</w:t>
+          <w:t>https://uspiri.github.io/</w:t>
         </w:r>
       </w:hyperlink>
       <w:r>
@@ -689,6 +673,7 @@
         <w:ind w:left="2130" w:hanging="360"/>
         <w:rPr>
           <w:rFonts w:ascii="Calibri" w:eastAsia="Times New Roman" w:hAnsi="Calibri" w:cs="Calibri"/>
+          <w:strike/>
           <w:color w:val="000000"/>
           <w:lang w:eastAsia="es-AR"/>
         </w:rPr>
@@ -714,6 +699,7 @@
       <w:r>
         <w:rPr>
           <w:rFonts w:ascii="Courier New" w:eastAsia="Times New Roman" w:hAnsi="Courier New" w:cs="Courier New"/>
+          <w:strike/>
           <w:color w:val="000000"/>
           <w:lang w:eastAsia="es-AR"/>
         </w:rPr>
@@ -2582,12 +2568,14 @@
         <w:spacing w:line="235" w:lineRule="atLeast"/>
         <w:rPr>
           <w:rFonts w:ascii="Courier New" w:hAnsi="Courier New" w:cs="Courier New"/>
-          <w:color w:val="000000"/>
-        </w:rPr>
-      </w:pPr>
-      <w:r>
-        <w:rPr>
-          <w:rFonts w:ascii="Courier New" w:hAnsi="Courier New" w:cs="Courier New"/>
+          <w:strike/>
+          <w:color w:val="000000"/>
+        </w:rPr>
+      </w:pPr>
+      <w:r>
+        <w:rPr>
+          <w:rFonts w:ascii="Courier New" w:hAnsi="Courier New" w:cs="Courier New"/>
+          <w:strike/>
           <w:color w:val="000000"/>
         </w:rPr>
         <w:t>Bootstrap Modal para</w:t>
@@ -2595,6 +2583,7 @@
       <w:r>
         <w:rPr>
           <w:rFonts w:ascii="Courier New" w:hAnsi="Courier New" w:cs="Courier New"/>
+          <w:strike/>
           <w:color w:val="000000"/>
         </w:rPr>
         <w:t xml:space="preserve"> editar </w:t>
@@ -2603,6 +2592,7 @@
       <w:r>
         <w:rPr>
           <w:rFonts w:ascii="Courier New" w:hAnsi="Courier New" w:cs="Courier New"/>
+          <w:strike/>
           <w:color w:val="000000"/>
         </w:rPr>
         <w:t>info</w:t>
@@ -2611,6 +2601,7 @@
       <w:r>
         <w:rPr>
           <w:rFonts w:ascii="Courier New" w:hAnsi="Courier New" w:cs="Courier New"/>
+          <w:strike/>
           <w:color w:val="000000"/>
         </w:rPr>
         <w:t xml:space="preserve"> en BBDD e</w:t>
@@ -2618,6 +2609,7 @@
       <w:r>
         <w:rPr>
           <w:rFonts w:ascii="Courier New" w:hAnsi="Courier New" w:cs="Courier New"/>
+          <w:strike/>
           <w:color w:val="000000"/>
         </w:rPr>
         <w:t xml:space="preserve"> inicio de sesión</w:t>
@@ -2625,6 +2617,7 @@
       <w:r>
         <w:rPr>
           <w:rFonts w:ascii="Courier New" w:hAnsi="Courier New" w:cs="Courier New"/>
+          <w:strike/>
           <w:color w:val="000000"/>
         </w:rPr>
         <w:t xml:space="preserve"> (A implementar)</w:t>
@@ -2640,12 +2633,14 @@
         <w:spacing w:line="235" w:lineRule="atLeast"/>
         <w:rPr>
           <w:rFonts w:ascii="Courier New" w:hAnsi="Courier New" w:cs="Courier New"/>
-          <w:color w:val="000000"/>
-        </w:rPr>
-      </w:pPr>
-      <w:r>
-        <w:rPr>
-          <w:rFonts w:ascii="Courier New" w:hAnsi="Courier New" w:cs="Courier New"/>
+          <w:strike/>
+          <w:color w:val="000000"/>
+        </w:rPr>
+      </w:pPr>
+      <w:r>
+        <w:rPr>
+          <w:rFonts w:ascii="Courier New" w:hAnsi="Courier New" w:cs="Courier New"/>
+          <w:strike/>
           <w:color w:val="000000"/>
         </w:rPr>
         <w:t xml:space="preserve">Bootstrap </w:t>
@@ -2654,6 +2649,7 @@
       <w:r>
         <w:rPr>
           <w:rFonts w:ascii="Courier New" w:hAnsi="Courier New" w:cs="Courier New"/>
+          <w:strike/>
           <w:color w:val="000000"/>
         </w:rPr>
         <w:t>Toast</w:t>
@@ -2662,6 +2658,7 @@
       <w:r>
         <w:rPr>
           <w:rFonts w:ascii="Courier New" w:hAnsi="Courier New" w:cs="Courier New"/>
+          <w:strike/>
           <w:color w:val="000000"/>
         </w:rPr>
         <w:t xml:space="preserve"> al cambiar datos (Mostrar error o éxito) (A testear)</w:t>
@@ -2677,12 +2674,14 @@
         <w:spacing w:line="235" w:lineRule="atLeast"/>
         <w:rPr>
           <w:rFonts w:ascii="Courier New" w:hAnsi="Courier New" w:cs="Courier New"/>
-          <w:color w:val="000000"/>
-        </w:rPr>
-      </w:pPr>
-      <w:r>
-        <w:rPr>
-          <w:rFonts w:ascii="Courier New" w:hAnsi="Courier New" w:cs="Courier New"/>
+          <w:strike/>
+          <w:color w:val="000000"/>
+        </w:rPr>
+      </w:pPr>
+      <w:r>
+        <w:rPr>
+          <w:rFonts w:ascii="Courier New" w:hAnsi="Courier New" w:cs="Courier New"/>
+          <w:strike/>
           <w:color w:val="000000"/>
         </w:rPr>
         <w:t xml:space="preserve">Bootstrap </w:t>
@@ -2691,6 +2690,7 @@
       <w:r>
         <w:rPr>
           <w:rFonts w:ascii="Courier New" w:hAnsi="Courier New" w:cs="Courier New"/>
+          <w:strike/>
           <w:color w:val="000000"/>
         </w:rPr>
         <w:t>Scrollspy</w:t>
@@ -2699,6 +2699,7 @@
       <w:r>
         <w:rPr>
           <w:rFonts w:ascii="Courier New" w:hAnsi="Courier New" w:cs="Courier New"/>
+          <w:strike/>
           <w:color w:val="000000"/>
         </w:rPr>
         <w:t xml:space="preserve"> para el </w:t>
@@ -2707,6 +2708,7 @@
       <w:r>
         <w:rPr>
           <w:rFonts w:ascii="Courier New" w:hAnsi="Courier New" w:cs="Courier New"/>
+          <w:strike/>
           <w:color w:val="000000"/>
         </w:rPr>
         <w:t>navbar</w:t>
@@ -2715,6 +2717,7 @@
       <w:r>
         <w:rPr>
           <w:rFonts w:ascii="Courier New" w:hAnsi="Courier New" w:cs="Courier New"/>
+          <w:strike/>
           <w:color w:val="000000"/>
         </w:rPr>
         <w:t xml:space="preserve"> (A </w:t>
@@ -2722,6 +2725,7 @@
       <w:r>
         <w:rPr>
           <w:rFonts w:ascii="Courier New" w:hAnsi="Courier New" w:cs="Courier New"/>
+          <w:strike/>
           <w:color w:val="000000"/>
         </w:rPr>
         <w:t>testear</w:t>
@@ -2729,6 +2733,7 @@
       <w:r>
         <w:rPr>
           <w:rFonts w:ascii="Courier New" w:hAnsi="Courier New" w:cs="Courier New"/>
+          <w:strike/>
           <w:color w:val="000000"/>
         </w:rPr>
         <w:t>)</w:t>
@@ -4189,7 +4194,39 @@
           <w:color w:val="000000"/>
           <w:lang w:eastAsia="es-AR"/>
         </w:rPr>
-        <w:t xml:space="preserve"> Comencé con la instalación de los programas necesarios para gestionar la base de datos y, para mas adelante, programar en Java. También hice un repaso del capitulo 4 de BBDD y estoy utilizando la página </w:t>
+        <w:t xml:space="preserve"> Comencé con la instalación de los programas necesarios para gestionar la base de datos y, para </w:t>
+      </w:r>
+      <w:r>
+        <w:rPr>
+          <w:rFonts w:ascii="Courier New" w:eastAsia="Times New Roman" w:hAnsi="Courier New" w:cs="Courier New"/>
+          <w:color w:val="000000"/>
+          <w:lang w:eastAsia="es-AR"/>
+        </w:rPr>
+        <w:t>más</w:t>
+      </w:r>
+      <w:r>
+        <w:rPr>
+          <w:rFonts w:ascii="Courier New" w:eastAsia="Times New Roman" w:hAnsi="Courier New" w:cs="Courier New"/>
+          <w:color w:val="000000"/>
+          <w:lang w:eastAsia="es-AR"/>
+        </w:rPr>
+        <w:t xml:space="preserve"> adelante, programar en Java. También hice un repaso del </w:t>
+      </w:r>
+      <w:r>
+        <w:rPr>
+          <w:rFonts w:ascii="Courier New" w:eastAsia="Times New Roman" w:hAnsi="Courier New" w:cs="Courier New"/>
+          <w:color w:val="000000"/>
+          <w:lang w:eastAsia="es-AR"/>
+        </w:rPr>
+        <w:t>capítulo</w:t>
+      </w:r>
+      <w:r>
+        <w:rPr>
+          <w:rFonts w:ascii="Courier New" w:eastAsia="Times New Roman" w:hAnsi="Courier New" w:cs="Courier New"/>
+          <w:color w:val="000000"/>
+          <w:lang w:eastAsia="es-AR"/>
+        </w:rPr>
+        <w:t xml:space="preserve"> 4 de BBDD y estoy utilizando la página </w:t>
       </w:r>
       <w:hyperlink r:id="rId10" w:history="1">
         <w:r>
@@ -4482,7 +4519,6 @@
         <w:rPr>
           <w:rFonts w:ascii="Courier New" w:hAnsi="Courier New" w:cs="Courier New"/>
           <w:color w:val="000000"/>
-          <w:u w:val="single"/>
         </w:rPr>
       </w:pPr>
       <w:r>
@@ -4521,8 +4557,769 @@
           <w:rFonts w:ascii="Courier New" w:hAnsi="Courier New" w:cs="Courier New"/>
           <w:color w:val="000000"/>
         </w:rPr>
-        <w:t xml:space="preserve"> pero es útil para ir viendo como va quedando el proyecto. El enlace se encuentra en el encabezado de esta Bitácora.</w:t>
-      </w:r>
+        <w:t xml:space="preserve"> pero es útil para ir viendo </w:t>
+      </w:r>
+      <w:r>
+        <w:rPr>
+          <w:rFonts w:ascii="Courier New" w:hAnsi="Courier New" w:cs="Courier New"/>
+          <w:color w:val="000000"/>
+        </w:rPr>
+        <w:t>cómo</w:t>
+      </w:r>
+      <w:r>
+        <w:rPr>
+          <w:rFonts w:ascii="Courier New" w:hAnsi="Courier New" w:cs="Courier New"/>
+          <w:color w:val="000000"/>
+        </w:rPr>
+        <w:t xml:space="preserve"> va quedando el proyecto. El enlace se encuentra en el encabezado de esta Bitácora.</w:t>
+      </w:r>
+    </w:p>
+    <w:p>
+      <w:pPr>
+        <w:spacing w:line="235" w:lineRule="atLeast"/>
+        <w:ind w:left="708"/>
+        <w:rPr>
+          <w:rFonts w:ascii="Courier New" w:eastAsia="Times New Roman" w:hAnsi="Courier New" w:cs="Courier New"/>
+          <w:color w:val="000000"/>
+          <w:lang w:eastAsia="es-AR"/>
+        </w:rPr>
+      </w:pPr>
+      <w:r>
+        <w:rPr>
+          <w:rFonts w:ascii="Courier New" w:eastAsia="Times New Roman" w:hAnsi="Courier New" w:cs="Courier New"/>
+          <w:b/>
+          <w:bCs/>
+          <w:color w:val="000000"/>
+          <w:lang w:eastAsia="es-AR"/>
+        </w:rPr>
+        <w:t>• [</w:t>
+      </w:r>
+      <w:r>
+        <w:rPr>
+          <w:rFonts w:ascii="Courier New" w:eastAsia="Times New Roman" w:hAnsi="Courier New" w:cs="Courier New"/>
+          <w:b/>
+          <w:bCs/>
+          <w:color w:val="000000"/>
+          <w:lang w:eastAsia="es-AR"/>
+        </w:rPr>
+        <w:t>2</w:t>
+      </w:r>
+      <w:r>
+        <w:rPr>
+          <w:rFonts w:ascii="Courier New" w:eastAsia="Times New Roman" w:hAnsi="Courier New" w:cs="Courier New"/>
+          <w:b/>
+          <w:bCs/>
+          <w:color w:val="000000"/>
+          <w:lang w:eastAsia="es-AR"/>
+        </w:rPr>
+        <w:t>1</w:t>
+      </w:r>
+      <w:r>
+        <w:rPr>
+          <w:rFonts w:ascii="Courier New" w:eastAsia="Times New Roman" w:hAnsi="Courier New" w:cs="Courier New"/>
+          <w:b/>
+          <w:bCs/>
+          <w:color w:val="000000"/>
+          <w:lang w:eastAsia="es-AR"/>
+        </w:rPr>
+        <w:t>/</w:t>
+      </w:r>
+      <w:r>
+        <w:rPr>
+          <w:rFonts w:ascii="Courier New" w:eastAsia="Times New Roman" w:hAnsi="Courier New" w:cs="Courier New"/>
+          <w:b/>
+          <w:bCs/>
+          <w:color w:val="000000"/>
+          <w:lang w:eastAsia="es-AR"/>
+        </w:rPr>
+        <w:t>06</w:t>
+      </w:r>
+      <w:r>
+        <w:rPr>
+          <w:rFonts w:ascii="Courier New" w:eastAsia="Times New Roman" w:hAnsi="Courier New" w:cs="Courier New"/>
+          <w:b/>
+          <w:bCs/>
+          <w:color w:val="000000"/>
+          <w:lang w:eastAsia="es-AR"/>
+        </w:rPr>
+        <w:t>/</w:t>
+      </w:r>
+      <w:r>
+        <w:rPr>
+          <w:rFonts w:ascii="Courier New" w:eastAsia="Times New Roman" w:hAnsi="Courier New" w:cs="Courier New"/>
+          <w:b/>
+          <w:bCs/>
+          <w:color w:val="000000"/>
+          <w:lang w:eastAsia="es-AR"/>
+        </w:rPr>
+        <w:t>22</w:t>
+      </w:r>
+      <w:r>
+        <w:rPr>
+          <w:rFonts w:ascii="Courier New" w:eastAsia="Times New Roman" w:hAnsi="Courier New" w:cs="Courier New"/>
+          <w:b/>
+          <w:bCs/>
+          <w:color w:val="000000"/>
+          <w:lang w:eastAsia="es-AR"/>
+        </w:rPr>
+        <w:t>]</w:t>
+      </w:r>
+      <w:r>
+        <w:rPr>
+          <w:rFonts w:ascii="Courier New" w:eastAsia="Times New Roman" w:hAnsi="Courier New" w:cs="Courier New"/>
+          <w:b/>
+          <w:bCs/>
+          <w:color w:val="000000"/>
+          <w:lang w:eastAsia="es-AR"/>
+        </w:rPr>
+        <w:t xml:space="preserve">: </w:t>
+      </w:r>
+      <w:r>
+        <w:rPr>
+          <w:rFonts w:ascii="Courier New" w:eastAsia="Times New Roman" w:hAnsi="Courier New" w:cs="Courier New"/>
+          <w:color w:val="000000"/>
+          <w:lang w:eastAsia="es-AR"/>
+        </w:rPr>
+        <w:t>Repaso de la unidad 7</w:t>
+      </w:r>
+      <w:r>
+        <w:rPr>
+          <w:rFonts w:ascii="Courier New" w:eastAsia="Times New Roman" w:hAnsi="Courier New" w:cs="Courier New"/>
+          <w:color w:val="000000"/>
+          <w:lang w:eastAsia="es-AR"/>
+        </w:rPr>
+        <w:t>,</w:t>
+      </w:r>
+      <w:r>
+        <w:rPr>
+          <w:rFonts w:ascii="Courier New" w:eastAsia="Times New Roman" w:hAnsi="Courier New" w:cs="Courier New"/>
+          <w:color w:val="000000"/>
+          <w:lang w:eastAsia="es-AR"/>
+        </w:rPr>
+        <w:t xml:space="preserve"> práctica JSP</w:t>
+      </w:r>
+      <w:r>
+        <w:rPr>
+          <w:rFonts w:ascii="Courier New" w:eastAsia="Times New Roman" w:hAnsi="Courier New" w:cs="Courier New"/>
+          <w:color w:val="000000"/>
+          <w:lang w:eastAsia="es-AR"/>
+        </w:rPr>
+        <w:t xml:space="preserve"> e instalación de MySQL y XAMPP</w:t>
+      </w:r>
+      <w:r>
+        <w:rPr>
+          <w:rFonts w:ascii="Courier New" w:eastAsia="Times New Roman" w:hAnsi="Courier New" w:cs="Courier New"/>
+          <w:color w:val="000000"/>
+          <w:lang w:eastAsia="es-AR"/>
+        </w:rPr>
+        <w:t xml:space="preserve">. Tuve un par de problemas haciendo funcionar </w:t>
+      </w:r>
+      <w:r>
+        <w:rPr>
+          <w:rFonts w:ascii="Courier New" w:eastAsia="Times New Roman" w:hAnsi="Courier New" w:cs="Courier New"/>
+          <w:color w:val="000000"/>
+          <w:lang w:eastAsia="es-AR"/>
+        </w:rPr>
+        <w:t>XAMPP,</w:t>
+      </w:r>
+      <w:r>
+        <w:rPr>
+          <w:rFonts w:ascii="Courier New" w:eastAsia="Times New Roman" w:hAnsi="Courier New" w:cs="Courier New"/>
+          <w:color w:val="000000"/>
+          <w:lang w:eastAsia="es-AR"/>
+        </w:rPr>
+        <w:t xml:space="preserve"> pero después de buscar un poco en Google pude solucionarlo, resulta que el programa utilizaba una </w:t>
+      </w:r>
+      <w:proofErr w:type="spellStart"/>
+      <w:r>
+        <w:rPr>
+          <w:rFonts w:ascii="Courier New" w:eastAsia="Times New Roman" w:hAnsi="Courier New" w:cs="Courier New"/>
+          <w:color w:val="000000"/>
+          <w:lang w:eastAsia="es-AR"/>
+        </w:rPr>
+        <w:t>ip</w:t>
+      </w:r>
+      <w:proofErr w:type="spellEnd"/>
+      <w:r>
+        <w:rPr>
+          <w:rFonts w:ascii="Courier New" w:eastAsia="Times New Roman" w:hAnsi="Courier New" w:cs="Courier New"/>
+          <w:color w:val="000000"/>
+          <w:lang w:eastAsia="es-AR"/>
+        </w:rPr>
+        <w:t xml:space="preserve"> diferente a la de </w:t>
+      </w:r>
+      <w:proofErr w:type="spellStart"/>
+      <w:r>
+        <w:rPr>
+          <w:rFonts w:ascii="Courier New" w:eastAsia="Times New Roman" w:hAnsi="Courier New" w:cs="Courier New"/>
+          <w:color w:val="000000"/>
+          <w:lang w:eastAsia="es-AR"/>
+        </w:rPr>
+        <w:t>PhpMyAdmin</w:t>
+      </w:r>
+      <w:proofErr w:type="spellEnd"/>
+      <w:r>
+        <w:rPr>
+          <w:rFonts w:ascii="Courier New" w:eastAsia="Times New Roman" w:hAnsi="Courier New" w:cs="Courier New"/>
+          <w:color w:val="000000"/>
+          <w:lang w:eastAsia="es-AR"/>
+        </w:rPr>
+        <w:t xml:space="preserve"> o algo así. Me llevo bastante tiempo solucionarlo. Hoy poco avance.</w:t>
+      </w:r>
+      <w:r>
+        <w:rPr>
+          <w:rFonts w:ascii="Courier New" w:eastAsia="Times New Roman" w:hAnsi="Courier New" w:cs="Courier New"/>
+          <w:color w:val="000000"/>
+          <w:lang w:eastAsia="es-AR"/>
+        </w:rPr>
+        <w:t xml:space="preserve"> Tengo que </w:t>
+      </w:r>
+      <w:r>
+        <w:rPr>
+          <w:rFonts w:ascii="Courier New" w:eastAsia="Times New Roman" w:hAnsi="Courier New" w:cs="Courier New"/>
+          <w:color w:val="000000"/>
+          <w:lang w:eastAsia="es-AR"/>
+        </w:rPr>
+        <w:t>ir pensando ya en agregar los Modal.</w:t>
+      </w:r>
+    </w:p>
+    <w:p>
+      <w:pPr>
+        <w:spacing w:line="235" w:lineRule="atLeast"/>
+        <w:ind w:left="708"/>
+        <w:rPr>
+          <w:rFonts w:ascii="Courier New" w:eastAsia="Times New Roman" w:hAnsi="Courier New" w:cs="Courier New"/>
+          <w:color w:val="000000"/>
+          <w:lang w:eastAsia="es-AR"/>
+        </w:rPr>
+      </w:pPr>
+      <w:r>
+        <w:rPr>
+          <w:rFonts w:ascii="Courier New" w:eastAsia="Times New Roman" w:hAnsi="Courier New" w:cs="Courier New"/>
+          <w:b/>
+          <w:bCs/>
+          <w:color w:val="000000"/>
+          <w:lang w:eastAsia="es-AR"/>
+        </w:rPr>
+        <w:t>• [</w:t>
+      </w:r>
+      <w:r>
+        <w:rPr>
+          <w:rFonts w:ascii="Courier New" w:eastAsia="Times New Roman" w:hAnsi="Courier New" w:cs="Courier New"/>
+          <w:b/>
+          <w:bCs/>
+          <w:color w:val="000000"/>
+          <w:lang w:eastAsia="es-AR"/>
+        </w:rPr>
+        <w:t>2</w:t>
+      </w:r>
+      <w:r>
+        <w:rPr>
+          <w:rFonts w:ascii="Courier New" w:eastAsia="Times New Roman" w:hAnsi="Courier New" w:cs="Courier New"/>
+          <w:b/>
+          <w:bCs/>
+          <w:color w:val="000000"/>
+          <w:lang w:eastAsia="es-AR"/>
+        </w:rPr>
+        <w:t>2</w:t>
+      </w:r>
+      <w:r>
+        <w:rPr>
+          <w:rFonts w:ascii="Courier New" w:eastAsia="Times New Roman" w:hAnsi="Courier New" w:cs="Courier New"/>
+          <w:b/>
+          <w:bCs/>
+          <w:color w:val="000000"/>
+          <w:lang w:eastAsia="es-AR"/>
+        </w:rPr>
+        <w:t>/</w:t>
+      </w:r>
+      <w:r>
+        <w:rPr>
+          <w:rFonts w:ascii="Courier New" w:eastAsia="Times New Roman" w:hAnsi="Courier New" w:cs="Courier New"/>
+          <w:b/>
+          <w:bCs/>
+          <w:color w:val="000000"/>
+          <w:lang w:eastAsia="es-AR"/>
+        </w:rPr>
+        <w:t>06</w:t>
+      </w:r>
+      <w:r>
+        <w:rPr>
+          <w:rFonts w:ascii="Courier New" w:eastAsia="Times New Roman" w:hAnsi="Courier New" w:cs="Courier New"/>
+          <w:b/>
+          <w:bCs/>
+          <w:color w:val="000000"/>
+          <w:lang w:eastAsia="es-AR"/>
+        </w:rPr>
+        <w:t>/</w:t>
+      </w:r>
+      <w:r>
+        <w:rPr>
+          <w:rFonts w:ascii="Courier New" w:eastAsia="Times New Roman" w:hAnsi="Courier New" w:cs="Courier New"/>
+          <w:b/>
+          <w:bCs/>
+          <w:color w:val="000000"/>
+          <w:lang w:eastAsia="es-AR"/>
+        </w:rPr>
+        <w:t>22</w:t>
+      </w:r>
+      <w:r>
+        <w:rPr>
+          <w:rFonts w:ascii="Courier New" w:eastAsia="Times New Roman" w:hAnsi="Courier New" w:cs="Courier New"/>
+          <w:b/>
+          <w:bCs/>
+          <w:color w:val="000000"/>
+          <w:lang w:eastAsia="es-AR"/>
+        </w:rPr>
+        <w:t>]</w:t>
+      </w:r>
+      <w:r>
+        <w:rPr>
+          <w:rFonts w:ascii="Courier New" w:eastAsia="Times New Roman" w:hAnsi="Courier New" w:cs="Courier New"/>
+          <w:b/>
+          <w:bCs/>
+          <w:color w:val="000000"/>
+          <w:lang w:eastAsia="es-AR"/>
+        </w:rPr>
+        <w:t xml:space="preserve">: </w:t>
+      </w:r>
+      <w:r>
+        <w:rPr>
+          <w:rFonts w:ascii="Courier New" w:eastAsia="Times New Roman" w:hAnsi="Courier New" w:cs="Courier New"/>
+          <w:color w:val="000000"/>
+          <w:lang w:eastAsia="es-AR"/>
+        </w:rPr>
+        <w:t>Hice el</w:t>
+      </w:r>
+      <w:r>
+        <w:rPr>
+          <w:rFonts w:ascii="Courier New" w:eastAsia="Times New Roman" w:hAnsi="Courier New" w:cs="Courier New"/>
+          <w:color w:val="000000"/>
+          <w:lang w:eastAsia="es-AR"/>
+        </w:rPr>
+        <w:t xml:space="preserve"> “Modal” para modificar los datos de la tabla </w:t>
+      </w:r>
+      <w:proofErr w:type="spellStart"/>
+      <w:r>
+        <w:rPr>
+          <w:rFonts w:ascii="Courier New" w:eastAsia="Times New Roman" w:hAnsi="Courier New" w:cs="Courier New"/>
+          <w:color w:val="000000"/>
+          <w:lang w:eastAsia="es-AR"/>
+        </w:rPr>
+        <w:t>person</w:t>
+      </w:r>
+      <w:proofErr w:type="spellEnd"/>
+      <w:r>
+        <w:rPr>
+          <w:rFonts w:ascii="Courier New" w:eastAsia="Times New Roman" w:hAnsi="Courier New" w:cs="Courier New"/>
+          <w:color w:val="000000"/>
+          <w:lang w:eastAsia="es-AR"/>
+        </w:rPr>
+        <w:t xml:space="preserve"> y </w:t>
+      </w:r>
+      <w:proofErr w:type="spellStart"/>
+      <w:r>
+        <w:rPr>
+          <w:rFonts w:ascii="Courier New" w:eastAsia="Times New Roman" w:hAnsi="Courier New" w:cs="Courier New"/>
+          <w:color w:val="000000"/>
+          <w:lang w:eastAsia="es-AR"/>
+        </w:rPr>
+        <w:t>social_media</w:t>
+      </w:r>
+      <w:proofErr w:type="spellEnd"/>
+      <w:r>
+        <w:rPr>
+          <w:rFonts w:ascii="Courier New" w:eastAsia="Times New Roman" w:hAnsi="Courier New" w:cs="Courier New"/>
+          <w:color w:val="000000"/>
+          <w:lang w:eastAsia="es-AR"/>
+        </w:rPr>
+        <w:t xml:space="preserve">. Me queda hacer los otros </w:t>
+      </w:r>
+      <w:proofErr w:type="spellStart"/>
+      <w:r>
+        <w:rPr>
+          <w:rFonts w:ascii="Courier New" w:eastAsia="Times New Roman" w:hAnsi="Courier New" w:cs="Courier New"/>
+          <w:color w:val="000000"/>
+          <w:lang w:eastAsia="es-AR"/>
+        </w:rPr>
+        <w:t>Modals</w:t>
+      </w:r>
+      <w:proofErr w:type="spellEnd"/>
+      <w:r>
+        <w:rPr>
+          <w:rFonts w:ascii="Courier New" w:eastAsia="Times New Roman" w:hAnsi="Courier New" w:cs="Courier New"/>
+          <w:color w:val="000000"/>
+          <w:lang w:eastAsia="es-AR"/>
+        </w:rPr>
+        <w:t xml:space="preserve">, terminar los ejercicios que estaba haciendo ayer y </w:t>
+      </w:r>
+      <w:r>
+        <w:rPr>
+          <w:rFonts w:ascii="Courier New" w:eastAsia="Times New Roman" w:hAnsi="Courier New" w:cs="Courier New"/>
+          <w:color w:val="000000"/>
+          <w:lang w:eastAsia="es-AR"/>
+        </w:rPr>
+        <w:t>cambiar el diagrama (anoche me di cuenta que no indica la relación entre las tablas).</w:t>
+      </w:r>
+      <w:r>
+        <w:rPr>
+          <w:rFonts w:ascii="Courier New" w:eastAsia="Times New Roman" w:hAnsi="Courier New" w:cs="Courier New"/>
+          <w:color w:val="000000"/>
+          <w:lang w:eastAsia="es-AR"/>
+        </w:rPr>
+        <w:t xml:space="preserve"> Poco para hoy también.</w:t>
+      </w:r>
+    </w:p>
+    <w:p>
+      <w:pPr>
+        <w:spacing w:line="235" w:lineRule="atLeast"/>
+        <w:ind w:left="708" w:firstLine="708"/>
+        <w:rPr>
+          <w:rFonts w:ascii="Courier New" w:eastAsia="Times New Roman" w:hAnsi="Courier New" w:cs="Courier New"/>
+          <w:b/>
+          <w:bCs/>
+          <w:color w:val="000000"/>
+          <w:lang w:eastAsia="es-AR"/>
+        </w:rPr>
+      </w:pPr>
+      <w:r>
+        <w:rPr>
+          <w:rFonts w:ascii="Courier New" w:eastAsia="Times New Roman" w:hAnsi="Courier New" w:cs="Courier New"/>
+          <w:b/>
+          <w:bCs/>
+          <w:color w:val="000000"/>
+          <w:lang w:eastAsia="es-AR"/>
+        </w:rPr>
+        <w:t>“Lista de tareas”:</w:t>
+      </w:r>
+    </w:p>
+    <w:p>
+      <w:pPr>
+        <w:pStyle w:val="Prrafodelista"/>
+        <w:numPr>
+          <w:ilvl w:val="0"/>
+          <w:numId w:val="5"/>
+        </w:numPr>
+        <w:spacing w:line="235" w:lineRule="atLeast"/>
+        <w:rPr>
+          <w:rFonts w:ascii="Courier New" w:hAnsi="Courier New" w:cs="Courier New"/>
+          <w:color w:val="000000"/>
+        </w:rPr>
+      </w:pPr>
+      <w:r>
+        <w:rPr>
+          <w:rFonts w:ascii="Courier New" w:hAnsi="Courier New" w:cs="Courier New"/>
+          <w:color w:val="000000"/>
+        </w:rPr>
+        <w:t xml:space="preserve">Modal para las tablas </w:t>
+      </w:r>
+      <w:proofErr w:type="spellStart"/>
+      <w:r>
+        <w:rPr>
+          <w:rFonts w:ascii="Courier New" w:hAnsi="Courier New" w:cs="Courier New"/>
+          <w:color w:val="000000"/>
+        </w:rPr>
+        <w:t>person</w:t>
+      </w:r>
+      <w:proofErr w:type="spellEnd"/>
+      <w:r>
+        <w:rPr>
+          <w:rFonts w:ascii="Courier New" w:hAnsi="Courier New" w:cs="Courier New"/>
+          <w:color w:val="000000"/>
+        </w:rPr>
+        <w:t xml:space="preserve">, </w:t>
+      </w:r>
+      <w:proofErr w:type="spellStart"/>
+      <w:r>
+        <w:rPr>
+          <w:rFonts w:ascii="Courier New" w:hAnsi="Courier New" w:cs="Courier New"/>
+          <w:color w:val="000000"/>
+        </w:rPr>
+        <w:t>social_media</w:t>
+      </w:r>
+      <w:proofErr w:type="spellEnd"/>
+      <w:r>
+        <w:rPr>
+          <w:rFonts w:ascii="Courier New" w:hAnsi="Courier New" w:cs="Courier New"/>
+          <w:color w:val="000000"/>
+        </w:rPr>
+        <w:t xml:space="preserve">, </w:t>
+      </w:r>
+      <w:proofErr w:type="spellStart"/>
+      <w:r>
+        <w:rPr>
+          <w:rFonts w:ascii="Courier New" w:hAnsi="Courier New" w:cs="Courier New"/>
+          <w:color w:val="000000"/>
+        </w:rPr>
+        <w:t>experience</w:t>
+      </w:r>
+      <w:proofErr w:type="spellEnd"/>
+      <w:r>
+        <w:rPr>
+          <w:rFonts w:ascii="Courier New" w:hAnsi="Courier New" w:cs="Courier New"/>
+          <w:color w:val="000000"/>
+        </w:rPr>
+        <w:t xml:space="preserve">, </w:t>
+      </w:r>
+      <w:proofErr w:type="spellStart"/>
+      <w:r>
+        <w:rPr>
+          <w:rFonts w:ascii="Courier New" w:hAnsi="Courier New" w:cs="Courier New"/>
+          <w:color w:val="000000"/>
+        </w:rPr>
+        <w:t>education</w:t>
+      </w:r>
+      <w:proofErr w:type="spellEnd"/>
+      <w:r>
+        <w:rPr>
+          <w:rFonts w:ascii="Courier New" w:hAnsi="Courier New" w:cs="Courier New"/>
+          <w:color w:val="000000"/>
+        </w:rPr>
+        <w:t xml:space="preserve">, </w:t>
+      </w:r>
+      <w:proofErr w:type="spellStart"/>
+      <w:r>
+        <w:rPr>
+          <w:rFonts w:ascii="Courier New" w:hAnsi="Courier New" w:cs="Courier New"/>
+          <w:color w:val="000000"/>
+        </w:rPr>
+        <w:t>skill</w:t>
+      </w:r>
+      <w:proofErr w:type="spellEnd"/>
+      <w:r>
+        <w:rPr>
+          <w:rFonts w:ascii="Courier New" w:hAnsi="Courier New" w:cs="Courier New"/>
+          <w:color w:val="000000"/>
+        </w:rPr>
+        <w:t xml:space="preserve">, </w:t>
+      </w:r>
+      <w:proofErr w:type="spellStart"/>
+      <w:r>
+        <w:rPr>
+          <w:rFonts w:ascii="Courier New" w:hAnsi="Courier New" w:cs="Courier New"/>
+          <w:color w:val="000000"/>
+        </w:rPr>
+        <w:t>p</w:t>
+      </w:r>
+      <w:r>
+        <w:rPr>
+          <w:rFonts w:ascii="Courier New" w:hAnsi="Courier New" w:cs="Courier New"/>
+          <w:color w:val="000000"/>
+        </w:rPr>
+        <w:t>roject</w:t>
+      </w:r>
+      <w:proofErr w:type="spellEnd"/>
+    </w:p>
+    <w:p>
+      <w:pPr>
+        <w:pStyle w:val="Prrafodelista"/>
+        <w:numPr>
+          <w:ilvl w:val="0"/>
+          <w:numId w:val="5"/>
+        </w:numPr>
+        <w:spacing w:line="235" w:lineRule="atLeast"/>
+        <w:rPr>
+          <w:rFonts w:ascii="Courier New" w:hAnsi="Courier New" w:cs="Courier New"/>
+          <w:color w:val="000000"/>
+        </w:rPr>
+      </w:pPr>
+      <w:r>
+        <w:rPr>
+          <w:rFonts w:ascii="Courier New" w:hAnsi="Courier New" w:cs="Courier New"/>
+          <w:color w:val="000000"/>
+        </w:rPr>
+        <w:t>Terminar ejercicios Modulo 7 (Repaso)</w:t>
+      </w:r>
+    </w:p>
+    <w:p>
+      <w:pPr>
+        <w:pStyle w:val="Prrafodelista"/>
+        <w:numPr>
+          <w:ilvl w:val="0"/>
+          <w:numId w:val="5"/>
+        </w:numPr>
+        <w:spacing w:line="235" w:lineRule="atLeast"/>
+        <w:rPr>
+          <w:rFonts w:ascii="Courier New" w:hAnsi="Courier New" w:cs="Courier New"/>
+          <w:color w:val="000000"/>
+        </w:rPr>
+      </w:pPr>
+      <w:r>
+        <w:rPr>
+          <w:rFonts w:ascii="Courier New" w:hAnsi="Courier New" w:cs="Courier New"/>
+          <w:color w:val="000000"/>
+        </w:rPr>
+        <w:t>Corregir diagrama BBDD</w:t>
+      </w:r>
+    </w:p>
+    <w:p>
+      <w:pPr>
+        <w:pStyle w:val="Prrafodelista"/>
+        <w:numPr>
+          <w:ilvl w:val="0"/>
+          <w:numId w:val="5"/>
+        </w:numPr>
+        <w:spacing w:line="235" w:lineRule="atLeast"/>
+        <w:rPr>
+          <w:rFonts w:ascii="Courier New" w:hAnsi="Courier New" w:cs="Courier New"/>
+          <w:color w:val="000000"/>
+        </w:rPr>
+      </w:pPr>
+      <w:r>
+        <w:rPr>
+          <w:rFonts w:ascii="Courier New" w:hAnsi="Courier New" w:cs="Courier New"/>
+          <w:color w:val="000000"/>
+        </w:rPr>
+        <w:t>Modal para inicio de sesión</w:t>
+      </w:r>
+    </w:p>
+    <w:p>
+      <w:pPr>
+        <w:pStyle w:val="Prrafodelista"/>
+        <w:numPr>
+          <w:ilvl w:val="0"/>
+          <w:numId w:val="5"/>
+        </w:numPr>
+        <w:spacing w:line="235" w:lineRule="atLeast"/>
+        <w:rPr>
+          <w:rFonts w:ascii="Courier New" w:hAnsi="Courier New" w:cs="Courier New"/>
+          <w:color w:val="000000"/>
+        </w:rPr>
+      </w:pPr>
+      <w:r>
+        <w:rPr>
+          <w:rFonts w:ascii="Courier New" w:hAnsi="Courier New" w:cs="Courier New"/>
+          <w:color w:val="000000"/>
+        </w:rPr>
+        <w:t xml:space="preserve">Bootstrap </w:t>
+      </w:r>
+      <w:proofErr w:type="spellStart"/>
+      <w:r>
+        <w:rPr>
+          <w:rFonts w:ascii="Courier New" w:hAnsi="Courier New" w:cs="Courier New"/>
+          <w:color w:val="000000"/>
+        </w:rPr>
+        <w:t>Toast</w:t>
+      </w:r>
+      <w:proofErr w:type="spellEnd"/>
+      <w:r>
+        <w:rPr>
+          <w:rFonts w:ascii="Courier New" w:hAnsi="Courier New" w:cs="Courier New"/>
+          <w:color w:val="000000"/>
+        </w:rPr>
+        <w:t xml:space="preserve"> al cambiar datos (Mostrar error o éxito) (A testear)</w:t>
+      </w:r>
+    </w:p>
+    <w:p>
+      <w:pPr>
+        <w:pStyle w:val="Prrafodelista"/>
+        <w:numPr>
+          <w:ilvl w:val="0"/>
+          <w:numId w:val="5"/>
+        </w:numPr>
+        <w:spacing w:line="235" w:lineRule="atLeast"/>
+        <w:rPr>
+          <w:rFonts w:ascii="Courier New" w:hAnsi="Courier New" w:cs="Courier New"/>
+          <w:color w:val="000000"/>
+        </w:rPr>
+      </w:pPr>
+      <w:r>
+        <w:rPr>
+          <w:rFonts w:ascii="Courier New" w:hAnsi="Courier New" w:cs="Courier New"/>
+          <w:color w:val="000000"/>
+        </w:rPr>
+        <w:t>Ver segunda masterclass Modulo 8</w:t>
+      </w:r>
+    </w:p>
+    <w:p>
+      <w:pPr>
+        <w:spacing w:line="235" w:lineRule="atLeast"/>
+        <w:rPr>
+          <w:rFonts w:ascii="Courier New" w:hAnsi="Courier New" w:cs="Courier New"/>
+          <w:color w:val="000000"/>
+        </w:rPr>
+      </w:pPr>
+    </w:p>
+    <w:p>
+      <w:pPr>
+        <w:spacing w:line="235" w:lineRule="atLeast"/>
+        <w:rPr>
+          <w:rFonts w:ascii="Courier New" w:hAnsi="Courier New" w:cs="Courier New"/>
+          <w:color w:val="000000"/>
+        </w:rPr>
+      </w:pPr>
+    </w:p>
+    <w:p>
+      <w:pPr>
+        <w:spacing w:line="235" w:lineRule="atLeast"/>
+        <w:rPr>
+          <w:rFonts w:ascii="Courier New" w:hAnsi="Courier New" w:cs="Courier New"/>
+          <w:color w:val="000000"/>
+        </w:rPr>
+      </w:pPr>
+    </w:p>
+    <w:p>
+      <w:pPr>
+        <w:spacing w:line="235" w:lineRule="atLeast"/>
+        <w:rPr>
+          <w:rFonts w:ascii="Courier New" w:hAnsi="Courier New" w:cs="Courier New"/>
+          <w:color w:val="000000"/>
+        </w:rPr>
+      </w:pPr>
+    </w:p>
+    <w:p>
+      <w:pPr>
+        <w:spacing w:line="235" w:lineRule="atLeast"/>
+        <w:rPr>
+          <w:rFonts w:ascii="Courier New" w:hAnsi="Courier New" w:cs="Courier New"/>
+          <w:color w:val="000000"/>
+        </w:rPr>
+      </w:pPr>
+    </w:p>
+    <w:p>
+      <w:pPr>
+        <w:spacing w:line="235" w:lineRule="atLeast"/>
+        <w:rPr>
+          <w:rFonts w:ascii="Courier New" w:hAnsi="Courier New" w:cs="Courier New"/>
+          <w:color w:val="000000"/>
+        </w:rPr>
+      </w:pPr>
+    </w:p>
+    <w:p>
+      <w:pPr>
+        <w:spacing w:line="235" w:lineRule="atLeast"/>
+        <w:rPr>
+          <w:rFonts w:ascii="Courier New" w:hAnsi="Courier New" w:cs="Courier New"/>
+          <w:color w:val="000000"/>
+        </w:rPr>
+      </w:pPr>
+    </w:p>
+    <w:p>
+      <w:pPr>
+        <w:spacing w:line="235" w:lineRule="atLeast"/>
+        <w:rPr>
+          <w:rFonts w:ascii="Courier New" w:hAnsi="Courier New" w:cs="Courier New"/>
+          <w:color w:val="000000"/>
+        </w:rPr>
+      </w:pPr>
+    </w:p>
+    <w:p>
+      <w:pPr>
+        <w:spacing w:line="235" w:lineRule="atLeast"/>
+        <w:rPr>
+          <w:rFonts w:ascii="Courier New" w:hAnsi="Courier New" w:cs="Courier New"/>
+          <w:color w:val="000000"/>
+        </w:rPr>
+      </w:pPr>
+    </w:p>
+    <w:p>
+      <w:pPr>
+        <w:spacing w:line="235" w:lineRule="atLeast"/>
+        <w:rPr>
+          <w:rFonts w:ascii="Courier New" w:hAnsi="Courier New" w:cs="Courier New"/>
+          <w:color w:val="000000"/>
+        </w:rPr>
+      </w:pPr>
     </w:p>
     <w:p>
       <w:pPr>
@@ -4772,9 +5569,9 @@
     </w:lvl>
   </w:abstractNum>
   <w:abstractNum w:abstractNumId="2" w15:restartNumberingAfterBreak="0">
-    <w:nsid w:val="435A12F8"/>
+    <w:nsid w:val="3E7D07B0"/>
     <w:multiLevelType w:val="hybridMultilevel"/>
-    <w:tmpl w:val="F00E0E8E"/>
+    <w:tmpl w:val="10F61DE4"/>
     <w:lvl w:ilvl="0" w:tplc="2C0A0001">
       <w:start w:val="1"/>
       <w:numFmt w:val="bullet"/>
@@ -4878,6 +5675,232 @@
       <w:lvlJc w:val="left"/>
       <w:pPr>
         <w:ind w:left="8604" w:hanging="360"/>
+      </w:pPr>
+      <w:rPr>
+        <w:rFonts w:ascii="Wingdings" w:hAnsi="Wingdings" w:hint="default"/>
+      </w:rPr>
+    </w:lvl>
+  </w:abstractNum>
+  <w:abstractNum w:abstractNumId="3" w15:restartNumberingAfterBreak="0">
+    <w:nsid w:val="435A12F8"/>
+    <w:multiLevelType w:val="hybridMultilevel"/>
+    <w:tmpl w:val="F00E0E8E"/>
+    <w:lvl w:ilvl="0" w:tplc="2C0A0001">
+      <w:start w:val="1"/>
+      <w:numFmt w:val="bullet"/>
+      <w:lvlText w:val=""/>
+      <w:lvlJc w:val="left"/>
+      <w:pPr>
+        <w:ind w:left="2844" w:hanging="360"/>
+      </w:pPr>
+      <w:rPr>
+        <w:rFonts w:ascii="Symbol" w:hAnsi="Symbol" w:hint="default"/>
+      </w:rPr>
+    </w:lvl>
+    <w:lvl w:ilvl="1" w:tplc="2C0A0003" w:tentative="1">
+      <w:start w:val="1"/>
+      <w:numFmt w:val="bullet"/>
+      <w:lvlText w:val="o"/>
+      <w:lvlJc w:val="left"/>
+      <w:pPr>
+        <w:ind w:left="3564" w:hanging="360"/>
+      </w:pPr>
+      <w:rPr>
+        <w:rFonts w:ascii="Courier New" w:hAnsi="Courier New" w:cs="Courier New" w:hint="default"/>
+      </w:rPr>
+    </w:lvl>
+    <w:lvl w:ilvl="2" w:tplc="2C0A0005" w:tentative="1">
+      <w:start w:val="1"/>
+      <w:numFmt w:val="bullet"/>
+      <w:lvlText w:val=""/>
+      <w:lvlJc w:val="left"/>
+      <w:pPr>
+        <w:ind w:left="4284" w:hanging="360"/>
+      </w:pPr>
+      <w:rPr>
+        <w:rFonts w:ascii="Wingdings" w:hAnsi="Wingdings" w:hint="default"/>
+      </w:rPr>
+    </w:lvl>
+    <w:lvl w:ilvl="3" w:tplc="2C0A0001" w:tentative="1">
+      <w:start w:val="1"/>
+      <w:numFmt w:val="bullet"/>
+      <w:lvlText w:val=""/>
+      <w:lvlJc w:val="left"/>
+      <w:pPr>
+        <w:ind w:left="5004" w:hanging="360"/>
+      </w:pPr>
+      <w:rPr>
+        <w:rFonts w:ascii="Symbol" w:hAnsi="Symbol" w:hint="default"/>
+      </w:rPr>
+    </w:lvl>
+    <w:lvl w:ilvl="4" w:tplc="2C0A0003" w:tentative="1">
+      <w:start w:val="1"/>
+      <w:numFmt w:val="bullet"/>
+      <w:lvlText w:val="o"/>
+      <w:lvlJc w:val="left"/>
+      <w:pPr>
+        <w:ind w:left="5724" w:hanging="360"/>
+      </w:pPr>
+      <w:rPr>
+        <w:rFonts w:ascii="Courier New" w:hAnsi="Courier New" w:cs="Courier New" w:hint="default"/>
+      </w:rPr>
+    </w:lvl>
+    <w:lvl w:ilvl="5" w:tplc="2C0A0005" w:tentative="1">
+      <w:start w:val="1"/>
+      <w:numFmt w:val="bullet"/>
+      <w:lvlText w:val=""/>
+      <w:lvlJc w:val="left"/>
+      <w:pPr>
+        <w:ind w:left="6444" w:hanging="360"/>
+      </w:pPr>
+      <w:rPr>
+        <w:rFonts w:ascii="Wingdings" w:hAnsi="Wingdings" w:hint="default"/>
+      </w:rPr>
+    </w:lvl>
+    <w:lvl w:ilvl="6" w:tplc="2C0A0001" w:tentative="1">
+      <w:start w:val="1"/>
+      <w:numFmt w:val="bullet"/>
+      <w:lvlText w:val=""/>
+      <w:lvlJc w:val="left"/>
+      <w:pPr>
+        <w:ind w:left="7164" w:hanging="360"/>
+      </w:pPr>
+      <w:rPr>
+        <w:rFonts w:ascii="Symbol" w:hAnsi="Symbol" w:hint="default"/>
+      </w:rPr>
+    </w:lvl>
+    <w:lvl w:ilvl="7" w:tplc="2C0A0003" w:tentative="1">
+      <w:start w:val="1"/>
+      <w:numFmt w:val="bullet"/>
+      <w:lvlText w:val="o"/>
+      <w:lvlJc w:val="left"/>
+      <w:pPr>
+        <w:ind w:left="7884" w:hanging="360"/>
+      </w:pPr>
+      <w:rPr>
+        <w:rFonts w:ascii="Courier New" w:hAnsi="Courier New" w:cs="Courier New" w:hint="default"/>
+      </w:rPr>
+    </w:lvl>
+    <w:lvl w:ilvl="8" w:tplc="2C0A0005" w:tentative="1">
+      <w:start w:val="1"/>
+      <w:numFmt w:val="bullet"/>
+      <w:lvlText w:val=""/>
+      <w:lvlJc w:val="left"/>
+      <w:pPr>
+        <w:ind w:left="8604" w:hanging="360"/>
+      </w:pPr>
+      <w:rPr>
+        <w:rFonts w:ascii="Wingdings" w:hAnsi="Wingdings" w:hint="default"/>
+      </w:rPr>
+    </w:lvl>
+  </w:abstractNum>
+  <w:abstractNum w:abstractNumId="4" w15:restartNumberingAfterBreak="0">
+    <w:nsid w:val="5C3348F5"/>
+    <w:multiLevelType w:val="hybridMultilevel"/>
+    <w:tmpl w:val="340653D8"/>
+    <w:lvl w:ilvl="0" w:tplc="2C0A0001">
+      <w:start w:val="1"/>
+      <w:numFmt w:val="bullet"/>
+      <w:lvlText w:val=""/>
+      <w:lvlJc w:val="left"/>
+      <w:pPr>
+        <w:ind w:left="2136" w:hanging="360"/>
+      </w:pPr>
+      <w:rPr>
+        <w:rFonts w:ascii="Symbol" w:hAnsi="Symbol" w:hint="default"/>
+      </w:rPr>
+    </w:lvl>
+    <w:lvl w:ilvl="1" w:tplc="2C0A0003" w:tentative="1">
+      <w:start w:val="1"/>
+      <w:numFmt w:val="bullet"/>
+      <w:lvlText w:val="o"/>
+      <w:lvlJc w:val="left"/>
+      <w:pPr>
+        <w:ind w:left="2856" w:hanging="360"/>
+      </w:pPr>
+      <w:rPr>
+        <w:rFonts w:ascii="Courier New" w:hAnsi="Courier New" w:cs="Courier New" w:hint="default"/>
+      </w:rPr>
+    </w:lvl>
+    <w:lvl w:ilvl="2" w:tplc="2C0A0005" w:tentative="1">
+      <w:start w:val="1"/>
+      <w:numFmt w:val="bullet"/>
+      <w:lvlText w:val=""/>
+      <w:lvlJc w:val="left"/>
+      <w:pPr>
+        <w:ind w:left="3576" w:hanging="360"/>
+      </w:pPr>
+      <w:rPr>
+        <w:rFonts w:ascii="Wingdings" w:hAnsi="Wingdings" w:hint="default"/>
+      </w:rPr>
+    </w:lvl>
+    <w:lvl w:ilvl="3" w:tplc="2C0A0001" w:tentative="1">
+      <w:start w:val="1"/>
+      <w:numFmt w:val="bullet"/>
+      <w:lvlText w:val=""/>
+      <w:lvlJc w:val="left"/>
+      <w:pPr>
+        <w:ind w:left="4296" w:hanging="360"/>
+      </w:pPr>
+      <w:rPr>
+        <w:rFonts w:ascii="Symbol" w:hAnsi="Symbol" w:hint="default"/>
+      </w:rPr>
+    </w:lvl>
+    <w:lvl w:ilvl="4" w:tplc="2C0A0003" w:tentative="1">
+      <w:start w:val="1"/>
+      <w:numFmt w:val="bullet"/>
+      <w:lvlText w:val="o"/>
+      <w:lvlJc w:val="left"/>
+      <w:pPr>
+        <w:ind w:left="5016" w:hanging="360"/>
+      </w:pPr>
+      <w:rPr>
+        <w:rFonts w:ascii="Courier New" w:hAnsi="Courier New" w:cs="Courier New" w:hint="default"/>
+      </w:rPr>
+    </w:lvl>
+    <w:lvl w:ilvl="5" w:tplc="2C0A0005" w:tentative="1">
+      <w:start w:val="1"/>
+      <w:numFmt w:val="bullet"/>
+      <w:lvlText w:val=""/>
+      <w:lvlJc w:val="left"/>
+      <w:pPr>
+        <w:ind w:left="5736" w:hanging="360"/>
+      </w:pPr>
+      <w:rPr>
+        <w:rFonts w:ascii="Wingdings" w:hAnsi="Wingdings" w:hint="default"/>
+      </w:rPr>
+    </w:lvl>
+    <w:lvl w:ilvl="6" w:tplc="2C0A0001" w:tentative="1">
+      <w:start w:val="1"/>
+      <w:numFmt w:val="bullet"/>
+      <w:lvlText w:val=""/>
+      <w:lvlJc w:val="left"/>
+      <w:pPr>
+        <w:ind w:left="6456" w:hanging="360"/>
+      </w:pPr>
+      <w:rPr>
+        <w:rFonts w:ascii="Symbol" w:hAnsi="Symbol" w:hint="default"/>
+      </w:rPr>
+    </w:lvl>
+    <w:lvl w:ilvl="7" w:tplc="2C0A0003" w:tentative="1">
+      <w:start w:val="1"/>
+      <w:numFmt w:val="bullet"/>
+      <w:lvlText w:val="o"/>
+      <w:lvlJc w:val="left"/>
+      <w:pPr>
+        <w:ind w:left="7176" w:hanging="360"/>
+      </w:pPr>
+      <w:rPr>
+        <w:rFonts w:ascii="Courier New" w:hAnsi="Courier New" w:cs="Courier New" w:hint="default"/>
+      </w:rPr>
+    </w:lvl>
+    <w:lvl w:ilvl="8" w:tplc="2C0A0005" w:tentative="1">
+      <w:start w:val="1"/>
+      <w:numFmt w:val="bullet"/>
+      <w:lvlText w:val=""/>
+      <w:lvlJc w:val="left"/>
+      <w:pPr>
+        <w:ind w:left="7896" w:hanging="360"/>
       </w:pPr>
       <w:rPr>
         <w:rFonts w:ascii="Wingdings" w:hAnsi="Wingdings" w:hint="default"/>
@@ -4891,7 +5914,13 @@
     <w:abstractNumId w:val="1"/>
   </w:num>
   <w:num w:numId="3" w16cid:durableId="212349542">
+    <w:abstractNumId w:val="3"/>
+  </w:num>
+  <w:num w:numId="4" w16cid:durableId="316880226">
     <w:abstractNumId w:val="2"/>
+  </w:num>
+  <w:num w:numId="5" w16cid:durableId="2022849758">
+    <w:abstractNumId w:val="4"/>
   </w:num>
 </w:numbering>
 </file>

</xml_diff>

<commit_message>
Added Login modal and little modification for about component
</commit_message>
<xml_diff>
--- a/Bitacora.docx
+++ b/Bitacora.docx
@@ -711,6 +711,25 @@
         <w:spacing w:line="235" w:lineRule="atLeast"/>
         <w:ind w:firstLine="708"/>
         <w:rPr>
+          <w:rFonts w:ascii="Courier New" w:eastAsia="Times New Roman" w:hAnsi="Courier New" w:cs="Courier New"/>
+          <w:color w:val="000000"/>
+          <w:lang w:eastAsia="es-AR"/>
+        </w:rPr>
+      </w:pPr>
+      <w:r>
+        <w:rPr>
+          <w:rFonts w:ascii="Courier New" w:eastAsia="Times New Roman" w:hAnsi="Courier New" w:cs="Courier New"/>
+          <w:color w:val="000000"/>
+          <w:lang w:eastAsia="es-AR"/>
+        </w:rPr>
+        <w:t>Por hoy, el avance es solo el comienzo de la bitácora. La idea es no solo poder tener registro de cada avance, sino también de anotar ideas, mejoras o problemas que me vaya encontrando durante el proceso, junto con sus soluciones.</w:t>
+      </w:r>
+    </w:p>
+    <w:p>
+      <w:pPr>
+        <w:spacing w:line="235" w:lineRule="atLeast"/>
+        <w:ind w:firstLine="708"/>
+        <w:rPr>
           <w:rFonts w:ascii="Calibri" w:eastAsia="Times New Roman" w:hAnsi="Calibri" w:cs="Calibri"/>
           <w:color w:val="000000"/>
           <w:lang w:eastAsia="es-AR"/>
@@ -722,7 +741,7 @@
           <w:color w:val="000000"/>
           <w:lang w:eastAsia="es-AR"/>
         </w:rPr>
-        <w:t>Por hoy, el avance es solo el comienzo de la bitácora. La idea es no solo poder tener registro de cada avance, sino también de anotar ideas, mejoras o problemas que me vaya encontrando durante el proceso, junto con sus soluciones.</w:t>
+        <w:t>Tengo que aclarar al lector que esta bitácora esta enfocada como un “Diario de desarrollo” mas que un registro de progresos en el curso/proyecto.</w:t>
       </w:r>
     </w:p>
     <w:p>
@@ -4811,17 +4830,7 @@
           <w:color w:val="000000"/>
           <w:lang w:eastAsia="es-AR"/>
         </w:rPr>
-        <w:t>2</w:t>
-      </w:r>
-      <w:r>
-        <w:rPr>
-          <w:rFonts w:ascii="Courier New" w:eastAsia="Times New Roman" w:hAnsi="Courier New" w:cs="Courier New"/>
-          <w:b/>
-          <w:bCs/>
-          <w:color w:val="000000"/>
-          <w:lang w:eastAsia="es-AR"/>
-        </w:rPr>
-        <w:t>2</w:t>
+        <w:t>22</w:t>
       </w:r>
       <w:r>
         <w:rPr>
@@ -5017,6 +5026,7 @@
       <w:r>
         <w:rPr>
           <w:rFonts w:ascii="Courier New" w:hAnsi="Courier New" w:cs="Courier New"/>
+          <w:strike/>
           <w:color w:val="000000"/>
         </w:rPr>
         <w:t>person</w:t>
@@ -5025,6 +5035,7 @@
       <w:r>
         <w:rPr>
           <w:rFonts w:ascii="Courier New" w:hAnsi="Courier New" w:cs="Courier New"/>
+          <w:strike/>
           <w:color w:val="000000"/>
         </w:rPr>
         <w:t xml:space="preserve">, </w:t>
@@ -5033,6 +5044,7 @@
       <w:r>
         <w:rPr>
           <w:rFonts w:ascii="Courier New" w:hAnsi="Courier New" w:cs="Courier New"/>
+          <w:strike/>
           <w:color w:val="000000"/>
         </w:rPr>
         <w:t>social_media</w:t>
@@ -5041,6 +5053,30 @@
       <w:r>
         <w:rPr>
           <w:rFonts w:ascii="Courier New" w:hAnsi="Courier New" w:cs="Courier New"/>
+          <w:strike/>
+          <w:color w:val="000000"/>
+        </w:rPr>
+        <w:t>,</w:t>
+      </w:r>
+      <w:r>
+        <w:rPr>
+          <w:rFonts w:ascii="Courier New" w:hAnsi="Courier New" w:cs="Courier New"/>
+          <w:color w:val="000000"/>
+        </w:rPr>
+        <w:t xml:space="preserve"> </w:t>
+      </w:r>
+      <w:proofErr w:type="spellStart"/>
+      <w:r>
+        <w:rPr>
+          <w:rFonts w:ascii="Courier New" w:hAnsi="Courier New" w:cs="Courier New"/>
+          <w:color w:val="000000"/>
+        </w:rPr>
+        <w:t>experience</w:t>
+      </w:r>
+      <w:proofErr w:type="spellEnd"/>
+      <w:r>
+        <w:rPr>
+          <w:rFonts w:ascii="Courier New" w:hAnsi="Courier New" w:cs="Courier New"/>
           <w:color w:val="000000"/>
         </w:rPr>
         <w:t xml:space="preserve">, </w:t>
@@ -5051,7 +5087,7 @@
           <w:rFonts w:ascii="Courier New" w:hAnsi="Courier New" w:cs="Courier New"/>
           <w:color w:val="000000"/>
         </w:rPr>
-        <w:t>experience</w:t>
+        <w:t>education</w:t>
       </w:r>
       <w:proofErr w:type="spellEnd"/>
       <w:r>
@@ -5067,7 +5103,7 @@
           <w:rFonts w:ascii="Courier New" w:hAnsi="Courier New" w:cs="Courier New"/>
           <w:color w:val="000000"/>
         </w:rPr>
-        <w:t>education</w:t>
+        <w:t>skill</w:t>
       </w:r>
       <w:proofErr w:type="spellEnd"/>
       <w:r>
@@ -5077,18 +5113,17 @@
         </w:rPr>
         <w:t xml:space="preserve">, </w:t>
       </w:r>
-      <w:proofErr w:type="spellStart"/>
-      <w:r>
-        <w:rPr>
-          <w:rFonts w:ascii="Courier New" w:hAnsi="Courier New" w:cs="Courier New"/>
-          <w:color w:val="000000"/>
-        </w:rPr>
-        <w:t>skill</w:t>
-      </w:r>
-      <w:proofErr w:type="spellEnd"/>
-      <w:r>
-        <w:rPr>
-          <w:rFonts w:ascii="Courier New" w:hAnsi="Courier New" w:cs="Courier New"/>
+      <w:r>
+        <w:rPr>
+          <w:rFonts w:ascii="Courier New" w:hAnsi="Courier New" w:cs="Courier New"/>
+          <w:color w:val="000000"/>
+        </w:rPr>
+        <w:t>Project</w:t>
+      </w:r>
+      <w:r>
+        <w:rPr>
+          <w:rFonts w:ascii="Courier New" w:hAnsi="Courier New" w:cs="Courier New"/>
+          <w:strike/>
           <w:color w:val="000000"/>
         </w:rPr>
         <w:t xml:space="preserve">, </w:t>
@@ -5097,16 +5132,10 @@
       <w:r>
         <w:rPr>
           <w:rFonts w:ascii="Courier New" w:hAnsi="Courier New" w:cs="Courier New"/>
-          <w:color w:val="000000"/>
-        </w:rPr>
-        <w:t>p</w:t>
-      </w:r>
-      <w:r>
-        <w:rPr>
-          <w:rFonts w:ascii="Courier New" w:hAnsi="Courier New" w:cs="Courier New"/>
-          <w:color w:val="000000"/>
-        </w:rPr>
-        <w:t>roject</w:t>
+          <w:strike/>
+          <w:color w:val="000000"/>
+        </w:rPr>
+        <w:t>login</w:t>
       </w:r>
       <w:proofErr w:type="spellEnd"/>
     </w:p>
@@ -5120,12 +5149,14 @@
         <w:spacing w:line="235" w:lineRule="atLeast"/>
         <w:rPr>
           <w:rFonts w:ascii="Courier New" w:hAnsi="Courier New" w:cs="Courier New"/>
-          <w:color w:val="000000"/>
-        </w:rPr>
-      </w:pPr>
-      <w:r>
-        <w:rPr>
-          <w:rFonts w:ascii="Courier New" w:hAnsi="Courier New" w:cs="Courier New"/>
+          <w:strike/>
+          <w:color w:val="000000"/>
+        </w:rPr>
+      </w:pPr>
+      <w:r>
+        <w:rPr>
+          <w:rFonts w:ascii="Courier New" w:hAnsi="Courier New" w:cs="Courier New"/>
+          <w:strike/>
           <w:color w:val="000000"/>
         </w:rPr>
         <w:t>Terminar ejercicios Modulo 7 (Repaso)</w:t>
@@ -5230,6 +5261,529 @@
         </w:rPr>
         <w:t>Ver segunda masterclass Modulo 8</w:t>
       </w:r>
+    </w:p>
+    <w:p>
+      <w:pPr>
+        <w:spacing w:line="235" w:lineRule="atLeast"/>
+        <w:ind w:left="708"/>
+        <w:rPr>
+          <w:rFonts w:ascii="Courier New" w:eastAsia="Times New Roman" w:hAnsi="Courier New" w:cs="Courier New"/>
+          <w:color w:val="000000"/>
+          <w:lang w:eastAsia="es-AR"/>
+        </w:rPr>
+      </w:pPr>
+      <w:r>
+        <w:rPr>
+          <w:rFonts w:ascii="Courier New" w:eastAsia="Times New Roman" w:hAnsi="Courier New" w:cs="Courier New"/>
+          <w:b/>
+          <w:bCs/>
+          <w:color w:val="000000"/>
+          <w:lang w:eastAsia="es-AR"/>
+        </w:rPr>
+        <w:t>• [</w:t>
+      </w:r>
+      <w:r>
+        <w:rPr>
+          <w:rFonts w:ascii="Courier New" w:eastAsia="Times New Roman" w:hAnsi="Courier New" w:cs="Courier New"/>
+          <w:b/>
+          <w:bCs/>
+          <w:color w:val="000000"/>
+          <w:lang w:eastAsia="es-AR"/>
+        </w:rPr>
+        <w:t>2</w:t>
+      </w:r>
+      <w:r>
+        <w:rPr>
+          <w:rFonts w:ascii="Courier New" w:eastAsia="Times New Roman" w:hAnsi="Courier New" w:cs="Courier New"/>
+          <w:b/>
+          <w:bCs/>
+          <w:color w:val="000000"/>
+          <w:lang w:eastAsia="es-AR"/>
+        </w:rPr>
+        <w:t>4</w:t>
+      </w:r>
+      <w:r>
+        <w:rPr>
+          <w:rFonts w:ascii="Courier New" w:eastAsia="Times New Roman" w:hAnsi="Courier New" w:cs="Courier New"/>
+          <w:b/>
+          <w:bCs/>
+          <w:color w:val="000000"/>
+          <w:lang w:eastAsia="es-AR"/>
+        </w:rPr>
+        <w:t>/</w:t>
+      </w:r>
+      <w:r>
+        <w:rPr>
+          <w:rFonts w:ascii="Courier New" w:eastAsia="Times New Roman" w:hAnsi="Courier New" w:cs="Courier New"/>
+          <w:b/>
+          <w:bCs/>
+          <w:color w:val="000000"/>
+          <w:lang w:eastAsia="es-AR"/>
+        </w:rPr>
+        <w:t>06</w:t>
+      </w:r>
+      <w:r>
+        <w:rPr>
+          <w:rFonts w:ascii="Courier New" w:eastAsia="Times New Roman" w:hAnsi="Courier New" w:cs="Courier New"/>
+          <w:b/>
+          <w:bCs/>
+          <w:color w:val="000000"/>
+          <w:lang w:eastAsia="es-AR"/>
+        </w:rPr>
+        <w:t>/</w:t>
+      </w:r>
+      <w:r>
+        <w:rPr>
+          <w:rFonts w:ascii="Courier New" w:eastAsia="Times New Roman" w:hAnsi="Courier New" w:cs="Courier New"/>
+          <w:b/>
+          <w:bCs/>
+          <w:color w:val="000000"/>
+          <w:lang w:eastAsia="es-AR"/>
+        </w:rPr>
+        <w:t>22</w:t>
+      </w:r>
+      <w:r>
+        <w:rPr>
+          <w:rFonts w:ascii="Courier New" w:eastAsia="Times New Roman" w:hAnsi="Courier New" w:cs="Courier New"/>
+          <w:b/>
+          <w:bCs/>
+          <w:color w:val="000000"/>
+          <w:lang w:eastAsia="es-AR"/>
+        </w:rPr>
+        <w:t>]</w:t>
+      </w:r>
+      <w:r>
+        <w:rPr>
+          <w:rFonts w:ascii="Courier New" w:eastAsia="Times New Roman" w:hAnsi="Courier New" w:cs="Courier New"/>
+          <w:b/>
+          <w:bCs/>
+          <w:color w:val="000000"/>
+          <w:lang w:eastAsia="es-AR"/>
+        </w:rPr>
+        <w:t xml:space="preserve">: </w:t>
+      </w:r>
+      <w:r>
+        <w:rPr>
+          <w:rFonts w:ascii="Courier New" w:eastAsia="Times New Roman" w:hAnsi="Courier New" w:cs="Courier New"/>
+          <w:color w:val="000000"/>
+          <w:lang w:eastAsia="es-AR"/>
+        </w:rPr>
+        <w:t>Terminé con los ejercicios del Módulo 7, incluso los que menciona la profesora al final del masterclass, y comencé un repaso del módulo 8.</w:t>
+      </w:r>
+    </w:p>
+    <w:p>
+      <w:pPr>
+        <w:spacing w:line="235" w:lineRule="atLeast"/>
+        <w:ind w:left="708"/>
+        <w:rPr>
+          <w:rFonts w:ascii="Courier New" w:eastAsia="Times New Roman" w:hAnsi="Courier New" w:cs="Courier New"/>
+          <w:color w:val="000000"/>
+          <w:lang w:eastAsia="es-AR"/>
+        </w:rPr>
+      </w:pPr>
+      <w:r>
+        <w:rPr>
+          <w:rFonts w:ascii="Courier New" w:eastAsia="Times New Roman" w:hAnsi="Courier New" w:cs="Courier New"/>
+          <w:b/>
+          <w:bCs/>
+          <w:color w:val="000000"/>
+          <w:lang w:eastAsia="es-AR"/>
+        </w:rPr>
+        <w:t>• [</w:t>
+      </w:r>
+      <w:r>
+        <w:rPr>
+          <w:rFonts w:ascii="Courier New" w:eastAsia="Times New Roman" w:hAnsi="Courier New" w:cs="Courier New"/>
+          <w:b/>
+          <w:bCs/>
+          <w:color w:val="000000"/>
+          <w:lang w:eastAsia="es-AR"/>
+        </w:rPr>
+        <w:t>2</w:t>
+      </w:r>
+      <w:r>
+        <w:rPr>
+          <w:rFonts w:ascii="Courier New" w:eastAsia="Times New Roman" w:hAnsi="Courier New" w:cs="Courier New"/>
+          <w:b/>
+          <w:bCs/>
+          <w:color w:val="000000"/>
+          <w:lang w:eastAsia="es-AR"/>
+        </w:rPr>
+        <w:t>5</w:t>
+      </w:r>
+      <w:r>
+        <w:rPr>
+          <w:rFonts w:ascii="Courier New" w:eastAsia="Times New Roman" w:hAnsi="Courier New" w:cs="Courier New"/>
+          <w:b/>
+          <w:bCs/>
+          <w:color w:val="000000"/>
+          <w:lang w:eastAsia="es-AR"/>
+        </w:rPr>
+        <w:t>/</w:t>
+      </w:r>
+      <w:r>
+        <w:rPr>
+          <w:rFonts w:ascii="Courier New" w:eastAsia="Times New Roman" w:hAnsi="Courier New" w:cs="Courier New"/>
+          <w:b/>
+          <w:bCs/>
+          <w:color w:val="000000"/>
+          <w:lang w:eastAsia="es-AR"/>
+        </w:rPr>
+        <w:t>06</w:t>
+      </w:r>
+      <w:r>
+        <w:rPr>
+          <w:rFonts w:ascii="Courier New" w:eastAsia="Times New Roman" w:hAnsi="Courier New" w:cs="Courier New"/>
+          <w:b/>
+          <w:bCs/>
+          <w:color w:val="000000"/>
+          <w:lang w:eastAsia="es-AR"/>
+        </w:rPr>
+        <w:t>/</w:t>
+      </w:r>
+      <w:r>
+        <w:rPr>
+          <w:rFonts w:ascii="Courier New" w:eastAsia="Times New Roman" w:hAnsi="Courier New" w:cs="Courier New"/>
+          <w:b/>
+          <w:bCs/>
+          <w:color w:val="000000"/>
+          <w:lang w:eastAsia="es-AR"/>
+        </w:rPr>
+        <w:t>22</w:t>
+      </w:r>
+      <w:r>
+        <w:rPr>
+          <w:rFonts w:ascii="Courier New" w:eastAsia="Times New Roman" w:hAnsi="Courier New" w:cs="Courier New"/>
+          <w:b/>
+          <w:bCs/>
+          <w:color w:val="000000"/>
+          <w:lang w:eastAsia="es-AR"/>
+        </w:rPr>
+        <w:t>]</w:t>
+      </w:r>
+      <w:r>
+        <w:rPr>
+          <w:rFonts w:ascii="Courier New" w:eastAsia="Times New Roman" w:hAnsi="Courier New" w:cs="Courier New"/>
+          <w:b/>
+          <w:bCs/>
+          <w:color w:val="000000"/>
+          <w:lang w:eastAsia="es-AR"/>
+        </w:rPr>
+        <w:t xml:space="preserve">: </w:t>
+      </w:r>
+      <w:r>
+        <w:rPr>
+          <w:rFonts w:ascii="Courier New" w:eastAsia="Times New Roman" w:hAnsi="Courier New" w:cs="Courier New"/>
+          <w:color w:val="000000"/>
+          <w:lang w:eastAsia="es-AR"/>
+        </w:rPr>
+        <w:t xml:space="preserve">Hoy hubo encuentro virtual, entre tarde, pero al final de la clase mostré el proyecto. Parece que les gustó y me quede con un par de ideas a tener en cuenta para cuando vaya armando el </w:t>
+      </w:r>
+      <w:proofErr w:type="spellStart"/>
+      <w:r>
+        <w:rPr>
+          <w:rFonts w:ascii="Courier New" w:eastAsia="Times New Roman" w:hAnsi="Courier New" w:cs="Courier New"/>
+          <w:color w:val="000000"/>
+          <w:lang w:eastAsia="es-AR"/>
+        </w:rPr>
+        <w:t>Backend</w:t>
+      </w:r>
+      <w:proofErr w:type="spellEnd"/>
+      <w:r>
+        <w:rPr>
+          <w:rFonts w:ascii="Courier New" w:eastAsia="Times New Roman" w:hAnsi="Courier New" w:cs="Courier New"/>
+          <w:color w:val="000000"/>
+          <w:lang w:eastAsia="es-AR"/>
+        </w:rPr>
+        <w:t xml:space="preserve">. La profe me pidió que vaya poniendo el portfolio en el foro para darles incentivo a mis compañeros. Fuimos bastantes hoy, </w:t>
+      </w:r>
+      <w:r>
+        <w:rPr>
+          <w:rFonts w:ascii="Courier New" w:eastAsia="Times New Roman" w:hAnsi="Courier New" w:cs="Courier New"/>
+          <w:color w:val="000000"/>
+          <w:lang w:eastAsia="es-AR"/>
+        </w:rPr>
+        <w:t>pero se juntaron varios grupos, en la clase pasada estaba solo con la profe. Incluso uno de los chicos me mando un mensaje para saber si le podía ayudar con algunas dudas. Bastante buena la clase en cuanto a la interacción entre alumnos.</w:t>
+      </w:r>
+    </w:p>
+    <w:p>
+      <w:pPr>
+        <w:spacing w:line="235" w:lineRule="atLeast"/>
+        <w:ind w:left="708"/>
+        <w:rPr>
+          <w:rFonts w:ascii="Courier New" w:eastAsia="Times New Roman" w:hAnsi="Courier New" w:cs="Courier New"/>
+          <w:color w:val="000000"/>
+          <w:lang w:eastAsia="es-AR"/>
+        </w:rPr>
+      </w:pPr>
+      <w:r>
+        <w:rPr>
+          <w:rFonts w:ascii="Courier New" w:eastAsia="Times New Roman" w:hAnsi="Courier New" w:cs="Courier New"/>
+          <w:b/>
+          <w:bCs/>
+          <w:color w:val="000000"/>
+          <w:lang w:eastAsia="es-AR"/>
+        </w:rPr>
+        <w:tab/>
+      </w:r>
+      <w:r>
+        <w:rPr>
+          <w:rFonts w:ascii="Courier New" w:eastAsia="Times New Roman" w:hAnsi="Courier New" w:cs="Courier New"/>
+          <w:color w:val="000000"/>
+          <w:lang w:eastAsia="es-AR"/>
+        </w:rPr>
+        <w:t xml:space="preserve">Por otro </w:t>
+      </w:r>
+      <w:r>
+        <w:rPr>
+          <w:rFonts w:ascii="Courier New" w:eastAsia="Times New Roman" w:hAnsi="Courier New" w:cs="Courier New"/>
+          <w:color w:val="000000"/>
+          <w:lang w:eastAsia="es-AR"/>
+        </w:rPr>
+        <w:t>lado,</w:t>
+      </w:r>
+      <w:r>
+        <w:rPr>
+          <w:rFonts w:ascii="Courier New" w:eastAsia="Times New Roman" w:hAnsi="Courier New" w:cs="Courier New"/>
+          <w:color w:val="000000"/>
+          <w:lang w:eastAsia="es-AR"/>
+        </w:rPr>
+        <w:t xml:space="preserve"> aproveche para hacer el Modal para el </w:t>
+      </w:r>
+      <w:proofErr w:type="spellStart"/>
+      <w:r>
+        <w:rPr>
+          <w:rFonts w:ascii="Courier New" w:eastAsia="Times New Roman" w:hAnsi="Courier New" w:cs="Courier New"/>
+          <w:color w:val="000000"/>
+          <w:lang w:eastAsia="es-AR"/>
+        </w:rPr>
+        <w:t>login</w:t>
+      </w:r>
+      <w:proofErr w:type="spellEnd"/>
+      <w:r>
+        <w:rPr>
+          <w:rFonts w:ascii="Courier New" w:eastAsia="Times New Roman" w:hAnsi="Courier New" w:cs="Courier New"/>
+          <w:color w:val="000000"/>
+          <w:lang w:eastAsia="es-AR"/>
+        </w:rPr>
+        <w:t xml:space="preserve">, el “botón” (que es un icono en realidad) </w:t>
+      </w:r>
+      <w:r>
+        <w:rPr>
+          <w:rFonts w:ascii="Courier New" w:eastAsia="Times New Roman" w:hAnsi="Courier New" w:cs="Courier New"/>
+          <w:color w:val="000000"/>
+          <w:lang w:eastAsia="es-AR"/>
+        </w:rPr>
+        <w:t>está</w:t>
+      </w:r>
+      <w:r>
+        <w:rPr>
+          <w:rFonts w:ascii="Courier New" w:eastAsia="Times New Roman" w:hAnsi="Courier New" w:cs="Courier New"/>
+          <w:color w:val="000000"/>
+          <w:lang w:eastAsia="es-AR"/>
+        </w:rPr>
+        <w:t xml:space="preserve"> en el </w:t>
+      </w:r>
+      <w:proofErr w:type="spellStart"/>
+      <w:r>
+        <w:rPr>
+          <w:rFonts w:ascii="Courier New" w:eastAsia="Times New Roman" w:hAnsi="Courier New" w:cs="Courier New"/>
+          <w:color w:val="000000"/>
+          <w:lang w:eastAsia="es-AR"/>
+        </w:rPr>
+        <w:t>navbar</w:t>
+      </w:r>
+      <w:proofErr w:type="spellEnd"/>
+      <w:r>
+        <w:rPr>
+          <w:rFonts w:ascii="Courier New" w:eastAsia="Times New Roman" w:hAnsi="Courier New" w:cs="Courier New"/>
+          <w:color w:val="000000"/>
+          <w:lang w:eastAsia="es-AR"/>
+        </w:rPr>
+        <w:t xml:space="preserve"> y el contenido del Modal </w:t>
+      </w:r>
+      <w:r>
+        <w:rPr>
+          <w:rFonts w:ascii="Courier New" w:eastAsia="Times New Roman" w:hAnsi="Courier New" w:cs="Courier New"/>
+          <w:color w:val="000000"/>
+          <w:lang w:eastAsia="es-AR"/>
+        </w:rPr>
+        <w:t>está</w:t>
+      </w:r>
+      <w:r>
+        <w:rPr>
+          <w:rFonts w:ascii="Courier New" w:eastAsia="Times New Roman" w:hAnsi="Courier New" w:cs="Courier New"/>
+          <w:color w:val="000000"/>
+          <w:lang w:eastAsia="es-AR"/>
+        </w:rPr>
+        <w:t xml:space="preserve"> en </w:t>
+      </w:r>
+      <w:proofErr w:type="spellStart"/>
+      <w:r>
+        <w:rPr>
+          <w:rFonts w:ascii="Courier New" w:eastAsia="Times New Roman" w:hAnsi="Courier New" w:cs="Courier New"/>
+          <w:color w:val="000000"/>
+          <w:lang w:eastAsia="es-AR"/>
+        </w:rPr>
+        <w:t>Header</w:t>
+      </w:r>
+      <w:proofErr w:type="spellEnd"/>
+      <w:r>
+        <w:rPr>
+          <w:rFonts w:ascii="Courier New" w:eastAsia="Times New Roman" w:hAnsi="Courier New" w:cs="Courier New"/>
+          <w:color w:val="000000"/>
+          <w:lang w:eastAsia="es-AR"/>
+        </w:rPr>
+        <w:t>. Hay un pequeño “</w:t>
+      </w:r>
+      <w:proofErr w:type="spellStart"/>
+      <w:r>
+        <w:rPr>
+          <w:rFonts w:ascii="Courier New" w:eastAsia="Times New Roman" w:hAnsi="Courier New" w:cs="Courier New"/>
+          <w:color w:val="000000"/>
+          <w:lang w:eastAsia="es-AR"/>
+        </w:rPr>
+        <w:t>glitch</w:t>
+      </w:r>
+      <w:proofErr w:type="spellEnd"/>
+      <w:r>
+        <w:rPr>
+          <w:rFonts w:ascii="Courier New" w:eastAsia="Times New Roman" w:hAnsi="Courier New" w:cs="Courier New"/>
+          <w:color w:val="000000"/>
+          <w:lang w:eastAsia="es-AR"/>
+        </w:rPr>
+        <w:t xml:space="preserve">” visual que al apretar el icono se desplaza todo el componente </w:t>
+      </w:r>
+      <w:proofErr w:type="spellStart"/>
+      <w:r>
+        <w:rPr>
+          <w:rFonts w:ascii="Courier New" w:eastAsia="Times New Roman" w:hAnsi="Courier New" w:cs="Courier New"/>
+          <w:color w:val="000000"/>
+          <w:lang w:eastAsia="es-AR"/>
+        </w:rPr>
+        <w:t>Header</w:t>
+      </w:r>
+      <w:proofErr w:type="spellEnd"/>
+      <w:r>
+        <w:rPr>
+          <w:rFonts w:ascii="Courier New" w:eastAsia="Times New Roman" w:hAnsi="Courier New" w:cs="Courier New"/>
+          <w:color w:val="000000"/>
+          <w:lang w:eastAsia="es-AR"/>
+        </w:rPr>
+        <w:t xml:space="preserve"> unos pixeles hacia la derecha, con </w:t>
+      </w:r>
+      <w:proofErr w:type="spellStart"/>
+      <w:r>
+        <w:rPr>
+          <w:rFonts w:ascii="Courier New" w:eastAsia="Times New Roman" w:hAnsi="Courier New" w:cs="Courier New"/>
+          <w:color w:val="000000"/>
+          <w:lang w:eastAsia="es-AR"/>
+        </w:rPr>
+        <w:t>About</w:t>
+      </w:r>
+      <w:proofErr w:type="spellEnd"/>
+      <w:r>
+        <w:rPr>
+          <w:rFonts w:ascii="Courier New" w:eastAsia="Times New Roman" w:hAnsi="Courier New" w:cs="Courier New"/>
+          <w:color w:val="000000"/>
+          <w:lang w:eastAsia="es-AR"/>
+        </w:rPr>
+        <w:t xml:space="preserve"> pasa algo similar nada mas que se acomoda verticalmente y no se nota tanto. </w:t>
+      </w:r>
+    </w:p>
+    <w:p>
+      <w:pPr>
+        <w:spacing w:line="235" w:lineRule="atLeast"/>
+        <w:ind w:left="708"/>
+        <w:rPr>
+          <w:rFonts w:ascii="Courier New" w:eastAsia="Times New Roman" w:hAnsi="Courier New" w:cs="Courier New"/>
+          <w:color w:val="000000"/>
+          <w:lang w:eastAsia="es-AR"/>
+        </w:rPr>
+      </w:pPr>
+      <w:r>
+        <w:rPr>
+          <w:rFonts w:ascii="Courier New" w:eastAsia="Times New Roman" w:hAnsi="Courier New" w:cs="Courier New"/>
+          <w:color w:val="000000"/>
+          <w:lang w:eastAsia="es-AR"/>
+        </w:rPr>
+        <w:tab/>
+        <w:t xml:space="preserve">En el </w:t>
+      </w:r>
+      <w:proofErr w:type="spellStart"/>
+      <w:r>
+        <w:rPr>
+          <w:rFonts w:ascii="Courier New" w:eastAsia="Times New Roman" w:hAnsi="Courier New" w:cs="Courier New"/>
+          <w:color w:val="000000"/>
+          <w:lang w:eastAsia="es-AR"/>
+        </w:rPr>
+        <w:t>Login</w:t>
+      </w:r>
+      <w:proofErr w:type="spellEnd"/>
+      <w:r>
+        <w:rPr>
+          <w:rFonts w:ascii="Courier New" w:eastAsia="Times New Roman" w:hAnsi="Courier New" w:cs="Courier New"/>
+          <w:color w:val="000000"/>
+          <w:lang w:eastAsia="es-AR"/>
+        </w:rPr>
+        <w:t xml:space="preserve"> hay una animación que vi y me gustó, pero está a modo de prueba. Capaz la dejo o la saco.</w:t>
+      </w:r>
+    </w:p>
+    <w:p>
+      <w:pPr>
+        <w:spacing w:line="235" w:lineRule="atLeast"/>
+        <w:ind w:left="708"/>
+        <w:rPr>
+          <w:rFonts w:ascii="Courier New" w:eastAsia="Times New Roman" w:hAnsi="Courier New" w:cs="Courier New"/>
+          <w:color w:val="000000"/>
+          <w:lang w:eastAsia="es-AR"/>
+        </w:rPr>
+      </w:pPr>
+      <w:r>
+        <w:rPr>
+          <w:rFonts w:ascii="Courier New" w:eastAsia="Times New Roman" w:hAnsi="Courier New" w:cs="Courier New"/>
+          <w:color w:val="000000"/>
+          <w:lang w:eastAsia="es-AR"/>
+        </w:rPr>
+        <w:tab/>
+        <w:t xml:space="preserve">También estaba pensando en poner las dos </w:t>
+      </w:r>
+      <w:proofErr w:type="spellStart"/>
+      <w:r>
+        <w:rPr>
+          <w:rFonts w:ascii="Courier New" w:eastAsia="Times New Roman" w:hAnsi="Courier New" w:cs="Courier New"/>
+          <w:color w:val="000000"/>
+          <w:lang w:eastAsia="es-AR"/>
+        </w:rPr>
+        <w:t>url</w:t>
+      </w:r>
+      <w:proofErr w:type="spellEnd"/>
+      <w:r>
+        <w:rPr>
+          <w:rFonts w:ascii="Courier New" w:eastAsia="Times New Roman" w:hAnsi="Courier New" w:cs="Courier New"/>
+          <w:color w:val="000000"/>
+          <w:lang w:eastAsia="es-AR"/>
+        </w:rPr>
+        <w:t xml:space="preserve"> de las imágenes en una tabla aparte</w:t>
+      </w:r>
+      <w:r>
+        <w:rPr>
+          <w:rFonts w:ascii="Courier New" w:eastAsia="Times New Roman" w:hAnsi="Courier New" w:cs="Courier New"/>
+          <w:color w:val="000000"/>
+          <w:lang w:eastAsia="es-AR"/>
+        </w:rPr>
+        <w:t xml:space="preserve"> dentro de la BBDD.</w:t>
+      </w:r>
+    </w:p>
+    <w:p>
+      <w:pPr>
+        <w:spacing w:line="235" w:lineRule="atLeast"/>
+        <w:ind w:left="708"/>
+        <w:rPr>
+          <w:rFonts w:ascii="Courier New" w:hAnsi="Courier New" w:cs="Courier New"/>
+          <w:color w:val="000000"/>
+        </w:rPr>
+      </w:pPr>
     </w:p>
     <w:p>
       <w:pPr>

</xml_diff>

<commit_message>
Moved data subscription to Greeting component
</commit_message>
<xml_diff>
--- a/Bitacora.docx
+++ b/Bitacora.docx
@@ -5791,17 +5791,7 @@
           <w:color w:val="000000"/>
           <w:lang w:eastAsia="es-AR"/>
         </w:rPr>
-        <w:t>2</w:t>
-      </w:r>
-      <w:r>
-        <w:rPr>
-          <w:rFonts w:ascii="Courier New" w:eastAsia="Times New Roman" w:hAnsi="Courier New" w:cs="Courier New"/>
-          <w:b/>
-          <w:bCs/>
-          <w:color w:val="000000"/>
-          <w:lang w:eastAsia="es-AR"/>
-        </w:rPr>
-        <w:t>7</w:t>
+        <w:t>27</w:t>
       </w:r>
       <w:r>
         <w:rPr>
@@ -6101,6 +6091,316 @@
           <w:lang w:eastAsia="es-AR"/>
         </w:rPr>
         <w:t xml:space="preserve"> con varios modales un solo modal que obtenga los datos del componente seleccionado y permita editarlos.</w:t>
+      </w:r>
+    </w:p>
+    <w:p>
+      <w:pPr>
+        <w:spacing w:line="235" w:lineRule="atLeast"/>
+        <w:ind w:left="708"/>
+        <w:rPr>
+          <w:rFonts w:ascii="Courier New" w:eastAsia="Times New Roman" w:hAnsi="Courier New" w:cs="Courier New"/>
+          <w:color w:val="000000"/>
+          <w:lang w:eastAsia="es-AR"/>
+        </w:rPr>
+      </w:pPr>
+      <w:r>
+        <w:rPr>
+          <w:rFonts w:ascii="Courier New" w:eastAsia="Times New Roman" w:hAnsi="Courier New" w:cs="Courier New"/>
+          <w:color w:val="000000"/>
+          <w:lang w:eastAsia="es-AR"/>
+        </w:rPr>
+        <w:tab/>
+        <w:t xml:space="preserve">Hice un par de arreglos como algunas id repetidas en los componentes, modifiqué el </w:t>
+      </w:r>
+      <w:proofErr w:type="spellStart"/>
+      <w:proofErr w:type="gramStart"/>
+      <w:r>
+        <w:rPr>
+          <w:rFonts w:ascii="Courier New" w:eastAsia="Times New Roman" w:hAnsi="Courier New" w:cs="Courier New"/>
+          <w:color w:val="000000"/>
+          <w:lang w:eastAsia="es-AR"/>
+        </w:rPr>
+        <w:t>data.json</w:t>
+      </w:r>
+      <w:proofErr w:type="spellEnd"/>
+      <w:proofErr w:type="gramEnd"/>
+      <w:r>
+        <w:rPr>
+          <w:rFonts w:ascii="Courier New" w:eastAsia="Times New Roman" w:hAnsi="Courier New" w:cs="Courier New"/>
+          <w:color w:val="000000"/>
+          <w:lang w:eastAsia="es-AR"/>
+        </w:rPr>
+        <w:t xml:space="preserve"> para que sea mas similar a la información diagramada en la BBDD y comencé un repaso rápido del modulo 3 porque hay pequeñas cosas que me olvidaba a la hora de crear servicios.</w:t>
+      </w:r>
+    </w:p>
+    <w:p>
+      <w:pPr>
+        <w:spacing w:line="235" w:lineRule="atLeast"/>
+        <w:ind w:left="708"/>
+        <w:rPr>
+          <w:rFonts w:ascii="Courier New" w:eastAsia="Times New Roman" w:hAnsi="Courier New" w:cs="Courier New"/>
+          <w:color w:val="000000"/>
+          <w:lang w:eastAsia="es-AR"/>
+        </w:rPr>
+      </w:pPr>
+      <w:r>
+        <w:rPr>
+          <w:rFonts w:ascii="Courier New" w:eastAsia="Times New Roman" w:hAnsi="Courier New" w:cs="Courier New"/>
+          <w:color w:val="000000"/>
+          <w:lang w:eastAsia="es-AR"/>
+        </w:rPr>
+        <w:tab/>
+      </w:r>
+      <w:r>
+        <w:rPr>
+          <w:rFonts w:ascii="Courier New" w:eastAsia="Times New Roman" w:hAnsi="Courier New" w:cs="Courier New"/>
+          <w:color w:val="000000"/>
+          <w:lang w:eastAsia="es-AR"/>
+        </w:rPr>
+        <w:t xml:space="preserve">Los servicios son como “organizadores” de información, se encargan de recibirla y distribuirla entre los componentes que hagan uso del servicio. Son instanciados una única vez durante el tiempo de vida de la app. Para poder realizar comunicación HTTP hacia el servidor se debe inyectar, en el servicio, el módulo </w:t>
+      </w:r>
+      <w:proofErr w:type="spellStart"/>
+      <w:r>
+        <w:rPr>
+          <w:rFonts w:ascii="Courier New" w:eastAsia="Times New Roman" w:hAnsi="Courier New" w:cs="Courier New"/>
+          <w:color w:val="000000"/>
+          <w:lang w:eastAsia="es-AR"/>
+        </w:rPr>
+        <w:t>HttpClient</w:t>
+      </w:r>
+      <w:proofErr w:type="spellEnd"/>
+      <w:r>
+        <w:rPr>
+          <w:rFonts w:ascii="Courier New" w:eastAsia="Times New Roman" w:hAnsi="Courier New" w:cs="Courier New"/>
+          <w:color w:val="000000"/>
+          <w:lang w:eastAsia="es-AR"/>
+        </w:rPr>
+        <w:t xml:space="preserve">, por un lado, y por el otro </w:t>
+      </w:r>
+      <w:proofErr w:type="spellStart"/>
+      <w:r>
+        <w:rPr>
+          <w:rFonts w:ascii="Courier New" w:eastAsia="Times New Roman" w:hAnsi="Courier New" w:cs="Courier New"/>
+          <w:color w:val="000000"/>
+          <w:lang w:eastAsia="es-AR"/>
+        </w:rPr>
+        <w:t>HttpClientModule</w:t>
+      </w:r>
+      <w:proofErr w:type="spellEnd"/>
+      <w:r>
+        <w:rPr>
+          <w:rFonts w:ascii="Courier New" w:eastAsia="Times New Roman" w:hAnsi="Courier New" w:cs="Courier New"/>
+          <w:color w:val="000000"/>
+          <w:lang w:eastAsia="es-AR"/>
+        </w:rPr>
+        <w:t xml:space="preserve"> en </w:t>
+      </w:r>
+      <w:proofErr w:type="spellStart"/>
+      <w:proofErr w:type="gramStart"/>
+      <w:r>
+        <w:rPr>
+          <w:rFonts w:ascii="Courier New" w:eastAsia="Times New Roman" w:hAnsi="Courier New" w:cs="Courier New"/>
+          <w:color w:val="000000"/>
+          <w:lang w:eastAsia="es-AR"/>
+        </w:rPr>
+        <w:t>app.module</w:t>
+      </w:r>
+      <w:proofErr w:type="spellEnd"/>
+      <w:proofErr w:type="gramEnd"/>
+      <w:r>
+        <w:rPr>
+          <w:rFonts w:ascii="Courier New" w:eastAsia="Times New Roman" w:hAnsi="Courier New" w:cs="Courier New"/>
+          <w:color w:val="000000"/>
+          <w:lang w:eastAsia="es-AR"/>
+        </w:rPr>
+        <w:t>. Junto con estos componentes implementaremos el uso de Observables como controlador de eventos, en donde el Servicio mantiene una lista</w:t>
+      </w:r>
+      <w:r>
+        <w:rPr>
+          <w:rFonts w:ascii="Courier New" w:eastAsia="Times New Roman" w:hAnsi="Courier New" w:cs="Courier New"/>
+          <w:color w:val="000000"/>
+          <w:lang w:eastAsia="es-AR"/>
+        </w:rPr>
+        <w:t xml:space="preserve"> de dependientes (</w:t>
+      </w:r>
+      <w:proofErr w:type="spellStart"/>
+      <w:r>
+        <w:rPr>
+          <w:rFonts w:ascii="Courier New" w:eastAsia="Times New Roman" w:hAnsi="Courier New" w:cs="Courier New"/>
+          <w:color w:val="000000"/>
+          <w:lang w:eastAsia="es-AR"/>
+        </w:rPr>
+        <w:t>observers</w:t>
+      </w:r>
+      <w:proofErr w:type="spellEnd"/>
+      <w:r>
+        <w:rPr>
+          <w:rFonts w:ascii="Courier New" w:eastAsia="Times New Roman" w:hAnsi="Courier New" w:cs="Courier New"/>
+          <w:color w:val="000000"/>
+          <w:lang w:eastAsia="es-AR"/>
+        </w:rPr>
+        <w:t>) y les notifica a los suscriptores, automáticamente, los cambios de estados en la información.</w:t>
+      </w:r>
+    </w:p>
+    <w:p>
+      <w:pPr>
+        <w:spacing w:line="235" w:lineRule="atLeast"/>
+        <w:ind w:left="708"/>
+        <w:rPr>
+          <w:rFonts w:ascii="Courier New" w:eastAsia="Times New Roman" w:hAnsi="Courier New" w:cs="Courier New"/>
+          <w:color w:val="000000"/>
+          <w:lang w:eastAsia="es-AR"/>
+        </w:rPr>
+      </w:pPr>
+      <w:r>
+        <w:rPr>
+          <w:rFonts w:ascii="Courier New" w:eastAsia="Times New Roman" w:hAnsi="Courier New" w:cs="Courier New"/>
+          <w:noProof/>
+          <w:color w:val="000000"/>
+          <w:lang w:eastAsia="es-AR"/>
+        </w:rPr>
+        <w:drawing>
+          <wp:inline distT="0" distB="0" distL="0" distR="0" wp14:anchorId="2AFD8879" wp14:editId="21DC33A6">
+            <wp:extent cx="6105119" cy="4175687"/>
+            <wp:effectExtent l="0" t="0" r="0" b="0"/>
+            <wp:docPr id="4" name="Imagen 4"/>
+            <wp:cNvGraphicFramePr>
+              <a:graphicFrameLocks xmlns:a="http://schemas.openxmlformats.org/drawingml/2006/main" noChangeAspect="1"/>
+            </wp:cNvGraphicFramePr>
+            <a:graphic xmlns:a="http://schemas.openxmlformats.org/drawingml/2006/main">
+              <a:graphicData uri="http://schemas.openxmlformats.org/drawingml/2006/picture">
+                <pic:pic xmlns:pic="http://schemas.openxmlformats.org/drawingml/2006/picture">
+                  <pic:nvPicPr>
+                    <pic:cNvPr id="0" name="Picture 2"/>
+                    <pic:cNvPicPr>
+                      <a:picLocks noChangeAspect="1" noChangeArrowheads="1"/>
+                    </pic:cNvPicPr>
+                  </pic:nvPicPr>
+                  <pic:blipFill>
+                    <a:blip r:embed="rId12">
+                      <a:extLst>
+                        <a:ext uri="{28A0092B-C50C-407E-A947-70E740481C1C}">
+                          <a14:useLocalDpi xmlns:a14="http://schemas.microsoft.com/office/drawing/2010/main" val="0"/>
+                        </a:ext>
+                      </a:extLst>
+                    </a:blip>
+                    <a:srcRect/>
+                    <a:stretch>
+                      <a:fillRect/>
+                    </a:stretch>
+                  </pic:blipFill>
+                  <pic:spPr bwMode="auto">
+                    <a:xfrm>
+                      <a:off x="0" y="0"/>
+                      <a:ext cx="6116767" cy="4183654"/>
+                    </a:xfrm>
+                    <a:prstGeom prst="rect">
+                      <a:avLst/>
+                    </a:prstGeom>
+                    <a:noFill/>
+                    <a:ln>
+                      <a:noFill/>
+                    </a:ln>
+                  </pic:spPr>
+                </pic:pic>
+              </a:graphicData>
+            </a:graphic>
+          </wp:inline>
+        </w:drawing>
+      </w:r>
+      <w:r>
+        <w:rPr>
+          <w:rFonts w:ascii="Courier New" w:eastAsia="Times New Roman" w:hAnsi="Courier New" w:cs="Courier New"/>
+          <w:noProof/>
+          <w:color w:val="000000"/>
+          <w:lang w:eastAsia="es-AR"/>
+        </w:rPr>
+        <w:drawing>
+          <wp:inline distT="0" distB="0" distL="0" distR="0" wp14:anchorId="26BB935A" wp14:editId="0AC97BCA">
+            <wp:extent cx="6567475" cy="4167180"/>
+            <wp:effectExtent l="0" t="0" r="5080" b="5080"/>
+            <wp:docPr id="5" name="Imagen 5"/>
+            <wp:cNvGraphicFramePr>
+              <a:graphicFrameLocks xmlns:a="http://schemas.openxmlformats.org/drawingml/2006/main" noChangeAspect="1"/>
+            </wp:cNvGraphicFramePr>
+            <a:graphic xmlns:a="http://schemas.openxmlformats.org/drawingml/2006/main">
+              <a:graphicData uri="http://schemas.openxmlformats.org/drawingml/2006/picture">
+                <pic:pic xmlns:pic="http://schemas.openxmlformats.org/drawingml/2006/picture">
+                  <pic:nvPicPr>
+                    <pic:cNvPr id="0" name="Picture 3"/>
+                    <pic:cNvPicPr>
+                      <a:picLocks noChangeAspect="1" noChangeArrowheads="1"/>
+                    </pic:cNvPicPr>
+                  </pic:nvPicPr>
+                  <pic:blipFill>
+                    <a:blip r:embed="rId13">
+                      <a:extLst>
+                        <a:ext uri="{28A0092B-C50C-407E-A947-70E740481C1C}">
+                          <a14:useLocalDpi xmlns:a14="http://schemas.microsoft.com/office/drawing/2010/main" val="0"/>
+                        </a:ext>
+                      </a:extLst>
+                    </a:blip>
+                    <a:srcRect/>
+                    <a:stretch>
+                      <a:fillRect/>
+                    </a:stretch>
+                  </pic:blipFill>
+                  <pic:spPr bwMode="auto">
+                    <a:xfrm>
+                      <a:off x="0" y="0"/>
+                      <a:ext cx="6567475" cy="4167180"/>
+                    </a:xfrm>
+                    <a:prstGeom prst="rect">
+                      <a:avLst/>
+                    </a:prstGeom>
+                    <a:noFill/>
+                    <a:ln>
+                      <a:noFill/>
+                    </a:ln>
+                  </pic:spPr>
+                </pic:pic>
+              </a:graphicData>
+            </a:graphic>
+          </wp:inline>
+        </w:drawing>
+      </w:r>
+    </w:p>
+    <w:p>
+      <w:pPr>
+        <w:spacing w:line="235" w:lineRule="atLeast"/>
+        <w:ind w:left="708"/>
+        <w:rPr>
+          <w:rFonts w:ascii="Courier New" w:eastAsia="Times New Roman" w:hAnsi="Courier New" w:cs="Courier New"/>
+          <w:color w:val="000000"/>
+          <w:lang w:eastAsia="es-AR"/>
+        </w:rPr>
+      </w:pPr>
+      <w:r>
+        <w:rPr>
+          <w:rFonts w:ascii="Courier New" w:eastAsia="Times New Roman" w:hAnsi="Courier New" w:cs="Courier New"/>
+          <w:color w:val="000000"/>
+          <w:lang w:eastAsia="es-AR"/>
+        </w:rPr>
+        <w:tab/>
+        <w:t xml:space="preserve">Por ahora voy a comenzar haciendo pruebas en el componente </w:t>
+      </w:r>
+      <w:proofErr w:type="spellStart"/>
+      <w:r>
+        <w:rPr>
+          <w:rFonts w:ascii="Courier New" w:eastAsia="Times New Roman" w:hAnsi="Courier New" w:cs="Courier New"/>
+          <w:color w:val="000000"/>
+          <w:lang w:eastAsia="es-AR"/>
+        </w:rPr>
+        <w:t>header</w:t>
+      </w:r>
+      <w:proofErr w:type="spellEnd"/>
+      <w:r>
+        <w:rPr>
+          <w:rFonts w:ascii="Courier New" w:eastAsia="Times New Roman" w:hAnsi="Courier New" w:cs="Courier New"/>
+          <w:color w:val="000000"/>
+          <w:lang w:eastAsia="es-AR"/>
+        </w:rPr>
+        <w:t>, pero la idea es conectar todo el proyecto al servicio.</w:t>
       </w:r>
     </w:p>
     <w:p>

</xml_diff>

<commit_message>
Fixed Loop from SlideJS on Projects
</commit_message>
<xml_diff>
--- a/Bitacora.docx
+++ b/Bitacora.docx
@@ -6773,7 +6773,7 @@
     <w:p>
       <w:pPr>
         <w:spacing w:line="235" w:lineRule="atLeast"/>
-        <w:ind w:left="708"/>
+        <w:ind w:left="708" w:firstLine="708"/>
         <w:rPr>
           <w:rFonts w:ascii="Courier New" w:eastAsia="Times New Roman" w:hAnsi="Courier New" w:cs="Courier New"/>
           <w:color w:val="000000"/>
@@ -6925,6 +6925,128 @@
           <w:lang w:eastAsia="es-AR"/>
         </w:rPr>
       </w:pPr>
+      <w:r>
+        <w:rPr>
+          <w:rFonts w:ascii="Courier New" w:eastAsia="Times New Roman" w:hAnsi="Courier New" w:cs="Courier New"/>
+          <w:color w:val="000000"/>
+          <w:lang w:eastAsia="es-AR"/>
+        </w:rPr>
+        <w:tab/>
+      </w:r>
+      <w:r>
+        <w:rPr>
+          <w:rFonts w:ascii="Courier New" w:eastAsia="Times New Roman" w:hAnsi="Courier New" w:cs="Courier New"/>
+          <w:b/>
+          <w:bCs/>
+          <w:color w:val="000000"/>
+          <w:lang w:eastAsia="es-AR"/>
+        </w:rPr>
+        <w:t>• [</w:t>
+      </w:r>
+      <w:r>
+        <w:rPr>
+          <w:rFonts w:ascii="Courier New" w:eastAsia="Times New Roman" w:hAnsi="Courier New" w:cs="Courier New"/>
+          <w:b/>
+          <w:bCs/>
+          <w:color w:val="000000"/>
+          <w:lang w:eastAsia="es-AR"/>
+        </w:rPr>
+        <w:t>2</w:t>
+      </w:r>
+      <w:r>
+        <w:rPr>
+          <w:rFonts w:ascii="Courier New" w:eastAsia="Times New Roman" w:hAnsi="Courier New" w:cs="Courier New"/>
+          <w:b/>
+          <w:bCs/>
+          <w:color w:val="000000"/>
+          <w:lang w:eastAsia="es-AR"/>
+        </w:rPr>
+        <w:t>9</w:t>
+      </w:r>
+      <w:r>
+        <w:rPr>
+          <w:rFonts w:ascii="Courier New" w:eastAsia="Times New Roman" w:hAnsi="Courier New" w:cs="Courier New"/>
+          <w:b/>
+          <w:bCs/>
+          <w:color w:val="000000"/>
+          <w:lang w:eastAsia="es-AR"/>
+        </w:rPr>
+        <w:t>/</w:t>
+      </w:r>
+      <w:r>
+        <w:rPr>
+          <w:rFonts w:ascii="Courier New" w:eastAsia="Times New Roman" w:hAnsi="Courier New" w:cs="Courier New"/>
+          <w:b/>
+          <w:bCs/>
+          <w:color w:val="000000"/>
+          <w:lang w:eastAsia="es-AR"/>
+        </w:rPr>
+        <w:t>06</w:t>
+      </w:r>
+      <w:r>
+        <w:rPr>
+          <w:rFonts w:ascii="Courier New" w:eastAsia="Times New Roman" w:hAnsi="Courier New" w:cs="Courier New"/>
+          <w:b/>
+          <w:bCs/>
+          <w:color w:val="000000"/>
+          <w:lang w:eastAsia="es-AR"/>
+        </w:rPr>
+        <w:t>/</w:t>
+      </w:r>
+      <w:r>
+        <w:rPr>
+          <w:rFonts w:ascii="Courier New" w:eastAsia="Times New Roman" w:hAnsi="Courier New" w:cs="Courier New"/>
+          <w:b/>
+          <w:bCs/>
+          <w:color w:val="000000"/>
+          <w:lang w:eastAsia="es-AR"/>
+        </w:rPr>
+        <w:t>22</w:t>
+      </w:r>
+      <w:r>
+        <w:rPr>
+          <w:rFonts w:ascii="Courier New" w:eastAsia="Times New Roman" w:hAnsi="Courier New" w:cs="Courier New"/>
+          <w:b/>
+          <w:bCs/>
+          <w:color w:val="000000"/>
+          <w:lang w:eastAsia="es-AR"/>
+        </w:rPr>
+        <w:t>]</w:t>
+      </w:r>
+      <w:r>
+        <w:rPr>
+          <w:rFonts w:ascii="Courier New" w:eastAsia="Times New Roman" w:hAnsi="Courier New" w:cs="Courier New"/>
+          <w:b/>
+          <w:bCs/>
+          <w:color w:val="000000"/>
+          <w:lang w:eastAsia="es-AR"/>
+        </w:rPr>
+        <w:t xml:space="preserve">: </w:t>
+      </w:r>
+      <w:r>
+        <w:rPr>
+          <w:rFonts w:ascii="Courier New" w:eastAsia="Times New Roman" w:hAnsi="Courier New" w:cs="Courier New"/>
+          <w:color w:val="000000"/>
+          <w:lang w:eastAsia="es-AR"/>
+        </w:rPr>
+        <w:t>Conect</w:t>
+      </w:r>
+      <w:r>
+        <w:rPr>
+          <w:rFonts w:ascii="Courier New" w:eastAsia="Times New Roman" w:hAnsi="Courier New" w:cs="Courier New"/>
+          <w:color w:val="000000"/>
+          <w:lang w:eastAsia="es-AR"/>
+        </w:rPr>
+        <w:t>é</w:t>
+      </w:r>
+      <w:r>
+        <w:rPr>
+          <w:rFonts w:ascii="Courier New" w:eastAsia="Times New Roman" w:hAnsi="Courier New" w:cs="Courier New"/>
+          <w:color w:val="000000"/>
+          <w:lang w:eastAsia="es-AR"/>
+        </w:rPr>
+        <w:t xml:space="preserve"> todo el portfolio al servicio</w:t>
+      </w:r>
     </w:p>
     <w:p>
       <w:pPr>

</xml_diff>

<commit_message>
Login moved into a form
</commit_message>
<xml_diff>
--- a/Bitacora.docx
+++ b/Bitacora.docx
@@ -833,16 +833,14 @@
         </w:rPr>
         <w:t xml:space="preserve">Tengo que aclarar al lector que esta bitácora </w:t>
       </w:r>
-      <w:proofErr w:type="spellStart"/>
-      <w:r>
-        <w:rPr>
-          <w:rFonts w:ascii="Courier New" w:eastAsia="Times New Roman" w:hAnsi="Courier New" w:cs="Courier New"/>
-          <w:color w:val="000000"/>
-          <w:lang w:eastAsia="es-AR"/>
-        </w:rPr>
-        <w:t>esta</w:t>
-      </w:r>
-      <w:proofErr w:type="spellEnd"/>
+      <w:r>
+        <w:rPr>
+          <w:rFonts w:ascii="Courier New" w:eastAsia="Times New Roman" w:hAnsi="Courier New" w:cs="Courier New"/>
+          <w:color w:val="000000"/>
+          <w:lang w:eastAsia="es-AR"/>
+        </w:rPr>
+        <w:t>está</w:t>
+      </w:r>
       <w:r>
         <w:rPr>
           <w:rFonts w:ascii="Courier New" w:eastAsia="Times New Roman" w:hAnsi="Courier New" w:cs="Courier New"/>
@@ -851,23 +849,37 @@
         </w:rPr>
         <w:t xml:space="preserve"> enfocada como un “Diario de desarrollo” </w:t>
       </w:r>
-      <w:proofErr w:type="spellStart"/>
-      <w:r>
-        <w:rPr>
-          <w:rFonts w:ascii="Courier New" w:eastAsia="Times New Roman" w:hAnsi="Courier New" w:cs="Courier New"/>
-          <w:color w:val="000000"/>
-          <w:lang w:eastAsia="es-AR"/>
-        </w:rPr>
-        <w:t>mas</w:t>
-      </w:r>
-      <w:proofErr w:type="spellEnd"/>
-      <w:r>
-        <w:rPr>
-          <w:rFonts w:ascii="Courier New" w:eastAsia="Times New Roman" w:hAnsi="Courier New" w:cs="Courier New"/>
-          <w:color w:val="000000"/>
-          <w:lang w:eastAsia="es-AR"/>
-        </w:rPr>
-        <w:t xml:space="preserve"> que un registro de progresos en el curso/proyecto.</w:t>
+      <w:r>
+        <w:rPr>
+          <w:rFonts w:ascii="Courier New" w:eastAsia="Times New Roman" w:hAnsi="Courier New" w:cs="Courier New"/>
+          <w:color w:val="000000"/>
+          <w:lang w:eastAsia="es-AR"/>
+        </w:rPr>
+        <w:t>más</w:t>
+      </w:r>
+      <w:r>
+        <w:rPr>
+          <w:rFonts w:ascii="Courier New" w:eastAsia="Times New Roman" w:hAnsi="Courier New" w:cs="Courier New"/>
+          <w:color w:val="000000"/>
+          <w:lang w:eastAsia="es-AR"/>
+        </w:rPr>
+        <w:t xml:space="preserve"> que un registro de progresos en el curso/proyecto</w:t>
+      </w:r>
+      <w:r>
+        <w:rPr>
+          <w:rFonts w:ascii="Courier New" w:eastAsia="Times New Roman" w:hAnsi="Courier New" w:cs="Courier New"/>
+          <w:color w:val="000000"/>
+          <w:lang w:eastAsia="es-AR"/>
+        </w:rPr>
+        <w:t>, por lo que la escritura no es formal</w:t>
+      </w:r>
+      <w:r>
+        <w:rPr>
+          <w:rFonts w:ascii="Courier New" w:eastAsia="Times New Roman" w:hAnsi="Courier New" w:cs="Courier New"/>
+          <w:color w:val="000000"/>
+          <w:lang w:eastAsia="es-AR"/>
+        </w:rPr>
+        <w:t>.</w:t>
       </w:r>
     </w:p>
     <w:p>
@@ -4992,16 +5004,14 @@
         </w:rPr>
         <w:t xml:space="preserve">pero se juntaron varios grupos, en la clase pasada estaba solo con la profe. Incluso uno de los chicos me </w:t>
       </w:r>
-      <w:proofErr w:type="spellStart"/>
-      <w:r>
-        <w:rPr>
-          <w:rFonts w:ascii="Courier New" w:eastAsia="Times New Roman" w:hAnsi="Courier New" w:cs="Courier New"/>
-          <w:color w:val="000000"/>
-          <w:lang w:eastAsia="es-AR"/>
-        </w:rPr>
-        <w:t>mando</w:t>
-      </w:r>
-      <w:proofErr w:type="spellEnd"/>
+      <w:r>
+        <w:rPr>
+          <w:rFonts w:ascii="Courier New" w:eastAsia="Times New Roman" w:hAnsi="Courier New" w:cs="Courier New"/>
+          <w:color w:val="000000"/>
+          <w:lang w:eastAsia="es-AR"/>
+        </w:rPr>
+        <w:t>mandó</w:t>
+      </w:r>
       <w:r>
         <w:rPr>
           <w:rFonts w:ascii="Courier New" w:eastAsia="Times New Roman" w:hAnsi="Courier New" w:cs="Courier New"/>
@@ -5195,16 +5205,14 @@
         </w:rPr>
         <w:t xml:space="preserve"> pasa algo similar nada </w:t>
       </w:r>
-      <w:proofErr w:type="spellStart"/>
-      <w:r>
-        <w:rPr>
-          <w:rFonts w:ascii="Courier New" w:eastAsia="Times New Roman" w:hAnsi="Courier New" w:cs="Courier New"/>
-          <w:color w:val="000000"/>
-          <w:lang w:eastAsia="es-AR"/>
-        </w:rPr>
-        <w:t>mas</w:t>
-      </w:r>
-      <w:proofErr w:type="spellEnd"/>
+      <w:r>
+        <w:rPr>
+          <w:rFonts w:ascii="Courier New" w:eastAsia="Times New Roman" w:hAnsi="Courier New" w:cs="Courier New"/>
+          <w:color w:val="000000"/>
+          <w:lang w:eastAsia="es-AR"/>
+        </w:rPr>
+        <w:t>más</w:t>
+      </w:r>
       <w:r>
         <w:rPr>
           <w:rFonts w:ascii="Courier New" w:eastAsia="Times New Roman" w:hAnsi="Courier New" w:cs="Courier New"/>
@@ -5477,16 +5485,14 @@
         </w:rPr>
         <w:t xml:space="preserve">. Este </w:t>
       </w:r>
-      <w:proofErr w:type="spellStart"/>
-      <w:r>
-        <w:rPr>
-          <w:rFonts w:ascii="Courier New" w:eastAsia="Times New Roman" w:hAnsi="Courier New" w:cs="Courier New"/>
-          <w:color w:val="000000"/>
-          <w:lang w:eastAsia="es-AR"/>
-        </w:rPr>
-        <w:t>ultimo</w:t>
-      </w:r>
-      <w:proofErr w:type="spellEnd"/>
+      <w:r>
+        <w:rPr>
+          <w:rFonts w:ascii="Courier New" w:eastAsia="Times New Roman" w:hAnsi="Courier New" w:cs="Courier New"/>
+          <w:color w:val="000000"/>
+          <w:lang w:eastAsia="es-AR"/>
+        </w:rPr>
+        <w:t>último</w:t>
+      </w:r>
       <w:r>
         <w:rPr>
           <w:rFonts w:ascii="Courier New" w:eastAsia="Times New Roman" w:hAnsi="Courier New" w:cs="Courier New"/>
@@ -5671,16 +5677,14 @@
         </w:rPr>
         <w:t xml:space="preserve">s similar a la información diagramada en la BBDD y comencé un repaso rápido del </w:t>
       </w:r>
-      <w:proofErr w:type="spellStart"/>
-      <w:r>
-        <w:rPr>
-          <w:rFonts w:ascii="Courier New" w:eastAsia="Times New Roman" w:hAnsi="Courier New" w:cs="Courier New"/>
-          <w:color w:val="000000"/>
-          <w:lang w:eastAsia="es-AR"/>
-        </w:rPr>
-        <w:t>modulo</w:t>
-      </w:r>
-      <w:proofErr w:type="spellEnd"/>
+      <w:r>
+        <w:rPr>
+          <w:rFonts w:ascii="Courier New" w:eastAsia="Times New Roman" w:hAnsi="Courier New" w:cs="Courier New"/>
+          <w:color w:val="000000"/>
+          <w:lang w:eastAsia="es-AR"/>
+        </w:rPr>
+        <w:t>módulo</w:t>
+      </w:r>
       <w:r>
         <w:rPr>
           <w:rFonts w:ascii="Courier New" w:eastAsia="Times New Roman" w:hAnsi="Courier New" w:cs="Courier New"/>
@@ -5722,18 +5726,16 @@
           <w:color w:val="000000"/>
           <w:lang w:eastAsia="es-AR"/>
         </w:rPr>
-        <w:t xml:space="preserve"> son como “organizadores” de información, se encargan de recibirla y distribuirla entre los componentes que hagan uso del </w:t>
-      </w:r>
-      <w:proofErr w:type="spellStart"/>
-      <w:r>
-        <w:rPr>
-          <w:rFonts w:ascii="Courier New" w:eastAsia="Times New Roman" w:hAnsi="Courier New" w:cs="Courier New"/>
-          <w:color w:val="000000"/>
-          <w:lang w:eastAsia="es-AR"/>
-        </w:rPr>
-        <w:t>mimsmo</w:t>
-      </w:r>
-      <w:proofErr w:type="spellEnd"/>
+        <w:t xml:space="preserve"> son como “organizadores” de información, se encargan de recibirla y distribuirla entre los componentes que hagan uso del</w:t>
+      </w:r>
+      <w:r>
+        <w:rPr>
+          <w:rFonts w:ascii="Courier New" w:eastAsia="Times New Roman" w:hAnsi="Courier New" w:cs="Courier New"/>
+          <w:color w:val="000000"/>
+          <w:lang w:eastAsia="es-AR"/>
+        </w:rPr>
+        <w:t xml:space="preserve"> mismo</w:t>
+      </w:r>
       <w:r>
         <w:rPr>
           <w:rFonts w:ascii="Courier New" w:eastAsia="Times New Roman" w:hAnsi="Courier New" w:cs="Courier New"/>
@@ -6471,47 +6473,7 @@
           <w:color w:val="000000"/>
           <w:lang w:eastAsia="es-AR"/>
         </w:rPr>
-        <w:t>• [</w:t>
-      </w:r>
-      <w:r>
-        <w:rPr>
-          <w:rFonts w:ascii="Courier New" w:eastAsia="Times New Roman" w:hAnsi="Courier New" w:cs="Courier New"/>
-          <w:b/>
-          <w:bCs/>
-          <w:color w:val="000000"/>
-          <w:lang w:eastAsia="es-AR"/>
-        </w:rPr>
-        <w:t>16</w:t>
-      </w:r>
-      <w:r>
-        <w:rPr>
-          <w:rFonts w:ascii="Courier New" w:eastAsia="Times New Roman" w:hAnsi="Courier New" w:cs="Courier New"/>
-          <w:b/>
-          <w:bCs/>
-          <w:color w:val="000000"/>
-          <w:lang w:eastAsia="es-AR"/>
-        </w:rPr>
-        <w:t>/0</w:t>
-      </w:r>
-      <w:r>
-        <w:rPr>
-          <w:rFonts w:ascii="Courier New" w:eastAsia="Times New Roman" w:hAnsi="Courier New" w:cs="Courier New"/>
-          <w:b/>
-          <w:bCs/>
-          <w:color w:val="000000"/>
-          <w:lang w:eastAsia="es-AR"/>
-        </w:rPr>
-        <w:t>7</w:t>
-      </w:r>
-      <w:r>
-        <w:rPr>
-          <w:rFonts w:ascii="Courier New" w:eastAsia="Times New Roman" w:hAnsi="Courier New" w:cs="Courier New"/>
-          <w:b/>
-          <w:bCs/>
-          <w:color w:val="000000"/>
-          <w:lang w:eastAsia="es-AR"/>
-        </w:rPr>
-        <w:t xml:space="preserve">/22]: </w:t>
+        <w:t xml:space="preserve">• [16/07/22]: </w:t>
       </w:r>
       <w:r>
         <w:rPr>
@@ -7047,12 +7009,14 @@
         <w:spacing w:line="235" w:lineRule="atLeast"/>
         <w:rPr>
           <w:rFonts w:ascii="Courier New" w:hAnsi="Courier New" w:cs="Courier New"/>
-          <w:color w:val="000000"/>
-        </w:rPr>
-      </w:pPr>
-      <w:r>
-        <w:rPr>
-          <w:rFonts w:ascii="Courier New" w:hAnsi="Courier New" w:cs="Courier New"/>
+          <w:strike/>
+          <w:color w:val="000000"/>
+        </w:rPr>
+      </w:pPr>
+      <w:r>
+        <w:rPr>
+          <w:rFonts w:ascii="Courier New" w:hAnsi="Courier New" w:cs="Courier New"/>
+          <w:strike/>
           <w:color w:val="000000"/>
         </w:rPr>
         <w:t xml:space="preserve">Implementar guardado de cambios en la Vista </w:t>
@@ -7061,6 +7025,7 @@
       <w:r>
         <w:rPr>
           <w:rFonts w:ascii="Courier New" w:hAnsi="Courier New" w:cs="Courier New"/>
+          <w:strike/>
           <w:color w:val="000000"/>
         </w:rPr>
         <w:t>About</w:t>
@@ -7069,6 +7034,7 @@
       <w:r>
         <w:rPr>
           <w:rFonts w:ascii="Courier New" w:hAnsi="Courier New" w:cs="Courier New"/>
+          <w:strike/>
           <w:color w:val="000000"/>
         </w:rPr>
         <w:t>,</w:t>
@@ -7166,12 +7132,14 @@
         <w:spacing w:line="235" w:lineRule="atLeast"/>
         <w:rPr>
           <w:rFonts w:ascii="Courier New" w:hAnsi="Courier New" w:cs="Courier New"/>
-          <w:color w:val="000000"/>
-        </w:rPr>
-      </w:pPr>
-      <w:r>
-        <w:rPr>
-          <w:rFonts w:ascii="Courier New" w:hAnsi="Courier New" w:cs="Courier New"/>
+          <w:strike/>
+          <w:color w:val="000000"/>
+        </w:rPr>
+      </w:pPr>
+      <w:r>
+        <w:rPr>
+          <w:rFonts w:ascii="Courier New" w:hAnsi="Courier New" w:cs="Courier New"/>
+          <w:strike/>
           <w:color w:val="000000"/>
         </w:rPr>
         <w:t xml:space="preserve">Corregir </w:t>
@@ -7180,6 +7148,7 @@
       <w:r>
         <w:rPr>
           <w:rFonts w:ascii="Courier New" w:hAnsi="Courier New" w:cs="Courier New"/>
+          <w:strike/>
           <w:color w:val="000000"/>
         </w:rPr>
         <w:t>Modals</w:t>
@@ -7188,6 +7157,7 @@
       <w:r>
         <w:rPr>
           <w:rFonts w:ascii="Courier New" w:hAnsi="Courier New" w:cs="Courier New"/>
+          <w:strike/>
           <w:color w:val="000000"/>
         </w:rPr>
         <w:t>,</w:t>
@@ -7203,12 +7173,14 @@
         <w:spacing w:line="235" w:lineRule="atLeast"/>
         <w:rPr>
           <w:rFonts w:ascii="Courier New" w:hAnsi="Courier New" w:cs="Courier New"/>
-          <w:color w:val="000000"/>
-        </w:rPr>
-      </w:pPr>
-      <w:r>
-        <w:rPr>
-          <w:rFonts w:ascii="Courier New" w:hAnsi="Courier New" w:cs="Courier New"/>
+          <w:strike/>
+          <w:color w:val="000000"/>
+        </w:rPr>
+      </w:pPr>
+      <w:r>
+        <w:rPr>
+          <w:rFonts w:ascii="Courier New" w:hAnsi="Courier New" w:cs="Courier New"/>
+          <w:strike/>
           <w:color w:val="000000"/>
         </w:rPr>
         <w:t>Eliminar</w:t>
@@ -7216,6 +7188,7 @@
       <w:r>
         <w:rPr>
           <w:rFonts w:ascii="Courier New" w:hAnsi="Courier New" w:cs="Courier New"/>
+          <w:strike/>
           <w:color w:val="000000"/>
         </w:rPr>
         <w:t xml:space="preserve"> id </w:t>
@@ -7224,6 +7197,7 @@
       <w:r>
         <w:rPr>
           <w:rFonts w:ascii="Courier New" w:hAnsi="Courier New" w:cs="Courier New"/>
+          <w:strike/>
           <w:color w:val="000000"/>
         </w:rPr>
         <w:t>repeidas</w:t>
@@ -7232,6 +7206,7 @@
       <w:r>
         <w:rPr>
           <w:rFonts w:ascii="Courier New" w:hAnsi="Courier New" w:cs="Courier New"/>
+          <w:strike/>
           <w:color w:val="000000"/>
         </w:rPr>
         <w:t>,</w:t>
@@ -7524,39 +7499,7 @@
           <w:strike/>
           <w:color w:val="000000"/>
         </w:rPr>
-        <w:t xml:space="preserve"> Modal</w:t>
-      </w:r>
-      <w:r>
-        <w:rPr>
-          <w:rFonts w:ascii="Courier New" w:hAnsi="Courier New" w:cs="Courier New"/>
-          <w:strike/>
-          <w:color w:val="000000"/>
-        </w:rPr>
-        <w:t xml:space="preserve">, </w:t>
-      </w:r>
-      <w:r>
-        <w:rPr>
-          <w:rFonts w:ascii="Courier New" w:hAnsi="Courier New" w:cs="Courier New"/>
-          <w:strike/>
-          <w:color w:val="000000"/>
-        </w:rPr>
-        <w:t>mostrar</w:t>
-      </w:r>
-      <w:r>
-        <w:rPr>
-          <w:rFonts w:ascii="Courier New" w:hAnsi="Courier New" w:cs="Courier New"/>
-          <w:strike/>
-          <w:color w:val="000000"/>
-        </w:rPr>
-        <w:t xml:space="preserve"> datos</w:t>
-      </w:r>
-      <w:r>
-        <w:rPr>
-          <w:rFonts w:ascii="Courier New" w:hAnsi="Courier New" w:cs="Courier New"/>
-          <w:strike/>
-          <w:color w:val="000000"/>
-        </w:rPr>
-        <w:t>,</w:t>
+        <w:t xml:space="preserve"> Modal, mostrar datos,</w:t>
       </w:r>
     </w:p>
     <w:p>
@@ -7589,39 +7532,7 @@
           <w:strike/>
           <w:color w:val="000000"/>
         </w:rPr>
-        <w:t xml:space="preserve"> Modal, </w:t>
-      </w:r>
-      <w:r>
-        <w:rPr>
-          <w:rFonts w:ascii="Courier New" w:hAnsi="Courier New" w:cs="Courier New"/>
-          <w:strike/>
-          <w:color w:val="000000"/>
-        </w:rPr>
-        <w:t>mandar</w:t>
-      </w:r>
-      <w:r>
-        <w:rPr>
-          <w:rFonts w:ascii="Courier New" w:hAnsi="Courier New" w:cs="Courier New"/>
-          <w:strike/>
-          <w:color w:val="000000"/>
-        </w:rPr>
-        <w:t xml:space="preserve"> datos</w:t>
-      </w:r>
-      <w:r>
-        <w:rPr>
-          <w:rFonts w:ascii="Courier New" w:hAnsi="Courier New" w:cs="Courier New"/>
-          <w:strike/>
-          <w:color w:val="000000"/>
-        </w:rPr>
-        <w:t xml:space="preserve"> al componente padre</w:t>
-      </w:r>
-      <w:r>
-        <w:rPr>
-          <w:rFonts w:ascii="Courier New" w:hAnsi="Courier New" w:cs="Courier New"/>
-          <w:strike/>
-          <w:color w:val="000000"/>
-        </w:rPr>
-        <w:t>,</w:t>
+        <w:t xml:space="preserve"> Modal, mandar datos al componente padre,</w:t>
       </w:r>
     </w:p>
     <w:p>
@@ -7675,13 +7586,15 @@
         <w:spacing w:line="235" w:lineRule="atLeast"/>
         <w:rPr>
           <w:rFonts w:ascii="Courier New" w:hAnsi="Courier New" w:cs="Courier New"/>
-          <w:color w:val="000000"/>
-        </w:rPr>
-      </w:pPr>
-      <w:proofErr w:type="spellStart"/>
-      <w:r>
-        <w:rPr>
-          <w:rFonts w:ascii="Courier New" w:hAnsi="Courier New" w:cs="Courier New"/>
+          <w:strike/>
+          <w:color w:val="000000"/>
+        </w:rPr>
+      </w:pPr>
+      <w:proofErr w:type="spellStart"/>
+      <w:r>
+        <w:rPr>
+          <w:rFonts w:ascii="Courier New" w:hAnsi="Courier New" w:cs="Courier New"/>
+          <w:strike/>
           <w:color w:val="000000"/>
         </w:rPr>
         <w:t>Experience</w:t>
@@ -7690,6 +7603,7 @@
       <w:r>
         <w:rPr>
           <w:rFonts w:ascii="Courier New" w:hAnsi="Courier New" w:cs="Courier New"/>
+          <w:strike/>
           <w:color w:val="000000"/>
         </w:rPr>
         <w:t>, actualizar BBDD</w:t>
@@ -7697,6 +7611,7 @@
       <w:r>
         <w:rPr>
           <w:rFonts w:ascii="Courier New" w:hAnsi="Courier New" w:cs="Courier New"/>
+          <w:strike/>
           <w:color w:val="000000"/>
         </w:rPr>
         <w:t>,</w:t>
@@ -7824,15 +7739,7 @@
           <w:strike/>
           <w:color w:val="000000"/>
         </w:rPr>
-        <w:t xml:space="preserve"> </w:t>
-      </w:r>
-      <w:r>
-        <w:rPr>
-          <w:rFonts w:ascii="Courier New" w:hAnsi="Courier New" w:cs="Courier New"/>
-          <w:strike/>
-          <w:color w:val="000000"/>
-        </w:rPr>
-        <w:t>Modal, mostrar datos,</w:t>
+        <w:t xml:space="preserve"> Modal, mostrar datos,</w:t>
       </w:r>
     </w:p>
     <w:p>
@@ -7865,15 +7772,7 @@
           <w:strike/>
           <w:color w:val="000000"/>
         </w:rPr>
-        <w:t xml:space="preserve"> </w:t>
-      </w:r>
-      <w:r>
-        <w:rPr>
-          <w:rFonts w:ascii="Courier New" w:hAnsi="Courier New" w:cs="Courier New"/>
-          <w:strike/>
-          <w:color w:val="000000"/>
-        </w:rPr>
-        <w:t>Modal, mandar datos al componente padre,</w:t>
+        <w:t xml:space="preserve"> Modal, mandar datos al componente padre,</w:t>
       </w:r>
     </w:p>
     <w:p>
@@ -7927,13 +7826,15 @@
         <w:spacing w:line="235" w:lineRule="atLeast"/>
         <w:rPr>
           <w:rFonts w:ascii="Courier New" w:hAnsi="Courier New" w:cs="Courier New"/>
-          <w:color w:val="000000"/>
-        </w:rPr>
-      </w:pPr>
-      <w:proofErr w:type="spellStart"/>
-      <w:r>
-        <w:rPr>
-          <w:rFonts w:ascii="Courier New" w:hAnsi="Courier New" w:cs="Courier New"/>
+          <w:strike/>
+          <w:color w:val="000000"/>
+        </w:rPr>
+      </w:pPr>
+      <w:proofErr w:type="spellStart"/>
+      <w:r>
+        <w:rPr>
+          <w:rFonts w:ascii="Courier New" w:hAnsi="Courier New" w:cs="Courier New"/>
+          <w:strike/>
           <w:color w:val="000000"/>
         </w:rPr>
         <w:t>Education</w:t>
@@ -7942,6 +7843,7 @@
       <w:r>
         <w:rPr>
           <w:rFonts w:ascii="Courier New" w:hAnsi="Courier New" w:cs="Courier New"/>
+          <w:strike/>
           <w:color w:val="000000"/>
         </w:rPr>
         <w:t>, actualizar BBDD</w:t>
@@ -7949,6 +7851,7 @@
       <w:r>
         <w:rPr>
           <w:rFonts w:ascii="Courier New" w:hAnsi="Courier New" w:cs="Courier New"/>
+          <w:strike/>
           <w:color w:val="000000"/>
         </w:rPr>
         <w:t>,</w:t>
@@ -7964,12 +7867,14 @@
         <w:spacing w:line="235" w:lineRule="atLeast"/>
         <w:rPr>
           <w:rFonts w:ascii="Courier New" w:hAnsi="Courier New" w:cs="Courier New"/>
-          <w:color w:val="000000"/>
-        </w:rPr>
-      </w:pPr>
-      <w:r>
-        <w:rPr>
-          <w:rFonts w:ascii="Courier New" w:hAnsi="Courier New" w:cs="Courier New"/>
+          <w:strike/>
+          <w:color w:val="000000"/>
+        </w:rPr>
+      </w:pPr>
+      <w:r>
+        <w:rPr>
+          <w:rFonts w:ascii="Courier New" w:hAnsi="Courier New" w:cs="Courier New"/>
+          <w:strike/>
           <w:color w:val="000000"/>
         </w:rPr>
         <w:t xml:space="preserve">Modal </w:t>
@@ -7978,6 +7883,7 @@
       <w:r>
         <w:rPr>
           <w:rFonts w:ascii="Courier New" w:hAnsi="Courier New" w:cs="Courier New"/>
+          <w:strike/>
           <w:color w:val="000000"/>
         </w:rPr>
         <w:t>Edit</w:t>
@@ -7986,6 +7892,7 @@
       <w:r>
         <w:rPr>
           <w:rFonts w:ascii="Courier New" w:hAnsi="Courier New" w:cs="Courier New"/>
+          <w:strike/>
           <w:color w:val="000000"/>
         </w:rPr>
         <w:t xml:space="preserve"> </w:t>
@@ -7994,6 +7901,7 @@
       <w:r>
         <w:rPr>
           <w:rFonts w:ascii="Courier New" w:hAnsi="Courier New" w:cs="Courier New"/>
+          <w:strike/>
           <w:color w:val="000000"/>
         </w:rPr>
         <w:t>Skill</w:t>
@@ -8002,6 +7910,7 @@
       <w:r>
         <w:rPr>
           <w:rFonts w:ascii="Courier New" w:hAnsi="Courier New" w:cs="Courier New"/>
+          <w:strike/>
           <w:color w:val="000000"/>
         </w:rPr>
         <w:t xml:space="preserve"> (nuevo componente),</w:t>
@@ -8017,13 +7926,15 @@
         <w:spacing w:line="235" w:lineRule="atLeast"/>
         <w:rPr>
           <w:rFonts w:ascii="Courier New" w:hAnsi="Courier New" w:cs="Courier New"/>
-          <w:color w:val="000000"/>
-        </w:rPr>
-      </w:pPr>
-      <w:proofErr w:type="spellStart"/>
-      <w:r>
-        <w:rPr>
-          <w:rFonts w:ascii="Courier New" w:hAnsi="Courier New" w:cs="Courier New"/>
+          <w:strike/>
+          <w:color w:val="000000"/>
+        </w:rPr>
+      </w:pPr>
+      <w:proofErr w:type="spellStart"/>
+      <w:r>
+        <w:rPr>
+          <w:rFonts w:ascii="Courier New" w:hAnsi="Courier New" w:cs="Courier New"/>
+          <w:strike/>
           <w:color w:val="000000"/>
         </w:rPr>
         <w:t>Skill</w:t>
@@ -8032,6 +7943,7 @@
       <w:r>
         <w:rPr>
           <w:rFonts w:ascii="Courier New" w:hAnsi="Courier New" w:cs="Courier New"/>
+          <w:strike/>
           <w:color w:val="000000"/>
         </w:rPr>
         <w:t>, mandar datos al nuevo componente,</w:t>
@@ -8047,13 +7959,15 @@
         <w:spacing w:line="235" w:lineRule="atLeast"/>
         <w:rPr>
           <w:rFonts w:ascii="Courier New" w:hAnsi="Courier New" w:cs="Courier New"/>
-          <w:color w:val="000000"/>
-        </w:rPr>
-      </w:pPr>
-      <w:proofErr w:type="spellStart"/>
-      <w:r>
-        <w:rPr>
-          <w:rFonts w:ascii="Courier New" w:hAnsi="Courier New" w:cs="Courier New"/>
+          <w:strike/>
+          <w:color w:val="000000"/>
+        </w:rPr>
+      </w:pPr>
+      <w:proofErr w:type="spellStart"/>
+      <w:r>
+        <w:rPr>
+          <w:rFonts w:ascii="Courier New" w:hAnsi="Courier New" w:cs="Courier New"/>
+          <w:strike/>
           <w:color w:val="000000"/>
         </w:rPr>
         <w:t>Skill</w:t>
@@ -8062,6 +7976,7 @@
       <w:r>
         <w:rPr>
           <w:rFonts w:ascii="Courier New" w:hAnsi="Courier New" w:cs="Courier New"/>
+          <w:strike/>
           <w:color w:val="000000"/>
         </w:rPr>
         <w:t xml:space="preserve"> Modal, mostrar datos,</w:t>
@@ -8077,13 +7992,15 @@
         <w:spacing w:line="235" w:lineRule="atLeast"/>
         <w:rPr>
           <w:rFonts w:ascii="Courier New" w:hAnsi="Courier New" w:cs="Courier New"/>
-          <w:color w:val="000000"/>
-        </w:rPr>
-      </w:pPr>
-      <w:proofErr w:type="spellStart"/>
-      <w:r>
-        <w:rPr>
-          <w:rFonts w:ascii="Courier New" w:hAnsi="Courier New" w:cs="Courier New"/>
+          <w:strike/>
+          <w:color w:val="000000"/>
+        </w:rPr>
+      </w:pPr>
+      <w:proofErr w:type="spellStart"/>
+      <w:r>
+        <w:rPr>
+          <w:rFonts w:ascii="Courier New" w:hAnsi="Courier New" w:cs="Courier New"/>
+          <w:strike/>
           <w:color w:val="000000"/>
         </w:rPr>
         <w:t>Skill</w:t>
@@ -8092,21 +8009,16 @@
       <w:r>
         <w:rPr>
           <w:rFonts w:ascii="Courier New" w:hAnsi="Courier New" w:cs="Courier New"/>
-          <w:color w:val="000000"/>
-        </w:rPr>
-        <w:t xml:space="preserve"> Modal, </w:t>
-      </w:r>
-      <w:r>
-        <w:rPr>
-          <w:rFonts w:ascii="Courier New" w:hAnsi="Courier New" w:cs="Courier New"/>
-          <w:color w:val="000000"/>
-        </w:rPr>
-        <w:t xml:space="preserve">agregar botón </w:t>
-      </w:r>
-      <w:proofErr w:type="spellStart"/>
-      <w:r>
-        <w:rPr>
-          <w:rFonts w:ascii="Courier New" w:hAnsi="Courier New" w:cs="Courier New"/>
+          <w:strike/>
+          <w:color w:val="000000"/>
+        </w:rPr>
+        <w:t xml:space="preserve"> Modal, agregar botón </w:t>
+      </w:r>
+      <w:proofErr w:type="spellStart"/>
+      <w:r>
+        <w:rPr>
+          <w:rFonts w:ascii="Courier New" w:hAnsi="Courier New" w:cs="Courier New"/>
+          <w:strike/>
           <w:color w:val="000000"/>
         </w:rPr>
         <w:t>delete</w:t>
@@ -8115,6 +8027,7 @@
       <w:r>
         <w:rPr>
           <w:rFonts w:ascii="Courier New" w:hAnsi="Courier New" w:cs="Courier New"/>
+          <w:strike/>
           <w:color w:val="000000"/>
         </w:rPr>
         <w:t xml:space="preserve"> </w:t>
@@ -8123,6 +8036,7 @@
       <w:r>
         <w:rPr>
           <w:rFonts w:ascii="Courier New" w:hAnsi="Courier New" w:cs="Courier New"/>
+          <w:strike/>
           <w:color w:val="000000"/>
         </w:rPr>
         <w:t>skill</w:t>
@@ -8131,6 +8045,7 @@
       <w:r>
         <w:rPr>
           <w:rFonts w:ascii="Courier New" w:hAnsi="Courier New" w:cs="Courier New"/>
+          <w:strike/>
           <w:color w:val="000000"/>
         </w:rPr>
         <w:t>,</w:t>
@@ -8146,13 +8061,15 @@
         <w:spacing w:line="235" w:lineRule="atLeast"/>
         <w:rPr>
           <w:rFonts w:ascii="Courier New" w:hAnsi="Courier New" w:cs="Courier New"/>
-          <w:color w:val="000000"/>
-        </w:rPr>
-      </w:pPr>
-      <w:proofErr w:type="spellStart"/>
-      <w:r>
-        <w:rPr>
-          <w:rFonts w:ascii="Courier New" w:hAnsi="Courier New" w:cs="Courier New"/>
+          <w:strike/>
+          <w:color w:val="000000"/>
+        </w:rPr>
+      </w:pPr>
+      <w:proofErr w:type="spellStart"/>
+      <w:r>
+        <w:rPr>
+          <w:rFonts w:ascii="Courier New" w:hAnsi="Courier New" w:cs="Courier New"/>
+          <w:strike/>
           <w:color w:val="000000"/>
         </w:rPr>
         <w:t>Skill</w:t>
@@ -8161,6 +8078,7 @@
       <w:r>
         <w:rPr>
           <w:rFonts w:ascii="Courier New" w:hAnsi="Courier New" w:cs="Courier New"/>
+          <w:strike/>
           <w:color w:val="000000"/>
         </w:rPr>
         <w:t xml:space="preserve"> Modal, mandar datos al componente padre,</w:t>
@@ -8176,13 +8094,15 @@
         <w:spacing w:line="235" w:lineRule="atLeast"/>
         <w:rPr>
           <w:rFonts w:ascii="Courier New" w:hAnsi="Courier New" w:cs="Courier New"/>
-          <w:color w:val="000000"/>
-        </w:rPr>
-      </w:pPr>
-      <w:proofErr w:type="spellStart"/>
-      <w:r>
-        <w:rPr>
-          <w:rFonts w:ascii="Courier New" w:hAnsi="Courier New" w:cs="Courier New"/>
+          <w:strike/>
+          <w:color w:val="000000"/>
+        </w:rPr>
+      </w:pPr>
+      <w:proofErr w:type="spellStart"/>
+      <w:r>
+        <w:rPr>
+          <w:rFonts w:ascii="Courier New" w:hAnsi="Courier New" w:cs="Courier New"/>
+          <w:strike/>
           <w:color w:val="000000"/>
         </w:rPr>
         <w:t>Skill</w:t>
@@ -8191,6 +8111,7 @@
       <w:r>
         <w:rPr>
           <w:rFonts w:ascii="Courier New" w:hAnsi="Courier New" w:cs="Courier New"/>
+          <w:strike/>
           <w:color w:val="000000"/>
         </w:rPr>
         <w:t>, actualizar View</w:t>
@@ -8198,6 +8119,7 @@
       <w:r>
         <w:rPr>
           <w:rFonts w:ascii="Courier New" w:hAnsi="Courier New" w:cs="Courier New"/>
+          <w:strike/>
           <w:color w:val="000000"/>
         </w:rPr>
         <w:t>,</w:t>
@@ -8213,13 +8135,15 @@
         <w:spacing w:line="235" w:lineRule="atLeast"/>
         <w:rPr>
           <w:rFonts w:ascii="Courier New" w:hAnsi="Courier New" w:cs="Courier New"/>
-          <w:color w:val="000000"/>
-        </w:rPr>
-      </w:pPr>
-      <w:proofErr w:type="spellStart"/>
-      <w:r>
-        <w:rPr>
-          <w:rFonts w:ascii="Courier New" w:hAnsi="Courier New" w:cs="Courier New"/>
+          <w:strike/>
+          <w:color w:val="000000"/>
+        </w:rPr>
+      </w:pPr>
+      <w:proofErr w:type="spellStart"/>
+      <w:r>
+        <w:rPr>
+          <w:rFonts w:ascii="Courier New" w:hAnsi="Courier New" w:cs="Courier New"/>
+          <w:strike/>
           <w:color w:val="000000"/>
         </w:rPr>
         <w:t>Skill</w:t>
@@ -8228,6 +8152,7 @@
       <w:r>
         <w:rPr>
           <w:rFonts w:ascii="Courier New" w:hAnsi="Courier New" w:cs="Courier New"/>
+          <w:strike/>
           <w:color w:val="000000"/>
         </w:rPr>
         <w:t>, actualizar BBDD</w:t>
@@ -8235,6 +8160,7 @@
       <w:r>
         <w:rPr>
           <w:rFonts w:ascii="Courier New" w:hAnsi="Courier New" w:cs="Courier New"/>
+          <w:strike/>
           <w:color w:val="000000"/>
         </w:rPr>
         <w:t>,</w:t>
@@ -8250,12 +8176,14 @@
         <w:spacing w:line="235" w:lineRule="atLeast"/>
         <w:rPr>
           <w:rFonts w:ascii="Courier New" w:hAnsi="Courier New" w:cs="Courier New"/>
-          <w:color w:val="000000"/>
-        </w:rPr>
-      </w:pPr>
-      <w:r>
-        <w:rPr>
-          <w:rFonts w:ascii="Courier New" w:hAnsi="Courier New" w:cs="Courier New"/>
+          <w:strike/>
+          <w:color w:val="000000"/>
+        </w:rPr>
+      </w:pPr>
+      <w:r>
+        <w:rPr>
+          <w:rFonts w:ascii="Courier New" w:hAnsi="Courier New" w:cs="Courier New"/>
+          <w:strike/>
           <w:color w:val="000000"/>
         </w:rPr>
         <w:t xml:space="preserve">Corregir </w:t>
@@ -8264,6 +8192,7 @@
       <w:r>
         <w:rPr>
           <w:rFonts w:ascii="Courier New" w:hAnsi="Courier New" w:cs="Courier New"/>
+          <w:strike/>
           <w:color w:val="000000"/>
         </w:rPr>
         <w:t>Experience</w:t>
@@ -8272,6 +8201,7 @@
       <w:r>
         <w:rPr>
           <w:rFonts w:ascii="Courier New" w:hAnsi="Courier New" w:cs="Courier New"/>
+          <w:strike/>
           <w:color w:val="000000"/>
         </w:rPr>
         <w:t xml:space="preserve"> Modal Data </w:t>
@@ -8280,6 +8210,7 @@
       <w:r>
         <w:rPr>
           <w:rFonts w:ascii="Courier New" w:hAnsi="Courier New" w:cs="Courier New"/>
+          <w:strike/>
           <w:color w:val="000000"/>
         </w:rPr>
         <w:t>Binding</w:t>
@@ -8288,6 +8219,7 @@
       <w:r>
         <w:rPr>
           <w:rFonts w:ascii="Courier New" w:hAnsi="Courier New" w:cs="Courier New"/>
+          <w:strike/>
           <w:color w:val="000000"/>
         </w:rPr>
         <w:t xml:space="preserve">: Job </w:t>
@@ -8296,6 +8228,7 @@
       <w:r>
         <w:rPr>
           <w:rFonts w:ascii="Courier New" w:hAnsi="Courier New" w:cs="Courier New"/>
+          <w:strike/>
           <w:color w:val="000000"/>
         </w:rPr>
         <w:t>types</w:t>
@@ -8304,6 +8237,7 @@
       <w:r>
         <w:rPr>
           <w:rFonts w:ascii="Courier New" w:hAnsi="Courier New" w:cs="Courier New"/>
+          <w:strike/>
           <w:color w:val="000000"/>
         </w:rPr>
         <w:t xml:space="preserve"> </w:t>
@@ -8312,6 +8246,7 @@
       <w:r>
         <w:rPr>
           <w:rFonts w:ascii="Courier New" w:hAnsi="Courier New" w:cs="Courier New"/>
+          <w:strike/>
           <w:color w:val="000000"/>
         </w:rPr>
         <w:t>dropdown</w:t>
@@ -8320,6 +8255,7 @@
       <w:r>
         <w:rPr>
           <w:rFonts w:ascii="Courier New" w:hAnsi="Courier New" w:cs="Courier New"/>
+          <w:strike/>
           <w:color w:val="000000"/>
         </w:rPr>
         <w:t xml:space="preserve">, input </w:t>
@@ -8328,6 +8264,7 @@
       <w:r>
         <w:rPr>
           <w:rFonts w:ascii="Courier New" w:hAnsi="Courier New" w:cs="Courier New"/>
+          <w:strike/>
           <w:color w:val="000000"/>
         </w:rPr>
         <w:t>date</w:t>
@@ -8336,6 +8273,7 @@
       <w:r>
         <w:rPr>
           <w:rFonts w:ascii="Courier New" w:hAnsi="Courier New" w:cs="Courier New"/>
+          <w:strike/>
           <w:color w:val="000000"/>
         </w:rPr>
         <w:t xml:space="preserve">, ambos </w:t>
@@ -8344,6 +8282,7 @@
       <w:r>
         <w:rPr>
           <w:rFonts w:ascii="Courier New" w:hAnsi="Courier New" w:cs="Courier New"/>
+          <w:strike/>
           <w:color w:val="000000"/>
         </w:rPr>
         <w:t>checkboxs</w:t>
@@ -8352,16 +8291,10 @@
       <w:r>
         <w:rPr>
           <w:rFonts w:ascii="Courier New" w:hAnsi="Courier New" w:cs="Courier New"/>
-          <w:color w:val="000000"/>
-        </w:rPr>
-        <w:t xml:space="preserve"> y links (Cosas que me olvidé)</w:t>
-      </w:r>
-      <w:r>
-        <w:rPr>
-          <w:rFonts w:ascii="Courier New" w:hAnsi="Courier New" w:cs="Courier New"/>
-          <w:color w:val="000000"/>
-        </w:rPr>
-        <w:t>,</w:t>
+          <w:strike/>
+          <w:color w:val="000000"/>
+        </w:rPr>
+        <w:t xml:space="preserve"> y links (Cosas que me olvidé),</w:t>
       </w:r>
     </w:p>
     <w:p>
@@ -8374,12 +8307,14 @@
         <w:spacing w:line="235" w:lineRule="atLeast"/>
         <w:rPr>
           <w:rFonts w:ascii="Courier New" w:hAnsi="Courier New" w:cs="Courier New"/>
-          <w:color w:val="000000"/>
-        </w:rPr>
-      </w:pPr>
-      <w:r>
-        <w:rPr>
-          <w:rFonts w:ascii="Courier New" w:hAnsi="Courier New" w:cs="Courier New"/>
+          <w:strike/>
+          <w:color w:val="000000"/>
+        </w:rPr>
+      </w:pPr>
+      <w:r>
+        <w:rPr>
+          <w:rFonts w:ascii="Courier New" w:hAnsi="Courier New" w:cs="Courier New"/>
+          <w:strike/>
           <w:color w:val="000000"/>
         </w:rPr>
         <w:t>Agregar Job-</w:t>
@@ -8388,6 +8323,7 @@
       <w:r>
         <w:rPr>
           <w:rFonts w:ascii="Courier New" w:hAnsi="Courier New" w:cs="Courier New"/>
+          <w:strike/>
           <w:color w:val="000000"/>
         </w:rPr>
         <w:t>Types</w:t>
@@ -8396,6 +8332,7 @@
       <w:r>
         <w:rPr>
           <w:rFonts w:ascii="Courier New" w:hAnsi="Courier New" w:cs="Courier New"/>
+          <w:strike/>
           <w:color w:val="000000"/>
         </w:rPr>
         <w:t xml:space="preserve"> a la BBDD,</w:t>
@@ -8537,7 +8474,7 @@
           <w:rFonts w:ascii="Courier New" w:hAnsi="Courier New" w:cs="Courier New"/>
           <w:color w:val="000000"/>
         </w:rPr>
-        <w:t>Implementación de cambios a la BBDD</w:t>
+        <w:t>Agregar diagramas explicativos</w:t>
       </w:r>
       <w:r>
         <w:rPr>
@@ -8557,22 +8494,17 @@
         <w:spacing w:line="235" w:lineRule="atLeast"/>
         <w:rPr>
           <w:rFonts w:ascii="Courier New" w:hAnsi="Courier New" w:cs="Courier New"/>
-          <w:color w:val="000000"/>
-        </w:rPr>
-      </w:pPr>
-      <w:r>
-        <w:rPr>
-          <w:rFonts w:ascii="Courier New" w:hAnsi="Courier New" w:cs="Courier New"/>
-          <w:color w:val="000000"/>
-        </w:rPr>
-        <w:t>Agregar diagramas explicativos</w:t>
-      </w:r>
-      <w:r>
-        <w:rPr>
-          <w:rFonts w:ascii="Courier New" w:hAnsi="Courier New" w:cs="Courier New"/>
-          <w:color w:val="000000"/>
-        </w:rPr>
-        <w:t>,</w:t>
+          <w:strike/>
+          <w:color w:val="000000"/>
+        </w:rPr>
+      </w:pPr>
+      <w:r>
+        <w:rPr>
+          <w:rFonts w:ascii="Courier New" w:hAnsi="Courier New" w:cs="Courier New"/>
+          <w:strike/>
+          <w:color w:val="000000"/>
+        </w:rPr>
+        <w:t>Módulo 9.</w:t>
       </w:r>
     </w:p>
     <w:p>
@@ -8589,14 +8521,494 @@
           <w:color w:val="000000"/>
         </w:rPr>
       </w:pPr>
-      <w:r>
-        <w:rPr>
-          <w:rFonts w:ascii="Courier New" w:hAnsi="Courier New" w:cs="Courier New"/>
-          <w:strike/>
-          <w:color w:val="000000"/>
-        </w:rPr>
-        <w:t>Módulo 9.</w:t>
-      </w:r>
+      <w:proofErr w:type="spellStart"/>
+      <w:r>
+        <w:rPr>
+          <w:rFonts w:ascii="Courier New" w:hAnsi="Courier New" w:cs="Courier New"/>
+          <w:strike/>
+          <w:color w:val="000000"/>
+        </w:rPr>
+        <w:t>About</w:t>
+      </w:r>
+      <w:proofErr w:type="spellEnd"/>
+      <w:r>
+        <w:rPr>
+          <w:rFonts w:ascii="Courier New" w:hAnsi="Courier New" w:cs="Courier New"/>
+          <w:strike/>
+          <w:color w:val="000000"/>
+        </w:rPr>
+        <w:t>, actualizar View</w:t>
+      </w:r>
+    </w:p>
+    <w:p>
+      <w:pPr>
+        <w:pStyle w:val="Prrafodelista"/>
+        <w:numPr>
+          <w:ilvl w:val="0"/>
+          <w:numId w:val="5"/>
+        </w:numPr>
+        <w:spacing w:line="235" w:lineRule="atLeast"/>
+        <w:rPr>
+          <w:rFonts w:ascii="Courier New" w:hAnsi="Courier New" w:cs="Courier New"/>
+          <w:strike/>
+          <w:color w:val="000000"/>
+        </w:rPr>
+      </w:pPr>
+      <w:r>
+        <w:rPr>
+          <w:rFonts w:ascii="Courier New" w:hAnsi="Courier New" w:cs="Courier New"/>
+          <w:strike/>
+          <w:color w:val="000000"/>
+        </w:rPr>
+        <w:t>Corregir nombres de clases</w:t>
+      </w:r>
+    </w:p>
+    <w:p>
+      <w:pPr>
+        <w:pStyle w:val="Prrafodelista"/>
+        <w:numPr>
+          <w:ilvl w:val="0"/>
+          <w:numId w:val="5"/>
+        </w:numPr>
+        <w:spacing w:line="235" w:lineRule="atLeast"/>
+        <w:rPr>
+          <w:rFonts w:ascii="Courier New" w:hAnsi="Courier New" w:cs="Courier New"/>
+          <w:strike/>
+          <w:color w:val="000000"/>
+        </w:rPr>
+      </w:pPr>
+      <w:r>
+        <w:rPr>
+          <w:rFonts w:ascii="Courier New" w:hAnsi="Courier New" w:cs="Courier New"/>
+          <w:strike/>
+          <w:color w:val="000000"/>
+        </w:rPr>
+        <w:t xml:space="preserve">Hacer que </w:t>
+      </w:r>
+      <w:proofErr w:type="gramStart"/>
+      <w:r>
+        <w:rPr>
+          <w:rFonts w:ascii="Courier New" w:hAnsi="Courier New" w:cs="Courier New"/>
+          <w:strike/>
+          <w:color w:val="000000"/>
+        </w:rPr>
+        <w:t>los modal</w:t>
+      </w:r>
+      <w:proofErr w:type="gramEnd"/>
+      <w:r>
+        <w:rPr>
+          <w:rFonts w:ascii="Courier New" w:hAnsi="Courier New" w:cs="Courier New"/>
+          <w:strike/>
+          <w:color w:val="000000"/>
+        </w:rPr>
+        <w:t xml:space="preserve"> no se cierren cliqueando fuera o con “</w:t>
+      </w:r>
+      <w:proofErr w:type="spellStart"/>
+      <w:r>
+        <w:rPr>
+          <w:rFonts w:ascii="Courier New" w:hAnsi="Courier New" w:cs="Courier New"/>
+          <w:strike/>
+          <w:color w:val="000000"/>
+        </w:rPr>
+        <w:t>esc</w:t>
+      </w:r>
+      <w:proofErr w:type="spellEnd"/>
+      <w:r>
+        <w:rPr>
+          <w:rFonts w:ascii="Courier New" w:hAnsi="Courier New" w:cs="Courier New"/>
+          <w:strike/>
+          <w:color w:val="000000"/>
+        </w:rPr>
+        <w:t>”</w:t>
+      </w:r>
+    </w:p>
+    <w:p>
+      <w:pPr>
+        <w:pStyle w:val="Prrafodelista"/>
+        <w:numPr>
+          <w:ilvl w:val="0"/>
+          <w:numId w:val="5"/>
+        </w:numPr>
+        <w:spacing w:line="235" w:lineRule="atLeast"/>
+        <w:rPr>
+          <w:rFonts w:ascii="Courier New" w:hAnsi="Courier New" w:cs="Courier New"/>
+          <w:strike/>
+          <w:color w:val="000000"/>
+        </w:rPr>
+      </w:pPr>
+      <w:r>
+        <w:rPr>
+          <w:rFonts w:ascii="Courier New" w:hAnsi="Courier New" w:cs="Courier New"/>
+          <w:strike/>
+          <w:color w:val="000000"/>
+        </w:rPr>
+        <w:t xml:space="preserve">Implementación de </w:t>
+      </w:r>
+      <w:proofErr w:type="spellStart"/>
+      <w:r>
+        <w:rPr>
+          <w:rFonts w:ascii="Courier New" w:hAnsi="Courier New" w:cs="Courier New"/>
+          <w:strike/>
+          <w:color w:val="000000"/>
+        </w:rPr>
+        <w:t>Delete</w:t>
+      </w:r>
+      <w:proofErr w:type="spellEnd"/>
+      <w:r>
+        <w:rPr>
+          <w:rFonts w:ascii="Courier New" w:hAnsi="Courier New" w:cs="Courier New"/>
+          <w:strike/>
+          <w:color w:val="000000"/>
+        </w:rPr>
+        <w:t xml:space="preserve"> en los componentes </w:t>
+      </w:r>
+      <w:proofErr w:type="spellStart"/>
+      <w:r>
+        <w:rPr>
+          <w:rFonts w:ascii="Courier New" w:hAnsi="Courier New" w:cs="Courier New"/>
+          <w:strike/>
+          <w:color w:val="000000"/>
+        </w:rPr>
+        <w:t>Skills</w:t>
+      </w:r>
+      <w:proofErr w:type="spellEnd"/>
+      <w:r>
+        <w:rPr>
+          <w:rFonts w:ascii="Courier New" w:hAnsi="Courier New" w:cs="Courier New"/>
+          <w:strike/>
+          <w:color w:val="000000"/>
+        </w:rPr>
+        <w:t xml:space="preserve">, </w:t>
+      </w:r>
+      <w:proofErr w:type="spellStart"/>
+      <w:r>
+        <w:rPr>
+          <w:rFonts w:ascii="Courier New" w:hAnsi="Courier New" w:cs="Courier New"/>
+          <w:strike/>
+          <w:color w:val="000000"/>
+        </w:rPr>
+        <w:t>Projects</w:t>
+      </w:r>
+      <w:proofErr w:type="spellEnd"/>
+      <w:r>
+        <w:rPr>
+          <w:rFonts w:ascii="Courier New" w:hAnsi="Courier New" w:cs="Courier New"/>
+          <w:strike/>
+          <w:color w:val="000000"/>
+        </w:rPr>
+        <w:t xml:space="preserve">, </w:t>
+      </w:r>
+      <w:proofErr w:type="spellStart"/>
+      <w:r>
+        <w:rPr>
+          <w:rFonts w:ascii="Courier New" w:hAnsi="Courier New" w:cs="Courier New"/>
+          <w:strike/>
+          <w:color w:val="000000"/>
+        </w:rPr>
+        <w:t>Experience</w:t>
+      </w:r>
+      <w:proofErr w:type="spellEnd"/>
+      <w:r>
+        <w:rPr>
+          <w:rFonts w:ascii="Courier New" w:hAnsi="Courier New" w:cs="Courier New"/>
+          <w:strike/>
+          <w:color w:val="000000"/>
+        </w:rPr>
+        <w:t xml:space="preserve"> y </w:t>
+      </w:r>
+      <w:proofErr w:type="spellStart"/>
+      <w:r>
+        <w:rPr>
+          <w:rFonts w:ascii="Courier New" w:hAnsi="Courier New" w:cs="Courier New"/>
+          <w:strike/>
+          <w:color w:val="000000"/>
+        </w:rPr>
+        <w:t>Education</w:t>
+      </w:r>
+      <w:proofErr w:type="spellEnd"/>
+    </w:p>
+    <w:p>
+      <w:pPr>
+        <w:pStyle w:val="Prrafodelista"/>
+        <w:numPr>
+          <w:ilvl w:val="0"/>
+          <w:numId w:val="5"/>
+        </w:numPr>
+        <w:spacing w:line="235" w:lineRule="atLeast"/>
+        <w:rPr>
+          <w:rFonts w:ascii="Courier New" w:hAnsi="Courier New" w:cs="Courier New"/>
+          <w:strike/>
+          <w:color w:val="000000"/>
+        </w:rPr>
+      </w:pPr>
+      <w:r>
+        <w:rPr>
+          <w:rFonts w:ascii="Courier New" w:hAnsi="Courier New" w:cs="Courier New"/>
+          <w:strike/>
+          <w:color w:val="000000"/>
+        </w:rPr>
+        <w:t xml:space="preserve">Implementación de </w:t>
+      </w:r>
+      <w:proofErr w:type="spellStart"/>
+      <w:r>
+        <w:rPr>
+          <w:rFonts w:ascii="Courier New" w:hAnsi="Courier New" w:cs="Courier New"/>
+          <w:strike/>
+          <w:color w:val="000000"/>
+        </w:rPr>
+        <w:t>Add</w:t>
+      </w:r>
+      <w:proofErr w:type="spellEnd"/>
+      <w:r>
+        <w:rPr>
+          <w:rFonts w:ascii="Courier New" w:hAnsi="Courier New" w:cs="Courier New"/>
+          <w:strike/>
+          <w:color w:val="000000"/>
+        </w:rPr>
+        <w:t xml:space="preserve"> en los componentes </w:t>
+      </w:r>
+      <w:proofErr w:type="spellStart"/>
+      <w:r>
+        <w:rPr>
+          <w:rFonts w:ascii="Courier New" w:hAnsi="Courier New" w:cs="Courier New"/>
+          <w:strike/>
+          <w:color w:val="000000"/>
+        </w:rPr>
+        <w:t>Skills</w:t>
+      </w:r>
+      <w:proofErr w:type="spellEnd"/>
+      <w:r>
+        <w:rPr>
+          <w:rFonts w:ascii="Courier New" w:hAnsi="Courier New" w:cs="Courier New"/>
+          <w:strike/>
+          <w:color w:val="000000"/>
+        </w:rPr>
+        <w:t xml:space="preserve">, </w:t>
+      </w:r>
+      <w:proofErr w:type="spellStart"/>
+      <w:r>
+        <w:rPr>
+          <w:rFonts w:ascii="Courier New" w:hAnsi="Courier New" w:cs="Courier New"/>
+          <w:strike/>
+          <w:color w:val="000000"/>
+        </w:rPr>
+        <w:t>Projects</w:t>
+      </w:r>
+      <w:proofErr w:type="spellEnd"/>
+      <w:r>
+        <w:rPr>
+          <w:rFonts w:ascii="Courier New" w:hAnsi="Courier New" w:cs="Courier New"/>
+          <w:strike/>
+          <w:color w:val="000000"/>
+        </w:rPr>
+        <w:t xml:space="preserve">, </w:t>
+      </w:r>
+      <w:proofErr w:type="spellStart"/>
+      <w:r>
+        <w:rPr>
+          <w:rFonts w:ascii="Courier New" w:hAnsi="Courier New" w:cs="Courier New"/>
+          <w:strike/>
+          <w:color w:val="000000"/>
+        </w:rPr>
+        <w:t>Experience</w:t>
+      </w:r>
+      <w:proofErr w:type="spellEnd"/>
+      <w:r>
+        <w:rPr>
+          <w:rFonts w:ascii="Courier New" w:hAnsi="Courier New" w:cs="Courier New"/>
+          <w:strike/>
+          <w:color w:val="000000"/>
+        </w:rPr>
+        <w:t xml:space="preserve"> y </w:t>
+      </w:r>
+      <w:proofErr w:type="spellStart"/>
+      <w:r>
+        <w:rPr>
+          <w:rFonts w:ascii="Courier New" w:hAnsi="Courier New" w:cs="Courier New"/>
+          <w:strike/>
+          <w:color w:val="000000"/>
+        </w:rPr>
+        <w:t>Education</w:t>
+      </w:r>
+      <w:proofErr w:type="spellEnd"/>
+    </w:p>
+    <w:p>
+      <w:pPr>
+        <w:pStyle w:val="Prrafodelista"/>
+        <w:numPr>
+          <w:ilvl w:val="0"/>
+          <w:numId w:val="5"/>
+        </w:numPr>
+        <w:spacing w:line="235" w:lineRule="atLeast"/>
+        <w:rPr>
+          <w:rFonts w:ascii="Courier New" w:hAnsi="Courier New" w:cs="Courier New"/>
+          <w:strike/>
+          <w:color w:val="000000"/>
+        </w:rPr>
+      </w:pPr>
+      <w:r>
+        <w:rPr>
+          <w:rFonts w:ascii="Courier New" w:hAnsi="Courier New" w:cs="Courier New"/>
+          <w:strike/>
+          <w:color w:val="000000"/>
+        </w:rPr>
+        <w:t xml:space="preserve">Agregar método </w:t>
+      </w:r>
+      <w:proofErr w:type="spellStart"/>
+      <w:r>
+        <w:rPr>
+          <w:rFonts w:ascii="Courier New" w:hAnsi="Courier New" w:cs="Courier New"/>
+          <w:strike/>
+          <w:color w:val="000000"/>
+        </w:rPr>
+        <w:t>onClose</w:t>
+      </w:r>
+      <w:proofErr w:type="spellEnd"/>
+      <w:r>
+        <w:rPr>
+          <w:rFonts w:ascii="Courier New" w:hAnsi="Courier New" w:cs="Courier New"/>
+          <w:strike/>
+          <w:color w:val="000000"/>
+        </w:rPr>
+        <w:t xml:space="preserve"> al botón “X” en la parte superior de los modales</w:t>
+      </w:r>
+    </w:p>
+    <w:p>
+      <w:pPr>
+        <w:pStyle w:val="Prrafodelista"/>
+        <w:numPr>
+          <w:ilvl w:val="0"/>
+          <w:numId w:val="5"/>
+        </w:numPr>
+        <w:spacing w:line="235" w:lineRule="atLeast"/>
+        <w:rPr>
+          <w:rFonts w:ascii="Courier New" w:hAnsi="Courier New" w:cs="Courier New"/>
+          <w:strike/>
+          <w:color w:val="000000"/>
+        </w:rPr>
+      </w:pPr>
+      <w:r>
+        <w:rPr>
+          <w:rFonts w:ascii="Courier New" w:hAnsi="Courier New" w:cs="Courier New"/>
+          <w:color w:val="000000"/>
+        </w:rPr>
+        <w:t>Agregar Validaciones</w:t>
+      </w:r>
+    </w:p>
+    <w:p>
+      <w:pPr>
+        <w:pStyle w:val="Prrafodelista"/>
+        <w:numPr>
+          <w:ilvl w:val="0"/>
+          <w:numId w:val="5"/>
+        </w:numPr>
+        <w:spacing w:line="235" w:lineRule="atLeast"/>
+        <w:rPr>
+          <w:rFonts w:ascii="Courier New" w:hAnsi="Courier New" w:cs="Courier New"/>
+          <w:strike/>
+          <w:color w:val="000000"/>
+        </w:rPr>
+      </w:pPr>
+      <w:r>
+        <w:rPr>
+          <w:rFonts w:ascii="Courier New" w:hAnsi="Courier New" w:cs="Courier New"/>
+          <w:strike/>
+          <w:color w:val="000000"/>
+        </w:rPr>
+        <w:t>Modales para eliminar y editar proyectos</w:t>
+      </w:r>
+    </w:p>
+    <w:p>
+      <w:pPr>
+        <w:pStyle w:val="Prrafodelista"/>
+        <w:numPr>
+          <w:ilvl w:val="0"/>
+          <w:numId w:val="5"/>
+        </w:numPr>
+        <w:spacing w:line="235" w:lineRule="atLeast"/>
+        <w:rPr>
+          <w:rFonts w:ascii="Courier New" w:hAnsi="Courier New" w:cs="Courier New"/>
+          <w:strike/>
+          <w:color w:val="000000"/>
+        </w:rPr>
+      </w:pPr>
+      <w:r>
+        <w:rPr>
+          <w:rFonts w:ascii="Courier New" w:hAnsi="Courier New" w:cs="Courier New"/>
+          <w:color w:val="000000"/>
+        </w:rPr>
+        <w:t>Hacer Actualizaciones al Servidor</w:t>
+      </w:r>
+    </w:p>
+    <w:p>
+      <w:pPr>
+        <w:pStyle w:val="Prrafodelista"/>
+        <w:numPr>
+          <w:ilvl w:val="0"/>
+          <w:numId w:val="5"/>
+        </w:numPr>
+        <w:spacing w:line="235" w:lineRule="atLeast"/>
+        <w:rPr>
+          <w:rFonts w:ascii="Courier New" w:hAnsi="Courier New" w:cs="Courier New"/>
+          <w:strike/>
+          <w:color w:val="000000"/>
+        </w:rPr>
+      </w:pPr>
+      <w:r>
+        <w:rPr>
+          <w:rFonts w:ascii="Courier New" w:hAnsi="Courier New" w:cs="Courier New"/>
+          <w:strike/>
+          <w:color w:val="000000"/>
+        </w:rPr>
+        <w:t>Poner el modal de Inicio de Sesión dentro de un Formulario</w:t>
+      </w:r>
+    </w:p>
+    <w:p>
+      <w:pPr>
+        <w:pStyle w:val="Prrafodelista"/>
+        <w:numPr>
+          <w:ilvl w:val="0"/>
+          <w:numId w:val="5"/>
+        </w:numPr>
+        <w:spacing w:line="235" w:lineRule="atLeast"/>
+        <w:rPr>
+          <w:rFonts w:ascii="Courier New" w:hAnsi="Courier New" w:cs="Courier New"/>
+          <w:strike/>
+          <w:color w:val="000000"/>
+        </w:rPr>
+      </w:pPr>
+      <w:r>
+        <w:rPr>
+          <w:rFonts w:ascii="Courier New" w:hAnsi="Courier New" w:cs="Courier New"/>
+          <w:color w:val="000000"/>
+        </w:rPr>
+        <w:t xml:space="preserve">Actualizar mediante servicios los componentes </w:t>
+      </w:r>
+      <w:proofErr w:type="spellStart"/>
+      <w:r>
+        <w:rPr>
+          <w:rFonts w:ascii="Courier New" w:hAnsi="Courier New" w:cs="Courier New"/>
+          <w:color w:val="000000"/>
+        </w:rPr>
+        <w:t>footer</w:t>
+      </w:r>
+      <w:proofErr w:type="spellEnd"/>
+      <w:r>
+        <w:rPr>
+          <w:rFonts w:ascii="Courier New" w:hAnsi="Courier New" w:cs="Courier New"/>
+          <w:color w:val="000000"/>
+        </w:rPr>
+        <w:t xml:space="preserve"> y </w:t>
+      </w:r>
+      <w:proofErr w:type="spellStart"/>
+      <w:r>
+        <w:rPr>
+          <w:rFonts w:ascii="Courier New" w:hAnsi="Courier New" w:cs="Courier New"/>
+          <w:color w:val="000000"/>
+        </w:rPr>
+        <w:t>header</w:t>
+      </w:r>
+      <w:proofErr w:type="spellEnd"/>
     </w:p>
     <w:p>
       <w:pPr>
@@ -9260,10 +9672,490 @@
       <w:r>
         <w:rPr>
           <w:rFonts w:ascii="Courier New" w:eastAsia="Times New Roman" w:hAnsi="Courier New" w:cs="Courier New"/>
+          <w:b/>
+          <w:bCs/>
+          <w:color w:val="000000"/>
+          <w:lang w:eastAsia="es-AR"/>
+        </w:rPr>
+        <w:t>• [1</w:t>
+      </w:r>
+      <w:r>
+        <w:rPr>
+          <w:rFonts w:ascii="Courier New" w:eastAsia="Times New Roman" w:hAnsi="Courier New" w:cs="Courier New"/>
+          <w:b/>
+          <w:bCs/>
+          <w:color w:val="000000"/>
+          <w:lang w:eastAsia="es-AR"/>
+        </w:rPr>
+        <w:t>8</w:t>
+      </w:r>
+      <w:r>
+        <w:rPr>
+          <w:rFonts w:ascii="Courier New" w:eastAsia="Times New Roman" w:hAnsi="Courier New" w:cs="Courier New"/>
+          <w:b/>
+          <w:bCs/>
+          <w:color w:val="000000"/>
+          <w:lang w:eastAsia="es-AR"/>
+        </w:rPr>
+        <w:t xml:space="preserve">/07/22]: </w:t>
+      </w:r>
+      <w:r>
+        <w:rPr>
+          <w:rFonts w:ascii="Courier New" w:eastAsia="Times New Roman" w:hAnsi="Courier New" w:cs="Courier New"/>
+          <w:color w:val="000000"/>
+          <w:lang w:eastAsia="es-AR"/>
+        </w:rPr>
+        <w:t>Entre ayer y hoy me dediqué exclusivamente a completar tareas de la lista, avance muchísimo y fui descubriendo mejores formas de hacer lo mismo. Encontré métodos como “</w:t>
+      </w:r>
+      <w:proofErr w:type="spellStart"/>
+      <w:r>
+        <w:rPr>
+          <w:rFonts w:ascii="Courier New" w:eastAsia="Times New Roman" w:hAnsi="Courier New" w:cs="Courier New"/>
+          <w:color w:val="000000"/>
+          <w:lang w:eastAsia="es-AR"/>
+        </w:rPr>
+        <w:t>Object.assign</w:t>
+      </w:r>
+      <w:proofErr w:type="spellEnd"/>
+      <w:proofErr w:type="gramStart"/>
+      <w:r>
+        <w:rPr>
+          <w:rFonts w:ascii="Courier New" w:eastAsia="Times New Roman" w:hAnsi="Courier New" w:cs="Courier New"/>
+          <w:color w:val="000000"/>
+          <w:lang w:eastAsia="es-AR"/>
+        </w:rPr>
+        <w:t>( target</w:t>
+      </w:r>
+      <w:proofErr w:type="gramEnd"/>
+      <w:r>
+        <w:rPr>
+          <w:rFonts w:ascii="Courier New" w:eastAsia="Times New Roman" w:hAnsi="Courier New" w:cs="Courier New"/>
+          <w:color w:val="000000"/>
+          <w:lang w:eastAsia="es-AR"/>
+        </w:rPr>
+        <w:t xml:space="preserve">, </w:t>
+      </w:r>
+      <w:proofErr w:type="spellStart"/>
+      <w:r>
+        <w:rPr>
+          <w:rFonts w:ascii="Courier New" w:eastAsia="Times New Roman" w:hAnsi="Courier New" w:cs="Courier New"/>
+          <w:color w:val="000000"/>
+          <w:lang w:eastAsia="es-AR"/>
+        </w:rPr>
+        <w:t>source</w:t>
+      </w:r>
+      <w:proofErr w:type="spellEnd"/>
+      <w:r>
+        <w:rPr>
+          <w:rFonts w:ascii="Courier New" w:eastAsia="Times New Roman" w:hAnsi="Courier New" w:cs="Courier New"/>
+          <w:color w:val="000000"/>
+          <w:lang w:eastAsia="es-AR"/>
+        </w:rPr>
+        <w:t xml:space="preserve"> )” que me permiten rápidamente </w:t>
+      </w:r>
+      <w:r>
+        <w:rPr>
+          <w:rFonts w:ascii="Courier New" w:eastAsia="Times New Roman" w:hAnsi="Courier New" w:cs="Courier New"/>
+          <w:color w:val="000000"/>
+          <w:lang w:eastAsia="es-AR"/>
+        </w:rPr>
+        <w:t xml:space="preserve">copiar las variables de un objeto y colocarlas en otro dentro de los mismos campos, entre otros que suprimieron muchísimas líneas de código que tenía inicialmente. </w:t>
+      </w:r>
+    </w:p>
+    <w:p>
+      <w:pPr>
+        <w:spacing w:line="235" w:lineRule="atLeast"/>
+        <w:ind w:firstLine="708"/>
+        <w:rPr>
+          <w:rFonts w:ascii="Courier New" w:eastAsia="Times New Roman" w:hAnsi="Courier New" w:cs="Courier New"/>
+          <w:color w:val="000000"/>
+          <w:lang w:eastAsia="es-AR"/>
+        </w:rPr>
+      </w:pPr>
+      <w:r>
+        <w:rPr>
+          <w:rFonts w:ascii="Courier New" w:eastAsia="Times New Roman" w:hAnsi="Courier New" w:cs="Courier New"/>
           <w:color w:val="000000"/>
           <w:lang w:eastAsia="es-AR"/>
         </w:rPr>
         <w:tab/>
+        <w:t>Agregue un par de tareas más a la lista, varias ya están resueltas. También existen muchas otras que fui haciendo durante la marcha y no fueron agregadas a la lista.</w:t>
+      </w:r>
+    </w:p>
+    <w:p>
+      <w:pPr>
+        <w:spacing w:line="235" w:lineRule="atLeast"/>
+        <w:ind w:firstLine="708"/>
+        <w:rPr>
+          <w:rFonts w:ascii="Courier New" w:eastAsia="Times New Roman" w:hAnsi="Courier New" w:cs="Courier New"/>
+          <w:color w:val="000000"/>
+          <w:lang w:eastAsia="es-AR"/>
+        </w:rPr>
+      </w:pPr>
+      <w:r>
+        <w:rPr>
+          <w:rFonts w:ascii="Courier New" w:eastAsia="Times New Roman" w:hAnsi="Courier New" w:cs="Courier New"/>
+          <w:color w:val="000000"/>
+          <w:lang w:eastAsia="es-AR"/>
+        </w:rPr>
+        <w:tab/>
+        <w:t xml:space="preserve">Para la edición de cualquier información </w:t>
+      </w:r>
+      <w:r>
+        <w:rPr>
+          <w:rFonts w:ascii="Courier New" w:eastAsia="Times New Roman" w:hAnsi="Courier New" w:cs="Courier New"/>
+          <w:color w:val="000000"/>
+          <w:lang w:eastAsia="es-AR"/>
+        </w:rPr>
+        <w:t xml:space="preserve">al llegar el “objeto” </w:t>
+      </w:r>
+      <w:proofErr w:type="gramStart"/>
+      <w:r>
+        <w:rPr>
+          <w:rFonts w:ascii="Courier New" w:eastAsia="Times New Roman" w:hAnsi="Courier New" w:cs="Courier New"/>
+          <w:color w:val="000000"/>
+          <w:lang w:eastAsia="es-AR"/>
+        </w:rPr>
+        <w:t>a los modal</w:t>
+      </w:r>
+      <w:proofErr w:type="gramEnd"/>
+      <w:r>
+        <w:rPr>
+          <w:rFonts w:ascii="Courier New" w:eastAsia="Times New Roman" w:hAnsi="Courier New" w:cs="Courier New"/>
+          <w:color w:val="000000"/>
+          <w:lang w:eastAsia="es-AR"/>
+        </w:rPr>
+        <w:t xml:space="preserve"> se almacena en “</w:t>
+      </w:r>
+      <w:proofErr w:type="spellStart"/>
+      <w:r>
+        <w:rPr>
+          <w:rFonts w:ascii="Courier New" w:eastAsia="Times New Roman" w:hAnsi="Courier New" w:cs="Courier New"/>
+          <w:color w:val="000000"/>
+          <w:lang w:eastAsia="es-AR"/>
+        </w:rPr>
+        <w:t>objetoActual</w:t>
+      </w:r>
+      <w:proofErr w:type="spellEnd"/>
+      <w:r>
+        <w:rPr>
+          <w:rFonts w:ascii="Courier New" w:eastAsia="Times New Roman" w:hAnsi="Courier New" w:cs="Courier New"/>
+          <w:color w:val="000000"/>
+          <w:lang w:eastAsia="es-AR"/>
+        </w:rPr>
+        <w:t>”, este es el mismo que se muestra en el View, a través de enlaces de datos en dos vías (</w:t>
+      </w:r>
+      <w:proofErr w:type="spellStart"/>
+      <w:r>
+        <w:rPr>
+          <w:rFonts w:ascii="Courier New" w:eastAsia="Times New Roman" w:hAnsi="Courier New" w:cs="Courier New"/>
+          <w:color w:val="000000"/>
+          <w:lang w:eastAsia="es-AR"/>
+        </w:rPr>
+        <w:t>Two</w:t>
+      </w:r>
+      <w:proofErr w:type="spellEnd"/>
+      <w:r>
+        <w:rPr>
+          <w:rFonts w:ascii="Courier New" w:eastAsia="Times New Roman" w:hAnsi="Courier New" w:cs="Courier New"/>
+          <w:color w:val="000000"/>
+          <w:lang w:eastAsia="es-AR"/>
+        </w:rPr>
+        <w:t xml:space="preserve"> </w:t>
+      </w:r>
+      <w:proofErr w:type="spellStart"/>
+      <w:r>
+        <w:rPr>
+          <w:rFonts w:ascii="Courier New" w:eastAsia="Times New Roman" w:hAnsi="Courier New" w:cs="Courier New"/>
+          <w:color w:val="000000"/>
+          <w:lang w:eastAsia="es-AR"/>
+        </w:rPr>
+        <w:t>ways</w:t>
+      </w:r>
+      <w:proofErr w:type="spellEnd"/>
+      <w:r>
+        <w:rPr>
+          <w:rFonts w:ascii="Courier New" w:eastAsia="Times New Roman" w:hAnsi="Courier New" w:cs="Courier New"/>
+          <w:color w:val="000000"/>
+          <w:lang w:eastAsia="es-AR"/>
+        </w:rPr>
+        <w:t xml:space="preserve"> data </w:t>
+      </w:r>
+      <w:proofErr w:type="spellStart"/>
+      <w:r>
+        <w:rPr>
+          <w:rFonts w:ascii="Courier New" w:eastAsia="Times New Roman" w:hAnsi="Courier New" w:cs="Courier New"/>
+          <w:color w:val="000000"/>
+          <w:lang w:eastAsia="es-AR"/>
+        </w:rPr>
+        <w:t>Binding</w:t>
+      </w:r>
+      <w:proofErr w:type="spellEnd"/>
+      <w:r>
+        <w:rPr>
+          <w:rFonts w:ascii="Courier New" w:eastAsia="Times New Roman" w:hAnsi="Courier New" w:cs="Courier New"/>
+          <w:color w:val="000000"/>
+          <w:lang w:eastAsia="es-AR"/>
+        </w:rPr>
+        <w:t>) puedo, desde el input, modificar la información de este objeto. Al presionar “</w:t>
+      </w:r>
+      <w:proofErr w:type="spellStart"/>
+      <w:r>
+        <w:rPr>
+          <w:rFonts w:ascii="Courier New" w:eastAsia="Times New Roman" w:hAnsi="Courier New" w:cs="Courier New"/>
+          <w:color w:val="000000"/>
+          <w:lang w:eastAsia="es-AR"/>
+        </w:rPr>
+        <w:t>Save</w:t>
+      </w:r>
+      <w:proofErr w:type="spellEnd"/>
+      <w:r>
+        <w:rPr>
+          <w:rFonts w:ascii="Courier New" w:eastAsia="Times New Roman" w:hAnsi="Courier New" w:cs="Courier New"/>
+          <w:color w:val="000000"/>
+          <w:lang w:eastAsia="es-AR"/>
+        </w:rPr>
+        <w:t>” se copia, con el método que mencioné al principio</w:t>
+      </w:r>
+      <w:r>
+        <w:rPr>
+          <w:rFonts w:ascii="Courier New" w:eastAsia="Times New Roman" w:hAnsi="Courier New" w:cs="Courier New"/>
+          <w:color w:val="000000"/>
+          <w:lang w:eastAsia="es-AR"/>
+        </w:rPr>
+        <w:t xml:space="preserve">, todo el contenido de </w:t>
+      </w:r>
+      <w:r>
+        <w:rPr>
+          <w:rFonts w:ascii="Courier New" w:eastAsia="Times New Roman" w:hAnsi="Courier New" w:cs="Courier New"/>
+          <w:color w:val="000000"/>
+          <w:lang w:eastAsia="es-AR"/>
+        </w:rPr>
+        <w:t>“</w:t>
+      </w:r>
+      <w:proofErr w:type="spellStart"/>
+      <w:r>
+        <w:rPr>
+          <w:rFonts w:ascii="Courier New" w:eastAsia="Times New Roman" w:hAnsi="Courier New" w:cs="Courier New"/>
+          <w:color w:val="000000"/>
+          <w:lang w:eastAsia="es-AR"/>
+        </w:rPr>
+        <w:t>objetoActual</w:t>
+      </w:r>
+      <w:proofErr w:type="spellEnd"/>
+      <w:r>
+        <w:rPr>
+          <w:rFonts w:ascii="Courier New" w:eastAsia="Times New Roman" w:hAnsi="Courier New" w:cs="Courier New"/>
+          <w:color w:val="000000"/>
+          <w:lang w:eastAsia="es-AR"/>
+        </w:rPr>
+        <w:t>”</w:t>
+      </w:r>
+      <w:r>
+        <w:rPr>
+          <w:rFonts w:ascii="Courier New" w:eastAsia="Times New Roman" w:hAnsi="Courier New" w:cs="Courier New"/>
+          <w:color w:val="000000"/>
+          <w:lang w:eastAsia="es-AR"/>
+        </w:rPr>
+        <w:t xml:space="preserve"> en </w:t>
+      </w:r>
+      <w:r>
+        <w:rPr>
+          <w:rFonts w:ascii="Courier New" w:eastAsia="Times New Roman" w:hAnsi="Courier New" w:cs="Courier New"/>
+          <w:color w:val="000000"/>
+          <w:lang w:eastAsia="es-AR"/>
+        </w:rPr>
+        <w:t>“</w:t>
+      </w:r>
+      <w:proofErr w:type="spellStart"/>
+      <w:r>
+        <w:rPr>
+          <w:rFonts w:ascii="Courier New" w:eastAsia="Times New Roman" w:hAnsi="Courier New" w:cs="Courier New"/>
+          <w:color w:val="000000"/>
+          <w:lang w:eastAsia="es-AR"/>
+        </w:rPr>
+        <w:t>objeto</w:t>
+      </w:r>
+      <w:r>
+        <w:rPr>
+          <w:rFonts w:ascii="Courier New" w:eastAsia="Times New Roman" w:hAnsi="Courier New" w:cs="Courier New"/>
+          <w:color w:val="000000"/>
+          <w:lang w:eastAsia="es-AR"/>
+        </w:rPr>
+        <w:t>Save</w:t>
+      </w:r>
+      <w:proofErr w:type="spellEnd"/>
+      <w:r>
+        <w:rPr>
+          <w:rFonts w:ascii="Courier New" w:eastAsia="Times New Roman" w:hAnsi="Courier New" w:cs="Courier New"/>
+          <w:color w:val="000000"/>
+          <w:lang w:eastAsia="es-AR"/>
+        </w:rPr>
+        <w:t>”</w:t>
+      </w:r>
+      <w:r>
+        <w:rPr>
+          <w:rFonts w:ascii="Courier New" w:eastAsia="Times New Roman" w:hAnsi="Courier New" w:cs="Courier New"/>
+          <w:color w:val="000000"/>
+          <w:lang w:eastAsia="es-AR"/>
+        </w:rPr>
+        <w:t xml:space="preserve"> que es el que finalmente se manda al componente padre para actualizar la vista. Y al presionar uno de los botones de cierre, el </w:t>
+      </w:r>
+      <w:r>
+        <w:rPr>
+          <w:rFonts w:ascii="Courier New" w:eastAsia="Times New Roman" w:hAnsi="Courier New" w:cs="Courier New"/>
+          <w:color w:val="000000"/>
+          <w:lang w:eastAsia="es-AR"/>
+        </w:rPr>
+        <w:t>“</w:t>
+      </w:r>
+      <w:proofErr w:type="spellStart"/>
+      <w:r>
+        <w:rPr>
+          <w:rFonts w:ascii="Courier New" w:eastAsia="Times New Roman" w:hAnsi="Courier New" w:cs="Courier New"/>
+          <w:color w:val="000000"/>
+          <w:lang w:eastAsia="es-AR"/>
+        </w:rPr>
+        <w:t>objetoActual</w:t>
+      </w:r>
+      <w:proofErr w:type="spellEnd"/>
+      <w:r>
+        <w:rPr>
+          <w:rFonts w:ascii="Courier New" w:eastAsia="Times New Roman" w:hAnsi="Courier New" w:cs="Courier New"/>
+          <w:color w:val="000000"/>
+          <w:lang w:eastAsia="es-AR"/>
+        </w:rPr>
+        <w:t>”</w:t>
+      </w:r>
+      <w:r>
+        <w:rPr>
+          <w:rFonts w:ascii="Courier New" w:eastAsia="Times New Roman" w:hAnsi="Courier New" w:cs="Courier New"/>
+          <w:color w:val="000000"/>
+          <w:lang w:eastAsia="es-AR"/>
+        </w:rPr>
+        <w:t xml:space="preserve"> vuelve a sus valores por defecto.</w:t>
+      </w:r>
+      <w:r>
+        <w:rPr>
+          <w:rFonts w:ascii="Courier New" w:eastAsia="Times New Roman" w:hAnsi="Courier New" w:cs="Courier New"/>
+          <w:color w:val="000000"/>
+          <w:lang w:eastAsia="es-AR"/>
+        </w:rPr>
+        <w:t xml:space="preserve"> Haciendo esto eliminé varias funciones de actualización que había hecho antes.</w:t>
+      </w:r>
+    </w:p>
+    <w:p>
+      <w:pPr>
+        <w:spacing w:line="235" w:lineRule="atLeast"/>
+        <w:ind w:firstLine="708"/>
+        <w:rPr>
+          <w:rFonts w:ascii="Courier New" w:eastAsia="Times New Roman" w:hAnsi="Courier New" w:cs="Courier New"/>
+          <w:color w:val="000000"/>
+          <w:lang w:eastAsia="es-AR"/>
+        </w:rPr>
+      </w:pPr>
+      <w:r>
+        <w:rPr>
+          <w:rFonts w:ascii="Courier New" w:eastAsia="Times New Roman" w:hAnsi="Courier New" w:cs="Courier New"/>
+          <w:color w:val="000000"/>
+          <w:lang w:eastAsia="es-AR"/>
+        </w:rPr>
+        <w:tab/>
+        <w:t xml:space="preserve">Hice un pequeñito cambio a los componentes </w:t>
+      </w:r>
+      <w:proofErr w:type="spellStart"/>
+      <w:r>
+        <w:rPr>
+          <w:rFonts w:ascii="Courier New" w:eastAsia="Times New Roman" w:hAnsi="Courier New" w:cs="Courier New"/>
+          <w:color w:val="000000"/>
+          <w:lang w:eastAsia="es-AR"/>
+        </w:rPr>
+        <w:t>Experience</w:t>
+      </w:r>
+      <w:proofErr w:type="spellEnd"/>
+      <w:r>
+        <w:rPr>
+          <w:rFonts w:ascii="Courier New" w:eastAsia="Times New Roman" w:hAnsi="Courier New" w:cs="Courier New"/>
+          <w:color w:val="000000"/>
+          <w:lang w:eastAsia="es-AR"/>
+        </w:rPr>
+        <w:t xml:space="preserve"> y </w:t>
+      </w:r>
+      <w:proofErr w:type="spellStart"/>
+      <w:r>
+        <w:rPr>
+          <w:rFonts w:ascii="Courier New" w:eastAsia="Times New Roman" w:hAnsi="Courier New" w:cs="Courier New"/>
+          <w:color w:val="000000"/>
+          <w:lang w:eastAsia="es-AR"/>
+        </w:rPr>
+        <w:t>Education</w:t>
+      </w:r>
+      <w:proofErr w:type="spellEnd"/>
+      <w:r>
+        <w:rPr>
+          <w:rFonts w:ascii="Courier New" w:eastAsia="Times New Roman" w:hAnsi="Courier New" w:cs="Courier New"/>
+          <w:color w:val="000000"/>
+          <w:lang w:eastAsia="es-AR"/>
+        </w:rPr>
+        <w:t xml:space="preserve"> que si les agregaba mas de 4 tarjetas se empezaba a “romper” el diseño (Se veían mal), y ahora no existe más este problema, los componentes se adaptan sea cual sea la cantidad de objetos.</w:t>
+      </w:r>
+    </w:p>
+    <w:p>
+      <w:pPr>
+        <w:spacing w:line="235" w:lineRule="atLeast"/>
+        <w:ind w:firstLine="708"/>
+        <w:rPr>
+          <w:rFonts w:ascii="Courier New" w:eastAsia="Times New Roman" w:hAnsi="Courier New" w:cs="Courier New"/>
+          <w:color w:val="000000"/>
+          <w:lang w:eastAsia="es-AR"/>
+        </w:rPr>
+      </w:pPr>
+      <w:r>
+        <w:rPr>
+          <w:rFonts w:ascii="Courier New" w:eastAsia="Times New Roman" w:hAnsi="Courier New" w:cs="Courier New"/>
+          <w:color w:val="000000"/>
+          <w:lang w:eastAsia="es-AR"/>
+        </w:rPr>
+        <w:tab/>
+        <w:t>Hoy hubo reunión, pero lamentablemente escuche la mitad. Hubo bajas en la tensión eléctrica que apagaron la computadora en dos ocasiones.</w:t>
+      </w:r>
+    </w:p>
+    <w:p>
+      <w:pPr>
+        <w:spacing w:line="235" w:lineRule="atLeast"/>
+        <w:ind w:firstLine="708"/>
+        <w:rPr>
+          <w:rFonts w:ascii="Courier New" w:eastAsia="Times New Roman" w:hAnsi="Courier New" w:cs="Courier New"/>
+          <w:color w:val="000000"/>
+          <w:lang w:eastAsia="es-AR"/>
+        </w:rPr>
+      </w:pPr>
+      <w:r>
+        <w:rPr>
+          <w:rFonts w:ascii="Courier New" w:eastAsia="Times New Roman" w:hAnsi="Courier New" w:cs="Courier New"/>
+          <w:color w:val="000000"/>
+          <w:lang w:eastAsia="es-AR"/>
+        </w:rPr>
+        <w:tab/>
+        <w:t>Para lo que queda de semana tengo que empezar con el Back-</w:t>
+      </w:r>
+      <w:proofErr w:type="spellStart"/>
+      <w:r>
+        <w:rPr>
+          <w:rFonts w:ascii="Courier New" w:eastAsia="Times New Roman" w:hAnsi="Courier New" w:cs="Courier New"/>
+          <w:color w:val="000000"/>
+          <w:lang w:eastAsia="es-AR"/>
+        </w:rPr>
+        <w:t>End</w:t>
+      </w:r>
+      <w:proofErr w:type="spellEnd"/>
+      <w:r>
+        <w:rPr>
+          <w:rFonts w:ascii="Courier New" w:eastAsia="Times New Roman" w:hAnsi="Courier New" w:cs="Courier New"/>
+          <w:color w:val="000000"/>
+          <w:lang w:eastAsia="es-AR"/>
+        </w:rPr>
+        <w:t xml:space="preserve"> y subir el proyecto a algún foro.</w:t>
       </w:r>
     </w:p>
     <w:p>
@@ -10372,7 +11264,6 @@
   <w:style w:type="character" w:default="1" w:styleId="Fuentedeprrafopredeter">
     <w:name w:val="Default Paragraph Font"/>
     <w:uiPriority w:val="1"/>
-    <w:semiHidden/>
     <w:unhideWhenUsed/>
   </w:style>
   <w:style w:type="table" w:default="1" w:styleId="Tablanormal">

</xml_diff>

<commit_message>
Update data system and several error fixes
</commit_message>
<xml_diff>
--- a/Bitacora.docx
+++ b/Bitacora.docx
@@ -570,25 +570,7 @@
           <w:color w:val="000000"/>
           <w:lang w:eastAsia="es-AR"/>
         </w:rPr>
-        <w:t>     Hoy hablando con la profesora de nuestro grupo le comenté mi avance y me fue dando una serie de detalles a implementar que anoté en una “Lista de tareas” que se irá modificando a medida que </w:t>
-      </w:r>
-      <w:proofErr w:type="gramStart"/>
-      <w:r>
-        <w:rPr>
-          <w:rFonts w:ascii="Courier New" w:eastAsia="Times New Roman" w:hAnsi="Courier New" w:cs="Courier New"/>
-          <w:color w:val="000000"/>
-          <w:lang w:eastAsia="es-AR"/>
-        </w:rPr>
-        <w:t>pase</w:t>
-      </w:r>
-      <w:proofErr w:type="gramEnd"/>
-      <w:r>
-        <w:rPr>
-          <w:rFonts w:ascii="Courier New" w:eastAsia="Times New Roman" w:hAnsi="Courier New" w:cs="Courier New"/>
-          <w:color w:val="000000"/>
-          <w:lang w:eastAsia="es-AR"/>
-        </w:rPr>
-        <w:t> el tiempo, por ahora es esta:</w:t>
+        <w:t>     Hoy hablando con la profesora de nuestro grupo le comenté mi avance y me fue dando una serie de detalles a implementar que anoté en una “Lista de tareas” que se irá modificando a medida que pase el tiempo, por ahora es esta:</w:t>
       </w:r>
     </w:p>
     <w:p>
@@ -1324,7 +1306,6 @@
         </w:rPr>
         <w:t xml:space="preserve">trap ya que la versión instalada de Angular es la 14 (Lanzada el 2 de junio de este año) y Bootstrap actualmente no se encuentra disponible para esta versión de angular. Al proyecto lo actualicé a la nueva versión de </w:t>
       </w:r>
-      <w:proofErr w:type="gramStart"/>
       <w:r>
         <w:rPr>
           <w:rFonts w:ascii="Courier New" w:eastAsia="Times New Roman" w:hAnsi="Courier New" w:cs="Courier New"/>
@@ -1339,16 +1320,7 @@
           <w:color w:val="000000"/>
           <w:lang w:eastAsia="es-AR"/>
         </w:rPr>
-        <w:t>ngular</w:t>
-      </w:r>
-      <w:proofErr w:type="gramEnd"/>
-      <w:r>
-        <w:rPr>
-          <w:rFonts w:ascii="Courier New" w:eastAsia="Times New Roman" w:hAnsi="Courier New" w:cs="Courier New"/>
-          <w:color w:val="000000"/>
-          <w:lang w:eastAsia="es-AR"/>
-        </w:rPr>
-        <w:t xml:space="preserve"> pero me va a tocar hacer un </w:t>
+        <w:t xml:space="preserve">ngular pero me va a tocar hacer un </w:t>
       </w:r>
       <w:proofErr w:type="spellStart"/>
       <w:r>
@@ -3614,7 +3586,6 @@
         <w:t xml:space="preserve"> en </w:t>
       </w:r>
       <w:proofErr w:type="spellStart"/>
-      <w:proofErr w:type="gramStart"/>
       <w:r>
         <w:rPr>
           <w:rFonts w:ascii="Courier New" w:eastAsia="Times New Roman" w:hAnsi="Courier New" w:cs="Courier New"/>
@@ -3624,7 +3595,6 @@
         <w:t>app.component</w:t>
       </w:r>
       <w:proofErr w:type="spellEnd"/>
-      <w:proofErr w:type="gramEnd"/>
       <w:r>
         <w:rPr>
           <w:rFonts w:ascii="Courier New" w:eastAsia="Times New Roman" w:hAnsi="Courier New" w:cs="Courier New"/>
@@ -4227,7 +4197,6 @@
         <w:t xml:space="preserve"> más chico), </w:t>
       </w:r>
       <w:proofErr w:type="spellStart"/>
-      <w:proofErr w:type="gramStart"/>
       <w:r>
         <w:rPr>
           <w:rFonts w:ascii="Courier New" w:eastAsia="Times New Roman" w:hAnsi="Courier New" w:cs="Courier New"/>
@@ -4237,7 +4206,6 @@
         <w:t>experience.description</w:t>
       </w:r>
       <w:proofErr w:type="spellEnd"/>
-      <w:proofErr w:type="gramEnd"/>
       <w:r>
         <w:rPr>
           <w:rFonts w:ascii="Courier New" w:eastAsia="Times New Roman" w:hAnsi="Courier New" w:cs="Courier New"/>
@@ -4908,12 +4876,14 @@
         <w:spacing w:line="235" w:lineRule="atLeast"/>
         <w:rPr>
           <w:rFonts w:ascii="Courier New" w:hAnsi="Courier New" w:cs="Courier New"/>
-          <w:color w:val="000000"/>
-        </w:rPr>
-      </w:pPr>
-      <w:r>
-        <w:rPr>
-          <w:rFonts w:ascii="Courier New" w:hAnsi="Courier New" w:cs="Courier New"/>
+          <w:strike/>
+          <w:color w:val="000000"/>
+        </w:rPr>
+      </w:pPr>
+      <w:r>
+        <w:rPr>
+          <w:rFonts w:ascii="Courier New" w:hAnsi="Courier New" w:cs="Courier New"/>
+          <w:strike/>
           <w:color w:val="000000"/>
         </w:rPr>
         <w:t xml:space="preserve">Bootstrap </w:t>
@@ -4922,6 +4892,7 @@
       <w:r>
         <w:rPr>
           <w:rFonts w:ascii="Courier New" w:hAnsi="Courier New" w:cs="Courier New"/>
+          <w:strike/>
           <w:color w:val="000000"/>
         </w:rPr>
         <w:t>Toast</w:t>
@@ -4930,6 +4901,7 @@
       <w:r>
         <w:rPr>
           <w:rFonts w:ascii="Courier New" w:hAnsi="Courier New" w:cs="Courier New"/>
+          <w:strike/>
           <w:color w:val="000000"/>
         </w:rPr>
         <w:t xml:space="preserve"> al cambiar datos (Mostrar error o éxito) (A testear)</w:t>
@@ -5699,7 +5671,6 @@
         <w:t xml:space="preserve">, modifiqué el </w:t>
       </w:r>
       <w:proofErr w:type="spellStart"/>
-      <w:proofErr w:type="gramStart"/>
       <w:r>
         <w:rPr>
           <w:rFonts w:ascii="Courier New" w:eastAsia="Times New Roman" w:hAnsi="Courier New" w:cs="Courier New"/>
@@ -5709,7 +5680,6 @@
         <w:t>data.json</w:t>
       </w:r>
       <w:proofErr w:type="spellEnd"/>
-      <w:proofErr w:type="gramEnd"/>
       <w:r>
         <w:rPr>
           <w:rFonts w:ascii="Courier New" w:eastAsia="Times New Roman" w:hAnsi="Courier New" w:cs="Courier New"/>
@@ -5838,7 +5808,6 @@
         <w:t xml:space="preserve"> en </w:t>
       </w:r>
       <w:proofErr w:type="spellStart"/>
-      <w:proofErr w:type="gramStart"/>
       <w:r>
         <w:rPr>
           <w:rFonts w:ascii="Courier New" w:eastAsia="Times New Roman" w:hAnsi="Courier New" w:cs="Courier New"/>
@@ -5848,7 +5817,6 @@
         <w:t>app.module</w:t>
       </w:r>
       <w:proofErr w:type="spellEnd"/>
-      <w:proofErr w:type="gramEnd"/>
       <w:r>
         <w:rPr>
           <w:rFonts w:ascii="Courier New" w:eastAsia="Times New Roman" w:hAnsi="Courier New" w:cs="Courier New"/>
@@ -6377,23 +6345,13 @@
         <w:t>y “</w:t>
       </w:r>
       <w:proofErr w:type="spellStart"/>
-      <w:proofErr w:type="gramStart"/>
-      <w:r>
-        <w:rPr>
-          <w:rFonts w:ascii="Courier New" w:eastAsia="Times New Roman" w:hAnsi="Courier New" w:cs="Courier New"/>
-          <w:color w:val="000000"/>
-          <w:lang w:eastAsia="es-AR"/>
-        </w:rPr>
-        <w:t>this.links</w:t>
-      </w:r>
-      <w:proofErr w:type="gramEnd"/>
-      <w:r>
-        <w:rPr>
-          <w:rFonts w:ascii="Courier New" w:eastAsia="Times New Roman" w:hAnsi="Courier New" w:cs="Courier New"/>
-          <w:color w:val="000000"/>
-          <w:lang w:eastAsia="es-AR"/>
-        </w:rPr>
-        <w:t>.ejemplo</w:t>
+      <w:r>
+        <w:rPr>
+          <w:rFonts w:ascii="Courier New" w:eastAsia="Times New Roman" w:hAnsi="Courier New" w:cs="Courier New"/>
+          <w:color w:val="000000"/>
+          <w:lang w:eastAsia="es-AR"/>
+        </w:rPr>
+        <w:t>this.links.ejemplo</w:t>
       </w:r>
       <w:proofErr w:type="spellEnd"/>
       <w:r>
@@ -6432,23 +6390,13 @@
         <w:t xml:space="preserve"> </w:t>
       </w:r>
       <w:proofErr w:type="spellStart"/>
-      <w:proofErr w:type="gramStart"/>
-      <w:r>
-        <w:rPr>
-          <w:rFonts w:ascii="Courier New" w:eastAsia="Times New Roman" w:hAnsi="Courier New" w:cs="Courier New"/>
-          <w:color w:val="000000"/>
-          <w:lang w:eastAsia="es-AR"/>
-        </w:rPr>
-        <w:t>this.links</w:t>
-      </w:r>
-      <w:proofErr w:type="gramEnd"/>
-      <w:r>
-        <w:rPr>
-          <w:rFonts w:ascii="Courier New" w:eastAsia="Times New Roman" w:hAnsi="Courier New" w:cs="Courier New"/>
-          <w:color w:val="000000"/>
-          <w:lang w:eastAsia="es-AR"/>
-        </w:rPr>
-        <w:t>.ejemplo</w:t>
+      <w:r>
+        <w:rPr>
+          <w:rFonts w:ascii="Courier New" w:eastAsia="Times New Roman" w:hAnsi="Courier New" w:cs="Courier New"/>
+          <w:color w:val="000000"/>
+          <w:lang w:eastAsia="es-AR"/>
+        </w:rPr>
+        <w:t>this.links.ejemplo</w:t>
       </w:r>
       <w:proofErr w:type="spellEnd"/>
       <w:r>
@@ -7279,12 +7227,14 @@
         <w:spacing w:line="235" w:lineRule="atLeast"/>
         <w:rPr>
           <w:rFonts w:ascii="Courier New" w:hAnsi="Courier New" w:cs="Courier New"/>
-          <w:color w:val="000000"/>
-        </w:rPr>
-      </w:pPr>
-      <w:r>
-        <w:rPr>
-          <w:rFonts w:ascii="Courier New" w:hAnsi="Courier New" w:cs="Courier New"/>
+          <w:strike/>
+          <w:color w:val="000000"/>
+        </w:rPr>
+      </w:pPr>
+      <w:r>
+        <w:rPr>
+          <w:rFonts w:ascii="Courier New" w:hAnsi="Courier New" w:cs="Courier New"/>
+          <w:strike/>
           <w:color w:val="000000"/>
         </w:rPr>
         <w:t>Limpiar HTML de texto innecesario,</w:t>
@@ -7359,12 +7309,14 @@
         <w:spacing w:line="235" w:lineRule="atLeast"/>
         <w:rPr>
           <w:rFonts w:ascii="Courier New" w:hAnsi="Courier New" w:cs="Courier New"/>
-          <w:color w:val="000000"/>
-        </w:rPr>
-      </w:pPr>
-      <w:r>
-        <w:rPr>
-          <w:rFonts w:ascii="Courier New" w:hAnsi="Courier New" w:cs="Courier New"/>
+          <w:strike/>
+          <w:color w:val="000000"/>
+        </w:rPr>
+      </w:pPr>
+      <w:r>
+        <w:rPr>
+          <w:rFonts w:ascii="Courier New" w:hAnsi="Courier New" w:cs="Courier New"/>
+          <w:strike/>
           <w:color w:val="000000"/>
         </w:rPr>
         <w:t xml:space="preserve">Implementar </w:t>
@@ -7373,6 +7325,7 @@
       <w:r>
         <w:rPr>
           <w:rFonts w:ascii="Courier New" w:hAnsi="Courier New" w:cs="Courier New"/>
+          <w:strike/>
           <w:color w:val="000000"/>
         </w:rPr>
         <w:t>is_actual</w:t>
@@ -7381,6 +7334,7 @@
       <w:r>
         <w:rPr>
           <w:rFonts w:ascii="Courier New" w:hAnsi="Courier New" w:cs="Courier New"/>
+          <w:strike/>
           <w:color w:val="000000"/>
         </w:rPr>
         <w:t xml:space="preserve"> para las tarjetas de </w:t>
@@ -7389,6 +7343,7 @@
       <w:r>
         <w:rPr>
           <w:rFonts w:ascii="Courier New" w:hAnsi="Courier New" w:cs="Courier New"/>
+          <w:strike/>
           <w:color w:val="000000"/>
         </w:rPr>
         <w:t>Education</w:t>
@@ -7397,6 +7352,7 @@
       <w:r>
         <w:rPr>
           <w:rFonts w:ascii="Courier New" w:hAnsi="Courier New" w:cs="Courier New"/>
+          <w:strike/>
           <w:color w:val="000000"/>
         </w:rPr>
         <w:t xml:space="preserve"> y </w:t>
@@ -7405,6 +7361,7 @@
       <w:r>
         <w:rPr>
           <w:rFonts w:ascii="Courier New" w:hAnsi="Courier New" w:cs="Courier New"/>
+          <w:strike/>
           <w:color w:val="000000"/>
         </w:rPr>
         <w:t>Experience</w:t>
@@ -7413,6 +7370,7 @@
       <w:r>
         <w:rPr>
           <w:rFonts w:ascii="Courier New" w:hAnsi="Courier New" w:cs="Courier New"/>
+          <w:strike/>
           <w:color w:val="000000"/>
         </w:rPr>
         <w:t xml:space="preserve"> para reemplazar </w:t>
@@ -7421,6 +7379,7 @@
       <w:r>
         <w:rPr>
           <w:rFonts w:ascii="Courier New" w:hAnsi="Courier New" w:cs="Courier New"/>
+          <w:strike/>
           <w:color w:val="000000"/>
         </w:rPr>
         <w:t>end_date</w:t>
@@ -7429,6 +7388,7 @@
       <w:r>
         <w:rPr>
           <w:rFonts w:ascii="Courier New" w:hAnsi="Courier New" w:cs="Courier New"/>
+          <w:strike/>
           <w:color w:val="000000"/>
         </w:rPr>
         <w:t>,</w:t>
@@ -8315,25 +8275,7 @@
           <w:strike/>
           <w:color w:val="000000"/>
         </w:rPr>
-        <w:t xml:space="preserve">, input </w:t>
-      </w:r>
-      <w:proofErr w:type="gramStart"/>
-      <w:r>
-        <w:rPr>
-          <w:rFonts w:ascii="Courier New" w:hAnsi="Courier New" w:cs="Courier New"/>
-          <w:strike/>
-          <w:color w:val="000000"/>
-        </w:rPr>
-        <w:t>date</w:t>
-      </w:r>
-      <w:proofErr w:type="gramEnd"/>
-      <w:r>
-        <w:rPr>
-          <w:rFonts w:ascii="Courier New" w:hAnsi="Courier New" w:cs="Courier New"/>
-          <w:strike/>
-          <w:color w:val="000000"/>
-        </w:rPr>
-        <w:t xml:space="preserve">, ambos </w:t>
+        <w:t xml:space="preserve">, input date, ambos </w:t>
       </w:r>
       <w:proofErr w:type="spellStart"/>
       <w:r>
@@ -8428,12 +8370,14 @@
         <w:spacing w:line="235" w:lineRule="atLeast"/>
         <w:rPr>
           <w:rFonts w:ascii="Courier New" w:hAnsi="Courier New" w:cs="Courier New"/>
-          <w:color w:val="000000"/>
-        </w:rPr>
-      </w:pPr>
-      <w:r>
-        <w:rPr>
-          <w:rFonts w:ascii="Courier New" w:hAnsi="Courier New" w:cs="Courier New"/>
+          <w:strike/>
+          <w:color w:val="000000"/>
+        </w:rPr>
+      </w:pPr>
+      <w:r>
+        <w:rPr>
+          <w:rFonts w:ascii="Courier New" w:hAnsi="Courier New" w:cs="Courier New"/>
+          <w:strike/>
           <w:color w:val="000000"/>
         </w:rPr>
         <w:t xml:space="preserve">Buscar cómo implementar </w:t>
@@ -8441,6 +8385,7 @@
       <w:r>
         <w:rPr>
           <w:rFonts w:ascii="Courier New" w:hAnsi="Courier New" w:cs="Courier New"/>
+          <w:strike/>
           <w:color w:val="000000"/>
         </w:rPr>
         <w:t xml:space="preserve">el componente </w:t>
@@ -8449,6 +8394,7 @@
       <w:r>
         <w:rPr>
           <w:rFonts w:ascii="Courier New" w:hAnsi="Courier New" w:cs="Courier New"/>
+          <w:strike/>
           <w:color w:val="000000"/>
         </w:rPr>
         <w:t>Contact</w:t>
@@ -8457,6 +8403,7 @@
       <w:r>
         <w:rPr>
           <w:rFonts w:ascii="Courier New" w:hAnsi="Courier New" w:cs="Courier New"/>
+          <w:strike/>
           <w:color w:val="000000"/>
         </w:rPr>
         <w:t>,</w:t>
@@ -8651,25 +8598,7 @@
           <w:strike/>
           <w:color w:val="000000"/>
         </w:rPr>
-        <w:t xml:space="preserve">Hacer que </w:t>
-      </w:r>
-      <w:proofErr w:type="gramStart"/>
-      <w:r>
-        <w:rPr>
-          <w:rFonts w:ascii="Courier New" w:hAnsi="Courier New" w:cs="Courier New"/>
-          <w:strike/>
-          <w:color w:val="000000"/>
-        </w:rPr>
-        <w:t>los modal</w:t>
-      </w:r>
-      <w:proofErr w:type="gramEnd"/>
-      <w:r>
-        <w:rPr>
-          <w:rFonts w:ascii="Courier New" w:hAnsi="Courier New" w:cs="Courier New"/>
-          <w:strike/>
-          <w:color w:val="000000"/>
-        </w:rPr>
-        <w:t xml:space="preserve"> no se cierren cliqueando fuera o con “</w:t>
+        <w:t>Hacer que los modal no se cierren cliqueando fuera o con “</w:t>
       </w:r>
       <w:proofErr w:type="spellStart"/>
       <w:r>
@@ -9003,6 +8932,7 @@
       <w:r>
         <w:rPr>
           <w:rFonts w:ascii="Courier New" w:hAnsi="Courier New" w:cs="Courier New"/>
+          <w:strike/>
           <w:color w:val="000000"/>
         </w:rPr>
         <w:t>Hacer Actualizaciones al Servidor</w:t>
@@ -9048,6 +8978,7 @@
       <w:r>
         <w:rPr>
           <w:rFonts w:ascii="Courier New" w:hAnsi="Courier New" w:cs="Courier New"/>
+          <w:strike/>
           <w:color w:val="000000"/>
         </w:rPr>
         <w:t xml:space="preserve">Actualizar mediante servicios los componentes </w:t>
@@ -9056,6 +8987,7 @@
       <w:r>
         <w:rPr>
           <w:rFonts w:ascii="Courier New" w:hAnsi="Courier New" w:cs="Courier New"/>
+          <w:strike/>
           <w:color w:val="000000"/>
         </w:rPr>
         <w:t>footer</w:t>
@@ -9064,6 +8996,7 @@
       <w:r>
         <w:rPr>
           <w:rFonts w:ascii="Courier New" w:hAnsi="Courier New" w:cs="Courier New"/>
+          <w:strike/>
           <w:color w:val="000000"/>
         </w:rPr>
         <w:t xml:space="preserve"> y </w:t>
@@ -9072,6 +9005,7 @@
       <w:r>
         <w:rPr>
           <w:rFonts w:ascii="Courier New" w:hAnsi="Courier New" w:cs="Courier New"/>
+          <w:strike/>
           <w:color w:val="000000"/>
         </w:rPr>
         <w:t>header</w:t>
@@ -9116,7 +9050,6 @@
         <w:t xml:space="preserve">. En cuanto a la eliminación de </w:t>
       </w:r>
       <w:proofErr w:type="spellStart"/>
-      <w:proofErr w:type="gramStart"/>
       <w:r>
         <w:rPr>
           <w:rFonts w:ascii="Courier New" w:hAnsi="Courier New" w:cs="Courier New"/>
@@ -9125,7 +9058,6 @@
         <w:t>console.logs</w:t>
       </w:r>
       <w:proofErr w:type="spellEnd"/>
-      <w:proofErr w:type="gramEnd"/>
       <w:r>
         <w:rPr>
           <w:rFonts w:ascii="Courier New" w:hAnsi="Courier New" w:cs="Courier New"/>
@@ -9844,23 +9776,13 @@
         <w:t>Object.assign</w:t>
       </w:r>
       <w:proofErr w:type="spellEnd"/>
-      <w:proofErr w:type="gramStart"/>
-      <w:r>
-        <w:rPr>
-          <w:rFonts w:ascii="Courier New" w:eastAsia="Times New Roman" w:hAnsi="Courier New" w:cs="Courier New"/>
-          <w:color w:val="000000"/>
-          <w:lang w:eastAsia="es-AR"/>
-        </w:rPr>
-        <w:t>( target</w:t>
-      </w:r>
-      <w:proofErr w:type="gramEnd"/>
-      <w:r>
-        <w:rPr>
-          <w:rFonts w:ascii="Courier New" w:eastAsia="Times New Roman" w:hAnsi="Courier New" w:cs="Courier New"/>
-          <w:color w:val="000000"/>
-          <w:lang w:eastAsia="es-AR"/>
-        </w:rPr>
-        <w:t xml:space="preserve">, </w:t>
+      <w:r>
+        <w:rPr>
+          <w:rFonts w:ascii="Courier New" w:eastAsia="Times New Roman" w:hAnsi="Courier New" w:cs="Courier New"/>
+          <w:color w:val="000000"/>
+          <w:lang w:eastAsia="es-AR"/>
+        </w:rPr>
+        <w:t xml:space="preserve">( target, </w:t>
       </w:r>
       <w:proofErr w:type="spellStart"/>
       <w:r>
@@ -9934,25 +9856,7 @@
           <w:color w:val="000000"/>
           <w:lang w:eastAsia="es-AR"/>
         </w:rPr>
-        <w:t xml:space="preserve">al llegar el “objeto” </w:t>
-      </w:r>
-      <w:proofErr w:type="gramStart"/>
-      <w:r>
-        <w:rPr>
-          <w:rFonts w:ascii="Courier New" w:eastAsia="Times New Roman" w:hAnsi="Courier New" w:cs="Courier New"/>
-          <w:color w:val="000000"/>
-          <w:lang w:eastAsia="es-AR"/>
-        </w:rPr>
-        <w:t>a los modal</w:t>
-      </w:r>
-      <w:proofErr w:type="gramEnd"/>
-      <w:r>
-        <w:rPr>
-          <w:rFonts w:ascii="Courier New" w:eastAsia="Times New Roman" w:hAnsi="Courier New" w:cs="Courier New"/>
-          <w:color w:val="000000"/>
-          <w:lang w:eastAsia="es-AR"/>
-        </w:rPr>
-        <w:t xml:space="preserve"> se almacena en “</w:t>
+        <w:t>al llegar el “objeto” a los modal se almacena en “</w:t>
       </w:r>
       <w:proofErr w:type="spellStart"/>
       <w:r>
@@ -11679,7 +11583,6 @@
         <w:t xml:space="preserve">. Hoy voy a implementar un par más para el resto de los campos. @NotNull de </w:t>
       </w:r>
       <w:proofErr w:type="spellStart"/>
-      <w:proofErr w:type="gramStart"/>
       <w:r>
         <w:rPr>
           <w:rFonts w:ascii="Courier New" w:eastAsia="Times New Roman" w:hAnsi="Courier New" w:cs="Courier New"/>
@@ -11689,7 +11592,6 @@
         <w:t>javax.validation</w:t>
       </w:r>
       <w:proofErr w:type="spellEnd"/>
-      <w:proofErr w:type="gramEnd"/>
       <w:r>
         <w:rPr>
           <w:rFonts w:ascii="Courier New" w:eastAsia="Times New Roman" w:hAnsi="Courier New" w:cs="Courier New"/>
@@ -12086,14 +11988,7 @@
         <w:rPr>
           <w:rFonts w:ascii="Courier New" w:hAnsi="Courier New" w:cs="Courier New"/>
         </w:rPr>
-        <w:t>@</w:t>
-      </w:r>
-      <w:proofErr w:type="gramStart"/>
-      <w:r>
-        <w:rPr>
-          <w:rFonts w:ascii="Courier New" w:hAnsi="Courier New" w:cs="Courier New"/>
-        </w:rPr>
-        <w:t xml:space="preserve">ManyToOne( </w:t>
+        <w:t xml:space="preserve">@ManyToOne( </w:t>
       </w:r>
       <w:proofErr w:type="spellStart"/>
       <w:r>
@@ -12103,7 +11998,6 @@
         <w:t>fetch</w:t>
       </w:r>
       <w:proofErr w:type="spellEnd"/>
-      <w:proofErr w:type="gramEnd"/>
       <w:r>
         <w:rPr>
           <w:rFonts w:ascii="Courier New" w:hAnsi="Courier New" w:cs="Courier New"/>
@@ -12167,14 +12061,7 @@
         <w:rPr>
           <w:rFonts w:ascii="Courier New" w:hAnsi="Courier New" w:cs="Courier New"/>
         </w:rPr>
-        <w:t>@</w:t>
-      </w:r>
-      <w:proofErr w:type="gramStart"/>
-      <w:r>
-        <w:rPr>
-          <w:rFonts w:ascii="Courier New" w:hAnsi="Courier New" w:cs="Courier New"/>
-        </w:rPr>
-        <w:t xml:space="preserve">JoinColumn( </w:t>
+        <w:t xml:space="preserve">@JoinColumn( </w:t>
       </w:r>
       <w:proofErr w:type="spellStart"/>
       <w:r>
@@ -12184,7 +12071,6 @@
         <w:t>name</w:t>
       </w:r>
       <w:proofErr w:type="spellEnd"/>
-      <w:proofErr w:type="gramEnd"/>
       <w:r>
         <w:rPr>
           <w:rFonts w:ascii="Courier New" w:hAnsi="Courier New" w:cs="Courier New"/>
@@ -12248,14 +12134,7 @@
         <w:rPr>
           <w:rFonts w:ascii="Courier New" w:hAnsi="Courier New" w:cs="Courier New"/>
         </w:rPr>
-        <w:t>@</w:t>
-      </w:r>
-      <w:proofErr w:type="gramStart"/>
-      <w:r>
-        <w:rPr>
-          <w:rFonts w:ascii="Courier New" w:hAnsi="Courier New" w:cs="Courier New"/>
-        </w:rPr>
-        <w:t xml:space="preserve">OnDelete( </w:t>
+        <w:t xml:space="preserve">@OnDelete( </w:t>
       </w:r>
       <w:proofErr w:type="spellStart"/>
       <w:r>
@@ -12265,7 +12144,6 @@
         <w:t>action</w:t>
       </w:r>
       <w:proofErr w:type="spellEnd"/>
-      <w:proofErr w:type="gramEnd"/>
       <w:r>
         <w:rPr>
           <w:rFonts w:ascii="Courier New" w:hAnsi="Courier New" w:cs="Courier New"/>
@@ -12351,14 +12229,7 @@
         <w:rPr>
           <w:rFonts w:ascii="Courier New" w:hAnsi="Courier New" w:cs="Courier New"/>
         </w:rPr>
-        <w:t>(false) para prevenir hijos sin padres. @JoinColumn le asigna un nombre a la variable que emparenta ambas tablas y la implementación de @</w:t>
-      </w:r>
-      <w:proofErr w:type="gramStart"/>
-      <w:r>
-        <w:rPr>
-          <w:rFonts w:ascii="Courier New" w:hAnsi="Courier New" w:cs="Courier New"/>
-        </w:rPr>
-        <w:t xml:space="preserve">OnDelete( </w:t>
+        <w:t xml:space="preserve">(false) para prevenir hijos sin padres. @JoinColumn le asigna un nombre a la variable que emparenta ambas tablas y la implementación de @OnDelete( </w:t>
       </w:r>
       <w:proofErr w:type="spellStart"/>
       <w:r>
@@ -12368,7 +12239,6 @@
         <w:t>action</w:t>
       </w:r>
       <w:proofErr w:type="spellEnd"/>
-      <w:proofErr w:type="gramEnd"/>
       <w:r>
         <w:rPr>
           <w:rFonts w:ascii="Courier New" w:hAnsi="Courier New" w:cs="Courier New"/>
@@ -12404,7 +12274,6 @@
         <w:t xml:space="preserve">Ahora tenemos que modificar las interfaces de repositorio para interactuar con la BBDD, igual que antes el único repo que va a necesitar modificación es el del componente hijo. Son dos las funciones a agregar, la primera es una lista </w:t>
       </w:r>
       <w:proofErr w:type="spellStart"/>
-      <w:proofErr w:type="gramStart"/>
       <w:r>
         <w:rPr>
           <w:rFonts w:ascii="Courier New" w:hAnsi="Courier New" w:cs="Courier New"/>
@@ -12416,17 +12285,9 @@
         <w:rPr>
           <w:rFonts w:ascii="Courier New" w:hAnsi="Courier New" w:cs="Courier New"/>
         </w:rPr>
-        <w:t>(</w:t>
-      </w:r>
-      <w:proofErr w:type="gramEnd"/>
-      <w:r>
-        <w:rPr>
-          <w:rFonts w:ascii="Courier New" w:hAnsi="Courier New" w:cs="Courier New"/>
-        </w:rPr>
-        <w:t xml:space="preserve">Long id) que se va a encargar de traer todos los hijos que tengan el número del padre. La segunda </w:t>
-      </w:r>
-      <w:proofErr w:type="spellStart"/>
-      <w:proofErr w:type="gramStart"/>
+        <w:t xml:space="preserve">(Long id) que se va a encargar de traer todos los hijos que tengan el número del padre. La segunda </w:t>
+      </w:r>
+      <w:proofErr w:type="spellStart"/>
       <w:r>
         <w:rPr>
           <w:rFonts w:ascii="Courier New" w:hAnsi="Courier New" w:cs="Courier New"/>
@@ -12438,14 +12299,7 @@
         <w:rPr>
           <w:rFonts w:ascii="Courier New" w:hAnsi="Courier New" w:cs="Courier New"/>
         </w:rPr>
-        <w:t>(</w:t>
-      </w:r>
-      <w:proofErr w:type="gramEnd"/>
-      <w:r>
-        <w:rPr>
-          <w:rFonts w:ascii="Courier New" w:hAnsi="Courier New" w:cs="Courier New"/>
-        </w:rPr>
-        <w:t>Long id) que elimina los hijos con el mismo id del padre.</w:t>
+        <w:t>(Long id) que elimina los hijos con el mismo id del padre.</w:t>
       </w:r>
     </w:p>
     <w:p>
@@ -12482,7 +12336,6 @@
         <w:t xml:space="preserve">Finalmente vamos a modificar el controlador para que nos devuelva los datos que necesitamos y agregamos en el </w:t>
       </w:r>
       <w:proofErr w:type="spellStart"/>
-      <w:proofErr w:type="gramStart"/>
       <w:r>
         <w:rPr>
           <w:rFonts w:ascii="Courier New" w:hAnsi="Courier New" w:cs="Courier New"/>
@@ -12490,7 +12343,6 @@
         <w:t>app.properties</w:t>
       </w:r>
       <w:proofErr w:type="spellEnd"/>
-      <w:proofErr w:type="gramEnd"/>
       <w:r>
         <w:rPr>
           <w:rFonts w:ascii="Courier New" w:hAnsi="Courier New" w:cs="Courier New"/>
@@ -12602,7 +12454,6 @@
         <w:t xml:space="preserve">. La función </w:t>
       </w:r>
       <w:proofErr w:type="spellStart"/>
-      <w:proofErr w:type="gramStart"/>
       <w:r>
         <w:rPr>
           <w:rFonts w:ascii="Courier New" w:hAnsi="Courier New" w:cs="Courier New"/>
@@ -12614,14 +12465,7 @@
         <w:rPr>
           <w:rFonts w:ascii="Courier New" w:hAnsi="Courier New" w:cs="Courier New"/>
         </w:rPr>
-        <w:t>(</w:t>
-      </w:r>
-      <w:proofErr w:type="gramEnd"/>
-      <w:r>
-        <w:rPr>
-          <w:rFonts w:ascii="Courier New" w:hAnsi="Courier New" w:cs="Courier New"/>
-        </w:rPr>
-        <w:t>Long id)</w:t>
+        <w:t>(Long id)</w:t>
       </w:r>
       <w:r>
         <w:rPr>
@@ -12796,17 +12640,7 @@
           <w:color w:val="000000"/>
           <w:lang w:eastAsia="es-AR"/>
         </w:rPr>
-        <w:t>0</w:t>
-      </w:r>
-      <w:r>
-        <w:rPr>
-          <w:rFonts w:ascii="Courier New" w:eastAsia="Times New Roman" w:hAnsi="Courier New" w:cs="Courier New"/>
-          <w:b/>
-          <w:bCs/>
-          <w:color w:val="000000"/>
-          <w:lang w:eastAsia="es-AR"/>
-        </w:rPr>
-        <w:t>3</w:t>
+        <w:t>03</w:t>
       </w:r>
       <w:r>
         <w:rPr>
@@ -13082,7 +12916,23 @@
           <w:color w:val="000000"/>
           <w:lang w:eastAsia="es-AR"/>
         </w:rPr>
-        <w:t xml:space="preserve">Cuando hagamos una petición a la API (Las del tipo PUT, POST o DELETE) esta nos va a pedir un token en la cabecera de la </w:t>
+        <w:t xml:space="preserve">Cuando </w:t>
+      </w:r>
+      <w:r>
+        <w:rPr>
+          <w:rFonts w:ascii="Courier New" w:eastAsia="Times New Roman" w:hAnsi="Courier New" w:cs="Courier New"/>
+          <w:color w:val="000000"/>
+          <w:lang w:eastAsia="es-AR"/>
+        </w:rPr>
+        <w:t>se haga</w:t>
+      </w:r>
+      <w:r>
+        <w:rPr>
+          <w:rFonts w:ascii="Courier New" w:eastAsia="Times New Roman" w:hAnsi="Courier New" w:cs="Courier New"/>
+          <w:color w:val="000000"/>
+          <w:lang w:eastAsia="es-AR"/>
+        </w:rPr>
+        <w:t xml:space="preserve"> una petición a la API (Las del tipo PUT, POST o DELETE) esta nos va a pedir un token en la cabecera de la </w:t>
       </w:r>
       <w:proofErr w:type="spellStart"/>
       <w:r>
@@ -13142,7 +12992,7 @@
           <w:color w:val="000000"/>
           <w:lang w:eastAsia="es-AR"/>
         </w:rPr>
-        <w:t>dos</w:t>
+        <w:t>tres</w:t>
       </w:r>
       <w:r>
         <w:rPr>
@@ -13169,6 +13019,25 @@
           <w:lang w:eastAsia="es-AR"/>
         </w:rPr>
         <w:tab/>
+        <w:t>Interceptor</w:t>
+      </w:r>
+    </w:p>
+    <w:p>
+      <w:pPr>
+        <w:ind w:firstLine="708"/>
+        <w:rPr>
+          <w:rFonts w:ascii="Courier New" w:eastAsia="Times New Roman" w:hAnsi="Courier New" w:cs="Courier New"/>
+          <w:color w:val="000000"/>
+          <w:lang w:eastAsia="es-AR"/>
+        </w:rPr>
+      </w:pPr>
+      <w:r>
+        <w:rPr>
+          <w:rFonts w:ascii="Courier New" w:eastAsia="Times New Roman" w:hAnsi="Courier New" w:cs="Courier New"/>
+          <w:color w:val="000000"/>
+          <w:lang w:eastAsia="es-AR"/>
+        </w:rPr>
+        <w:tab/>
       </w:r>
       <w:proofErr w:type="spellStart"/>
       <w:r>
@@ -13186,7 +13055,23 @@
           <w:color w:val="000000"/>
           <w:lang w:eastAsia="es-AR"/>
         </w:rPr>
-        <w:t xml:space="preserve"> se va a encargar de el </w:t>
+        <w:t xml:space="preserve"> se va a encargar </w:t>
+      </w:r>
+      <w:r>
+        <w:rPr>
+          <w:rFonts w:ascii="Courier New" w:eastAsia="Times New Roman" w:hAnsi="Courier New" w:cs="Courier New"/>
+          <w:color w:val="000000"/>
+          <w:lang w:eastAsia="es-AR"/>
+        </w:rPr>
+        <w:t>del</w:t>
+      </w:r>
+      <w:r>
+        <w:rPr>
+          <w:rFonts w:ascii="Courier New" w:eastAsia="Times New Roman" w:hAnsi="Courier New" w:cs="Courier New"/>
+          <w:color w:val="000000"/>
+          <w:lang w:eastAsia="es-AR"/>
+        </w:rPr>
+        <w:t xml:space="preserve"> </w:t>
       </w:r>
       <w:proofErr w:type="spellStart"/>
       <w:r>
@@ -13302,6 +13187,661 @@
           <w:lang w:eastAsia="es-AR"/>
         </w:rPr>
         <w:t>.</w:t>
+      </w:r>
+    </w:p>
+    <w:p>
+      <w:pPr>
+        <w:rPr>
+          <w:rFonts w:ascii="Courier New" w:eastAsia="Times New Roman" w:hAnsi="Courier New" w:cs="Courier New"/>
+          <w:color w:val="000000"/>
+          <w:lang w:eastAsia="es-AR"/>
+        </w:rPr>
+      </w:pPr>
+      <w:r>
+        <w:rPr>
+          <w:rFonts w:ascii="Courier New" w:eastAsia="Times New Roman" w:hAnsi="Courier New" w:cs="Courier New"/>
+          <w:color w:val="000000"/>
+          <w:lang w:eastAsia="es-AR"/>
+        </w:rPr>
+        <w:tab/>
+      </w:r>
+      <w:r>
+        <w:rPr>
+          <w:rFonts w:ascii="Courier New" w:eastAsia="Times New Roman" w:hAnsi="Courier New" w:cs="Courier New"/>
+          <w:b/>
+          <w:bCs/>
+          <w:color w:val="000000"/>
+          <w:lang w:eastAsia="es-AR"/>
+        </w:rPr>
+        <w:t>• [</w:t>
+      </w:r>
+      <w:r>
+        <w:rPr>
+          <w:rFonts w:ascii="Courier New" w:eastAsia="Times New Roman" w:hAnsi="Courier New" w:cs="Courier New"/>
+          <w:b/>
+          <w:bCs/>
+          <w:color w:val="000000"/>
+          <w:lang w:eastAsia="es-AR"/>
+        </w:rPr>
+        <w:t>0</w:t>
+      </w:r>
+      <w:r>
+        <w:rPr>
+          <w:rFonts w:ascii="Courier New" w:eastAsia="Times New Roman" w:hAnsi="Courier New" w:cs="Courier New"/>
+          <w:b/>
+          <w:bCs/>
+          <w:color w:val="000000"/>
+          <w:lang w:eastAsia="es-AR"/>
+        </w:rPr>
+        <w:t>4</w:t>
+      </w:r>
+      <w:r>
+        <w:rPr>
+          <w:rFonts w:ascii="Courier New" w:eastAsia="Times New Roman" w:hAnsi="Courier New" w:cs="Courier New"/>
+          <w:b/>
+          <w:bCs/>
+          <w:color w:val="000000"/>
+          <w:lang w:eastAsia="es-AR"/>
+        </w:rPr>
+        <w:t>/0</w:t>
+      </w:r>
+      <w:r>
+        <w:rPr>
+          <w:rFonts w:ascii="Courier New" w:eastAsia="Times New Roman" w:hAnsi="Courier New" w:cs="Courier New"/>
+          <w:b/>
+          <w:bCs/>
+          <w:color w:val="000000"/>
+          <w:lang w:eastAsia="es-AR"/>
+        </w:rPr>
+        <w:t>8</w:t>
+      </w:r>
+      <w:r>
+        <w:rPr>
+          <w:rFonts w:ascii="Courier New" w:eastAsia="Times New Roman" w:hAnsi="Courier New" w:cs="Courier New"/>
+          <w:b/>
+          <w:bCs/>
+          <w:color w:val="000000"/>
+          <w:lang w:eastAsia="es-AR"/>
+        </w:rPr>
+        <w:t xml:space="preserve">/22]: </w:t>
+      </w:r>
+      <w:r>
+        <w:rPr>
+          <w:rFonts w:ascii="Courier New" w:eastAsia="Times New Roman" w:hAnsi="Courier New" w:cs="Courier New"/>
+          <w:color w:val="000000"/>
+          <w:lang w:eastAsia="es-AR"/>
+        </w:rPr>
+        <w:t xml:space="preserve">Tuve que cambiar un par de cositas mal en </w:t>
+      </w:r>
+      <w:proofErr w:type="spellStart"/>
+      <w:r>
+        <w:rPr>
+          <w:rFonts w:ascii="Courier New" w:eastAsia="Times New Roman" w:hAnsi="Courier New" w:cs="Courier New"/>
+          <w:color w:val="000000"/>
+          <w:lang w:eastAsia="es-AR"/>
+        </w:rPr>
+        <w:t>StorageService</w:t>
+      </w:r>
+      <w:proofErr w:type="spellEnd"/>
+      <w:r>
+        <w:rPr>
+          <w:rFonts w:ascii="Courier New" w:eastAsia="Times New Roman" w:hAnsi="Courier New" w:cs="Courier New"/>
+          <w:color w:val="000000"/>
+          <w:lang w:eastAsia="es-AR"/>
+        </w:rPr>
+        <w:t xml:space="preserve"> y en el interceptor que me devolvían errores al hacer la petición</w:t>
+      </w:r>
+      <w:r>
+        <w:rPr>
+          <w:rFonts w:ascii="Courier New" w:eastAsia="Times New Roman" w:hAnsi="Courier New" w:cs="Courier New"/>
+          <w:color w:val="000000"/>
+          <w:lang w:eastAsia="es-AR"/>
+        </w:rPr>
+        <w:t>. Complete la mayoría de las tareas pendientes y agregué</w:t>
+      </w:r>
+      <w:r>
+        <w:rPr>
+          <w:rFonts w:ascii="Courier New" w:eastAsia="Times New Roman" w:hAnsi="Courier New" w:cs="Courier New"/>
+          <w:color w:val="000000"/>
+          <w:lang w:eastAsia="es-AR"/>
+        </w:rPr>
+        <w:t>:</w:t>
+      </w:r>
+      <w:r>
+        <w:rPr>
+          <w:rFonts w:ascii="Courier New" w:eastAsia="Times New Roman" w:hAnsi="Courier New" w:cs="Courier New"/>
+          <w:color w:val="000000"/>
+          <w:lang w:eastAsia="es-AR"/>
+        </w:rPr>
+        <w:t xml:space="preserve"> una forma de cerrar sesión</w:t>
+      </w:r>
+      <w:r>
+        <w:rPr>
+          <w:rFonts w:ascii="Courier New" w:eastAsia="Times New Roman" w:hAnsi="Courier New" w:cs="Courier New"/>
+          <w:color w:val="000000"/>
+          <w:lang w:eastAsia="es-AR"/>
+        </w:rPr>
+        <w:t xml:space="preserve">, actualización y eliminación (Tanto en Front como en Back) de </w:t>
+      </w:r>
+      <w:proofErr w:type="spellStart"/>
+      <w:r>
+        <w:rPr>
+          <w:rFonts w:ascii="Courier New" w:eastAsia="Times New Roman" w:hAnsi="Courier New" w:cs="Courier New"/>
+          <w:color w:val="000000"/>
+          <w:lang w:eastAsia="es-AR"/>
+        </w:rPr>
+        <w:t>JobTypes</w:t>
+      </w:r>
+      <w:proofErr w:type="spellEnd"/>
+      <w:r>
+        <w:rPr>
+          <w:rFonts w:ascii="Courier New" w:eastAsia="Times New Roman" w:hAnsi="Courier New" w:cs="Courier New"/>
+          <w:color w:val="000000"/>
+          <w:lang w:eastAsia="es-AR"/>
+        </w:rPr>
+        <w:t xml:space="preserve"> junto con un nuevo Modal para ello, </w:t>
+      </w:r>
+      <w:r>
+        <w:rPr>
+          <w:rFonts w:ascii="Courier New" w:eastAsia="Times New Roman" w:hAnsi="Courier New" w:cs="Courier New"/>
+          <w:color w:val="000000"/>
+          <w:lang w:eastAsia="es-AR"/>
+        </w:rPr>
+        <w:t>los inputs</w:t>
+      </w:r>
+      <w:r>
+        <w:rPr>
+          <w:rFonts w:ascii="Courier New" w:eastAsia="Times New Roman" w:hAnsi="Courier New" w:cs="Courier New"/>
+          <w:color w:val="000000"/>
+          <w:lang w:eastAsia="es-AR"/>
+        </w:rPr>
+        <w:t xml:space="preserve"> para </w:t>
+      </w:r>
+      <w:proofErr w:type="spellStart"/>
+      <w:r>
+        <w:rPr>
+          <w:rFonts w:ascii="Courier New" w:eastAsia="Times New Roman" w:hAnsi="Courier New" w:cs="Courier New"/>
+          <w:color w:val="000000"/>
+          <w:lang w:eastAsia="es-AR"/>
+        </w:rPr>
+        <w:t>end_date</w:t>
+      </w:r>
+      <w:proofErr w:type="spellEnd"/>
+      <w:r>
+        <w:rPr>
+          <w:rFonts w:ascii="Courier New" w:eastAsia="Times New Roman" w:hAnsi="Courier New" w:cs="Courier New"/>
+          <w:color w:val="000000"/>
+          <w:lang w:eastAsia="es-AR"/>
+        </w:rPr>
+        <w:t xml:space="preserve"> de cualquier componente se muestran solo si lo que se quiere agregar no es actual y necesita de una </w:t>
+      </w:r>
+      <w:proofErr w:type="spellStart"/>
+      <w:r>
+        <w:rPr>
+          <w:rFonts w:ascii="Courier New" w:eastAsia="Times New Roman" w:hAnsi="Courier New" w:cs="Courier New"/>
+          <w:color w:val="000000"/>
+          <w:lang w:eastAsia="es-AR"/>
+        </w:rPr>
+        <w:t>end_date</w:t>
+      </w:r>
+      <w:proofErr w:type="spellEnd"/>
+      <w:r>
+        <w:rPr>
+          <w:rFonts w:ascii="Courier New" w:eastAsia="Times New Roman" w:hAnsi="Courier New" w:cs="Courier New"/>
+          <w:color w:val="000000"/>
+          <w:lang w:eastAsia="es-AR"/>
+        </w:rPr>
+        <w:t>, en caso de ser actual se guardará “</w:t>
+      </w:r>
+      <w:proofErr w:type="spellStart"/>
+      <w:r>
+        <w:rPr>
+          <w:rFonts w:ascii="Courier New" w:eastAsia="Times New Roman" w:hAnsi="Courier New" w:cs="Courier New"/>
+          <w:color w:val="000000"/>
+          <w:lang w:eastAsia="es-AR"/>
+        </w:rPr>
+        <w:t>the</w:t>
+      </w:r>
+      <w:proofErr w:type="spellEnd"/>
+      <w:r>
+        <w:rPr>
+          <w:rFonts w:ascii="Courier New" w:eastAsia="Times New Roman" w:hAnsi="Courier New" w:cs="Courier New"/>
+          <w:color w:val="000000"/>
+          <w:lang w:eastAsia="es-AR"/>
+        </w:rPr>
+        <w:t xml:space="preserve"> </w:t>
+      </w:r>
+      <w:proofErr w:type="spellStart"/>
+      <w:r>
+        <w:rPr>
+          <w:rFonts w:ascii="Courier New" w:eastAsia="Times New Roman" w:hAnsi="Courier New" w:cs="Courier New"/>
+          <w:color w:val="000000"/>
+          <w:lang w:eastAsia="es-AR"/>
+        </w:rPr>
+        <w:t>present</w:t>
+      </w:r>
+      <w:proofErr w:type="spellEnd"/>
+      <w:r>
+        <w:rPr>
+          <w:rFonts w:ascii="Courier New" w:eastAsia="Times New Roman" w:hAnsi="Courier New" w:cs="Courier New"/>
+          <w:color w:val="000000"/>
+          <w:lang w:eastAsia="es-AR"/>
+        </w:rPr>
+        <w:t>” en la BBDD y se mostrará en el Front</w:t>
+      </w:r>
+      <w:r>
+        <w:rPr>
+          <w:rFonts w:ascii="Courier New" w:eastAsia="Times New Roman" w:hAnsi="Courier New" w:cs="Courier New"/>
+          <w:color w:val="000000"/>
+          <w:lang w:eastAsia="es-AR"/>
+        </w:rPr>
+        <w:t>, junto varios errores</w:t>
+      </w:r>
+      <w:r>
+        <w:rPr>
+          <w:rFonts w:ascii="Courier New" w:eastAsia="Times New Roman" w:hAnsi="Courier New" w:cs="Courier New"/>
+          <w:color w:val="000000"/>
+          <w:lang w:eastAsia="es-AR"/>
+        </w:rPr>
+        <w:t xml:space="preserve"> como actualizar los componentes </w:t>
+      </w:r>
+      <w:proofErr w:type="spellStart"/>
+      <w:r>
+        <w:rPr>
+          <w:rFonts w:ascii="Courier New" w:eastAsia="Times New Roman" w:hAnsi="Courier New" w:cs="Courier New"/>
+          <w:color w:val="000000"/>
+          <w:lang w:eastAsia="es-AR"/>
+        </w:rPr>
+        <w:t>Header</w:t>
+      </w:r>
+      <w:proofErr w:type="spellEnd"/>
+      <w:r>
+        <w:rPr>
+          <w:rFonts w:ascii="Courier New" w:eastAsia="Times New Roman" w:hAnsi="Courier New" w:cs="Courier New"/>
+          <w:color w:val="000000"/>
+          <w:lang w:eastAsia="es-AR"/>
+        </w:rPr>
+        <w:t xml:space="preserve">, </w:t>
+      </w:r>
+      <w:proofErr w:type="spellStart"/>
+      <w:r>
+        <w:rPr>
+          <w:rFonts w:ascii="Courier New" w:eastAsia="Times New Roman" w:hAnsi="Courier New" w:cs="Courier New"/>
+          <w:color w:val="000000"/>
+          <w:lang w:eastAsia="es-AR"/>
+        </w:rPr>
+        <w:t>Contact</w:t>
+      </w:r>
+      <w:proofErr w:type="spellEnd"/>
+      <w:r>
+        <w:rPr>
+          <w:rFonts w:ascii="Courier New" w:eastAsia="Times New Roman" w:hAnsi="Courier New" w:cs="Courier New"/>
+          <w:color w:val="000000"/>
+          <w:lang w:eastAsia="es-AR"/>
+        </w:rPr>
+        <w:t xml:space="preserve"> y </w:t>
+      </w:r>
+      <w:proofErr w:type="spellStart"/>
+      <w:r>
+        <w:rPr>
+          <w:rFonts w:ascii="Courier New" w:eastAsia="Times New Roman" w:hAnsi="Courier New" w:cs="Courier New"/>
+          <w:color w:val="000000"/>
+          <w:lang w:eastAsia="es-AR"/>
+        </w:rPr>
+        <w:t>Footer</w:t>
+      </w:r>
+      <w:proofErr w:type="spellEnd"/>
+      <w:r>
+        <w:rPr>
+          <w:rFonts w:ascii="Courier New" w:eastAsia="Times New Roman" w:hAnsi="Courier New" w:cs="Courier New"/>
+          <w:color w:val="000000"/>
+          <w:lang w:eastAsia="es-AR"/>
+        </w:rPr>
+        <w:t xml:space="preserve"> al actualizar datos en </w:t>
+      </w:r>
+      <w:proofErr w:type="spellStart"/>
+      <w:r>
+        <w:rPr>
+          <w:rFonts w:ascii="Courier New" w:eastAsia="Times New Roman" w:hAnsi="Courier New" w:cs="Courier New"/>
+          <w:color w:val="000000"/>
+          <w:lang w:eastAsia="es-AR"/>
+        </w:rPr>
+        <w:t>About</w:t>
+      </w:r>
+      <w:proofErr w:type="spellEnd"/>
+      <w:r>
+        <w:rPr>
+          <w:rFonts w:ascii="Courier New" w:eastAsia="Times New Roman" w:hAnsi="Courier New" w:cs="Courier New"/>
+          <w:color w:val="000000"/>
+          <w:lang w:eastAsia="es-AR"/>
+        </w:rPr>
+        <w:t xml:space="preserve">. En el </w:t>
+      </w:r>
+      <w:proofErr w:type="spellStart"/>
+      <w:r>
+        <w:rPr>
+          <w:rFonts w:ascii="Courier New" w:eastAsia="Times New Roman" w:hAnsi="Courier New" w:cs="Courier New"/>
+          <w:color w:val="000000"/>
+          <w:lang w:eastAsia="es-AR"/>
+        </w:rPr>
+        <w:t>BackEnd</w:t>
+      </w:r>
+      <w:proofErr w:type="spellEnd"/>
+      <w:r>
+        <w:rPr>
+          <w:rFonts w:ascii="Courier New" w:eastAsia="Times New Roman" w:hAnsi="Courier New" w:cs="Courier New"/>
+          <w:color w:val="000000"/>
+          <w:lang w:eastAsia="es-AR"/>
+        </w:rPr>
+        <w:t xml:space="preserve"> también hubo algunos cambios, ahora todos los </w:t>
+      </w:r>
+      <w:proofErr w:type="spellStart"/>
+      <w:r>
+        <w:rPr>
+          <w:rFonts w:ascii="Courier New" w:eastAsia="Times New Roman" w:hAnsi="Courier New" w:cs="Courier New"/>
+          <w:color w:val="000000"/>
+          <w:lang w:eastAsia="es-AR"/>
+        </w:rPr>
+        <w:t>Controllers</w:t>
+      </w:r>
+      <w:proofErr w:type="spellEnd"/>
+      <w:r>
+        <w:rPr>
+          <w:rFonts w:ascii="Courier New" w:eastAsia="Times New Roman" w:hAnsi="Courier New" w:cs="Courier New"/>
+          <w:color w:val="000000"/>
+          <w:lang w:eastAsia="es-AR"/>
+        </w:rPr>
+        <w:t xml:space="preserve"> tienen sus </w:t>
+      </w:r>
+      <w:proofErr w:type="spellStart"/>
+      <w:r>
+        <w:rPr>
+          <w:rFonts w:ascii="Courier New" w:eastAsia="Times New Roman" w:hAnsi="Courier New" w:cs="Courier New"/>
+          <w:color w:val="000000"/>
+          <w:lang w:eastAsia="es-AR"/>
+        </w:rPr>
+        <w:t>end</w:t>
+      </w:r>
+      <w:proofErr w:type="spellEnd"/>
+      <w:r>
+        <w:rPr>
+          <w:rFonts w:ascii="Courier New" w:eastAsia="Times New Roman" w:hAnsi="Courier New" w:cs="Courier New"/>
+          <w:color w:val="000000"/>
+          <w:lang w:eastAsia="es-AR"/>
+        </w:rPr>
+        <w:t xml:space="preserve"> </w:t>
+      </w:r>
+      <w:proofErr w:type="spellStart"/>
+      <w:r>
+        <w:rPr>
+          <w:rFonts w:ascii="Courier New" w:eastAsia="Times New Roman" w:hAnsi="Courier New" w:cs="Courier New"/>
+          <w:color w:val="000000"/>
+          <w:lang w:eastAsia="es-AR"/>
+        </w:rPr>
+        <w:t>points</w:t>
+      </w:r>
+      <w:proofErr w:type="spellEnd"/>
+      <w:r>
+        <w:rPr>
+          <w:rFonts w:ascii="Courier New" w:eastAsia="Times New Roman" w:hAnsi="Courier New" w:cs="Courier New"/>
+          <w:color w:val="000000"/>
+          <w:lang w:eastAsia="es-AR"/>
+        </w:rPr>
+        <w:t xml:space="preserve"> con autorización, al iniciar la Api por primera vez se crea un usuario por defecto al cual se le pueden asignar sus valores en </w:t>
+      </w:r>
+      <w:proofErr w:type="spellStart"/>
+      <w:r>
+        <w:rPr>
+          <w:rFonts w:ascii="Courier New" w:eastAsia="Times New Roman" w:hAnsi="Courier New" w:cs="Courier New"/>
+          <w:color w:val="000000"/>
+          <w:lang w:eastAsia="es-AR"/>
+        </w:rPr>
+        <w:t>Application.properties</w:t>
+      </w:r>
+      <w:proofErr w:type="spellEnd"/>
+      <w:r>
+        <w:rPr>
+          <w:rFonts w:ascii="Courier New" w:eastAsia="Times New Roman" w:hAnsi="Courier New" w:cs="Courier New"/>
+          <w:color w:val="000000"/>
+          <w:lang w:eastAsia="es-AR"/>
+        </w:rPr>
+        <w:t>.</w:t>
+      </w:r>
+    </w:p>
+    <w:p>
+      <w:pPr>
+        <w:rPr>
+          <w:rFonts w:ascii="Courier New" w:eastAsia="Times New Roman" w:hAnsi="Courier New" w:cs="Courier New"/>
+          <w:color w:val="000000"/>
+          <w:lang w:eastAsia="es-AR"/>
+        </w:rPr>
+      </w:pPr>
+      <w:r>
+        <w:rPr>
+          <w:rFonts w:ascii="Courier New" w:eastAsia="Times New Roman" w:hAnsi="Courier New" w:cs="Courier New"/>
+          <w:color w:val="000000"/>
+          <w:lang w:eastAsia="es-AR"/>
+        </w:rPr>
+        <w:tab/>
+      </w:r>
+      <w:r>
+        <w:rPr>
+          <w:rFonts w:ascii="Courier New" w:eastAsia="Times New Roman" w:hAnsi="Courier New" w:cs="Courier New"/>
+          <w:color w:val="000000"/>
+          <w:lang w:eastAsia="es-AR"/>
+        </w:rPr>
+        <w:tab/>
+        <w:t xml:space="preserve">Los componentes </w:t>
+      </w:r>
+      <w:proofErr w:type="spellStart"/>
+      <w:r>
+        <w:rPr>
+          <w:rFonts w:ascii="Courier New" w:eastAsia="Times New Roman" w:hAnsi="Courier New" w:cs="Courier New"/>
+          <w:color w:val="000000"/>
+          <w:lang w:eastAsia="es-AR"/>
+        </w:rPr>
+        <w:t>Greeting</w:t>
+      </w:r>
+      <w:proofErr w:type="spellEnd"/>
+      <w:r>
+        <w:rPr>
+          <w:rFonts w:ascii="Courier New" w:eastAsia="Times New Roman" w:hAnsi="Courier New" w:cs="Courier New"/>
+          <w:color w:val="000000"/>
+          <w:lang w:eastAsia="es-AR"/>
+        </w:rPr>
+        <w:t xml:space="preserve">, </w:t>
+      </w:r>
+      <w:proofErr w:type="spellStart"/>
+      <w:r>
+        <w:rPr>
+          <w:rFonts w:ascii="Courier New" w:eastAsia="Times New Roman" w:hAnsi="Courier New" w:cs="Courier New"/>
+          <w:color w:val="000000"/>
+          <w:lang w:eastAsia="es-AR"/>
+        </w:rPr>
+        <w:t>Contact</w:t>
+      </w:r>
+      <w:proofErr w:type="spellEnd"/>
+      <w:r>
+        <w:rPr>
+          <w:rFonts w:ascii="Courier New" w:eastAsia="Times New Roman" w:hAnsi="Courier New" w:cs="Courier New"/>
+          <w:color w:val="000000"/>
+          <w:lang w:eastAsia="es-AR"/>
+        </w:rPr>
+        <w:t xml:space="preserve"> y </w:t>
+      </w:r>
+      <w:proofErr w:type="spellStart"/>
+      <w:r>
+        <w:rPr>
+          <w:rFonts w:ascii="Courier New" w:eastAsia="Times New Roman" w:hAnsi="Courier New" w:cs="Courier New"/>
+          <w:color w:val="000000"/>
+          <w:lang w:eastAsia="es-AR"/>
+        </w:rPr>
+        <w:t>Footer</w:t>
+      </w:r>
+      <w:proofErr w:type="spellEnd"/>
+      <w:r>
+        <w:rPr>
+          <w:rFonts w:ascii="Courier New" w:eastAsia="Times New Roman" w:hAnsi="Courier New" w:cs="Courier New"/>
+          <w:color w:val="000000"/>
+          <w:lang w:eastAsia="es-AR"/>
+        </w:rPr>
+        <w:t xml:space="preserve"> no están más conectados a los servicios, estos obtienen la información desde </w:t>
+      </w:r>
+      <w:proofErr w:type="spellStart"/>
+      <w:r>
+        <w:rPr>
+          <w:rFonts w:ascii="Courier New" w:eastAsia="Times New Roman" w:hAnsi="Courier New" w:cs="Courier New"/>
+          <w:color w:val="000000"/>
+          <w:lang w:eastAsia="es-AR"/>
+        </w:rPr>
+        <w:t>About</w:t>
+      </w:r>
+      <w:proofErr w:type="spellEnd"/>
+      <w:r>
+        <w:rPr>
+          <w:rFonts w:ascii="Courier New" w:eastAsia="Times New Roman" w:hAnsi="Courier New" w:cs="Courier New"/>
+          <w:color w:val="000000"/>
+          <w:lang w:eastAsia="es-AR"/>
+        </w:rPr>
+        <w:t xml:space="preserve"> una vez se obtiene o se actualiza.</w:t>
+      </w:r>
+    </w:p>
+    <w:p>
+      <w:pPr>
+        <w:rPr>
+          <w:rFonts w:ascii="Courier New" w:eastAsia="Times New Roman" w:hAnsi="Courier New" w:cs="Courier New"/>
+          <w:color w:val="000000"/>
+          <w:lang w:eastAsia="es-AR"/>
+        </w:rPr>
+      </w:pPr>
+      <w:r>
+        <w:rPr>
+          <w:rFonts w:ascii="Courier New" w:eastAsia="Times New Roman" w:hAnsi="Courier New" w:cs="Courier New"/>
+          <w:color w:val="000000"/>
+          <w:lang w:eastAsia="es-AR"/>
+        </w:rPr>
+        <w:tab/>
+      </w:r>
+      <w:r>
+        <w:rPr>
+          <w:rFonts w:ascii="Courier New" w:eastAsia="Times New Roman" w:hAnsi="Courier New" w:cs="Courier New"/>
+          <w:color w:val="000000"/>
+          <w:lang w:eastAsia="es-AR"/>
+        </w:rPr>
+        <w:tab/>
+        <w:t xml:space="preserve">El proyecto ya esta listo para el </w:t>
+      </w:r>
+      <w:proofErr w:type="spellStart"/>
+      <w:r>
+        <w:rPr>
+          <w:rFonts w:ascii="Courier New" w:eastAsia="Times New Roman" w:hAnsi="Courier New" w:cs="Courier New"/>
+          <w:color w:val="000000"/>
+          <w:lang w:eastAsia="es-AR"/>
+        </w:rPr>
+        <w:t>Deploy</w:t>
+      </w:r>
+      <w:proofErr w:type="spellEnd"/>
+      <w:r>
+        <w:rPr>
+          <w:rFonts w:ascii="Courier New" w:eastAsia="Times New Roman" w:hAnsi="Courier New" w:cs="Courier New"/>
+          <w:color w:val="000000"/>
+          <w:lang w:eastAsia="es-AR"/>
+        </w:rPr>
+        <w:t xml:space="preserve">, </w:t>
+      </w:r>
+      <w:r>
+        <w:rPr>
+          <w:rFonts w:ascii="Courier New" w:eastAsia="Times New Roman" w:hAnsi="Courier New" w:cs="Courier New"/>
+          <w:color w:val="000000"/>
+          <w:lang w:eastAsia="es-AR"/>
+        </w:rPr>
+        <w:t>quedan algunas tareas referidas a la validación de campos (indicarlos en rojo cuando no sean correctos)</w:t>
+      </w:r>
+      <w:r>
+        <w:rPr>
+          <w:rFonts w:ascii="Courier New" w:eastAsia="Times New Roman" w:hAnsi="Courier New" w:cs="Courier New"/>
+          <w:color w:val="000000"/>
+          <w:lang w:eastAsia="es-AR"/>
+        </w:rPr>
+        <w:t xml:space="preserve"> que las puedo ir haciendo más adelante y ahora empiezo a completar la documentación.</w:t>
+      </w:r>
+    </w:p>
+    <w:p>
+      <w:pPr>
+        <w:rPr>
+          <w:rFonts w:ascii="Courier New" w:eastAsia="Times New Roman" w:hAnsi="Courier New" w:cs="Courier New"/>
+          <w:color w:val="000000"/>
+          <w:lang w:eastAsia="es-AR"/>
+        </w:rPr>
+      </w:pPr>
+      <w:r>
+        <w:rPr>
+          <w:rFonts w:ascii="Courier New" w:eastAsia="Times New Roman" w:hAnsi="Courier New" w:cs="Courier New"/>
+          <w:color w:val="000000"/>
+          <w:lang w:eastAsia="es-AR"/>
+        </w:rPr>
+        <w:tab/>
+      </w:r>
+      <w:r>
+        <w:rPr>
+          <w:rFonts w:ascii="Courier New" w:eastAsia="Times New Roman" w:hAnsi="Courier New" w:cs="Courier New"/>
+          <w:color w:val="000000"/>
+          <w:lang w:eastAsia="es-AR"/>
+        </w:rPr>
+        <w:tab/>
+        <w:t>Me gustaría</w:t>
+      </w:r>
+      <w:r>
+        <w:rPr>
+          <w:rFonts w:ascii="Courier New" w:eastAsia="Times New Roman" w:hAnsi="Courier New" w:cs="Courier New"/>
+          <w:color w:val="000000"/>
+          <w:lang w:eastAsia="es-AR"/>
+        </w:rPr>
+        <w:t>, en un futuro, agregar un componente  para poner una galería de imágenes.</w:t>
+      </w:r>
+    </w:p>
+    <w:p>
+      <w:pPr>
+        <w:spacing w:line="235" w:lineRule="atLeast"/>
+        <w:ind w:left="708" w:firstLine="708"/>
+        <w:rPr>
+          <w:rFonts w:ascii="Courier New" w:eastAsia="Times New Roman" w:hAnsi="Courier New" w:cs="Courier New"/>
+          <w:b/>
+          <w:bCs/>
+          <w:color w:val="000000"/>
+          <w:lang w:eastAsia="es-AR"/>
+        </w:rPr>
+      </w:pPr>
+      <w:r>
+        <w:rPr>
+          <w:rFonts w:ascii="Courier New" w:eastAsia="Times New Roman" w:hAnsi="Courier New" w:cs="Courier New"/>
+          <w:b/>
+          <w:bCs/>
+          <w:color w:val="000000"/>
+          <w:lang w:eastAsia="es-AR"/>
+        </w:rPr>
+        <w:t>“Lista de tareas”:</w:t>
+      </w:r>
+    </w:p>
+    <w:p>
+      <w:pPr>
+        <w:pStyle w:val="Prrafodelista"/>
+        <w:numPr>
+          <w:ilvl w:val="0"/>
+          <w:numId w:val="5"/>
+        </w:numPr>
+        <w:spacing w:line="235" w:lineRule="atLeast"/>
+        <w:rPr>
+          <w:rFonts w:ascii="Courier New" w:hAnsi="Courier New" w:cs="Courier New"/>
+          <w:color w:val="000000"/>
+        </w:rPr>
+      </w:pPr>
+      <w:r>
+        <w:rPr>
+          <w:rFonts w:ascii="Courier New" w:hAnsi="Courier New" w:cs="Courier New"/>
+          <w:color w:val="000000"/>
+        </w:rPr>
+        <w:t>Validaciones.</w:t>
       </w:r>
     </w:p>
     <w:p>

</xml_diff>